<commit_message>
Informe actualizado con valoración de variables
Hecho por Álvaro y Carlos
</commit_message>
<xml_diff>
--- a/ENTREGAS/SEGUNDA ENTREGA/INFORME - PREPARACIÓN DE DATOS.docx
+++ b/ENTREGAS/SEGUNDA ENTREGA/INFORME - PREPARACIÓN DE DATOS.docx
@@ -1099,16 +1099,6 @@
           <w:lang w:bidi="ar-LY"/>
         </w:rPr>
         <w:tab/>
-      </w:r>
-      <w:r>
-        <w:rPr>
-          <w:rFonts w:ascii="Century Gothic headings" w:hAnsi="Century Gothic headings" w:cs="Calibri"/>
-          <w:b/>
-          <w:color w:val="1F3864"/>
-          <w:sz w:val="22"/>
-          <w:szCs w:val="22"/>
-          <w:lang w:bidi="ar-LY"/>
-        </w:rPr>
         <w:t>Pseudocódigo, Aspectos y Problemas:</w:t>
       </w:r>
     </w:p>
@@ -1457,6 +1447,2657 @@
           <w:lang w:val="es-ES"/>
         </w:rPr>
       </w:pPr>
+      <w:r>
+        <w:rPr>
+          <w:rFonts w:asciiTheme="minorBidi" w:hAnsiTheme="minorBidi"/>
+          <w:b/>
+          <w:bCs/>
+          <w:color w:val="00338D"/>
+          <w:sz w:val="22"/>
+          <w:szCs w:val="22"/>
+          <w:lang w:val="es-ES"/>
+        </w:rPr>
+        <w:lastRenderedPageBreak/>
+        <w:t>Variables:</w:t>
+      </w:r>
+    </w:p>
+    <w:p>
+      <w:pPr>
+        <w:pStyle w:val="SubSubHead"/>
+        <w:numPr>
+          <w:ilvl w:val="2"/>
+          <w:numId w:val="5"/>
+        </w:numPr>
+        <w:rPr>
+          <w:rFonts w:asciiTheme="minorBidi" w:hAnsiTheme="minorBidi"/>
+          <w:bCs/>
+          <w:color w:val="00338D"/>
+          <w:sz w:val="22"/>
+          <w:szCs w:val="22"/>
+          <w:lang w:val="es-ES"/>
+        </w:rPr>
+      </w:pPr>
+      <w:r>
+        <w:rPr>
+          <w:rFonts w:asciiTheme="minorBidi" w:hAnsiTheme="minorBidi"/>
+          <w:bCs/>
+          <w:color w:val="00338D"/>
+          <w:sz w:val="22"/>
+          <w:szCs w:val="22"/>
+          <w:lang w:val="es-ES"/>
+        </w:rPr>
+        <w:t xml:space="preserve">Leyenda de </w:t>
+      </w:r>
+      <w:proofErr w:type="gramStart"/>
+      <w:r>
+        <w:rPr>
+          <w:rFonts w:asciiTheme="minorBidi" w:hAnsiTheme="minorBidi"/>
+          <w:bCs/>
+          <w:color w:val="00338D"/>
+          <w:sz w:val="22"/>
+          <w:szCs w:val="22"/>
+          <w:lang w:val="es-ES"/>
+        </w:rPr>
+        <w:t>utilidad</w:t>
+      </w:r>
+      <w:r>
+        <w:rPr>
+          <w:rFonts w:asciiTheme="minorBidi" w:hAnsiTheme="minorBidi"/>
+          <w:bCs/>
+          <w:color w:val="00338D"/>
+          <w:sz w:val="22"/>
+          <w:szCs w:val="22"/>
+          <w:lang w:val="es-ES"/>
+        </w:rPr>
+        <w:t>(</w:t>
+      </w:r>
+      <w:proofErr w:type="gramEnd"/>
+      <w:r>
+        <w:rPr>
+          <w:rFonts w:asciiTheme="minorBidi" w:hAnsiTheme="minorBidi"/>
+          <w:bCs/>
+          <w:color w:val="00338D"/>
+          <w:sz w:val="22"/>
+          <w:szCs w:val="22"/>
+          <w:lang w:val="es-ES"/>
+        </w:rPr>
+        <w:t>la utilidad la hemos tratado para todas las variables, considerando TODOS los modelos)</w:t>
+      </w:r>
+      <w:r>
+        <w:rPr>
+          <w:rFonts w:asciiTheme="minorBidi" w:hAnsiTheme="minorBidi"/>
+          <w:bCs/>
+          <w:color w:val="00338D"/>
+          <w:sz w:val="22"/>
+          <w:szCs w:val="22"/>
+          <w:lang w:val="es-ES"/>
+        </w:rPr>
+        <w:t>:</w:t>
+      </w:r>
+    </w:p>
+    <w:p>
+      <w:pPr>
+        <w:pStyle w:val="SubSubHead"/>
+        <w:numPr>
+          <w:ilvl w:val="2"/>
+          <w:numId w:val="5"/>
+        </w:numPr>
+        <w:rPr>
+          <w:rFonts w:asciiTheme="minorBidi" w:hAnsiTheme="minorBidi"/>
+          <w:bCs/>
+          <w:color w:val="70AD47" w:themeColor="accent6"/>
+          <w:sz w:val="22"/>
+          <w:szCs w:val="22"/>
+          <w:lang w:val="es-ES"/>
+        </w:rPr>
+      </w:pPr>
+      <w:r>
+        <w:rPr>
+          <w:rFonts w:asciiTheme="minorBidi" w:hAnsiTheme="minorBidi"/>
+          <w:bCs/>
+          <w:color w:val="70AD47" w:themeColor="accent6"/>
+          <w:sz w:val="22"/>
+          <w:szCs w:val="22"/>
+          <w:lang w:val="es-ES"/>
+        </w:rPr>
+        <w:t xml:space="preserve">SI </w:t>
+      </w:r>
+    </w:p>
+    <w:p>
+      <w:pPr>
+        <w:pStyle w:val="SubSubHead"/>
+        <w:numPr>
+          <w:ilvl w:val="2"/>
+          <w:numId w:val="5"/>
+        </w:numPr>
+        <w:rPr>
+          <w:rFonts w:asciiTheme="minorBidi" w:hAnsiTheme="minorBidi"/>
+          <w:bCs/>
+          <w:color w:val="FF0000"/>
+          <w:sz w:val="22"/>
+          <w:szCs w:val="22"/>
+          <w:lang w:val="es-ES"/>
+        </w:rPr>
+      </w:pPr>
+      <w:r>
+        <w:rPr>
+          <w:rFonts w:asciiTheme="minorBidi" w:hAnsiTheme="minorBidi"/>
+          <w:bCs/>
+          <w:color w:val="FF0000"/>
+          <w:sz w:val="22"/>
+          <w:szCs w:val="22"/>
+          <w:lang w:val="es-ES"/>
+        </w:rPr>
+        <w:t>NO</w:t>
+      </w:r>
+    </w:p>
+    <w:p>
+      <w:pPr>
+        <w:pStyle w:val="SubSubHead"/>
+        <w:numPr>
+          <w:ilvl w:val="2"/>
+          <w:numId w:val="5"/>
+        </w:numPr>
+        <w:rPr>
+          <w:rFonts w:asciiTheme="minorBidi" w:hAnsiTheme="minorBidi"/>
+          <w:bCs/>
+          <w:color w:val="FFC000" w:themeColor="accent4"/>
+          <w:sz w:val="22"/>
+          <w:szCs w:val="22"/>
+          <w:lang w:val="es-ES"/>
+        </w:rPr>
+      </w:pPr>
+      <w:r>
+        <w:rPr>
+          <w:rFonts w:asciiTheme="minorBidi" w:hAnsiTheme="minorBidi"/>
+          <w:bCs/>
+          <w:color w:val="FFC000" w:themeColor="accent4"/>
+          <w:sz w:val="22"/>
+          <w:szCs w:val="22"/>
+          <w:lang w:val="es-ES"/>
+        </w:rPr>
+        <w:t>QUIZÁS</w:t>
+      </w:r>
+    </w:p>
+    <w:p>
+      <w:pPr>
+        <w:pStyle w:val="SubSubHead"/>
+        <w:numPr>
+          <w:ilvl w:val="2"/>
+          <w:numId w:val="5"/>
+        </w:numPr>
+        <w:rPr>
+          <w:rFonts w:asciiTheme="minorBidi" w:hAnsiTheme="minorBidi"/>
+          <w:bCs/>
+          <w:color w:val="00338D"/>
+          <w:sz w:val="22"/>
+          <w:szCs w:val="22"/>
+          <w:lang w:val="es-ES"/>
+        </w:rPr>
+      </w:pPr>
+      <w:proofErr w:type="spellStart"/>
+      <w:r>
+        <w:rPr>
+          <w:rFonts w:asciiTheme="minorBidi" w:hAnsiTheme="minorBidi"/>
+          <w:bCs/>
+          <w:color w:val="00338D"/>
+          <w:sz w:val="22"/>
+          <w:szCs w:val="22"/>
+          <w:lang w:val="es-ES"/>
+        </w:rPr>
+        <w:t>WhoScored</w:t>
+      </w:r>
+      <w:proofErr w:type="spellEnd"/>
+      <w:r>
+        <w:rPr>
+          <w:rFonts w:asciiTheme="minorBidi" w:hAnsiTheme="minorBidi"/>
+          <w:bCs/>
+          <w:color w:val="00338D"/>
+          <w:sz w:val="22"/>
+          <w:szCs w:val="22"/>
+          <w:lang w:val="es-ES"/>
+        </w:rPr>
+        <w:t>:</w:t>
+      </w:r>
+    </w:p>
+    <w:p>
+      <w:pPr>
+        <w:pStyle w:val="SubSubHead"/>
+        <w:numPr>
+          <w:ilvl w:val="2"/>
+          <w:numId w:val="5"/>
+        </w:numPr>
+        <w:rPr>
+          <w:rFonts w:asciiTheme="minorBidi" w:hAnsiTheme="minorBidi"/>
+          <w:bCs/>
+          <w:color w:val="00338D"/>
+          <w:sz w:val="22"/>
+          <w:szCs w:val="22"/>
+          <w:lang w:val="es-ES"/>
+        </w:rPr>
+      </w:pPr>
+      <w:r>
+        <w:rPr>
+          <w:rFonts w:asciiTheme="minorBidi" w:hAnsiTheme="minorBidi"/>
+          <w:bCs/>
+          <w:color w:val="00338D"/>
+          <w:sz w:val="22"/>
+          <w:szCs w:val="22"/>
+          <w:lang w:val="es-ES"/>
+        </w:rPr>
+        <w:t>Todas las variables aquí que ponen número son numéricas, todas las variables que ponen tasa son tasas y todas las que ponen % son de porcentaje.</w:t>
+      </w:r>
+    </w:p>
+    <w:p>
+      <w:pPr>
+        <w:pStyle w:val="ListPara3"/>
+        <w:numPr>
+          <w:ilvl w:val="8"/>
+          <w:numId w:val="5"/>
+        </w:numPr>
+        <w:rPr>
+          <w:rFonts w:asciiTheme="minorBidi" w:hAnsiTheme="minorBidi"/>
+          <w:b/>
+          <w:bCs/>
+          <w:color w:val="00338D"/>
+          <w:sz w:val="22"/>
+          <w:szCs w:val="22"/>
+          <w:lang w:val="es-ES"/>
+        </w:rPr>
+      </w:pPr>
+      <w:r>
+        <w:rPr>
+          <w:rFonts w:asciiTheme="minorBidi" w:hAnsiTheme="minorBidi"/>
+          <w:b/>
+          <w:bCs/>
+          <w:color w:val="70AD47" w:themeColor="accent6"/>
+          <w:sz w:val="22"/>
+          <w:szCs w:val="22"/>
+          <w:lang w:val="es-ES"/>
+        </w:rPr>
+        <w:t>Apps</w:t>
+      </w:r>
+      <w:r>
+        <w:rPr>
+          <w:rFonts w:asciiTheme="minorBidi" w:hAnsiTheme="minorBidi"/>
+          <w:b/>
+          <w:bCs/>
+          <w:color w:val="00338D"/>
+          <w:sz w:val="22"/>
+          <w:szCs w:val="22"/>
+          <w:lang w:val="es-ES"/>
+        </w:rPr>
+        <w:t xml:space="preserve">: Son las </w:t>
+      </w:r>
+      <w:r>
+        <w:rPr>
+          <w:rFonts w:asciiTheme="minorBidi" w:hAnsiTheme="minorBidi"/>
+          <w:b/>
+          <w:bCs/>
+          <w:color w:val="00338D"/>
+          <w:sz w:val="22"/>
+          <w:szCs w:val="22"/>
+          <w:lang w:val="es-ES"/>
+        </w:rPr>
+        <w:t>apariciones</w:t>
+      </w:r>
+      <w:r>
+        <w:rPr>
+          <w:rFonts w:asciiTheme="minorBidi" w:hAnsiTheme="minorBidi"/>
+          <w:b/>
+          <w:bCs/>
+          <w:color w:val="00338D"/>
+          <w:sz w:val="22"/>
+          <w:szCs w:val="22"/>
+          <w:lang w:val="es-ES"/>
+        </w:rPr>
+        <w:t xml:space="preserve"> de un jugador en la temporada completa, </w:t>
+      </w:r>
+      <w:r>
+        <w:rPr>
+          <w:rFonts w:asciiTheme="minorBidi" w:hAnsiTheme="minorBidi"/>
+          <w:b/>
+          <w:bCs/>
+          <w:color w:val="00338D"/>
+          <w:sz w:val="22"/>
+          <w:szCs w:val="22"/>
+          <w:lang w:val="es-ES"/>
+        </w:rPr>
+        <w:t>entre paréntesis las veces que han empezado de suplentes.</w:t>
+      </w:r>
+    </w:p>
+    <w:p>
+      <w:pPr>
+        <w:pStyle w:val="ListPara3"/>
+        <w:numPr>
+          <w:ilvl w:val="8"/>
+          <w:numId w:val="5"/>
+        </w:numPr>
+        <w:rPr>
+          <w:rFonts w:asciiTheme="minorBidi" w:hAnsiTheme="minorBidi"/>
+          <w:b/>
+          <w:bCs/>
+          <w:color w:val="00338D"/>
+          <w:sz w:val="22"/>
+          <w:szCs w:val="22"/>
+          <w:lang w:val="es-ES"/>
+        </w:rPr>
+      </w:pPr>
+      <w:proofErr w:type="spellStart"/>
+      <w:r>
+        <w:rPr>
+          <w:rFonts w:asciiTheme="minorBidi" w:hAnsiTheme="minorBidi"/>
+          <w:b/>
+          <w:bCs/>
+          <w:color w:val="70AD47" w:themeColor="accent6"/>
+          <w:sz w:val="22"/>
+          <w:szCs w:val="22"/>
+          <w:lang w:val="es-ES"/>
+        </w:rPr>
+        <w:t>Mins</w:t>
+      </w:r>
+      <w:proofErr w:type="spellEnd"/>
+      <w:r>
+        <w:rPr>
+          <w:rFonts w:asciiTheme="minorBidi" w:hAnsiTheme="minorBidi"/>
+          <w:b/>
+          <w:bCs/>
+          <w:color w:val="00338D"/>
+          <w:sz w:val="22"/>
+          <w:szCs w:val="22"/>
+          <w:lang w:val="es-ES"/>
+        </w:rPr>
+        <w:t>:</w:t>
+      </w:r>
+      <w:r>
+        <w:rPr>
+          <w:rFonts w:asciiTheme="minorBidi" w:hAnsiTheme="minorBidi"/>
+          <w:b/>
+          <w:bCs/>
+          <w:color w:val="00338D"/>
+          <w:sz w:val="22"/>
+          <w:szCs w:val="22"/>
+          <w:lang w:val="es-ES"/>
+        </w:rPr>
+        <w:t xml:space="preserve"> </w:t>
+      </w:r>
+      <w:r>
+        <w:rPr>
+          <w:rFonts w:asciiTheme="minorBidi" w:hAnsiTheme="minorBidi"/>
+          <w:b/>
+          <w:bCs/>
+          <w:color w:val="00338D"/>
+          <w:sz w:val="22"/>
+          <w:szCs w:val="22"/>
+          <w:lang w:val="es-ES"/>
+        </w:rPr>
+        <w:t>Número de</w:t>
+      </w:r>
+      <w:r>
+        <w:rPr>
+          <w:rFonts w:asciiTheme="minorBidi" w:hAnsiTheme="minorBidi"/>
+          <w:b/>
+          <w:bCs/>
+          <w:color w:val="00338D"/>
+          <w:sz w:val="22"/>
+          <w:szCs w:val="22"/>
+          <w:lang w:val="es-ES"/>
+        </w:rPr>
+        <w:t xml:space="preserve"> minutos jugados</w:t>
+      </w:r>
+    </w:p>
+    <w:p>
+      <w:pPr>
+        <w:pStyle w:val="ListPara3"/>
+        <w:numPr>
+          <w:ilvl w:val="8"/>
+          <w:numId w:val="5"/>
+        </w:numPr>
+        <w:rPr>
+          <w:rFonts w:asciiTheme="minorBidi" w:hAnsiTheme="minorBidi"/>
+          <w:b/>
+          <w:bCs/>
+          <w:color w:val="00338D"/>
+          <w:sz w:val="22"/>
+          <w:szCs w:val="22"/>
+          <w:lang w:val="es-ES"/>
+        </w:rPr>
+      </w:pPr>
+      <w:proofErr w:type="spellStart"/>
+      <w:r>
+        <w:rPr>
+          <w:rFonts w:asciiTheme="minorBidi" w:hAnsiTheme="minorBidi"/>
+          <w:b/>
+          <w:bCs/>
+          <w:color w:val="70AD47" w:themeColor="accent6"/>
+          <w:sz w:val="22"/>
+          <w:szCs w:val="22"/>
+          <w:lang w:val="es-ES"/>
+        </w:rPr>
+        <w:t>Goals</w:t>
+      </w:r>
+      <w:proofErr w:type="spellEnd"/>
+      <w:r>
+        <w:rPr>
+          <w:rFonts w:asciiTheme="minorBidi" w:hAnsiTheme="minorBidi"/>
+          <w:b/>
+          <w:bCs/>
+          <w:color w:val="00338D"/>
+          <w:sz w:val="22"/>
+          <w:szCs w:val="22"/>
+          <w:lang w:val="es-ES"/>
+        </w:rPr>
+        <w:t>:</w:t>
+      </w:r>
+      <w:r>
+        <w:rPr>
+          <w:rFonts w:asciiTheme="minorBidi" w:hAnsiTheme="minorBidi"/>
+          <w:b/>
+          <w:bCs/>
+          <w:color w:val="00338D"/>
+          <w:sz w:val="22"/>
+          <w:szCs w:val="22"/>
+          <w:lang w:val="es-ES"/>
+        </w:rPr>
+        <w:t xml:space="preserve"> Número de Goles en la temporada</w:t>
+      </w:r>
+    </w:p>
+    <w:p>
+      <w:pPr>
+        <w:pStyle w:val="ListPara3"/>
+        <w:numPr>
+          <w:ilvl w:val="8"/>
+          <w:numId w:val="5"/>
+        </w:numPr>
+        <w:rPr>
+          <w:rFonts w:asciiTheme="minorBidi" w:hAnsiTheme="minorBidi"/>
+          <w:b/>
+          <w:bCs/>
+          <w:color w:val="00338D"/>
+          <w:sz w:val="22"/>
+          <w:szCs w:val="22"/>
+          <w:lang w:val="es-ES"/>
+        </w:rPr>
+      </w:pPr>
+      <w:proofErr w:type="spellStart"/>
+      <w:r>
+        <w:rPr>
+          <w:rFonts w:asciiTheme="minorBidi" w:hAnsiTheme="minorBidi"/>
+          <w:b/>
+          <w:bCs/>
+          <w:color w:val="70AD47" w:themeColor="accent6"/>
+          <w:sz w:val="22"/>
+          <w:szCs w:val="22"/>
+          <w:lang w:val="es-ES"/>
+        </w:rPr>
+        <w:t>Assists</w:t>
+      </w:r>
+      <w:proofErr w:type="spellEnd"/>
+      <w:r>
+        <w:rPr>
+          <w:rFonts w:asciiTheme="minorBidi" w:hAnsiTheme="minorBidi"/>
+          <w:b/>
+          <w:bCs/>
+          <w:color w:val="00338D"/>
+          <w:sz w:val="22"/>
+          <w:szCs w:val="22"/>
+          <w:lang w:val="es-ES"/>
+        </w:rPr>
+        <w:t>:</w:t>
+      </w:r>
+      <w:r>
+        <w:rPr>
+          <w:rFonts w:asciiTheme="minorBidi" w:hAnsiTheme="minorBidi"/>
+          <w:b/>
+          <w:bCs/>
+          <w:color w:val="00338D"/>
+          <w:sz w:val="22"/>
+          <w:szCs w:val="22"/>
+          <w:lang w:val="es-ES"/>
+        </w:rPr>
+        <w:t xml:space="preserve"> Número de asistencias</w:t>
+      </w:r>
+      <w:r>
+        <w:rPr>
+          <w:rFonts w:asciiTheme="minorBidi" w:hAnsiTheme="minorBidi"/>
+          <w:b/>
+          <w:bCs/>
+          <w:color w:val="00338D"/>
+          <w:sz w:val="22"/>
+          <w:szCs w:val="22"/>
+          <w:lang w:val="es-ES"/>
+        </w:rPr>
+        <w:t xml:space="preserve"> en la temporada</w:t>
+      </w:r>
+    </w:p>
+    <w:p>
+      <w:pPr>
+        <w:pStyle w:val="ListPara3"/>
+        <w:numPr>
+          <w:ilvl w:val="8"/>
+          <w:numId w:val="5"/>
+        </w:numPr>
+        <w:rPr>
+          <w:rFonts w:asciiTheme="minorBidi" w:hAnsiTheme="minorBidi"/>
+          <w:b/>
+          <w:bCs/>
+          <w:color w:val="00338D"/>
+          <w:sz w:val="22"/>
+          <w:szCs w:val="22"/>
+          <w:lang w:val="es-ES"/>
+        </w:rPr>
+      </w:pPr>
+      <w:proofErr w:type="spellStart"/>
+      <w:r>
+        <w:rPr>
+          <w:rFonts w:asciiTheme="minorBidi" w:hAnsiTheme="minorBidi"/>
+          <w:b/>
+          <w:bCs/>
+          <w:color w:val="FF0000"/>
+          <w:sz w:val="22"/>
+          <w:szCs w:val="22"/>
+          <w:lang w:val="es-ES"/>
+        </w:rPr>
+        <w:t>Yel</w:t>
+      </w:r>
+      <w:proofErr w:type="spellEnd"/>
+      <w:r>
+        <w:rPr>
+          <w:rFonts w:asciiTheme="minorBidi" w:hAnsiTheme="minorBidi"/>
+          <w:b/>
+          <w:bCs/>
+          <w:color w:val="00338D"/>
+          <w:sz w:val="22"/>
+          <w:szCs w:val="22"/>
+          <w:lang w:val="es-ES"/>
+        </w:rPr>
+        <w:t>:</w:t>
+      </w:r>
+      <w:r>
+        <w:rPr>
+          <w:rFonts w:asciiTheme="minorBidi" w:hAnsiTheme="minorBidi"/>
+          <w:b/>
+          <w:bCs/>
+          <w:color w:val="00338D"/>
+          <w:sz w:val="22"/>
+          <w:szCs w:val="22"/>
+          <w:lang w:val="es-ES"/>
+        </w:rPr>
+        <w:t xml:space="preserve"> Número de tarjetas amarillas</w:t>
+      </w:r>
+    </w:p>
+    <w:p>
+      <w:pPr>
+        <w:pStyle w:val="ListPara3"/>
+        <w:numPr>
+          <w:ilvl w:val="8"/>
+          <w:numId w:val="5"/>
+        </w:numPr>
+        <w:rPr>
+          <w:rFonts w:asciiTheme="minorBidi" w:hAnsiTheme="minorBidi"/>
+          <w:b/>
+          <w:bCs/>
+          <w:color w:val="00338D"/>
+          <w:sz w:val="22"/>
+          <w:szCs w:val="22"/>
+          <w:lang w:val="es-ES"/>
+        </w:rPr>
+      </w:pPr>
+      <w:r>
+        <w:rPr>
+          <w:rFonts w:asciiTheme="minorBidi" w:hAnsiTheme="minorBidi"/>
+          <w:b/>
+          <w:bCs/>
+          <w:color w:val="FF0000"/>
+          <w:sz w:val="22"/>
+          <w:szCs w:val="22"/>
+          <w:lang w:val="es-ES"/>
+        </w:rPr>
+        <w:t>Red</w:t>
+      </w:r>
+      <w:r>
+        <w:rPr>
+          <w:rFonts w:asciiTheme="minorBidi" w:hAnsiTheme="minorBidi"/>
+          <w:b/>
+          <w:bCs/>
+          <w:color w:val="00338D"/>
+          <w:sz w:val="22"/>
+          <w:szCs w:val="22"/>
+          <w:lang w:val="es-ES"/>
+        </w:rPr>
+        <w:t>:</w:t>
+      </w:r>
+      <w:r>
+        <w:rPr>
+          <w:rFonts w:asciiTheme="minorBidi" w:hAnsiTheme="minorBidi"/>
+          <w:b/>
+          <w:bCs/>
+          <w:color w:val="00338D"/>
+          <w:sz w:val="22"/>
+          <w:szCs w:val="22"/>
+          <w:lang w:val="es-ES"/>
+        </w:rPr>
+        <w:t xml:space="preserve"> </w:t>
+      </w:r>
+      <w:r>
+        <w:rPr>
+          <w:rFonts w:asciiTheme="minorBidi" w:hAnsiTheme="minorBidi"/>
+          <w:b/>
+          <w:bCs/>
+          <w:color w:val="00338D"/>
+          <w:sz w:val="22"/>
+          <w:szCs w:val="22"/>
+          <w:lang w:val="es-ES"/>
+        </w:rPr>
+        <w:t xml:space="preserve">Número de tarjetas </w:t>
+      </w:r>
+      <w:r>
+        <w:rPr>
+          <w:rFonts w:asciiTheme="minorBidi" w:hAnsiTheme="minorBidi"/>
+          <w:b/>
+          <w:bCs/>
+          <w:color w:val="00338D"/>
+          <w:sz w:val="22"/>
+          <w:szCs w:val="22"/>
+          <w:lang w:val="es-ES"/>
+        </w:rPr>
+        <w:t>rojas</w:t>
+      </w:r>
+    </w:p>
+    <w:p>
+      <w:pPr>
+        <w:pStyle w:val="ListPara3"/>
+        <w:numPr>
+          <w:ilvl w:val="8"/>
+          <w:numId w:val="5"/>
+        </w:numPr>
+        <w:rPr>
+          <w:rFonts w:asciiTheme="minorBidi" w:hAnsiTheme="minorBidi"/>
+          <w:b/>
+          <w:bCs/>
+          <w:color w:val="00338D"/>
+          <w:sz w:val="22"/>
+          <w:szCs w:val="22"/>
+          <w:lang w:val="es-ES"/>
+        </w:rPr>
+      </w:pPr>
+      <w:proofErr w:type="spellStart"/>
+      <w:r>
+        <w:rPr>
+          <w:rFonts w:asciiTheme="minorBidi" w:hAnsiTheme="minorBidi"/>
+          <w:b/>
+          <w:bCs/>
+          <w:color w:val="70AD47" w:themeColor="accent6"/>
+          <w:sz w:val="22"/>
+          <w:szCs w:val="22"/>
+          <w:lang w:val="es-ES"/>
+        </w:rPr>
+        <w:t>SpG</w:t>
+      </w:r>
+      <w:proofErr w:type="spellEnd"/>
+      <w:r>
+        <w:rPr>
+          <w:rFonts w:asciiTheme="minorBidi" w:hAnsiTheme="minorBidi"/>
+          <w:b/>
+          <w:bCs/>
+          <w:color w:val="00338D"/>
+          <w:sz w:val="22"/>
+          <w:szCs w:val="22"/>
+          <w:lang w:val="es-ES"/>
+        </w:rPr>
+        <w:t>:</w:t>
+      </w:r>
+      <w:r>
+        <w:rPr>
+          <w:rFonts w:asciiTheme="minorBidi" w:hAnsiTheme="minorBidi"/>
+          <w:b/>
+          <w:bCs/>
+          <w:color w:val="00338D"/>
+          <w:sz w:val="22"/>
+          <w:szCs w:val="22"/>
+          <w:lang w:val="es-ES"/>
+        </w:rPr>
+        <w:t xml:space="preserve"> Número de tiros por partido</w:t>
+      </w:r>
+    </w:p>
+    <w:p>
+      <w:pPr>
+        <w:pStyle w:val="ListPara3"/>
+        <w:numPr>
+          <w:ilvl w:val="8"/>
+          <w:numId w:val="5"/>
+        </w:numPr>
+        <w:rPr>
+          <w:rFonts w:asciiTheme="minorBidi" w:hAnsiTheme="minorBidi"/>
+          <w:b/>
+          <w:bCs/>
+          <w:color w:val="00338D"/>
+          <w:sz w:val="22"/>
+          <w:szCs w:val="22"/>
+          <w:lang w:val="es-ES"/>
+        </w:rPr>
+      </w:pPr>
+      <w:r>
+        <w:rPr>
+          <w:rFonts w:asciiTheme="minorBidi" w:hAnsiTheme="minorBidi"/>
+          <w:b/>
+          <w:bCs/>
+          <w:color w:val="FFC000" w:themeColor="accent4"/>
+          <w:sz w:val="22"/>
+          <w:szCs w:val="22"/>
+          <w:lang w:val="es-ES"/>
+        </w:rPr>
+        <w:t>PS%</w:t>
+      </w:r>
+      <w:r>
+        <w:rPr>
+          <w:rFonts w:asciiTheme="minorBidi" w:hAnsiTheme="minorBidi"/>
+          <w:b/>
+          <w:bCs/>
+          <w:color w:val="00338D"/>
+          <w:sz w:val="22"/>
+          <w:szCs w:val="22"/>
+          <w:lang w:val="es-ES"/>
+        </w:rPr>
+        <w:t>:</w:t>
+      </w:r>
+      <w:r>
+        <w:rPr>
+          <w:rFonts w:asciiTheme="minorBidi" w:hAnsiTheme="minorBidi"/>
+          <w:b/>
+          <w:bCs/>
+          <w:color w:val="00338D"/>
+          <w:sz w:val="22"/>
+          <w:szCs w:val="22"/>
+          <w:lang w:val="es-ES"/>
+        </w:rPr>
+        <w:t xml:space="preserve"> Porcentaje de acierto de pase</w:t>
+      </w:r>
+    </w:p>
+    <w:p>
+      <w:pPr>
+        <w:pStyle w:val="ListPara3"/>
+        <w:numPr>
+          <w:ilvl w:val="8"/>
+          <w:numId w:val="5"/>
+        </w:numPr>
+        <w:rPr>
+          <w:rFonts w:asciiTheme="minorBidi" w:hAnsiTheme="minorBidi"/>
+          <w:b/>
+          <w:bCs/>
+          <w:color w:val="00338D"/>
+          <w:sz w:val="22"/>
+          <w:szCs w:val="22"/>
+          <w:lang w:val="es-ES"/>
+        </w:rPr>
+      </w:pPr>
+      <w:proofErr w:type="spellStart"/>
+      <w:r>
+        <w:rPr>
+          <w:rFonts w:asciiTheme="minorBidi" w:hAnsiTheme="minorBidi"/>
+          <w:b/>
+          <w:bCs/>
+          <w:color w:val="FFC000" w:themeColor="accent4"/>
+          <w:sz w:val="22"/>
+          <w:szCs w:val="22"/>
+          <w:lang w:val="es-ES"/>
+        </w:rPr>
+        <w:t>AerialsWon</w:t>
+      </w:r>
+      <w:proofErr w:type="spellEnd"/>
+      <w:r>
+        <w:rPr>
+          <w:rFonts w:asciiTheme="minorBidi" w:hAnsiTheme="minorBidi"/>
+          <w:b/>
+          <w:bCs/>
+          <w:color w:val="00338D"/>
+          <w:sz w:val="22"/>
+          <w:szCs w:val="22"/>
+          <w:lang w:val="es-ES"/>
+        </w:rPr>
+        <w:t>:</w:t>
+      </w:r>
+      <w:r>
+        <w:rPr>
+          <w:rFonts w:asciiTheme="minorBidi" w:hAnsiTheme="minorBidi"/>
+          <w:b/>
+          <w:bCs/>
+          <w:color w:val="00338D"/>
+          <w:sz w:val="22"/>
+          <w:szCs w:val="22"/>
+          <w:lang w:val="es-ES"/>
+        </w:rPr>
+        <w:t xml:space="preserve"> </w:t>
+      </w:r>
+      <w:r>
+        <w:rPr>
+          <w:rFonts w:asciiTheme="minorBidi" w:hAnsiTheme="minorBidi"/>
+          <w:b/>
+          <w:bCs/>
+          <w:color w:val="00338D"/>
+          <w:sz w:val="22"/>
+          <w:szCs w:val="22"/>
+          <w:lang w:val="es-ES"/>
+        </w:rPr>
+        <w:t>Duelos aéreos ganados por partido</w:t>
+      </w:r>
+    </w:p>
+    <w:p>
+      <w:pPr>
+        <w:pStyle w:val="ListPara3"/>
+        <w:numPr>
+          <w:ilvl w:val="8"/>
+          <w:numId w:val="5"/>
+        </w:numPr>
+        <w:rPr>
+          <w:rFonts w:asciiTheme="minorBidi" w:hAnsiTheme="minorBidi"/>
+          <w:b/>
+          <w:bCs/>
+          <w:color w:val="00338D"/>
+          <w:sz w:val="22"/>
+          <w:szCs w:val="22"/>
+          <w:lang w:val="es-ES"/>
+        </w:rPr>
+      </w:pPr>
+      <w:proofErr w:type="spellStart"/>
+      <w:r>
+        <w:rPr>
+          <w:rFonts w:asciiTheme="minorBidi" w:hAnsiTheme="minorBidi"/>
+          <w:b/>
+          <w:bCs/>
+          <w:color w:val="70AD47" w:themeColor="accent6"/>
+          <w:sz w:val="22"/>
+          <w:szCs w:val="22"/>
+          <w:lang w:val="es-ES"/>
+        </w:rPr>
+        <w:t>MotM</w:t>
+      </w:r>
+      <w:proofErr w:type="spellEnd"/>
+      <w:r>
+        <w:rPr>
+          <w:rFonts w:asciiTheme="minorBidi" w:hAnsiTheme="minorBidi"/>
+          <w:b/>
+          <w:bCs/>
+          <w:color w:val="00338D"/>
+          <w:sz w:val="22"/>
+          <w:szCs w:val="22"/>
+          <w:lang w:val="es-ES"/>
+        </w:rPr>
+        <w:t>:</w:t>
+      </w:r>
+      <w:r>
+        <w:rPr>
+          <w:rFonts w:asciiTheme="minorBidi" w:hAnsiTheme="minorBidi"/>
+          <w:b/>
+          <w:bCs/>
+          <w:color w:val="00338D"/>
+          <w:sz w:val="22"/>
+          <w:szCs w:val="22"/>
+          <w:lang w:val="es-ES"/>
+        </w:rPr>
+        <w:t xml:space="preserve"> Número de veces que ha sido jugador del partido</w:t>
+      </w:r>
+    </w:p>
+    <w:p>
+      <w:pPr>
+        <w:pStyle w:val="ListPara3"/>
+        <w:numPr>
+          <w:ilvl w:val="8"/>
+          <w:numId w:val="5"/>
+        </w:numPr>
+        <w:rPr>
+          <w:rFonts w:asciiTheme="minorBidi" w:hAnsiTheme="minorBidi"/>
+          <w:b/>
+          <w:bCs/>
+          <w:color w:val="00338D"/>
+          <w:sz w:val="22"/>
+          <w:szCs w:val="22"/>
+          <w:lang w:val="es-ES"/>
+        </w:rPr>
+      </w:pPr>
+      <w:proofErr w:type="spellStart"/>
+      <w:r>
+        <w:rPr>
+          <w:rFonts w:asciiTheme="minorBidi" w:hAnsiTheme="minorBidi"/>
+          <w:b/>
+          <w:bCs/>
+          <w:color w:val="70AD47" w:themeColor="accent6"/>
+          <w:sz w:val="22"/>
+          <w:szCs w:val="22"/>
+          <w:lang w:val="es-ES"/>
+        </w:rPr>
+        <w:t>Tackles</w:t>
+      </w:r>
+      <w:proofErr w:type="spellEnd"/>
+      <w:r>
+        <w:rPr>
+          <w:rFonts w:asciiTheme="minorBidi" w:hAnsiTheme="minorBidi"/>
+          <w:b/>
+          <w:bCs/>
+          <w:color w:val="00338D"/>
+          <w:sz w:val="22"/>
+          <w:szCs w:val="22"/>
+          <w:lang w:val="es-ES"/>
+        </w:rPr>
+        <w:t>:</w:t>
+      </w:r>
+      <w:r>
+        <w:rPr>
+          <w:rFonts w:asciiTheme="minorBidi" w:hAnsiTheme="minorBidi"/>
+          <w:b/>
+          <w:bCs/>
+          <w:color w:val="00338D"/>
+          <w:sz w:val="22"/>
+          <w:szCs w:val="22"/>
+          <w:lang w:val="es-ES"/>
+        </w:rPr>
+        <w:t xml:space="preserve"> Número de segadas por partido</w:t>
+      </w:r>
+    </w:p>
+    <w:p>
+      <w:pPr>
+        <w:pStyle w:val="ListPara3"/>
+        <w:numPr>
+          <w:ilvl w:val="8"/>
+          <w:numId w:val="5"/>
+        </w:numPr>
+        <w:rPr>
+          <w:rFonts w:asciiTheme="minorBidi" w:hAnsiTheme="minorBidi"/>
+          <w:b/>
+          <w:bCs/>
+          <w:color w:val="00338D"/>
+          <w:sz w:val="22"/>
+          <w:szCs w:val="22"/>
+          <w:lang w:val="es-ES"/>
+        </w:rPr>
+      </w:pPr>
+      <w:r>
+        <w:rPr>
+          <w:rFonts w:asciiTheme="minorBidi" w:hAnsiTheme="minorBidi"/>
+          <w:b/>
+          <w:bCs/>
+          <w:color w:val="70AD47" w:themeColor="accent6"/>
+          <w:sz w:val="22"/>
+          <w:szCs w:val="22"/>
+          <w:lang w:val="es-ES"/>
+        </w:rPr>
+        <w:t>Inter</w:t>
+      </w:r>
+      <w:r>
+        <w:rPr>
+          <w:rFonts w:asciiTheme="minorBidi" w:hAnsiTheme="minorBidi"/>
+          <w:b/>
+          <w:bCs/>
+          <w:color w:val="00338D"/>
+          <w:sz w:val="22"/>
+          <w:szCs w:val="22"/>
+          <w:lang w:val="es-ES"/>
+        </w:rPr>
+        <w:t>:</w:t>
+      </w:r>
+      <w:r>
+        <w:rPr>
+          <w:rFonts w:asciiTheme="minorBidi" w:hAnsiTheme="minorBidi"/>
+          <w:b/>
+          <w:bCs/>
+          <w:color w:val="00338D"/>
+          <w:sz w:val="22"/>
+          <w:szCs w:val="22"/>
+          <w:lang w:val="es-ES"/>
+        </w:rPr>
+        <w:t xml:space="preserve"> Número de intercepciones por partido</w:t>
+      </w:r>
+    </w:p>
+    <w:p>
+      <w:pPr>
+        <w:pStyle w:val="ListPara3"/>
+        <w:numPr>
+          <w:ilvl w:val="8"/>
+          <w:numId w:val="5"/>
+        </w:numPr>
+        <w:rPr>
+          <w:rFonts w:asciiTheme="minorBidi" w:hAnsiTheme="minorBidi"/>
+          <w:b/>
+          <w:bCs/>
+          <w:color w:val="00338D"/>
+          <w:sz w:val="22"/>
+          <w:szCs w:val="22"/>
+          <w:lang w:val="es-ES"/>
+        </w:rPr>
+      </w:pPr>
+      <w:proofErr w:type="spellStart"/>
+      <w:r>
+        <w:rPr>
+          <w:rFonts w:asciiTheme="minorBidi" w:hAnsiTheme="minorBidi"/>
+          <w:b/>
+          <w:bCs/>
+          <w:color w:val="FFC000" w:themeColor="accent4"/>
+          <w:sz w:val="22"/>
+          <w:szCs w:val="22"/>
+          <w:lang w:val="es-ES"/>
+        </w:rPr>
+        <w:t>Fouls</w:t>
+      </w:r>
+      <w:proofErr w:type="spellEnd"/>
+      <w:r>
+        <w:rPr>
+          <w:rFonts w:asciiTheme="minorBidi" w:hAnsiTheme="minorBidi"/>
+          <w:b/>
+          <w:bCs/>
+          <w:color w:val="00338D"/>
+          <w:sz w:val="22"/>
+          <w:szCs w:val="22"/>
+          <w:lang w:val="es-ES"/>
+        </w:rPr>
+        <w:t>:</w:t>
+      </w:r>
+      <w:r>
+        <w:rPr>
+          <w:rFonts w:asciiTheme="minorBidi" w:hAnsiTheme="minorBidi"/>
+          <w:b/>
+          <w:bCs/>
+          <w:color w:val="00338D"/>
+          <w:sz w:val="22"/>
+          <w:szCs w:val="22"/>
+          <w:lang w:val="es-ES"/>
+        </w:rPr>
+        <w:t xml:space="preserve"> Número de faltas por partido</w:t>
+      </w:r>
+    </w:p>
+    <w:p>
+      <w:pPr>
+        <w:pStyle w:val="ListPara3"/>
+        <w:numPr>
+          <w:ilvl w:val="8"/>
+          <w:numId w:val="5"/>
+        </w:numPr>
+        <w:rPr>
+          <w:rFonts w:asciiTheme="minorBidi" w:hAnsiTheme="minorBidi"/>
+          <w:b/>
+          <w:bCs/>
+          <w:color w:val="00338D"/>
+          <w:sz w:val="22"/>
+          <w:szCs w:val="22"/>
+          <w:lang w:val="es-ES"/>
+        </w:rPr>
+      </w:pPr>
+      <w:proofErr w:type="spellStart"/>
+      <w:r>
+        <w:rPr>
+          <w:rFonts w:asciiTheme="minorBidi" w:hAnsiTheme="minorBidi"/>
+          <w:b/>
+          <w:bCs/>
+          <w:color w:val="FF0000"/>
+          <w:sz w:val="22"/>
+          <w:szCs w:val="22"/>
+          <w:lang w:val="es-ES"/>
+        </w:rPr>
+        <w:t>Offsides</w:t>
+      </w:r>
+      <w:r>
+        <w:rPr>
+          <w:rFonts w:asciiTheme="minorBidi" w:hAnsiTheme="minorBidi"/>
+          <w:b/>
+          <w:bCs/>
+          <w:color w:val="FF0000"/>
+          <w:sz w:val="22"/>
+          <w:szCs w:val="22"/>
+          <w:lang w:val="es-ES"/>
+        </w:rPr>
+        <w:t>_won</w:t>
+      </w:r>
+      <w:proofErr w:type="spellEnd"/>
+      <w:r>
+        <w:rPr>
+          <w:rFonts w:asciiTheme="minorBidi" w:hAnsiTheme="minorBidi"/>
+          <w:b/>
+          <w:bCs/>
+          <w:color w:val="00338D"/>
+          <w:sz w:val="22"/>
+          <w:szCs w:val="22"/>
+          <w:lang w:val="es-ES"/>
+        </w:rPr>
+        <w:t>:</w:t>
+      </w:r>
+      <w:r>
+        <w:rPr>
+          <w:rFonts w:asciiTheme="minorBidi" w:hAnsiTheme="minorBidi"/>
+          <w:b/>
+          <w:bCs/>
+          <w:color w:val="00338D"/>
+          <w:sz w:val="22"/>
+          <w:szCs w:val="22"/>
+          <w:lang w:val="es-ES"/>
+        </w:rPr>
+        <w:t xml:space="preserve"> </w:t>
+      </w:r>
+      <w:r>
+        <w:rPr>
+          <w:rFonts w:asciiTheme="minorBidi" w:hAnsiTheme="minorBidi"/>
+          <w:b/>
+          <w:bCs/>
+          <w:color w:val="00338D"/>
+          <w:sz w:val="22"/>
+          <w:szCs w:val="22"/>
+          <w:lang w:val="es-ES"/>
+        </w:rPr>
+        <w:t>Tasa</w:t>
+      </w:r>
+      <w:r>
+        <w:rPr>
+          <w:rFonts w:asciiTheme="minorBidi" w:hAnsiTheme="minorBidi"/>
+          <w:b/>
+          <w:bCs/>
+          <w:color w:val="00338D"/>
+          <w:sz w:val="22"/>
+          <w:szCs w:val="22"/>
+          <w:lang w:val="es-ES"/>
+        </w:rPr>
+        <w:t xml:space="preserve"> de fueras de juego </w:t>
+      </w:r>
+      <w:r>
+        <w:rPr>
+          <w:rFonts w:asciiTheme="minorBidi" w:hAnsiTheme="minorBidi"/>
+          <w:b/>
+          <w:bCs/>
+          <w:color w:val="00338D"/>
+          <w:sz w:val="22"/>
+          <w:szCs w:val="22"/>
+          <w:lang w:val="es-ES"/>
+        </w:rPr>
+        <w:t xml:space="preserve">provocados </w:t>
+      </w:r>
+      <w:r>
+        <w:rPr>
+          <w:rFonts w:asciiTheme="minorBidi" w:hAnsiTheme="minorBidi"/>
+          <w:b/>
+          <w:bCs/>
+          <w:color w:val="00338D"/>
+          <w:sz w:val="22"/>
+          <w:szCs w:val="22"/>
+          <w:lang w:val="es-ES"/>
+        </w:rPr>
+        <w:t>por partido</w:t>
+      </w:r>
+    </w:p>
+    <w:p>
+      <w:pPr>
+        <w:pStyle w:val="ListPara3"/>
+        <w:numPr>
+          <w:ilvl w:val="8"/>
+          <w:numId w:val="5"/>
+        </w:numPr>
+        <w:rPr>
+          <w:rFonts w:asciiTheme="minorBidi" w:hAnsiTheme="minorBidi"/>
+          <w:b/>
+          <w:bCs/>
+          <w:color w:val="00338D"/>
+          <w:sz w:val="22"/>
+          <w:szCs w:val="22"/>
+          <w:lang w:val="es-ES"/>
+        </w:rPr>
+      </w:pPr>
+      <w:r>
+        <w:rPr>
+          <w:rFonts w:asciiTheme="minorBidi" w:hAnsiTheme="minorBidi"/>
+          <w:b/>
+          <w:bCs/>
+          <w:color w:val="00338D"/>
+          <w:sz w:val="22"/>
+          <w:szCs w:val="22"/>
+          <w:lang w:val="es-ES"/>
+        </w:rPr>
+        <w:t>Clear:</w:t>
+      </w:r>
+      <w:r>
+        <w:rPr>
+          <w:rFonts w:asciiTheme="minorBidi" w:hAnsiTheme="minorBidi"/>
+          <w:b/>
+          <w:bCs/>
+          <w:color w:val="00338D"/>
+          <w:sz w:val="22"/>
+          <w:szCs w:val="22"/>
+          <w:lang w:val="es-ES"/>
+        </w:rPr>
+        <w:t xml:space="preserve"> Número de despejes por partido</w:t>
+      </w:r>
+    </w:p>
+    <w:p>
+      <w:pPr>
+        <w:pStyle w:val="ListPara3"/>
+        <w:numPr>
+          <w:ilvl w:val="8"/>
+          <w:numId w:val="5"/>
+        </w:numPr>
+        <w:rPr>
+          <w:rFonts w:asciiTheme="minorBidi" w:hAnsiTheme="minorBidi"/>
+          <w:b/>
+          <w:bCs/>
+          <w:color w:val="00338D"/>
+          <w:sz w:val="22"/>
+          <w:szCs w:val="22"/>
+          <w:lang w:val="es-ES"/>
+        </w:rPr>
+      </w:pPr>
+      <w:proofErr w:type="spellStart"/>
+      <w:r>
+        <w:rPr>
+          <w:rFonts w:asciiTheme="minorBidi" w:hAnsiTheme="minorBidi"/>
+          <w:b/>
+          <w:bCs/>
+          <w:color w:val="70AD47" w:themeColor="accent6"/>
+          <w:sz w:val="22"/>
+          <w:szCs w:val="22"/>
+          <w:lang w:val="es-ES"/>
+        </w:rPr>
+        <w:t>Drb</w:t>
+      </w:r>
+      <w:r>
+        <w:rPr>
+          <w:rFonts w:asciiTheme="minorBidi" w:hAnsiTheme="minorBidi"/>
+          <w:b/>
+          <w:bCs/>
+          <w:color w:val="70AD47" w:themeColor="accent6"/>
+          <w:sz w:val="22"/>
+          <w:szCs w:val="22"/>
+          <w:lang w:val="es-ES"/>
+        </w:rPr>
+        <w:t>_deffensive</w:t>
+      </w:r>
+      <w:proofErr w:type="spellEnd"/>
+      <w:r>
+        <w:rPr>
+          <w:rFonts w:asciiTheme="minorBidi" w:hAnsiTheme="minorBidi"/>
+          <w:b/>
+          <w:bCs/>
+          <w:color w:val="00338D"/>
+          <w:sz w:val="22"/>
+          <w:szCs w:val="22"/>
+          <w:lang w:val="es-ES"/>
+        </w:rPr>
+        <w:t>:</w:t>
+      </w:r>
+      <w:r>
+        <w:rPr>
+          <w:rFonts w:asciiTheme="minorBidi" w:hAnsiTheme="minorBidi"/>
+          <w:b/>
+          <w:bCs/>
+          <w:color w:val="00338D"/>
+          <w:sz w:val="22"/>
+          <w:szCs w:val="22"/>
+          <w:lang w:val="es-ES"/>
+        </w:rPr>
+        <w:t xml:space="preserve"> Número de veces que le han regateado su defensa por partido</w:t>
+      </w:r>
+    </w:p>
+    <w:p>
+      <w:pPr>
+        <w:pStyle w:val="ListPara3"/>
+        <w:numPr>
+          <w:ilvl w:val="8"/>
+          <w:numId w:val="5"/>
+        </w:numPr>
+        <w:rPr>
+          <w:rFonts w:asciiTheme="minorBidi" w:hAnsiTheme="minorBidi"/>
+          <w:b/>
+          <w:bCs/>
+          <w:color w:val="00338D"/>
+          <w:sz w:val="22"/>
+          <w:szCs w:val="22"/>
+          <w:lang w:val="es-ES"/>
+        </w:rPr>
+      </w:pPr>
+      <w:r>
+        <w:rPr>
+          <w:rFonts w:asciiTheme="minorBidi" w:hAnsiTheme="minorBidi"/>
+          <w:b/>
+          <w:bCs/>
+          <w:color w:val="70AD47" w:themeColor="accent6"/>
+          <w:sz w:val="22"/>
+          <w:szCs w:val="22"/>
+          <w:lang w:val="es-ES"/>
+        </w:rPr>
+        <w:t>Blocks</w:t>
+      </w:r>
+      <w:r>
+        <w:rPr>
+          <w:rFonts w:asciiTheme="minorBidi" w:hAnsiTheme="minorBidi"/>
+          <w:b/>
+          <w:bCs/>
+          <w:color w:val="00338D"/>
+          <w:sz w:val="22"/>
+          <w:szCs w:val="22"/>
+          <w:lang w:val="es-ES"/>
+        </w:rPr>
+        <w:t>:</w:t>
+      </w:r>
+      <w:r>
+        <w:rPr>
+          <w:rFonts w:asciiTheme="minorBidi" w:hAnsiTheme="minorBidi"/>
+          <w:b/>
+          <w:bCs/>
+          <w:color w:val="00338D"/>
+          <w:sz w:val="22"/>
+          <w:szCs w:val="22"/>
+          <w:lang w:val="es-ES"/>
+        </w:rPr>
+        <w:t xml:space="preserve"> Tasa de bloqueos de tiro por partido</w:t>
+      </w:r>
+    </w:p>
+    <w:p>
+      <w:pPr>
+        <w:pStyle w:val="ListPara3"/>
+        <w:numPr>
+          <w:ilvl w:val="8"/>
+          <w:numId w:val="5"/>
+        </w:numPr>
+        <w:rPr>
+          <w:rFonts w:asciiTheme="minorBidi" w:hAnsiTheme="minorBidi"/>
+          <w:b/>
+          <w:bCs/>
+          <w:color w:val="00338D"/>
+          <w:sz w:val="22"/>
+          <w:szCs w:val="22"/>
+          <w:lang w:val="es-ES"/>
+        </w:rPr>
+      </w:pPr>
+      <w:proofErr w:type="spellStart"/>
+      <w:r>
+        <w:rPr>
+          <w:rFonts w:asciiTheme="minorBidi" w:hAnsiTheme="minorBidi"/>
+          <w:b/>
+          <w:bCs/>
+          <w:color w:val="FF0000"/>
+          <w:sz w:val="22"/>
+          <w:szCs w:val="22"/>
+          <w:lang w:val="es-ES"/>
+        </w:rPr>
+        <w:t>OwnG</w:t>
+      </w:r>
+      <w:proofErr w:type="spellEnd"/>
+      <w:r>
+        <w:rPr>
+          <w:rFonts w:asciiTheme="minorBidi" w:hAnsiTheme="minorBidi"/>
+          <w:b/>
+          <w:bCs/>
+          <w:color w:val="00338D"/>
+          <w:sz w:val="22"/>
+          <w:szCs w:val="22"/>
+          <w:lang w:val="es-ES"/>
+        </w:rPr>
+        <w:t>:</w:t>
+      </w:r>
+      <w:r>
+        <w:rPr>
+          <w:rFonts w:asciiTheme="minorBidi" w:hAnsiTheme="minorBidi"/>
+          <w:b/>
+          <w:bCs/>
+          <w:color w:val="00338D"/>
+          <w:sz w:val="22"/>
+          <w:szCs w:val="22"/>
+          <w:lang w:val="es-ES"/>
+        </w:rPr>
+        <w:t xml:space="preserve"> Número de goles en propi</w:t>
+      </w:r>
+      <w:r>
+        <w:rPr>
+          <w:rFonts w:asciiTheme="minorBidi" w:hAnsiTheme="minorBidi"/>
+          <w:b/>
+          <w:bCs/>
+          <w:color w:val="00338D"/>
+          <w:sz w:val="22"/>
+          <w:szCs w:val="22"/>
+          <w:lang w:val="es-ES"/>
+        </w:rPr>
+        <w:t>a</w:t>
+      </w:r>
+    </w:p>
+    <w:p>
+      <w:pPr>
+        <w:pStyle w:val="ListPara3"/>
+        <w:numPr>
+          <w:ilvl w:val="8"/>
+          <w:numId w:val="5"/>
+        </w:numPr>
+        <w:rPr>
+          <w:rFonts w:asciiTheme="minorBidi" w:hAnsiTheme="minorBidi"/>
+          <w:b/>
+          <w:bCs/>
+          <w:color w:val="00338D"/>
+          <w:sz w:val="22"/>
+          <w:szCs w:val="22"/>
+          <w:lang w:val="es-ES"/>
+        </w:rPr>
+      </w:pPr>
+      <w:proofErr w:type="spellStart"/>
+      <w:r>
+        <w:rPr>
+          <w:rFonts w:asciiTheme="minorBidi" w:hAnsiTheme="minorBidi"/>
+          <w:b/>
+          <w:bCs/>
+          <w:color w:val="70AD47" w:themeColor="accent6"/>
+          <w:sz w:val="22"/>
+          <w:szCs w:val="22"/>
+          <w:lang w:val="es-ES"/>
+        </w:rPr>
+        <w:t>KeyP</w:t>
+      </w:r>
+      <w:proofErr w:type="spellEnd"/>
+      <w:r>
+        <w:rPr>
+          <w:rFonts w:asciiTheme="minorBidi" w:hAnsiTheme="minorBidi"/>
+          <w:b/>
+          <w:bCs/>
+          <w:color w:val="00338D"/>
+          <w:sz w:val="22"/>
+          <w:szCs w:val="22"/>
+          <w:lang w:val="es-ES"/>
+        </w:rPr>
+        <w:t>:</w:t>
+      </w:r>
+      <w:r>
+        <w:rPr>
+          <w:rFonts w:asciiTheme="minorBidi" w:hAnsiTheme="minorBidi"/>
+          <w:b/>
+          <w:bCs/>
+          <w:color w:val="00338D"/>
+          <w:sz w:val="22"/>
+          <w:szCs w:val="22"/>
+          <w:lang w:val="es-ES"/>
+        </w:rPr>
+        <w:t xml:space="preserve"> Número de pases clave por partido</w:t>
+      </w:r>
+    </w:p>
+    <w:p>
+      <w:pPr>
+        <w:pStyle w:val="ListPara3"/>
+        <w:numPr>
+          <w:ilvl w:val="8"/>
+          <w:numId w:val="5"/>
+        </w:numPr>
+        <w:rPr>
+          <w:rFonts w:asciiTheme="minorBidi" w:hAnsiTheme="minorBidi"/>
+          <w:b/>
+          <w:bCs/>
+          <w:color w:val="00338D"/>
+          <w:sz w:val="22"/>
+          <w:szCs w:val="22"/>
+          <w:lang w:val="es-ES"/>
+        </w:rPr>
+      </w:pPr>
+      <w:proofErr w:type="spellStart"/>
+      <w:r>
+        <w:rPr>
+          <w:rFonts w:asciiTheme="minorBidi" w:hAnsiTheme="minorBidi"/>
+          <w:b/>
+          <w:bCs/>
+          <w:color w:val="70AD47" w:themeColor="accent6"/>
+          <w:sz w:val="22"/>
+          <w:szCs w:val="22"/>
+          <w:lang w:val="es-ES"/>
+        </w:rPr>
+        <w:t>Drb_</w:t>
+      </w:r>
+      <w:r>
+        <w:rPr>
+          <w:rFonts w:asciiTheme="minorBidi" w:hAnsiTheme="minorBidi"/>
+          <w:b/>
+          <w:bCs/>
+          <w:color w:val="70AD47" w:themeColor="accent6"/>
+          <w:sz w:val="22"/>
+          <w:szCs w:val="22"/>
+          <w:lang w:val="es-ES"/>
+        </w:rPr>
+        <w:t>offensive</w:t>
+      </w:r>
+      <w:proofErr w:type="spellEnd"/>
+      <w:r>
+        <w:rPr>
+          <w:rFonts w:asciiTheme="minorBidi" w:hAnsiTheme="minorBidi"/>
+          <w:b/>
+          <w:bCs/>
+          <w:color w:val="00338D"/>
+          <w:sz w:val="22"/>
+          <w:szCs w:val="22"/>
+          <w:lang w:val="es-ES"/>
+        </w:rPr>
+        <w:t>: Número de veces que han regateado</w:t>
+      </w:r>
+      <w:r>
+        <w:rPr>
+          <w:rFonts w:asciiTheme="minorBidi" w:hAnsiTheme="minorBidi"/>
+          <w:b/>
+          <w:bCs/>
+          <w:color w:val="00338D"/>
+          <w:sz w:val="22"/>
+          <w:szCs w:val="22"/>
+          <w:lang w:val="es-ES"/>
+        </w:rPr>
+        <w:t xml:space="preserve"> </w:t>
+      </w:r>
+      <w:r>
+        <w:rPr>
+          <w:rFonts w:asciiTheme="minorBidi" w:hAnsiTheme="minorBidi"/>
+          <w:b/>
+          <w:bCs/>
+          <w:color w:val="00338D"/>
+          <w:sz w:val="22"/>
+          <w:szCs w:val="22"/>
+          <w:lang w:val="es-ES"/>
+        </w:rPr>
+        <w:t>por partido</w:t>
+      </w:r>
+    </w:p>
+    <w:p>
+      <w:pPr>
+        <w:pStyle w:val="ListPara3"/>
+        <w:numPr>
+          <w:ilvl w:val="8"/>
+          <w:numId w:val="5"/>
+        </w:numPr>
+        <w:rPr>
+          <w:rFonts w:asciiTheme="minorBidi" w:hAnsiTheme="minorBidi"/>
+          <w:b/>
+          <w:bCs/>
+          <w:color w:val="00338D"/>
+          <w:sz w:val="22"/>
+          <w:szCs w:val="22"/>
+          <w:lang w:val="es-ES"/>
+        </w:rPr>
+      </w:pPr>
+      <w:proofErr w:type="spellStart"/>
+      <w:r>
+        <w:rPr>
+          <w:rFonts w:asciiTheme="minorBidi" w:hAnsiTheme="minorBidi"/>
+          <w:b/>
+          <w:bCs/>
+          <w:color w:val="FFC000" w:themeColor="accent4"/>
+          <w:sz w:val="22"/>
+          <w:szCs w:val="22"/>
+          <w:lang w:val="es-ES"/>
+        </w:rPr>
+        <w:t>Fouled</w:t>
+      </w:r>
+      <w:proofErr w:type="spellEnd"/>
+      <w:r>
+        <w:rPr>
+          <w:rFonts w:asciiTheme="minorBidi" w:hAnsiTheme="minorBidi"/>
+          <w:b/>
+          <w:bCs/>
+          <w:color w:val="00338D"/>
+          <w:sz w:val="22"/>
+          <w:szCs w:val="22"/>
+          <w:lang w:val="es-ES"/>
+        </w:rPr>
+        <w:t>:</w:t>
+      </w:r>
+      <w:r>
+        <w:rPr>
+          <w:rFonts w:asciiTheme="minorBidi" w:hAnsiTheme="minorBidi"/>
+          <w:b/>
+          <w:bCs/>
+          <w:color w:val="00338D"/>
+          <w:sz w:val="22"/>
+          <w:szCs w:val="22"/>
+          <w:lang w:val="es-ES"/>
+        </w:rPr>
+        <w:t xml:space="preserve"> Tasa de faltas </w:t>
+      </w:r>
+      <w:r>
+        <w:rPr>
+          <w:rFonts w:asciiTheme="minorBidi" w:hAnsiTheme="minorBidi"/>
+          <w:b/>
+          <w:bCs/>
+          <w:color w:val="00338D"/>
+          <w:sz w:val="22"/>
+          <w:szCs w:val="22"/>
+          <w:lang w:val="es-ES"/>
+        </w:rPr>
+        <w:t xml:space="preserve">recibidas </w:t>
+      </w:r>
+      <w:r>
+        <w:rPr>
+          <w:rFonts w:asciiTheme="minorBidi" w:hAnsiTheme="minorBidi"/>
+          <w:b/>
+          <w:bCs/>
+          <w:color w:val="00338D"/>
+          <w:sz w:val="22"/>
+          <w:szCs w:val="22"/>
+          <w:lang w:val="es-ES"/>
+        </w:rPr>
+        <w:t>por partido</w:t>
+      </w:r>
+    </w:p>
+    <w:p>
+      <w:pPr>
+        <w:pStyle w:val="ListPara3"/>
+        <w:numPr>
+          <w:ilvl w:val="8"/>
+          <w:numId w:val="5"/>
+        </w:numPr>
+        <w:rPr>
+          <w:rFonts w:asciiTheme="minorBidi" w:hAnsiTheme="minorBidi"/>
+          <w:b/>
+          <w:bCs/>
+          <w:color w:val="00338D"/>
+          <w:sz w:val="22"/>
+          <w:szCs w:val="22"/>
+          <w:lang w:val="es-ES"/>
+        </w:rPr>
+      </w:pPr>
+      <w:proofErr w:type="spellStart"/>
+      <w:r>
+        <w:rPr>
+          <w:rFonts w:asciiTheme="minorBidi" w:hAnsiTheme="minorBidi"/>
+          <w:b/>
+          <w:bCs/>
+          <w:color w:val="FF0000"/>
+          <w:sz w:val="22"/>
+          <w:szCs w:val="22"/>
+          <w:lang w:val="es-ES"/>
+        </w:rPr>
+        <w:t>Off</w:t>
+      </w:r>
+      <w:r>
+        <w:rPr>
+          <w:rFonts w:asciiTheme="minorBidi" w:hAnsiTheme="minorBidi"/>
+          <w:b/>
+          <w:bCs/>
+          <w:color w:val="FF0000"/>
+          <w:sz w:val="22"/>
+          <w:szCs w:val="22"/>
+          <w:lang w:val="es-ES"/>
+        </w:rPr>
+        <w:t>sides</w:t>
+      </w:r>
+      <w:proofErr w:type="spellEnd"/>
+      <w:r>
+        <w:rPr>
+          <w:rFonts w:asciiTheme="minorBidi" w:hAnsiTheme="minorBidi"/>
+          <w:b/>
+          <w:bCs/>
+          <w:color w:val="00338D"/>
+          <w:sz w:val="22"/>
+          <w:szCs w:val="22"/>
+          <w:lang w:val="es-ES"/>
+        </w:rPr>
+        <w:t>:</w:t>
+      </w:r>
+      <w:r>
+        <w:rPr>
+          <w:rFonts w:asciiTheme="minorBidi" w:hAnsiTheme="minorBidi"/>
+          <w:b/>
+          <w:bCs/>
+          <w:color w:val="00338D"/>
+          <w:sz w:val="22"/>
+          <w:szCs w:val="22"/>
+          <w:lang w:val="es-ES"/>
+        </w:rPr>
+        <w:t xml:space="preserve"> Tasa de fueras de juego por partido</w:t>
+      </w:r>
+    </w:p>
+    <w:p>
+      <w:pPr>
+        <w:pStyle w:val="ListPara3"/>
+        <w:numPr>
+          <w:ilvl w:val="8"/>
+          <w:numId w:val="5"/>
+        </w:numPr>
+        <w:rPr>
+          <w:rFonts w:asciiTheme="minorBidi" w:hAnsiTheme="minorBidi"/>
+          <w:b/>
+          <w:bCs/>
+          <w:color w:val="00338D"/>
+          <w:sz w:val="22"/>
+          <w:szCs w:val="22"/>
+          <w:lang w:val="es-ES"/>
+        </w:rPr>
+      </w:pPr>
+      <w:proofErr w:type="spellStart"/>
+      <w:r>
+        <w:rPr>
+          <w:rFonts w:asciiTheme="minorBidi" w:hAnsiTheme="minorBidi"/>
+          <w:b/>
+          <w:bCs/>
+          <w:color w:val="FFC000" w:themeColor="accent4"/>
+          <w:sz w:val="22"/>
+          <w:szCs w:val="22"/>
+          <w:lang w:val="es-ES"/>
+        </w:rPr>
+        <w:t>Disp</w:t>
+      </w:r>
+      <w:proofErr w:type="spellEnd"/>
+      <w:r>
+        <w:rPr>
+          <w:rFonts w:asciiTheme="minorBidi" w:hAnsiTheme="minorBidi"/>
+          <w:b/>
+          <w:bCs/>
+          <w:color w:val="00338D"/>
+          <w:sz w:val="22"/>
+          <w:szCs w:val="22"/>
+          <w:lang w:val="es-ES"/>
+        </w:rPr>
+        <w:t>:</w:t>
+      </w:r>
+      <w:r>
+        <w:rPr>
+          <w:rFonts w:asciiTheme="minorBidi" w:hAnsiTheme="minorBidi"/>
+          <w:b/>
+          <w:bCs/>
+          <w:color w:val="00338D"/>
+          <w:sz w:val="22"/>
+          <w:szCs w:val="22"/>
+          <w:lang w:val="es-ES"/>
+        </w:rPr>
+        <w:t xml:space="preserve"> Tasa de pérdidas de balón</w:t>
+      </w:r>
+    </w:p>
+    <w:p>
+      <w:pPr>
+        <w:pStyle w:val="ListPara3"/>
+        <w:numPr>
+          <w:ilvl w:val="8"/>
+          <w:numId w:val="5"/>
+        </w:numPr>
+        <w:rPr>
+          <w:rFonts w:asciiTheme="minorBidi" w:hAnsiTheme="minorBidi"/>
+          <w:b/>
+          <w:bCs/>
+          <w:color w:val="00338D"/>
+          <w:sz w:val="22"/>
+          <w:szCs w:val="22"/>
+          <w:lang w:val="es-ES"/>
+        </w:rPr>
+      </w:pPr>
+      <w:proofErr w:type="spellStart"/>
+      <w:r>
+        <w:rPr>
+          <w:rFonts w:asciiTheme="minorBidi" w:hAnsiTheme="minorBidi"/>
+          <w:b/>
+          <w:bCs/>
+          <w:color w:val="FF0000"/>
+          <w:sz w:val="22"/>
+          <w:szCs w:val="22"/>
+          <w:lang w:val="es-ES"/>
+        </w:rPr>
+        <w:t>UnsTch</w:t>
+      </w:r>
+      <w:proofErr w:type="spellEnd"/>
+      <w:r>
+        <w:rPr>
+          <w:rFonts w:asciiTheme="minorBidi" w:hAnsiTheme="minorBidi"/>
+          <w:b/>
+          <w:bCs/>
+          <w:color w:val="00338D"/>
+          <w:sz w:val="22"/>
+          <w:szCs w:val="22"/>
+          <w:lang w:val="es-ES"/>
+        </w:rPr>
+        <w:t>:</w:t>
+      </w:r>
+      <w:r>
+        <w:rPr>
+          <w:rFonts w:asciiTheme="minorBidi" w:hAnsiTheme="minorBidi"/>
+          <w:b/>
+          <w:bCs/>
+          <w:color w:val="00338D"/>
+          <w:sz w:val="22"/>
+          <w:szCs w:val="22"/>
+          <w:lang w:val="es-ES"/>
+        </w:rPr>
+        <w:t xml:space="preserve"> Tasa de malos controles por partido</w:t>
+      </w:r>
+    </w:p>
+    <w:p>
+      <w:pPr>
+        <w:pStyle w:val="ListPara3"/>
+        <w:numPr>
+          <w:ilvl w:val="8"/>
+          <w:numId w:val="5"/>
+        </w:numPr>
+        <w:rPr>
+          <w:rFonts w:asciiTheme="minorBidi" w:hAnsiTheme="minorBidi"/>
+          <w:b/>
+          <w:bCs/>
+          <w:color w:val="00338D"/>
+          <w:sz w:val="22"/>
+          <w:szCs w:val="22"/>
+          <w:lang w:val="es-ES"/>
+        </w:rPr>
+      </w:pPr>
+      <w:proofErr w:type="spellStart"/>
+      <w:r>
+        <w:rPr>
+          <w:rFonts w:asciiTheme="minorBidi" w:hAnsiTheme="minorBidi"/>
+          <w:b/>
+          <w:bCs/>
+          <w:color w:val="FF0000"/>
+          <w:sz w:val="22"/>
+          <w:szCs w:val="22"/>
+          <w:lang w:val="es-ES"/>
+        </w:rPr>
+        <w:t>AvgP</w:t>
+      </w:r>
+      <w:proofErr w:type="spellEnd"/>
+      <w:r>
+        <w:rPr>
+          <w:rFonts w:asciiTheme="minorBidi" w:hAnsiTheme="minorBidi"/>
+          <w:b/>
+          <w:bCs/>
+          <w:color w:val="00338D"/>
+          <w:sz w:val="22"/>
+          <w:szCs w:val="22"/>
+          <w:lang w:val="es-ES"/>
+        </w:rPr>
+        <w:t>:</w:t>
+      </w:r>
+      <w:r>
+        <w:rPr>
+          <w:rFonts w:asciiTheme="minorBidi" w:hAnsiTheme="minorBidi"/>
+          <w:b/>
+          <w:bCs/>
+          <w:color w:val="00338D"/>
+          <w:sz w:val="22"/>
+          <w:szCs w:val="22"/>
+          <w:lang w:val="es-ES"/>
+        </w:rPr>
+        <w:t xml:space="preserve"> Tasa media de pases por partido</w:t>
+      </w:r>
+    </w:p>
+    <w:p>
+      <w:pPr>
+        <w:pStyle w:val="ListPara3"/>
+        <w:numPr>
+          <w:ilvl w:val="8"/>
+          <w:numId w:val="5"/>
+        </w:numPr>
+        <w:rPr>
+          <w:rFonts w:asciiTheme="minorBidi" w:hAnsiTheme="minorBidi"/>
+          <w:b/>
+          <w:bCs/>
+          <w:color w:val="00338D"/>
+          <w:sz w:val="22"/>
+          <w:szCs w:val="22"/>
+          <w:lang w:val="es-ES"/>
+        </w:rPr>
+      </w:pPr>
+      <w:proofErr w:type="spellStart"/>
+      <w:r>
+        <w:rPr>
+          <w:rFonts w:asciiTheme="minorBidi" w:hAnsiTheme="minorBidi"/>
+          <w:b/>
+          <w:bCs/>
+          <w:color w:val="FF0000"/>
+          <w:sz w:val="22"/>
+          <w:szCs w:val="22"/>
+          <w:lang w:val="es-ES"/>
+        </w:rPr>
+        <w:t>Crosses</w:t>
+      </w:r>
+      <w:proofErr w:type="spellEnd"/>
+      <w:r>
+        <w:rPr>
+          <w:rFonts w:asciiTheme="minorBidi" w:hAnsiTheme="minorBidi"/>
+          <w:b/>
+          <w:bCs/>
+          <w:color w:val="00338D"/>
+          <w:sz w:val="22"/>
+          <w:szCs w:val="22"/>
+          <w:lang w:val="es-ES"/>
+        </w:rPr>
+        <w:t>:</w:t>
+      </w:r>
+      <w:r>
+        <w:rPr>
+          <w:rFonts w:asciiTheme="minorBidi" w:hAnsiTheme="minorBidi"/>
+          <w:b/>
+          <w:bCs/>
+          <w:color w:val="00338D"/>
+          <w:sz w:val="22"/>
+          <w:szCs w:val="22"/>
+          <w:lang w:val="es-ES"/>
+        </w:rPr>
+        <w:t xml:space="preserve"> Tasa de centros por partido</w:t>
+      </w:r>
+    </w:p>
+    <w:p>
+      <w:pPr>
+        <w:pStyle w:val="ListPara3"/>
+        <w:numPr>
+          <w:ilvl w:val="8"/>
+          <w:numId w:val="5"/>
+        </w:numPr>
+        <w:rPr>
+          <w:rFonts w:asciiTheme="minorBidi" w:hAnsiTheme="minorBidi"/>
+          <w:b/>
+          <w:bCs/>
+          <w:color w:val="00338D"/>
+          <w:sz w:val="22"/>
+          <w:szCs w:val="22"/>
+          <w:lang w:val="es-ES"/>
+        </w:rPr>
+      </w:pPr>
+      <w:proofErr w:type="spellStart"/>
+      <w:r>
+        <w:rPr>
+          <w:rFonts w:asciiTheme="minorBidi" w:hAnsiTheme="minorBidi"/>
+          <w:b/>
+          <w:bCs/>
+          <w:color w:val="FF0000"/>
+          <w:sz w:val="22"/>
+          <w:szCs w:val="22"/>
+          <w:lang w:val="es-ES"/>
+        </w:rPr>
+        <w:lastRenderedPageBreak/>
+        <w:t>LongB</w:t>
+      </w:r>
+      <w:proofErr w:type="spellEnd"/>
+      <w:r>
+        <w:rPr>
+          <w:rFonts w:asciiTheme="minorBidi" w:hAnsiTheme="minorBidi"/>
+          <w:b/>
+          <w:bCs/>
+          <w:color w:val="00338D"/>
+          <w:sz w:val="22"/>
+          <w:szCs w:val="22"/>
+          <w:lang w:val="es-ES"/>
+        </w:rPr>
+        <w:t>:</w:t>
+      </w:r>
+      <w:r>
+        <w:rPr>
+          <w:rFonts w:asciiTheme="minorBidi" w:hAnsiTheme="minorBidi"/>
+          <w:b/>
+          <w:bCs/>
+          <w:color w:val="00338D"/>
+          <w:sz w:val="22"/>
+          <w:szCs w:val="22"/>
+          <w:lang w:val="es-ES"/>
+        </w:rPr>
+        <w:t xml:space="preserve"> Tasa de pases largos por partido</w:t>
+      </w:r>
+    </w:p>
+    <w:p>
+      <w:pPr>
+        <w:pStyle w:val="ListPara3"/>
+        <w:numPr>
+          <w:ilvl w:val="8"/>
+          <w:numId w:val="5"/>
+        </w:numPr>
+        <w:rPr>
+          <w:rFonts w:asciiTheme="minorBidi" w:hAnsiTheme="minorBidi"/>
+          <w:b/>
+          <w:bCs/>
+          <w:color w:val="00338D"/>
+          <w:sz w:val="22"/>
+          <w:szCs w:val="22"/>
+          <w:lang w:val="es-ES"/>
+        </w:rPr>
+      </w:pPr>
+    </w:p>
+    <w:p>
+      <w:pPr>
+        <w:pStyle w:val="ListPara3"/>
+        <w:numPr>
+          <w:ilvl w:val="8"/>
+          <w:numId w:val="5"/>
+        </w:numPr>
+        <w:rPr>
+          <w:rFonts w:asciiTheme="minorBidi" w:hAnsiTheme="minorBidi"/>
+          <w:b/>
+          <w:bCs/>
+          <w:color w:val="00338D"/>
+          <w:sz w:val="22"/>
+          <w:szCs w:val="22"/>
+          <w:lang w:val="es-ES"/>
+        </w:rPr>
+      </w:pPr>
+      <w:proofErr w:type="spellStart"/>
+      <w:r>
+        <w:rPr>
+          <w:rFonts w:asciiTheme="minorBidi" w:hAnsiTheme="minorBidi"/>
+          <w:b/>
+          <w:bCs/>
+          <w:color w:val="00338D"/>
+          <w:sz w:val="22"/>
+          <w:szCs w:val="22"/>
+          <w:lang w:val="es-ES"/>
+        </w:rPr>
+        <w:t>Transfermarket</w:t>
+      </w:r>
+      <w:proofErr w:type="spellEnd"/>
+      <w:r>
+        <w:rPr>
+          <w:rFonts w:asciiTheme="minorBidi" w:hAnsiTheme="minorBidi"/>
+          <w:b/>
+          <w:bCs/>
+          <w:color w:val="00338D"/>
+          <w:sz w:val="22"/>
+          <w:szCs w:val="22"/>
+          <w:lang w:val="es-ES"/>
+        </w:rPr>
+        <w:t>:</w:t>
+      </w:r>
+    </w:p>
+    <w:p>
+      <w:pPr>
+        <w:rPr>
+          <w:rFonts w:asciiTheme="minorBidi" w:hAnsiTheme="minorBidi"/>
+          <w:b/>
+          <w:bCs/>
+          <w:color w:val="00338D"/>
+          <w:sz w:val="22"/>
+          <w:szCs w:val="22"/>
+        </w:rPr>
+      </w:pPr>
+      <w:r>
+        <w:rPr>
+          <w:rFonts w:asciiTheme="minorBidi" w:hAnsiTheme="minorBidi"/>
+          <w:b/>
+          <w:bCs/>
+          <w:color w:val="00338D"/>
+          <w:sz w:val="22"/>
+          <w:szCs w:val="22"/>
+        </w:rPr>
+        <w:t xml:space="preserve">Age, Id son enteras, </w:t>
+      </w:r>
+      <w:proofErr w:type="spellStart"/>
+      <w:r>
+        <w:rPr>
+          <w:rFonts w:asciiTheme="minorBidi" w:hAnsiTheme="minorBidi"/>
+          <w:b/>
+          <w:bCs/>
+          <w:color w:val="00338D"/>
+          <w:sz w:val="22"/>
+          <w:szCs w:val="22"/>
+        </w:rPr>
+        <w:t>Height</w:t>
+      </w:r>
+      <w:proofErr w:type="spellEnd"/>
+      <w:r>
+        <w:rPr>
+          <w:rFonts w:asciiTheme="minorBidi" w:hAnsiTheme="minorBidi"/>
+          <w:b/>
+          <w:bCs/>
+          <w:color w:val="00338D"/>
+          <w:sz w:val="22"/>
+          <w:szCs w:val="22"/>
+        </w:rPr>
+        <w:t xml:space="preserve"> es numérica de</w:t>
+      </w:r>
+      <w:r>
+        <w:rPr>
+          <w:rFonts w:asciiTheme="minorBidi" w:hAnsiTheme="minorBidi"/>
+          <w:b/>
+          <w:bCs/>
+          <w:color w:val="00338D"/>
+          <w:sz w:val="22"/>
+          <w:szCs w:val="22"/>
+        </w:rPr>
+        <w:t xml:space="preserve">cimal, y el resto son </w:t>
+      </w:r>
+      <w:proofErr w:type="spellStart"/>
+      <w:r>
+        <w:rPr>
+          <w:rFonts w:asciiTheme="minorBidi" w:hAnsiTheme="minorBidi"/>
+          <w:b/>
+          <w:bCs/>
+          <w:color w:val="00338D"/>
+          <w:sz w:val="22"/>
+          <w:szCs w:val="22"/>
+        </w:rPr>
+        <w:t>strings</w:t>
+      </w:r>
+      <w:proofErr w:type="spellEnd"/>
+    </w:p>
+    <w:p>
+      <w:pPr>
+        <w:pStyle w:val="ListPara3"/>
+        <w:numPr>
+          <w:ilvl w:val="8"/>
+          <w:numId w:val="5"/>
+        </w:numPr>
+        <w:rPr>
+          <w:rFonts w:asciiTheme="minorBidi" w:hAnsiTheme="minorBidi"/>
+          <w:b/>
+          <w:bCs/>
+          <w:color w:val="00338D"/>
+          <w:sz w:val="22"/>
+          <w:szCs w:val="22"/>
+          <w:lang w:val="es-ES"/>
+        </w:rPr>
+      </w:pPr>
+      <w:r>
+        <w:rPr>
+          <w:rFonts w:asciiTheme="minorBidi" w:hAnsiTheme="minorBidi"/>
+          <w:b/>
+          <w:bCs/>
+          <w:color w:val="FF0000"/>
+          <w:sz w:val="22"/>
+          <w:szCs w:val="22"/>
+          <w:lang w:val="es-ES"/>
+        </w:rPr>
+        <w:t>Id</w:t>
+      </w:r>
+      <w:r>
+        <w:rPr>
+          <w:rFonts w:asciiTheme="minorBidi" w:hAnsiTheme="minorBidi"/>
+          <w:b/>
+          <w:bCs/>
+          <w:color w:val="00338D"/>
+          <w:sz w:val="22"/>
+          <w:szCs w:val="22"/>
+          <w:lang w:val="es-ES"/>
+        </w:rPr>
+        <w:t>: Id del jugador</w:t>
+      </w:r>
+    </w:p>
+    <w:p>
+      <w:pPr>
+        <w:pStyle w:val="ListPara3"/>
+        <w:numPr>
+          <w:ilvl w:val="0"/>
+          <w:numId w:val="0"/>
+        </w:numPr>
+        <w:rPr>
+          <w:rFonts w:asciiTheme="minorBidi" w:hAnsiTheme="minorBidi"/>
+          <w:b/>
+          <w:bCs/>
+          <w:color w:val="00338D"/>
+          <w:sz w:val="22"/>
+          <w:szCs w:val="22"/>
+          <w:lang w:val="es-ES"/>
+        </w:rPr>
+      </w:pPr>
+      <w:r>
+        <w:rPr>
+          <w:rFonts w:asciiTheme="minorBidi" w:hAnsiTheme="minorBidi"/>
+          <w:b/>
+          <w:bCs/>
+          <w:color w:val="70AD47" w:themeColor="accent6"/>
+          <w:sz w:val="22"/>
+          <w:szCs w:val="22"/>
+          <w:lang w:val="es-ES"/>
+        </w:rPr>
+        <w:t>Position</w:t>
+      </w:r>
+      <w:r>
+        <w:rPr>
+          <w:rFonts w:asciiTheme="minorBidi" w:hAnsiTheme="minorBidi"/>
+          <w:b/>
+          <w:bCs/>
+          <w:color w:val="00338D"/>
+          <w:sz w:val="22"/>
+          <w:szCs w:val="22"/>
+          <w:lang w:val="es-ES"/>
+        </w:rPr>
+        <w:t>: Posición en el campo</w:t>
+      </w:r>
+    </w:p>
+    <w:p>
+      <w:pPr>
+        <w:pStyle w:val="ListPara3"/>
+        <w:numPr>
+          <w:ilvl w:val="0"/>
+          <w:numId w:val="0"/>
+        </w:numPr>
+        <w:rPr>
+          <w:rFonts w:asciiTheme="minorBidi" w:hAnsiTheme="minorBidi"/>
+          <w:b/>
+          <w:bCs/>
+          <w:color w:val="00338D"/>
+          <w:sz w:val="22"/>
+          <w:szCs w:val="22"/>
+          <w:lang w:val="es-ES"/>
+        </w:rPr>
+      </w:pPr>
+      <w:proofErr w:type="spellStart"/>
+      <w:r>
+        <w:rPr>
+          <w:rFonts w:asciiTheme="minorBidi" w:hAnsiTheme="minorBidi"/>
+          <w:b/>
+          <w:bCs/>
+          <w:color w:val="FF0000"/>
+          <w:sz w:val="22"/>
+          <w:szCs w:val="22"/>
+          <w:lang w:val="es-ES"/>
+        </w:rPr>
+        <w:t>DateofBirth</w:t>
+      </w:r>
+      <w:proofErr w:type="spellEnd"/>
+      <w:r>
+        <w:rPr>
+          <w:rFonts w:asciiTheme="minorBidi" w:hAnsiTheme="minorBidi"/>
+          <w:b/>
+          <w:bCs/>
+          <w:color w:val="00338D"/>
+          <w:sz w:val="22"/>
+          <w:szCs w:val="22"/>
+          <w:lang w:val="es-ES"/>
+        </w:rPr>
+        <w:t>: Año de nacimiento</w:t>
+      </w:r>
+    </w:p>
+    <w:p>
+      <w:pPr>
+        <w:pStyle w:val="ListPara3"/>
+        <w:numPr>
+          <w:ilvl w:val="8"/>
+          <w:numId w:val="5"/>
+        </w:numPr>
+        <w:rPr>
+          <w:rFonts w:asciiTheme="minorBidi" w:hAnsiTheme="minorBidi"/>
+          <w:b/>
+          <w:bCs/>
+          <w:color w:val="00338D"/>
+          <w:sz w:val="22"/>
+          <w:szCs w:val="22"/>
+          <w:lang w:val="es-ES"/>
+        </w:rPr>
+      </w:pPr>
+      <w:r>
+        <w:rPr>
+          <w:rFonts w:asciiTheme="minorBidi" w:hAnsiTheme="minorBidi"/>
+          <w:b/>
+          <w:bCs/>
+          <w:color w:val="70AD47" w:themeColor="accent6"/>
+          <w:sz w:val="22"/>
+          <w:szCs w:val="22"/>
+          <w:lang w:val="es-ES"/>
+        </w:rPr>
+        <w:t>Age</w:t>
+      </w:r>
+      <w:r>
+        <w:rPr>
+          <w:rFonts w:asciiTheme="minorBidi" w:hAnsiTheme="minorBidi"/>
+          <w:b/>
+          <w:bCs/>
+          <w:color w:val="00338D"/>
+          <w:sz w:val="22"/>
+          <w:szCs w:val="22"/>
+          <w:lang w:val="es-ES"/>
+        </w:rPr>
+        <w:t>: Edad del Jugador</w:t>
+      </w:r>
+    </w:p>
+    <w:p>
+      <w:pPr>
+        <w:pStyle w:val="ListPara3"/>
+        <w:numPr>
+          <w:ilvl w:val="8"/>
+          <w:numId w:val="5"/>
+        </w:numPr>
+        <w:rPr>
+          <w:rFonts w:asciiTheme="minorBidi" w:hAnsiTheme="minorBidi"/>
+          <w:b/>
+          <w:bCs/>
+          <w:color w:val="00338D"/>
+          <w:sz w:val="22"/>
+          <w:szCs w:val="22"/>
+          <w:lang w:val="es-ES"/>
+        </w:rPr>
+      </w:pPr>
+      <w:proofErr w:type="spellStart"/>
+      <w:r>
+        <w:rPr>
+          <w:rFonts w:asciiTheme="minorBidi" w:hAnsiTheme="minorBidi"/>
+          <w:b/>
+          <w:bCs/>
+          <w:color w:val="FF0000"/>
+          <w:sz w:val="22"/>
+          <w:szCs w:val="22"/>
+          <w:lang w:val="es-ES"/>
+        </w:rPr>
+        <w:t>Nationality</w:t>
+      </w:r>
+      <w:proofErr w:type="spellEnd"/>
+      <w:r>
+        <w:rPr>
+          <w:rFonts w:asciiTheme="minorBidi" w:hAnsiTheme="minorBidi"/>
+          <w:b/>
+          <w:bCs/>
+          <w:color w:val="00338D"/>
+          <w:sz w:val="22"/>
+          <w:szCs w:val="22"/>
+          <w:lang w:val="es-ES"/>
+        </w:rPr>
+        <w:t>: nacionalidad</w:t>
+      </w:r>
+    </w:p>
+    <w:p>
+      <w:pPr>
+        <w:pStyle w:val="ListPara3"/>
+        <w:numPr>
+          <w:ilvl w:val="8"/>
+          <w:numId w:val="5"/>
+        </w:numPr>
+        <w:rPr>
+          <w:rFonts w:asciiTheme="minorBidi" w:hAnsiTheme="minorBidi"/>
+          <w:b/>
+          <w:bCs/>
+          <w:color w:val="00338D"/>
+          <w:sz w:val="22"/>
+          <w:szCs w:val="22"/>
+          <w:lang w:val="es-ES"/>
+        </w:rPr>
+      </w:pPr>
+      <w:proofErr w:type="spellStart"/>
+      <w:r>
+        <w:rPr>
+          <w:rFonts w:asciiTheme="minorBidi" w:hAnsiTheme="minorBidi"/>
+          <w:b/>
+          <w:bCs/>
+          <w:color w:val="FF0000"/>
+          <w:sz w:val="22"/>
+          <w:szCs w:val="22"/>
+          <w:lang w:val="es-ES"/>
+        </w:rPr>
+        <w:t>CurrentClub</w:t>
+      </w:r>
+      <w:proofErr w:type="spellEnd"/>
+      <w:r>
+        <w:rPr>
+          <w:rFonts w:asciiTheme="minorBidi" w:hAnsiTheme="minorBidi"/>
+          <w:b/>
+          <w:bCs/>
+          <w:color w:val="00338D"/>
+          <w:sz w:val="22"/>
+          <w:szCs w:val="22"/>
+          <w:lang w:val="es-ES"/>
+        </w:rPr>
+        <w:t>: Club Actual</w:t>
+      </w:r>
+    </w:p>
+    <w:p>
+      <w:pPr>
+        <w:pStyle w:val="ListPara3"/>
+        <w:numPr>
+          <w:ilvl w:val="8"/>
+          <w:numId w:val="5"/>
+        </w:numPr>
+        <w:rPr>
+          <w:rFonts w:asciiTheme="minorBidi" w:hAnsiTheme="minorBidi"/>
+          <w:b/>
+          <w:bCs/>
+          <w:color w:val="00338D"/>
+          <w:sz w:val="22"/>
+          <w:szCs w:val="22"/>
+          <w:lang w:val="es-ES"/>
+        </w:rPr>
+      </w:pPr>
+      <w:proofErr w:type="spellStart"/>
+      <w:r>
+        <w:rPr>
+          <w:rFonts w:asciiTheme="minorBidi" w:hAnsiTheme="minorBidi"/>
+          <w:b/>
+          <w:bCs/>
+          <w:color w:val="FF0000"/>
+          <w:sz w:val="22"/>
+          <w:szCs w:val="22"/>
+          <w:lang w:val="es-ES"/>
+        </w:rPr>
+        <w:t>Height</w:t>
+      </w:r>
+      <w:proofErr w:type="spellEnd"/>
+      <w:r>
+        <w:rPr>
+          <w:rFonts w:asciiTheme="minorBidi" w:hAnsiTheme="minorBidi"/>
+          <w:b/>
+          <w:bCs/>
+          <w:color w:val="00338D"/>
+          <w:sz w:val="22"/>
+          <w:szCs w:val="22"/>
+          <w:lang w:val="es-ES"/>
+        </w:rPr>
+        <w:t>: Altura del jugador</w:t>
+      </w:r>
+    </w:p>
+    <w:p>
+      <w:pPr>
+        <w:pStyle w:val="ListPara3"/>
+        <w:numPr>
+          <w:ilvl w:val="8"/>
+          <w:numId w:val="5"/>
+        </w:numPr>
+        <w:rPr>
+          <w:rFonts w:asciiTheme="minorBidi" w:hAnsiTheme="minorBidi"/>
+          <w:b/>
+          <w:bCs/>
+          <w:color w:val="00338D"/>
+          <w:sz w:val="22"/>
+          <w:szCs w:val="22"/>
+          <w:lang w:val="es-ES"/>
+        </w:rPr>
+      </w:pPr>
+      <w:proofErr w:type="spellStart"/>
+      <w:r>
+        <w:rPr>
+          <w:rFonts w:asciiTheme="minorBidi" w:hAnsiTheme="minorBidi"/>
+          <w:b/>
+          <w:bCs/>
+          <w:color w:val="FFC000" w:themeColor="accent4"/>
+          <w:sz w:val="22"/>
+          <w:szCs w:val="22"/>
+          <w:lang w:val="es-ES"/>
+        </w:rPr>
+        <w:t>Foot</w:t>
+      </w:r>
+      <w:proofErr w:type="spellEnd"/>
+      <w:r>
+        <w:rPr>
+          <w:rFonts w:asciiTheme="minorBidi" w:hAnsiTheme="minorBidi"/>
+          <w:b/>
+          <w:bCs/>
+          <w:color w:val="00338D"/>
+          <w:sz w:val="22"/>
+          <w:szCs w:val="22"/>
+          <w:lang w:val="es-ES"/>
+        </w:rPr>
+        <w:t xml:space="preserve">: Pie </w:t>
+      </w:r>
+      <w:r>
+        <w:rPr>
+          <w:rFonts w:asciiTheme="minorBidi" w:hAnsiTheme="minorBidi"/>
+          <w:b/>
+          <w:bCs/>
+          <w:color w:val="00338D"/>
+          <w:sz w:val="22"/>
+          <w:szCs w:val="22"/>
+          <w:lang w:val="es-ES"/>
+        </w:rPr>
+        <w:t>dominante</w:t>
+      </w:r>
+    </w:p>
+    <w:p>
+      <w:pPr>
+        <w:pStyle w:val="ListPara3"/>
+        <w:numPr>
+          <w:ilvl w:val="8"/>
+          <w:numId w:val="5"/>
+        </w:numPr>
+        <w:rPr>
+          <w:rFonts w:asciiTheme="minorBidi" w:hAnsiTheme="minorBidi"/>
+          <w:b/>
+          <w:bCs/>
+          <w:color w:val="00338D"/>
+          <w:sz w:val="22"/>
+          <w:szCs w:val="22"/>
+          <w:lang w:val="es-ES"/>
+        </w:rPr>
+      </w:pPr>
+      <w:proofErr w:type="spellStart"/>
+      <w:r>
+        <w:rPr>
+          <w:rFonts w:asciiTheme="minorBidi" w:hAnsiTheme="minorBidi"/>
+          <w:b/>
+          <w:bCs/>
+          <w:color w:val="FF0000"/>
+          <w:sz w:val="22"/>
+          <w:szCs w:val="22"/>
+          <w:lang w:val="es-ES"/>
+        </w:rPr>
+        <w:t>JoinedOn</w:t>
+      </w:r>
+      <w:proofErr w:type="spellEnd"/>
+      <w:r>
+        <w:rPr>
+          <w:rFonts w:asciiTheme="minorBidi" w:hAnsiTheme="minorBidi"/>
+          <w:b/>
+          <w:bCs/>
+          <w:color w:val="00338D"/>
+          <w:sz w:val="22"/>
+          <w:szCs w:val="22"/>
+          <w:lang w:val="es-ES"/>
+        </w:rPr>
+        <w:t>: Fecha de incorporación al equipo actual</w:t>
+      </w:r>
+    </w:p>
+    <w:p>
+      <w:pPr>
+        <w:pStyle w:val="ListPara3"/>
+        <w:numPr>
+          <w:ilvl w:val="8"/>
+          <w:numId w:val="5"/>
+        </w:numPr>
+        <w:rPr>
+          <w:rFonts w:asciiTheme="minorBidi" w:hAnsiTheme="minorBidi"/>
+          <w:b/>
+          <w:bCs/>
+          <w:color w:val="00338D"/>
+          <w:sz w:val="22"/>
+          <w:szCs w:val="22"/>
+          <w:lang w:val="es-ES"/>
+        </w:rPr>
+      </w:pPr>
+      <w:proofErr w:type="spellStart"/>
+      <w:r>
+        <w:rPr>
+          <w:rFonts w:asciiTheme="minorBidi" w:hAnsiTheme="minorBidi"/>
+          <w:b/>
+          <w:bCs/>
+          <w:color w:val="FF0000"/>
+          <w:sz w:val="22"/>
+          <w:szCs w:val="22"/>
+          <w:lang w:val="es-ES"/>
+        </w:rPr>
+        <w:t>SignedFrom</w:t>
+      </w:r>
+      <w:proofErr w:type="spellEnd"/>
+      <w:r>
+        <w:rPr>
+          <w:rFonts w:asciiTheme="minorBidi" w:hAnsiTheme="minorBidi"/>
+          <w:b/>
+          <w:bCs/>
+          <w:color w:val="00338D"/>
+          <w:sz w:val="22"/>
+          <w:szCs w:val="22"/>
+          <w:lang w:val="es-ES"/>
+        </w:rPr>
+        <w:t>: El equipo en el que estaba antes de que lo ficharan</w:t>
+      </w:r>
+    </w:p>
+    <w:p>
+      <w:pPr>
+        <w:pStyle w:val="ListPara3"/>
+        <w:numPr>
+          <w:ilvl w:val="0"/>
+          <w:numId w:val="0"/>
+        </w:numPr>
+        <w:rPr>
+          <w:rFonts w:asciiTheme="minorBidi" w:hAnsiTheme="minorBidi"/>
+          <w:b/>
+          <w:bCs/>
+          <w:color w:val="00338D"/>
+          <w:sz w:val="22"/>
+          <w:szCs w:val="22"/>
+          <w:lang w:val="es-ES"/>
+        </w:rPr>
+      </w:pPr>
+      <w:proofErr w:type="spellStart"/>
+      <w:r>
+        <w:rPr>
+          <w:rFonts w:asciiTheme="minorBidi" w:hAnsiTheme="minorBidi"/>
+          <w:b/>
+          <w:bCs/>
+          <w:color w:val="70AD47" w:themeColor="accent6"/>
+          <w:sz w:val="22"/>
+          <w:szCs w:val="22"/>
+          <w:lang w:val="es-ES"/>
+        </w:rPr>
+        <w:t>MarketValue</w:t>
+      </w:r>
+      <w:proofErr w:type="spellEnd"/>
+      <w:r>
+        <w:rPr>
+          <w:rFonts w:asciiTheme="minorBidi" w:hAnsiTheme="minorBidi"/>
+          <w:b/>
+          <w:bCs/>
+          <w:color w:val="00338D"/>
+          <w:sz w:val="22"/>
+          <w:szCs w:val="22"/>
+          <w:lang w:val="es-ES"/>
+        </w:rPr>
+        <w:t>: Valor de mercado del jugador</w:t>
+      </w:r>
+    </w:p>
+    <w:p>
+      <w:pPr>
+        <w:pStyle w:val="ListPara3"/>
+        <w:numPr>
+          <w:ilvl w:val="0"/>
+          <w:numId w:val="0"/>
+        </w:numPr>
+        <w:rPr>
+          <w:rFonts w:asciiTheme="minorBidi" w:hAnsiTheme="minorBidi"/>
+          <w:b/>
+          <w:bCs/>
+          <w:color w:val="00338D"/>
+          <w:sz w:val="22"/>
+          <w:szCs w:val="22"/>
+          <w:lang w:val="es-ES"/>
+        </w:rPr>
+      </w:pPr>
+      <w:r>
+        <w:rPr>
+          <w:rFonts w:asciiTheme="minorBidi" w:hAnsiTheme="minorBidi"/>
+          <w:b/>
+          <w:bCs/>
+          <w:color w:val="70AD47" w:themeColor="accent6"/>
+          <w:sz w:val="22"/>
+          <w:szCs w:val="22"/>
+          <w:lang w:val="es-ES"/>
+        </w:rPr>
+        <w:t>Status</w:t>
+      </w:r>
+      <w:r>
+        <w:rPr>
+          <w:rFonts w:asciiTheme="minorBidi" w:hAnsiTheme="minorBidi"/>
+          <w:b/>
+          <w:bCs/>
+          <w:color w:val="00338D"/>
+          <w:sz w:val="22"/>
+          <w:szCs w:val="22"/>
+          <w:lang w:val="es-ES"/>
+        </w:rPr>
+        <w:t>: Jugador lesionado o no</w:t>
+      </w:r>
+    </w:p>
+    <w:p>
+      <w:pPr>
+        <w:pStyle w:val="SubSubHead"/>
+        <w:numPr>
+          <w:ilvl w:val="2"/>
+          <w:numId w:val="5"/>
+        </w:numPr>
+        <w:rPr>
+          <w:rFonts w:asciiTheme="minorBidi" w:hAnsiTheme="minorBidi"/>
+          <w:bCs/>
+          <w:color w:val="00338D"/>
+          <w:sz w:val="22"/>
+          <w:szCs w:val="22"/>
+          <w:lang w:val="es-ES"/>
+        </w:rPr>
+      </w:pPr>
     </w:p>
     <w:p>
       <w:pPr>
@@ -1478,1186 +4119,6 @@
     </w:p>
     <w:p>
       <w:pPr>
-        <w:pStyle w:val="Body"/>
-        <w:numPr>
-          <w:ilvl w:val="0"/>
-          <w:numId w:val="7"/>
-        </w:numPr>
-        <w:rPr>
-          <w:rFonts w:asciiTheme="minorBidi" w:hAnsiTheme="minorBidi"/>
-          <w:b/>
-          <w:bCs/>
-          <w:color w:val="00338D"/>
-          <w:sz w:val="23"/>
-          <w:szCs w:val="23"/>
-          <w:lang w:val="es-ES"/>
-        </w:rPr>
-      </w:pPr>
-      <w:r>
-        <w:rPr>
-          <w:rFonts w:asciiTheme="minorBidi" w:hAnsiTheme="minorBidi"/>
-          <w:b/>
-          <w:bCs/>
-          <w:color w:val="00338D"/>
-          <w:sz w:val="23"/>
-          <w:szCs w:val="23"/>
-          <w:lang w:val="es-ES"/>
-        </w:rPr>
-        <w:t>Definición de la tarea de aprendizaje automático</w:t>
-      </w:r>
-    </w:p>
-    <w:p>
-      <w:pPr>
-        <w:pStyle w:val="Body"/>
-        <w:numPr>
-          <w:ilvl w:val="3"/>
-          <w:numId w:val="5"/>
-        </w:numPr>
-        <w:rPr>
-          <w:rFonts w:asciiTheme="minorBidi" w:hAnsiTheme="minorBidi"/>
-          <w:color w:val="00338D"/>
-          <w:sz w:val="22"/>
-          <w:szCs w:val="22"/>
-          <w:lang w:val="es-ES"/>
-        </w:rPr>
-      </w:pPr>
-      <w:r>
-        <w:rPr>
-          <w:rFonts w:asciiTheme="minorBidi" w:hAnsiTheme="minorBidi"/>
-          <w:color w:val="00338D"/>
-          <w:sz w:val="22"/>
-          <w:szCs w:val="22"/>
-          <w:lang w:val="es-ES"/>
-        </w:rPr>
-        <w:t xml:space="preserve">Vamos a utilizar regresión lineal para predecir el valor de mercado de los jugadores. Esto se debe a que vamos a intentar predecir una variable cuantitativa basándonos en el resto de variables. La regresión nos permite realizar una evaluación precisa del valor, crucial para las decisiones financieras y estratégicas de la compañía. </w:t>
-      </w:r>
-    </w:p>
-    <w:p>
-      <w:pPr>
-        <w:pStyle w:val="Body"/>
-        <w:numPr>
-          <w:ilvl w:val="3"/>
-          <w:numId w:val="5"/>
-        </w:numPr>
-        <w:rPr>
-          <w:rFonts w:asciiTheme="minorBidi" w:hAnsiTheme="minorBidi"/>
-          <w:color w:val="00338D"/>
-          <w:szCs w:val="22"/>
-          <w:lang w:val="es-ES"/>
-        </w:rPr>
-      </w:pPr>
-    </w:p>
-    <w:p>
-      <w:pPr>
-        <w:pStyle w:val="Body"/>
-        <w:numPr>
-          <w:ilvl w:val="0"/>
-          <w:numId w:val="7"/>
-        </w:numPr>
-        <w:rPr>
-          <w:rFonts w:asciiTheme="minorBidi" w:hAnsiTheme="minorBidi"/>
-          <w:b/>
-          <w:bCs/>
-          <w:color w:val="00338D"/>
-          <w:sz w:val="23"/>
-          <w:szCs w:val="23"/>
-          <w:lang w:val="es-ES"/>
-        </w:rPr>
-      </w:pPr>
-      <w:r>
-        <w:rPr>
-          <w:rFonts w:asciiTheme="minorBidi" w:hAnsiTheme="minorBidi"/>
-          <w:b/>
-          <w:bCs/>
-          <w:color w:val="00338D"/>
-          <w:sz w:val="23"/>
-          <w:szCs w:val="23"/>
-          <w:lang w:val="es-ES"/>
-        </w:rPr>
-        <w:t>Definir la variable objetivo</w:t>
-      </w:r>
-    </w:p>
-    <w:p>
-      <w:pPr>
-        <w:pStyle w:val="Body"/>
-        <w:numPr>
-          <w:ilvl w:val="0"/>
-          <w:numId w:val="0"/>
-        </w:numPr>
-        <w:rPr>
-          <w:rFonts w:asciiTheme="minorBidi" w:hAnsiTheme="minorBidi"/>
-          <w:color w:val="00338D"/>
-          <w:sz w:val="22"/>
-          <w:szCs w:val="22"/>
-          <w:lang w:val="es-ES"/>
-        </w:rPr>
-      </w:pPr>
-      <w:r>
-        <w:rPr>
-          <w:rFonts w:asciiTheme="minorBidi" w:hAnsiTheme="minorBidi"/>
-          <w:color w:val="00338D"/>
-          <w:sz w:val="22"/>
-          <w:szCs w:val="22"/>
-          <w:lang w:val="es-ES"/>
-        </w:rPr>
-        <w:t>Nuestra variable objetivo va a ser el valor de mercado del jugador de fútbol al final de la temporada. Solo puede tomar valores reales positivos en la moneda específica, en este caso, euros. Puede haber valores extremos para jugadores muy destacados o situaciones excepcionales. Además, es probable que haya concentraciones de valores en ciertos rangos con algunos jugadores teniendo valores muy superiores a la media.</w:t>
-      </w:r>
-    </w:p>
-    <w:p>
-      <w:pPr>
-        <w:pStyle w:val="Body"/>
-        <w:numPr>
-          <w:ilvl w:val="0"/>
-          <w:numId w:val="0"/>
-        </w:numPr>
-        <w:rPr>
-          <w:rFonts w:asciiTheme="minorBidi" w:hAnsiTheme="minorBidi"/>
-          <w:color w:val="00338D"/>
-          <w:sz w:val="22"/>
-          <w:szCs w:val="22"/>
-          <w:lang w:val="es-ES"/>
-        </w:rPr>
-      </w:pPr>
-      <w:r>
-        <w:rPr>
-          <w:rFonts w:asciiTheme="minorBidi" w:hAnsiTheme="minorBidi"/>
-          <w:color w:val="00338D"/>
-          <w:sz w:val="22"/>
-          <w:szCs w:val="22"/>
-          <w:lang w:val="es-ES"/>
-        </w:rPr>
-        <w:t xml:space="preserve">Valores de esta variable los vamos a encontrar en diferentes páginas web que los recopilan, como pueden ser </w:t>
-      </w:r>
-      <w:hyperlink r:id="rId12" w:history="1">
-        <w:proofErr w:type="spellStart"/>
-        <w:r>
-          <w:rPr>
-            <w:rStyle w:val="Hipervnculo"/>
-            <w:rFonts w:asciiTheme="minorBidi" w:hAnsiTheme="minorBidi"/>
-            <w:color w:val="00338D"/>
-            <w:sz w:val="22"/>
-            <w:szCs w:val="22"/>
-            <w:lang w:val="es-ES"/>
-          </w:rPr>
-          <w:t>Transfermarkt</w:t>
-        </w:r>
-        <w:proofErr w:type="spellEnd"/>
-      </w:hyperlink>
-      <w:r>
-        <w:rPr>
-          <w:rStyle w:val="Hipervnculo"/>
-          <w:rFonts w:asciiTheme="minorBidi" w:hAnsiTheme="minorBidi"/>
-          <w:color w:val="00338D"/>
-          <w:sz w:val="22"/>
-          <w:szCs w:val="22"/>
-          <w:u w:val="none"/>
-          <w:lang w:val="es-ES"/>
-        </w:rPr>
-        <w:t xml:space="preserve"> o </w:t>
-      </w:r>
-      <w:hyperlink r:id="rId13" w:history="1">
-        <w:r>
-          <w:rPr>
-            <w:rStyle w:val="Hipervnculo"/>
-            <w:rFonts w:asciiTheme="minorBidi" w:hAnsiTheme="minorBidi"/>
-            <w:color w:val="00338D"/>
-            <w:sz w:val="22"/>
-            <w:szCs w:val="22"/>
-            <w:lang w:val="es-ES"/>
-          </w:rPr>
-          <w:t xml:space="preserve">La Liga </w:t>
-        </w:r>
-        <w:proofErr w:type="spellStart"/>
-        <w:r>
-          <w:rPr>
-            <w:rStyle w:val="Hipervnculo"/>
-            <w:rFonts w:asciiTheme="minorBidi" w:hAnsiTheme="minorBidi"/>
-            <w:color w:val="00338D"/>
-            <w:sz w:val="22"/>
-            <w:szCs w:val="22"/>
-            <w:lang w:val="es-ES"/>
-          </w:rPr>
-          <w:t>Beyond</w:t>
-        </w:r>
-        <w:proofErr w:type="spellEnd"/>
-        <w:r>
-          <w:rPr>
-            <w:rStyle w:val="Hipervnculo"/>
-            <w:rFonts w:asciiTheme="minorBidi" w:hAnsiTheme="minorBidi"/>
-            <w:color w:val="00338D"/>
-            <w:sz w:val="22"/>
-            <w:szCs w:val="22"/>
-            <w:lang w:val="es-ES"/>
-          </w:rPr>
-          <w:t xml:space="preserve"> </w:t>
-        </w:r>
-        <w:proofErr w:type="spellStart"/>
-        <w:r>
-          <w:rPr>
-            <w:rStyle w:val="Hipervnculo"/>
-            <w:rFonts w:asciiTheme="minorBidi" w:hAnsiTheme="minorBidi"/>
-            <w:color w:val="00338D"/>
-            <w:sz w:val="22"/>
-            <w:szCs w:val="22"/>
-            <w:lang w:val="es-ES"/>
-          </w:rPr>
-          <w:t>Stats</w:t>
-        </w:r>
-        <w:proofErr w:type="spellEnd"/>
-      </w:hyperlink>
-      <w:r>
-        <w:rPr>
-          <w:rFonts w:asciiTheme="minorBidi" w:hAnsiTheme="minorBidi"/>
-          <w:color w:val="00338D"/>
-          <w:sz w:val="22"/>
-          <w:szCs w:val="22"/>
-          <w:lang w:val="es-ES"/>
-        </w:rPr>
-        <w:t xml:space="preserve">. Los obtendremos mediante </w:t>
-      </w:r>
-      <w:r>
-        <w:rPr>
-          <w:rFonts w:asciiTheme="minorBidi" w:hAnsiTheme="minorBidi"/>
-          <w:i/>
-          <w:iCs/>
-          <w:color w:val="00338D"/>
-          <w:sz w:val="22"/>
-          <w:szCs w:val="22"/>
-          <w:lang w:val="es-ES"/>
-        </w:rPr>
-        <w:t xml:space="preserve">web </w:t>
-      </w:r>
-      <w:proofErr w:type="spellStart"/>
-      <w:r>
-        <w:rPr>
-          <w:rFonts w:asciiTheme="minorBidi" w:hAnsiTheme="minorBidi"/>
-          <w:i/>
-          <w:iCs/>
-          <w:color w:val="00338D"/>
-          <w:sz w:val="22"/>
-          <w:szCs w:val="22"/>
-          <w:lang w:val="es-ES"/>
-        </w:rPr>
-        <w:t>scrapping</w:t>
-      </w:r>
-      <w:proofErr w:type="spellEnd"/>
-      <w:r>
-        <w:rPr>
-          <w:rFonts w:asciiTheme="minorBidi" w:hAnsiTheme="minorBidi"/>
-          <w:i/>
-          <w:iCs/>
-          <w:color w:val="00338D"/>
-          <w:sz w:val="22"/>
-          <w:szCs w:val="22"/>
-          <w:lang w:val="es-ES"/>
-        </w:rPr>
-        <w:t xml:space="preserve">, </w:t>
-      </w:r>
-      <w:r>
-        <w:rPr>
-          <w:rFonts w:asciiTheme="minorBidi" w:hAnsiTheme="minorBidi"/>
-          <w:color w:val="00338D"/>
-          <w:sz w:val="22"/>
-          <w:szCs w:val="22"/>
-          <w:lang w:val="es-ES"/>
-        </w:rPr>
-        <w:t>con el código que se indicará en el apartado 2.4</w:t>
-      </w:r>
-    </w:p>
-    <w:p>
-      <w:pPr>
-        <w:pStyle w:val="Body"/>
-        <w:numPr>
-          <w:ilvl w:val="0"/>
-          <w:numId w:val="0"/>
-        </w:numPr>
-        <w:rPr>
-          <w:rFonts w:asciiTheme="minorBidi" w:hAnsiTheme="minorBidi"/>
-          <w:color w:val="00338D"/>
-          <w:szCs w:val="22"/>
-          <w:lang w:val="es-ES"/>
-        </w:rPr>
-      </w:pPr>
-    </w:p>
-    <w:p>
-      <w:pPr>
-        <w:pStyle w:val="Body"/>
-        <w:numPr>
-          <w:ilvl w:val="0"/>
-          <w:numId w:val="7"/>
-        </w:numPr>
-        <w:rPr>
-          <w:rFonts w:asciiTheme="minorBidi" w:hAnsiTheme="minorBidi"/>
-          <w:b/>
-          <w:bCs/>
-          <w:color w:val="00338D"/>
-          <w:sz w:val="23"/>
-          <w:szCs w:val="23"/>
-          <w:lang w:val="es-ES"/>
-        </w:rPr>
-      </w:pPr>
-      <w:r>
-        <w:rPr>
-          <w:rFonts w:asciiTheme="minorBidi" w:hAnsiTheme="minorBidi"/>
-          <w:b/>
-          <w:bCs/>
-          <w:color w:val="00338D"/>
-          <w:sz w:val="23"/>
-          <w:szCs w:val="23"/>
-          <w:lang w:val="es-ES"/>
-        </w:rPr>
-        <w:t>Identificar los datos de entrada</w:t>
-      </w:r>
-    </w:p>
-    <w:p>
-      <w:pPr>
-        <w:pStyle w:val="Body"/>
-        <w:numPr>
-          <w:ilvl w:val="3"/>
-          <w:numId w:val="5"/>
-        </w:numPr>
-        <w:rPr>
-          <w:rFonts w:asciiTheme="minorBidi" w:hAnsiTheme="minorBidi"/>
-          <w:color w:val="00338D"/>
-          <w:sz w:val="22"/>
-          <w:szCs w:val="22"/>
-          <w:lang w:val="es-ES"/>
-        </w:rPr>
-      </w:pPr>
-      <w:r>
-        <w:rPr>
-          <w:rFonts w:asciiTheme="minorBidi" w:hAnsiTheme="minorBidi"/>
-          <w:color w:val="00338D"/>
-          <w:sz w:val="22"/>
-          <w:szCs w:val="22"/>
-          <w:lang w:val="es-ES"/>
-        </w:rPr>
-        <w:t>Los datos de entrada que usaremos para predecir nuestra variable objetivo serán tanto cualitativ</w:t>
-      </w:r>
-      <w:r>
-        <w:rPr>
-          <w:rFonts w:asciiTheme="minorBidi" w:hAnsiTheme="minorBidi"/>
-          <w:color w:val="00338D"/>
-          <w:sz w:val="22"/>
-          <w:szCs w:val="22"/>
-          <w:lang w:val="es-ES"/>
-        </w:rPr>
-        <w:t>o</w:t>
-      </w:r>
-      <w:r>
-        <w:rPr>
-          <w:rFonts w:asciiTheme="minorBidi" w:hAnsiTheme="minorBidi"/>
-          <w:color w:val="00338D"/>
-          <w:sz w:val="22"/>
-          <w:szCs w:val="22"/>
-          <w:lang w:val="es-ES"/>
-        </w:rPr>
-        <w:t>s, como el equipo en el que se encuentra</w:t>
-      </w:r>
-      <w:r>
-        <w:rPr>
-          <w:rFonts w:asciiTheme="minorBidi" w:hAnsiTheme="minorBidi"/>
-          <w:color w:val="00338D"/>
-          <w:sz w:val="22"/>
-          <w:szCs w:val="22"/>
-          <w:lang w:val="es-ES"/>
-        </w:rPr>
-        <w:t xml:space="preserve"> el jugador</w:t>
-      </w:r>
-      <w:r>
-        <w:rPr>
-          <w:rFonts w:asciiTheme="minorBidi" w:hAnsiTheme="minorBidi"/>
-          <w:color w:val="00338D"/>
-          <w:sz w:val="22"/>
-          <w:szCs w:val="22"/>
-          <w:lang w:val="es-ES"/>
-        </w:rPr>
-        <w:t>, la posición en la que juega</w:t>
-      </w:r>
-      <w:r>
-        <w:rPr>
-          <w:rFonts w:asciiTheme="minorBidi" w:hAnsiTheme="minorBidi"/>
-          <w:color w:val="00338D"/>
-          <w:sz w:val="22"/>
-          <w:szCs w:val="22"/>
-          <w:lang w:val="es-ES"/>
-        </w:rPr>
-        <w:t xml:space="preserve"> </w:t>
-      </w:r>
-      <w:r>
-        <w:rPr>
-          <w:rFonts w:asciiTheme="minorBidi" w:hAnsiTheme="minorBidi"/>
-          <w:color w:val="00338D"/>
-          <w:sz w:val="22"/>
-          <w:szCs w:val="22"/>
-          <w:lang w:val="es-ES"/>
-        </w:rPr>
-        <w:t>(lo cual nos permitirá clasificar los jugadores en diferentes modelos), y si ha participado en un campeonato</w:t>
-      </w:r>
-      <w:r>
-        <w:rPr>
-          <w:rFonts w:asciiTheme="minorBidi" w:hAnsiTheme="minorBidi"/>
-          <w:color w:val="00338D"/>
-          <w:sz w:val="22"/>
-          <w:szCs w:val="22"/>
-          <w:lang w:val="es-ES"/>
-        </w:rPr>
-        <w:t xml:space="preserve"> recientemente</w:t>
-      </w:r>
-      <w:r>
-        <w:rPr>
-          <w:rFonts w:asciiTheme="minorBidi" w:hAnsiTheme="minorBidi"/>
-          <w:color w:val="00338D"/>
-          <w:sz w:val="22"/>
-          <w:szCs w:val="22"/>
-          <w:lang w:val="es-ES"/>
-        </w:rPr>
-        <w:t>, como puede ser la Champions; y cuantitativos, como pueden ser los partidos jugados, los goles metidos o que le han metido (según su posición), el valor de mercado de la temporada anterior</w:t>
-      </w:r>
-      <w:r>
-        <w:rPr>
-          <w:rFonts w:asciiTheme="minorBidi" w:hAnsiTheme="minorBidi"/>
-          <w:color w:val="00338D"/>
-          <w:sz w:val="22"/>
-          <w:szCs w:val="22"/>
-          <w:lang w:val="es-ES"/>
-        </w:rPr>
-        <w:t>,</w:t>
-      </w:r>
-      <w:r>
-        <w:rPr>
-          <w:rFonts w:asciiTheme="minorBidi" w:hAnsiTheme="minorBidi"/>
-          <w:color w:val="00338D"/>
-          <w:sz w:val="22"/>
-          <w:szCs w:val="22"/>
-          <w:lang w:val="es-ES"/>
-        </w:rPr>
-        <w:t xml:space="preserve"> tarjetas recibidas y faltas realizadas, minutos jugados, posiciones en otros campeonatos, etcétera.</w:t>
-      </w:r>
-    </w:p>
-    <w:p>
-      <w:pPr>
-        <w:pStyle w:val="Body"/>
-        <w:numPr>
-          <w:ilvl w:val="3"/>
-          <w:numId w:val="5"/>
-        </w:numPr>
-        <w:rPr>
-          <w:rFonts w:asciiTheme="minorBidi" w:hAnsiTheme="minorBidi"/>
-          <w:color w:val="00338D"/>
-          <w:sz w:val="22"/>
-          <w:szCs w:val="22"/>
-          <w:lang w:val="es-ES"/>
-        </w:rPr>
-      </w:pPr>
-      <w:r>
-        <w:rPr>
-          <w:rFonts w:asciiTheme="minorBidi" w:hAnsiTheme="minorBidi"/>
-          <w:color w:val="00338D"/>
-          <w:sz w:val="22"/>
-          <w:szCs w:val="22"/>
-          <w:lang w:val="es-ES"/>
-        </w:rPr>
-        <w:t>Estos valores pertenecerán tanto a la temporada anterior, en relación con el valor de mercado de esa temporada, como los de la temporada actual.</w:t>
-      </w:r>
-    </w:p>
-    <w:p>
-      <w:pPr>
-        <w:pStyle w:val="Body"/>
-        <w:numPr>
-          <w:ilvl w:val="3"/>
-          <w:numId w:val="5"/>
-        </w:numPr>
-        <w:rPr>
-          <w:rFonts w:asciiTheme="minorBidi" w:hAnsiTheme="minorBidi"/>
-          <w:color w:val="00338D"/>
-          <w:sz w:val="22"/>
-          <w:szCs w:val="22"/>
-          <w:u w:val="single"/>
-          <w:lang w:val="es-ES"/>
-        </w:rPr>
-      </w:pPr>
-    </w:p>
-    <w:p>
-      <w:pPr>
-        <w:pStyle w:val="Body"/>
-        <w:numPr>
-          <w:ilvl w:val="0"/>
-          <w:numId w:val="7"/>
-        </w:numPr>
-        <w:rPr>
-          <w:rFonts w:asciiTheme="minorBidi" w:hAnsiTheme="minorBidi"/>
-          <w:b/>
-          <w:bCs/>
-          <w:color w:val="00338D"/>
-          <w:sz w:val="23"/>
-          <w:szCs w:val="23"/>
-          <w:lang w:val="es-ES"/>
-        </w:rPr>
-      </w:pPr>
-      <w:r>
-        <w:rPr>
-          <w:rFonts w:asciiTheme="minorBidi" w:hAnsiTheme="minorBidi"/>
-          <w:b/>
-          <w:bCs/>
-          <w:color w:val="00338D"/>
-          <w:sz w:val="23"/>
-          <w:szCs w:val="23"/>
-          <w:lang w:val="es-ES"/>
-        </w:rPr>
-        <w:t>Fuente de datos principal</w:t>
-      </w:r>
-    </w:p>
-    <w:p>
-      <w:pPr>
-        <w:pStyle w:val="Prrafodelista"/>
-        <w:ind w:left="0"/>
-        <w:jc w:val="both"/>
-        <w:rPr>
-          <w:rFonts w:asciiTheme="minorBidi" w:hAnsiTheme="minorBidi"/>
-          <w:color w:val="00338D"/>
-          <w:sz w:val="22"/>
-          <w:szCs w:val="22"/>
-        </w:rPr>
-      </w:pPr>
-      <w:r>
-        <w:rPr>
-          <w:rFonts w:asciiTheme="minorBidi" w:hAnsiTheme="minorBidi"/>
-          <w:color w:val="00338D"/>
-          <w:sz w:val="22"/>
-          <w:szCs w:val="22"/>
-        </w:rPr>
-        <w:t xml:space="preserve">Sacaremos la mayoría de los datos estadísticos de la página de la Liga </w:t>
-      </w:r>
-      <w:proofErr w:type="spellStart"/>
-      <w:r>
-        <w:rPr>
-          <w:rFonts w:asciiTheme="minorBidi" w:hAnsiTheme="minorBidi"/>
-          <w:color w:val="00338D"/>
-          <w:sz w:val="22"/>
-          <w:szCs w:val="22"/>
-        </w:rPr>
-        <w:t>Beyond</w:t>
-      </w:r>
-      <w:proofErr w:type="spellEnd"/>
-      <w:r>
-        <w:rPr>
-          <w:rFonts w:asciiTheme="minorBidi" w:hAnsiTheme="minorBidi"/>
-          <w:color w:val="00338D"/>
-          <w:sz w:val="22"/>
-          <w:szCs w:val="22"/>
-        </w:rPr>
-        <w:t xml:space="preserve"> </w:t>
-      </w:r>
-      <w:proofErr w:type="spellStart"/>
-      <w:r>
-        <w:rPr>
-          <w:rFonts w:asciiTheme="minorBidi" w:hAnsiTheme="minorBidi"/>
-          <w:color w:val="00338D"/>
-          <w:sz w:val="22"/>
-          <w:szCs w:val="22"/>
-        </w:rPr>
-        <w:t>Stats</w:t>
-      </w:r>
-      <w:proofErr w:type="spellEnd"/>
-      <w:r>
-        <w:rPr>
-          <w:rFonts w:asciiTheme="minorBidi" w:hAnsiTheme="minorBidi"/>
-          <w:color w:val="00338D"/>
-          <w:sz w:val="22"/>
-          <w:szCs w:val="22"/>
-        </w:rPr>
-        <w:t>, que nos ofrecerá una vista de las diferentes habilidades de los jugadores, a continuación se pasa el código utilizado para sacarlo:</w:t>
-      </w:r>
-    </w:p>
-    <w:p>
-      <w:pPr>
-        <w:pStyle w:val="Prrafodelista"/>
-        <w:ind w:left="0"/>
-        <w:jc w:val="both"/>
-        <w:rPr>
-          <w:rFonts w:asciiTheme="minorBidi" w:hAnsiTheme="minorBidi"/>
-          <w:color w:val="00338D"/>
-          <w:sz w:val="22"/>
-          <w:szCs w:val="22"/>
-        </w:rPr>
-      </w:pPr>
-    </w:p>
-    <w:p>
-      <w:pPr>
-        <w:pStyle w:val="Prrafodelista"/>
-        <w:ind w:left="0"/>
-        <w:jc w:val="both"/>
-        <w:rPr>
-          <w:rFonts w:asciiTheme="minorBidi" w:hAnsiTheme="minorBidi"/>
-          <w:color w:val="00338D"/>
-          <w:szCs w:val="22"/>
-        </w:rPr>
-      </w:pPr>
-      <w:r>
-        <w:rPr>
-          <w:rFonts w:asciiTheme="minorBidi" w:hAnsiTheme="minorBidi"/>
-          <w:noProof/>
-          <w:color w:val="00338D"/>
-          <w:sz w:val="22"/>
-          <w:szCs w:val="22"/>
-        </w:rPr>
-        <w:drawing>
-          <wp:anchor distT="0" distB="0" distL="114300" distR="114300" simplePos="0" relativeHeight="251659264" behindDoc="1" locked="0" layoutInCell="1" allowOverlap="1" wp14:anchorId="4FBFBCEF" wp14:editId="1B714A28">
-            <wp:simplePos x="0" y="0"/>
-            <wp:positionH relativeFrom="column">
-              <wp:posOffset>4933950</wp:posOffset>
-            </wp:positionH>
-            <wp:positionV relativeFrom="paragraph">
-              <wp:posOffset>45085</wp:posOffset>
-            </wp:positionV>
-            <wp:extent cx="1242060" cy="941070"/>
-            <wp:effectExtent l="0" t="0" r="0" b="0"/>
-            <wp:wrapTight wrapText="bothSides">
-              <wp:wrapPolygon edited="0">
-                <wp:start x="0" y="0"/>
-                <wp:lineTo x="0" y="20988"/>
-                <wp:lineTo x="21202" y="20988"/>
-                <wp:lineTo x="21202" y="0"/>
-                <wp:lineTo x="0" y="0"/>
-              </wp:wrapPolygon>
-            </wp:wrapTight>
-            <wp:docPr id="450808154" name="Imagen 1"/>
-            <wp:cNvGraphicFramePr>
-              <a:graphicFrameLocks xmlns:a="http://schemas.openxmlformats.org/drawingml/2006/main" noChangeAspect="1"/>
-            </wp:cNvGraphicFramePr>
-            <a:graphic xmlns:a="http://schemas.openxmlformats.org/drawingml/2006/main">
-              <a:graphicData uri="http://schemas.openxmlformats.org/drawingml/2006/picture">
-                <pic:pic xmlns:pic="http://schemas.openxmlformats.org/drawingml/2006/picture">
-                  <pic:nvPicPr>
-                    <pic:cNvPr id="450808154" name=""/>
-                    <pic:cNvPicPr/>
-                  </pic:nvPicPr>
-                  <pic:blipFill>
-                    <a:blip r:embed="rId14">
-                      <a:extLst>
-                        <a:ext uri="{28A0092B-C50C-407E-A947-70E740481C1C}">
-                          <a14:useLocalDpi xmlns:a14="http://schemas.microsoft.com/office/drawing/2010/main" val="0"/>
-                        </a:ext>
-                      </a:extLst>
-                    </a:blip>
-                    <a:stretch>
-                      <a:fillRect/>
-                    </a:stretch>
-                  </pic:blipFill>
-                  <pic:spPr>
-                    <a:xfrm>
-                      <a:off x="0" y="0"/>
-                      <a:ext cx="1242060" cy="941070"/>
-                    </a:xfrm>
-                    <a:prstGeom prst="rect">
-                      <a:avLst/>
-                    </a:prstGeom>
-                  </pic:spPr>
-                </pic:pic>
-              </a:graphicData>
-            </a:graphic>
-            <wp14:sizeRelH relativeFrom="margin">
-              <wp14:pctWidth>0</wp14:pctWidth>
-            </wp14:sizeRelH>
-            <wp14:sizeRelV relativeFrom="margin">
-              <wp14:pctHeight>0</wp14:pctHeight>
-            </wp14:sizeRelV>
-          </wp:anchor>
-        </w:drawing>
-      </w:r>
-      <w:r>
-        <w:rPr>
-          <w:rFonts w:asciiTheme="minorBidi" w:hAnsiTheme="minorBidi"/>
-          <w:color w:val="00338D"/>
-          <w:sz w:val="22"/>
-          <w:szCs w:val="22"/>
-        </w:rPr>
-        <w:t xml:space="preserve">Nota: Para sacar las diferentes secciones hay que cambiar </w:t>
-      </w:r>
-      <w:proofErr w:type="spellStart"/>
-      <w:r>
-        <w:rPr>
-          <w:rFonts w:asciiTheme="minorBidi" w:hAnsiTheme="minorBidi"/>
-          <w:color w:val="00338D"/>
-          <w:sz w:val="22"/>
-          <w:szCs w:val="22"/>
-        </w:rPr>
-        <w:t>deffensives</w:t>
-      </w:r>
-      <w:proofErr w:type="spellEnd"/>
-      <w:r>
-        <w:rPr>
-          <w:rFonts w:asciiTheme="minorBidi" w:hAnsiTheme="minorBidi"/>
-          <w:color w:val="00338D"/>
-          <w:sz w:val="22"/>
-          <w:szCs w:val="22"/>
-        </w:rPr>
-        <w:t xml:space="preserve"> por la que queramos</w:t>
-      </w:r>
-      <w:r>
-        <w:rPr>
-          <w:rFonts w:asciiTheme="minorBidi" w:hAnsiTheme="minorBidi"/>
-          <w:color w:val="00338D"/>
-          <w:sz w:val="22"/>
-          <w:szCs w:val="22"/>
-        </w:rPr>
-        <w:t xml:space="preserve">, la razón por la cual no hicimos un bucle con todas las categorías, es porque se nos capa el número de </w:t>
-      </w:r>
-      <w:proofErr w:type="spellStart"/>
-      <w:r>
-        <w:rPr>
-          <w:rFonts w:asciiTheme="minorBidi" w:hAnsiTheme="minorBidi"/>
-          <w:color w:val="00338D"/>
-          <w:sz w:val="22"/>
-          <w:szCs w:val="22"/>
-        </w:rPr>
-        <w:t>requests</w:t>
-      </w:r>
-      <w:proofErr w:type="spellEnd"/>
-      <w:r>
-        <w:rPr>
-          <w:rFonts w:asciiTheme="minorBidi" w:hAnsiTheme="minorBidi"/>
-          <w:color w:val="00338D"/>
-          <w:sz w:val="22"/>
-          <w:szCs w:val="22"/>
-        </w:rPr>
-        <w:t>, y ya hay problemas incluso para sacar los de todas las posiciones de una categoría, por lo que para poder obtener los datos lo hemos dejado así</w:t>
-      </w:r>
-      <w:r>
-        <w:rPr>
-          <w:rFonts w:asciiTheme="minorBidi" w:hAnsiTheme="minorBidi"/>
-          <w:color w:val="00338D"/>
-          <w:sz w:val="22"/>
-          <w:szCs w:val="22"/>
-        </w:rPr>
-        <w:t xml:space="preserve">. Posteriormente se hará un </w:t>
-      </w:r>
-      <w:proofErr w:type="spellStart"/>
-      <w:r>
-        <w:rPr>
-          <w:rFonts w:asciiTheme="minorBidi" w:hAnsiTheme="minorBidi"/>
-          <w:color w:val="00338D"/>
-          <w:sz w:val="22"/>
-          <w:szCs w:val="22"/>
-        </w:rPr>
-        <w:t>concat</w:t>
-      </w:r>
-      <w:proofErr w:type="spellEnd"/>
-      <w:r>
-        <w:rPr>
-          <w:rFonts w:asciiTheme="minorBidi" w:hAnsiTheme="minorBidi"/>
-          <w:color w:val="00338D"/>
-          <w:sz w:val="22"/>
-          <w:szCs w:val="22"/>
-        </w:rPr>
-        <w:t xml:space="preserve"> junto con un </w:t>
-      </w:r>
-      <w:proofErr w:type="spellStart"/>
-      <w:r>
-        <w:rPr>
-          <w:rFonts w:asciiTheme="minorBidi" w:hAnsiTheme="minorBidi"/>
-          <w:color w:val="00338D"/>
-          <w:sz w:val="22"/>
-          <w:szCs w:val="22"/>
-        </w:rPr>
-        <w:t>merge</w:t>
-      </w:r>
-      <w:proofErr w:type="spellEnd"/>
-      <w:r>
-        <w:rPr>
-          <w:rFonts w:asciiTheme="minorBidi" w:hAnsiTheme="minorBidi"/>
-          <w:color w:val="00338D"/>
-          <w:sz w:val="22"/>
-          <w:szCs w:val="22"/>
-        </w:rPr>
-        <w:t xml:space="preserve"> para obtener el </w:t>
-      </w:r>
-      <w:proofErr w:type="spellStart"/>
-      <w:r>
-        <w:rPr>
-          <w:rFonts w:asciiTheme="minorBidi" w:hAnsiTheme="minorBidi"/>
-          <w:color w:val="00338D"/>
-          <w:sz w:val="22"/>
-          <w:szCs w:val="22"/>
-        </w:rPr>
-        <w:t>dataframe</w:t>
-      </w:r>
-      <w:proofErr w:type="spellEnd"/>
-      <w:r>
-        <w:rPr>
-          <w:rFonts w:asciiTheme="minorBidi" w:hAnsiTheme="minorBidi"/>
-          <w:color w:val="00338D"/>
-          <w:sz w:val="22"/>
-          <w:szCs w:val="22"/>
-        </w:rPr>
-        <w:t xml:space="preserve"> general</w:t>
-      </w:r>
-      <w:r>
-        <w:rPr>
-          <w:rFonts w:asciiTheme="minorBidi" w:hAnsiTheme="minorBidi"/>
-          <w:color w:val="00338D"/>
-          <w:szCs w:val="22"/>
-        </w:rPr>
-        <w:t>.</w:t>
-      </w:r>
-    </w:p>
-    <w:p>
-      <w:pPr>
-        <w:pStyle w:val="Prrafodelista"/>
-        <w:ind w:left="0"/>
-        <w:rPr>
-          <w:rFonts w:asciiTheme="minorBidi" w:hAnsiTheme="minorBidi"/>
-          <w:color w:val="00338D"/>
-          <w:szCs w:val="22"/>
-        </w:rPr>
-      </w:pPr>
-    </w:p>
-    <w:p>
-      <w:pPr>
-        <w:pStyle w:val="Prrafodelista"/>
-        <w:ind w:left="0"/>
-        <w:rPr>
-          <w:rFonts w:asciiTheme="minorBidi" w:hAnsiTheme="minorBidi"/>
-          <w:color w:val="00338D"/>
-          <w:szCs w:val="22"/>
-        </w:rPr>
-      </w:pPr>
-    </w:p>
-    <w:p>
-      <w:pPr>
-        <w:pStyle w:val="Prrafodelista"/>
-        <w:ind w:left="0"/>
-        <w:rPr>
-          <w:rFonts w:asciiTheme="minorBidi" w:hAnsiTheme="minorBidi"/>
-          <w:color w:val="00338D"/>
-          <w:szCs w:val="22"/>
-        </w:rPr>
-      </w:pPr>
-    </w:p>
-    <w:p>
-      <w:pPr>
-        <w:pStyle w:val="Prrafodelista"/>
-        <w:ind w:left="0"/>
-        <w:rPr>
-          <w:rFonts w:asciiTheme="minorBidi" w:hAnsiTheme="minorBidi"/>
-          <w:color w:val="00338D"/>
-          <w:szCs w:val="22"/>
-        </w:rPr>
-      </w:pPr>
-    </w:p>
-    <w:p>
-      <w:pPr>
-        <w:pStyle w:val="Prrafodelista"/>
-        <w:ind w:left="0"/>
-        <w:rPr>
-          <w:rFonts w:asciiTheme="minorBidi" w:hAnsiTheme="minorBidi"/>
-          <w:color w:val="00338D"/>
-          <w:szCs w:val="22"/>
-        </w:rPr>
-      </w:pPr>
-    </w:p>
-    <w:p>
-      <w:pPr>
-        <w:pStyle w:val="Body"/>
-        <w:numPr>
-          <w:ilvl w:val="0"/>
-          <w:numId w:val="7"/>
-        </w:numPr>
-        <w:rPr>
-          <w:rFonts w:asciiTheme="minorBidi" w:hAnsiTheme="minorBidi"/>
-          <w:b/>
-          <w:bCs/>
-          <w:color w:val="00338D"/>
-          <w:sz w:val="23"/>
-          <w:szCs w:val="23"/>
-          <w:lang w:val="es-ES"/>
-        </w:rPr>
-      </w:pPr>
-      <w:r>
-        <w:rPr>
-          <w:rFonts w:asciiTheme="minorBidi" w:hAnsiTheme="minorBidi"/>
-          <w:b/>
-          <w:bCs/>
-          <w:color w:val="00338D"/>
-          <w:sz w:val="23"/>
-          <w:szCs w:val="23"/>
-          <w:lang w:val="es-ES"/>
-        </w:rPr>
-        <w:lastRenderedPageBreak/>
-        <w:t>Fuentes de datos secundarias</w:t>
-      </w:r>
-    </w:p>
-    <w:p>
-      <w:pPr>
-        <w:pStyle w:val="Body"/>
-        <w:numPr>
-          <w:ilvl w:val="0"/>
-          <w:numId w:val="0"/>
-        </w:numPr>
-        <w:rPr>
-          <w:rFonts w:asciiTheme="minorBidi" w:hAnsiTheme="minorBidi"/>
-          <w:color w:val="00338D"/>
-          <w:sz w:val="22"/>
-          <w:szCs w:val="22"/>
-          <w:lang w:val="es-ES"/>
-        </w:rPr>
-      </w:pPr>
-      <w:r>
-        <w:rPr>
-          <w:rFonts w:asciiTheme="minorBidi" w:hAnsiTheme="minorBidi"/>
-          <w:color w:val="00338D"/>
-          <w:sz w:val="22"/>
-          <w:szCs w:val="22"/>
-          <w:lang w:val="es-ES"/>
-        </w:rPr>
-        <w:t xml:space="preserve">Las fuentes de datos secundarias nos </w:t>
-      </w:r>
-      <w:r>
-        <w:rPr>
-          <w:rFonts w:asciiTheme="minorBidi" w:hAnsiTheme="minorBidi"/>
-          <w:color w:val="00338D"/>
-          <w:sz w:val="22"/>
-          <w:szCs w:val="22"/>
-          <w:lang w:val="es-ES"/>
-        </w:rPr>
-        <w:t>servirán de base para sacar el precio de mercado al principio de la temporada, su edad</w:t>
-      </w:r>
-      <w:r>
-        <w:rPr>
-          <w:rFonts w:asciiTheme="minorBidi" w:hAnsiTheme="minorBidi"/>
-          <w:color w:val="00338D"/>
-          <w:sz w:val="22"/>
-          <w:szCs w:val="22"/>
-          <w:lang w:val="es-ES"/>
-        </w:rPr>
-        <w:t xml:space="preserve">, su contrato, de qué está lesionado, cuál es su pie bueno y </w:t>
-      </w:r>
-      <w:r>
-        <w:rPr>
-          <w:rFonts w:asciiTheme="minorBidi" w:hAnsiTheme="minorBidi"/>
-          <w:color w:val="00338D"/>
-          <w:sz w:val="22"/>
-          <w:szCs w:val="22"/>
-          <w:lang w:val="es-ES"/>
-        </w:rPr>
-        <w:t xml:space="preserve">su precio actual, la fecha de medición como actual la especificaremos en la próxima entrega, cuando hayamos analizado detenidamente qué sería lo mejor, este es el precio con el que compararemos nuestras predicciones, lo sacaremos de </w:t>
-      </w:r>
-      <w:proofErr w:type="spellStart"/>
-      <w:r>
-        <w:rPr>
-          <w:rFonts w:asciiTheme="minorBidi" w:hAnsiTheme="minorBidi"/>
-          <w:color w:val="00338D"/>
-          <w:sz w:val="22"/>
-          <w:szCs w:val="22"/>
-          <w:lang w:val="es-ES"/>
-        </w:rPr>
-        <w:t>transfermarket</w:t>
-      </w:r>
-      <w:proofErr w:type="spellEnd"/>
-      <w:r>
-        <w:rPr>
-          <w:rFonts w:asciiTheme="minorBidi" w:hAnsiTheme="minorBidi"/>
-          <w:color w:val="00338D"/>
-          <w:sz w:val="22"/>
-          <w:szCs w:val="22"/>
-          <w:lang w:val="es-ES"/>
-        </w:rPr>
-        <w:t>, concretamente de una API de este, encontrada en (</w:t>
-      </w:r>
-      <w:hyperlink r:id="rId15" w:history="1">
-        <w:r>
-          <w:rPr>
-            <w:rStyle w:val="Hipervnculo"/>
-            <w:rFonts w:asciiTheme="minorBidi" w:hAnsiTheme="minorBidi"/>
-            <w:sz w:val="22"/>
-            <w:szCs w:val="22"/>
-            <w:lang w:val="es-ES"/>
-          </w:rPr>
-          <w:t>https://github.com/felipeall/transfermarkt-api?tab=readme-ov-file</w:t>
-        </w:r>
-      </w:hyperlink>
-      <w:r>
-        <w:rPr>
-          <w:rFonts w:asciiTheme="minorBidi" w:hAnsiTheme="minorBidi"/>
-          <w:color w:val="00338D"/>
-          <w:sz w:val="22"/>
-          <w:szCs w:val="22"/>
-          <w:lang w:val="es-ES"/>
-        </w:rPr>
-        <w:t>)</w:t>
-      </w:r>
-      <w:r>
-        <w:rPr>
-          <w:rFonts w:asciiTheme="minorBidi" w:hAnsiTheme="minorBidi"/>
-          <w:color w:val="00338D"/>
-          <w:sz w:val="22"/>
-          <w:szCs w:val="22"/>
-          <w:lang w:val="es-ES"/>
-        </w:rPr>
-        <w:t>, para la próxima entrega se juntarán estos dos conjuntos de datos, ya que por falta de tiempo no lo hemos podido hacer, y suponen un problema al juntarlos por nombre</w:t>
-      </w:r>
-      <w:r>
-        <w:rPr>
-          <w:rFonts w:asciiTheme="minorBidi" w:hAnsiTheme="minorBidi"/>
-          <w:color w:val="00338D"/>
-          <w:sz w:val="22"/>
-          <w:szCs w:val="22"/>
-          <w:lang w:val="es-ES"/>
-        </w:rPr>
-        <w:t xml:space="preserve">. </w:t>
-      </w:r>
-    </w:p>
-    <w:p>
-      <w:pPr>
-        <w:pStyle w:val="Body"/>
-        <w:numPr>
-          <w:ilvl w:val="0"/>
-          <w:numId w:val="0"/>
-        </w:numPr>
-        <w:rPr>
-          <w:rFonts w:asciiTheme="minorBidi" w:hAnsiTheme="minorBidi"/>
-          <w:color w:val="00338D"/>
-          <w:sz w:val="22"/>
-          <w:szCs w:val="22"/>
-          <w:lang w:val="es-ES"/>
-        </w:rPr>
-      </w:pPr>
-    </w:p>
-    <w:p>
-      <w:pPr>
-        <w:pStyle w:val="Body"/>
-        <w:numPr>
-          <w:ilvl w:val="0"/>
-          <w:numId w:val="0"/>
-        </w:numPr>
-        <w:rPr>
-          <w:rFonts w:asciiTheme="minorBidi" w:hAnsiTheme="minorBidi"/>
-          <w:color w:val="00338D"/>
-          <w:sz w:val="22"/>
-          <w:szCs w:val="22"/>
-          <w:lang w:val="es-ES"/>
-        </w:rPr>
-      </w:pPr>
-      <w:r>
-        <w:rPr>
-          <w:rFonts w:asciiTheme="minorBidi" w:hAnsiTheme="minorBidi"/>
-          <w:color w:val="00338D"/>
-          <w:sz w:val="22"/>
-          <w:szCs w:val="22"/>
-          <w:lang w:val="es-ES"/>
-        </w:rPr>
-        <w:t>El código presentado es para sacar los dos conjuntos de datos adjuntados.</w:t>
-      </w:r>
-    </w:p>
-    <w:p>
-      <w:pPr>
-        <w:pStyle w:val="Body"/>
-        <w:numPr>
-          <w:ilvl w:val="0"/>
-          <w:numId w:val="0"/>
-        </w:numPr>
-        <w:rPr>
-          <w:rFonts w:asciiTheme="minorBidi" w:hAnsiTheme="minorBidi"/>
-          <w:color w:val="00338D"/>
-          <w:szCs w:val="22"/>
-          <w:lang w:val="es-ES"/>
-        </w:rPr>
-      </w:pPr>
-    </w:p>
-    <w:p>
-      <w:pPr>
-        <w:pStyle w:val="Body"/>
-        <w:numPr>
-          <w:ilvl w:val="0"/>
-          <w:numId w:val="7"/>
-        </w:numPr>
-        <w:rPr>
-          <w:rFonts w:asciiTheme="minorBidi" w:hAnsiTheme="minorBidi"/>
-          <w:b/>
-          <w:bCs/>
-          <w:color w:val="00338D"/>
-          <w:sz w:val="23"/>
-          <w:szCs w:val="23"/>
-          <w:lang w:val="es-ES"/>
-        </w:rPr>
-      </w:pPr>
-      <w:r>
-        <w:rPr>
-          <w:rFonts w:asciiTheme="minorBidi" w:hAnsiTheme="minorBidi"/>
-          <w:b/>
-          <w:bCs/>
-          <w:color w:val="00338D"/>
-          <w:sz w:val="23"/>
-          <w:szCs w:val="23"/>
-          <w:lang w:val="es-ES"/>
-        </w:rPr>
-        <w:t>Factores que afecten al rendimiento</w:t>
-      </w:r>
-    </w:p>
-    <w:p>
-      <w:pPr>
-        <w:pStyle w:val="Body"/>
-        <w:numPr>
-          <w:ilvl w:val="0"/>
-          <w:numId w:val="0"/>
-        </w:numPr>
-        <w:rPr>
-          <w:rFonts w:asciiTheme="minorBidi" w:hAnsiTheme="minorBidi"/>
-          <w:color w:val="00338D"/>
-          <w:sz w:val="22"/>
-          <w:szCs w:val="22"/>
-          <w:lang w:val="es-ES"/>
-        </w:rPr>
-      </w:pPr>
-      <w:r>
-        <w:rPr>
-          <w:rFonts w:asciiTheme="minorBidi" w:hAnsiTheme="minorBidi"/>
-          <w:color w:val="00338D"/>
-          <w:sz w:val="22"/>
-          <w:szCs w:val="22"/>
-          <w:lang w:val="es-ES"/>
-        </w:rPr>
-        <w:t>Factores que pueden afectar a nuestro sistema pueden ser personales como daños sufridos en un partido que pueden afectar al jugador a la larga, ya sea debido a sus secuelas o al tiempo que se tarde en recuperar, como roturas de huesos; hasta aquellos que no pueden ser controlados por los jugadores como puede ser la cancelación de un campeonato.</w:t>
-      </w:r>
-    </w:p>
-    <w:p>
-      <w:pPr>
-        <w:pStyle w:val="Body"/>
-        <w:numPr>
-          <w:ilvl w:val="3"/>
-          <w:numId w:val="5"/>
-        </w:numPr>
-        <w:spacing w:line="360" w:lineRule="auto"/>
-        <w:rPr>
-          <w:rFonts w:ascii="Century Gothic" w:hAnsi="Century Gothic" w:cs="Calibri"/>
-          <w:color w:val="252525"/>
-          <w:szCs w:val="22"/>
-          <w:lang w:val="es-ES"/>
-        </w:rPr>
-      </w:pPr>
-    </w:p>
-    <w:p>
-      <w:pPr>
-        <w:spacing w:after="160" w:line="259" w:lineRule="auto"/>
-        <w:rPr>
-          <w:rFonts w:ascii="Century Gothic" w:hAnsi="Century Gothic" w:cs="Calibri"/>
-          <w:color w:val="252525"/>
-          <w:sz w:val="22"/>
-          <w:szCs w:val="22"/>
-        </w:rPr>
-      </w:pPr>
-      <w:r>
-        <w:rPr>
-          <w:rFonts w:ascii="Century Gothic" w:hAnsi="Century Gothic" w:cs="Calibri"/>
-          <w:color w:val="252525"/>
-          <w:szCs w:val="22"/>
-        </w:rPr>
-        <w:br w:type="page"/>
-      </w:r>
-    </w:p>
-    <w:p>
-      <w:pPr>
         <w:spacing w:after="160" w:line="259" w:lineRule="auto"/>
         <w:rPr>
           <w:rFonts w:ascii="Century Gothic headings" w:hAnsi="Century Gothic headings" w:cs="Calibri"/>
@@ -2668,7 +4129,10 @@
           <w:lang w:bidi="ar-LY"/>
         </w:rPr>
       </w:pPr>
-      <w:r>
+    </w:p>
+    <w:p>
+      <w:pPr>
+        <w:spacing w:after="160" w:line="259" w:lineRule="auto"/>
         <w:rPr>
           <w:rFonts w:ascii="Century Gothic headings" w:hAnsi="Century Gothic headings" w:cs="Calibri"/>
           <w:b/>
@@ -2677,7 +4141,393 @@
           <w:szCs w:val="24"/>
           <w:lang w:bidi="ar-LY"/>
         </w:rPr>
-        <w:lastRenderedPageBreak/>
+      </w:pPr>
+    </w:p>
+    <w:p>
+      <w:pPr>
+        <w:spacing w:after="160" w:line="259" w:lineRule="auto"/>
+        <w:rPr>
+          <w:rFonts w:ascii="Century Gothic headings" w:hAnsi="Century Gothic headings" w:cs="Calibri"/>
+          <w:b/>
+          <w:color w:val="1F3864"/>
+          <w:sz w:val="24"/>
+          <w:szCs w:val="24"/>
+          <w:lang w:bidi="ar-LY"/>
+        </w:rPr>
+      </w:pPr>
+    </w:p>
+    <w:p>
+      <w:pPr>
+        <w:spacing w:after="160" w:line="259" w:lineRule="auto"/>
+        <w:rPr>
+          <w:rFonts w:ascii="Century Gothic headings" w:hAnsi="Century Gothic headings" w:cs="Calibri"/>
+          <w:b/>
+          <w:color w:val="1F3864"/>
+          <w:sz w:val="24"/>
+          <w:szCs w:val="24"/>
+          <w:lang w:bidi="ar-LY"/>
+        </w:rPr>
+      </w:pPr>
+    </w:p>
+    <w:p>
+      <w:pPr>
+        <w:spacing w:after="160" w:line="259" w:lineRule="auto"/>
+        <w:rPr>
+          <w:rFonts w:ascii="Century Gothic headings" w:hAnsi="Century Gothic headings" w:cs="Calibri"/>
+          <w:b/>
+          <w:color w:val="1F3864"/>
+          <w:sz w:val="24"/>
+          <w:szCs w:val="24"/>
+          <w:lang w:bidi="ar-LY"/>
+        </w:rPr>
+      </w:pPr>
+    </w:p>
+    <w:p>
+      <w:pPr>
+        <w:spacing w:after="160" w:line="259" w:lineRule="auto"/>
+        <w:rPr>
+          <w:rFonts w:ascii="Century Gothic headings" w:hAnsi="Century Gothic headings" w:cs="Calibri"/>
+          <w:b/>
+          <w:color w:val="1F3864"/>
+          <w:sz w:val="24"/>
+          <w:szCs w:val="24"/>
+          <w:lang w:bidi="ar-LY"/>
+        </w:rPr>
+      </w:pPr>
+    </w:p>
+    <w:p>
+      <w:pPr>
+        <w:spacing w:after="160" w:line="259" w:lineRule="auto"/>
+        <w:rPr>
+          <w:rFonts w:ascii="Century Gothic headings" w:hAnsi="Century Gothic headings" w:cs="Calibri"/>
+          <w:b/>
+          <w:color w:val="1F3864"/>
+          <w:sz w:val="24"/>
+          <w:szCs w:val="24"/>
+          <w:lang w:bidi="ar-LY"/>
+        </w:rPr>
+      </w:pPr>
+    </w:p>
+    <w:p>
+      <w:pPr>
+        <w:spacing w:after="160" w:line="259" w:lineRule="auto"/>
+        <w:rPr>
+          <w:rFonts w:ascii="Century Gothic headings" w:hAnsi="Century Gothic headings" w:cs="Calibri"/>
+          <w:b/>
+          <w:color w:val="1F3864"/>
+          <w:sz w:val="24"/>
+          <w:szCs w:val="24"/>
+          <w:lang w:bidi="ar-LY"/>
+        </w:rPr>
+      </w:pPr>
+    </w:p>
+    <w:p>
+      <w:pPr>
+        <w:spacing w:after="160" w:line="259" w:lineRule="auto"/>
+        <w:rPr>
+          <w:rFonts w:ascii="Century Gothic headings" w:hAnsi="Century Gothic headings" w:cs="Calibri"/>
+          <w:b/>
+          <w:color w:val="1F3864"/>
+          <w:sz w:val="24"/>
+          <w:szCs w:val="24"/>
+          <w:lang w:bidi="ar-LY"/>
+        </w:rPr>
+      </w:pPr>
+    </w:p>
+    <w:p>
+      <w:pPr>
+        <w:spacing w:after="160" w:line="259" w:lineRule="auto"/>
+        <w:rPr>
+          <w:rFonts w:ascii="Century Gothic headings" w:hAnsi="Century Gothic headings" w:cs="Calibri"/>
+          <w:b/>
+          <w:color w:val="1F3864"/>
+          <w:sz w:val="24"/>
+          <w:szCs w:val="24"/>
+          <w:lang w:bidi="ar-LY"/>
+        </w:rPr>
+      </w:pPr>
+    </w:p>
+    <w:p>
+      <w:pPr>
+        <w:spacing w:after="160" w:line="259" w:lineRule="auto"/>
+        <w:rPr>
+          <w:rFonts w:ascii="Century Gothic headings" w:hAnsi="Century Gothic headings" w:cs="Calibri"/>
+          <w:b/>
+          <w:color w:val="1F3864"/>
+          <w:sz w:val="24"/>
+          <w:szCs w:val="24"/>
+          <w:lang w:bidi="ar-LY"/>
+        </w:rPr>
+      </w:pPr>
+    </w:p>
+    <w:p>
+      <w:pPr>
+        <w:spacing w:after="160" w:line="259" w:lineRule="auto"/>
+        <w:rPr>
+          <w:rFonts w:ascii="Century Gothic headings" w:hAnsi="Century Gothic headings" w:cs="Calibri"/>
+          <w:b/>
+          <w:color w:val="1F3864"/>
+          <w:sz w:val="24"/>
+          <w:szCs w:val="24"/>
+          <w:lang w:bidi="ar-LY"/>
+        </w:rPr>
+      </w:pPr>
+    </w:p>
+    <w:p>
+      <w:pPr>
+        <w:spacing w:after="160" w:line="259" w:lineRule="auto"/>
+        <w:rPr>
+          <w:rFonts w:ascii="Century Gothic headings" w:hAnsi="Century Gothic headings" w:cs="Calibri"/>
+          <w:b/>
+          <w:color w:val="1F3864"/>
+          <w:sz w:val="24"/>
+          <w:szCs w:val="24"/>
+          <w:lang w:bidi="ar-LY"/>
+        </w:rPr>
+      </w:pPr>
+    </w:p>
+    <w:p>
+      <w:pPr>
+        <w:spacing w:after="160" w:line="259" w:lineRule="auto"/>
+        <w:rPr>
+          <w:rFonts w:ascii="Century Gothic headings" w:hAnsi="Century Gothic headings" w:cs="Calibri"/>
+          <w:b/>
+          <w:color w:val="1F3864"/>
+          <w:sz w:val="24"/>
+          <w:szCs w:val="24"/>
+          <w:lang w:bidi="ar-LY"/>
+        </w:rPr>
+      </w:pPr>
+    </w:p>
+    <w:p>
+      <w:pPr>
+        <w:spacing w:after="160" w:line="259" w:lineRule="auto"/>
+        <w:rPr>
+          <w:rFonts w:ascii="Century Gothic headings" w:hAnsi="Century Gothic headings" w:cs="Calibri"/>
+          <w:b/>
+          <w:color w:val="1F3864"/>
+          <w:sz w:val="24"/>
+          <w:szCs w:val="24"/>
+          <w:lang w:bidi="ar-LY"/>
+        </w:rPr>
+      </w:pPr>
+    </w:p>
+    <w:p>
+      <w:pPr>
+        <w:spacing w:after="160" w:line="259" w:lineRule="auto"/>
+        <w:rPr>
+          <w:rFonts w:ascii="Century Gothic headings" w:hAnsi="Century Gothic headings" w:cs="Calibri"/>
+          <w:b/>
+          <w:color w:val="1F3864"/>
+          <w:sz w:val="24"/>
+          <w:szCs w:val="24"/>
+          <w:lang w:bidi="ar-LY"/>
+        </w:rPr>
+      </w:pPr>
+    </w:p>
+    <w:p>
+      <w:pPr>
+        <w:spacing w:after="160" w:line="259" w:lineRule="auto"/>
+        <w:rPr>
+          <w:rFonts w:ascii="Century Gothic headings" w:hAnsi="Century Gothic headings" w:cs="Calibri"/>
+          <w:b/>
+          <w:color w:val="1F3864"/>
+          <w:sz w:val="24"/>
+          <w:szCs w:val="24"/>
+          <w:lang w:bidi="ar-LY"/>
+        </w:rPr>
+      </w:pPr>
+    </w:p>
+    <w:p>
+      <w:pPr>
+        <w:spacing w:after="160" w:line="259" w:lineRule="auto"/>
+        <w:rPr>
+          <w:rFonts w:ascii="Century Gothic headings" w:hAnsi="Century Gothic headings" w:cs="Calibri"/>
+          <w:b/>
+          <w:color w:val="1F3864"/>
+          <w:sz w:val="24"/>
+          <w:szCs w:val="24"/>
+          <w:lang w:bidi="ar-LY"/>
+        </w:rPr>
+      </w:pPr>
+    </w:p>
+    <w:p>
+      <w:pPr>
+        <w:spacing w:after="160" w:line="259" w:lineRule="auto"/>
+        <w:rPr>
+          <w:rFonts w:ascii="Century Gothic headings" w:hAnsi="Century Gothic headings" w:cs="Calibri"/>
+          <w:b/>
+          <w:color w:val="1F3864"/>
+          <w:sz w:val="24"/>
+          <w:szCs w:val="24"/>
+          <w:lang w:bidi="ar-LY"/>
+        </w:rPr>
+      </w:pPr>
+    </w:p>
+    <w:p>
+      <w:pPr>
+        <w:spacing w:after="160" w:line="259" w:lineRule="auto"/>
+        <w:rPr>
+          <w:rFonts w:ascii="Century Gothic headings" w:hAnsi="Century Gothic headings" w:cs="Calibri"/>
+          <w:b/>
+          <w:color w:val="1F3864"/>
+          <w:sz w:val="24"/>
+          <w:szCs w:val="24"/>
+          <w:lang w:bidi="ar-LY"/>
+        </w:rPr>
+      </w:pPr>
+    </w:p>
+    <w:p>
+      <w:pPr>
+        <w:spacing w:after="160" w:line="259" w:lineRule="auto"/>
+        <w:rPr>
+          <w:rFonts w:ascii="Century Gothic headings" w:hAnsi="Century Gothic headings" w:cs="Calibri"/>
+          <w:b/>
+          <w:color w:val="1F3864"/>
+          <w:sz w:val="24"/>
+          <w:szCs w:val="24"/>
+          <w:lang w:bidi="ar-LY"/>
+        </w:rPr>
+      </w:pPr>
+    </w:p>
+    <w:p>
+      <w:pPr>
+        <w:spacing w:after="160" w:line="259" w:lineRule="auto"/>
+        <w:rPr>
+          <w:rFonts w:ascii="Century Gothic headings" w:hAnsi="Century Gothic headings" w:cs="Calibri"/>
+          <w:b/>
+          <w:color w:val="1F3864"/>
+          <w:sz w:val="24"/>
+          <w:szCs w:val="24"/>
+          <w:lang w:bidi="ar-LY"/>
+        </w:rPr>
+      </w:pPr>
+    </w:p>
+    <w:p>
+      <w:pPr>
+        <w:spacing w:after="160" w:line="259" w:lineRule="auto"/>
+        <w:rPr>
+          <w:rFonts w:ascii="Century Gothic headings" w:hAnsi="Century Gothic headings" w:cs="Calibri"/>
+          <w:b/>
+          <w:color w:val="1F3864"/>
+          <w:sz w:val="24"/>
+          <w:szCs w:val="24"/>
+          <w:lang w:bidi="ar-LY"/>
+        </w:rPr>
+      </w:pPr>
+    </w:p>
+    <w:p>
+      <w:pPr>
+        <w:spacing w:after="160" w:line="259" w:lineRule="auto"/>
+        <w:rPr>
+          <w:rFonts w:ascii="Century Gothic headings" w:hAnsi="Century Gothic headings" w:cs="Calibri"/>
+          <w:b/>
+          <w:color w:val="1F3864"/>
+          <w:sz w:val="24"/>
+          <w:szCs w:val="24"/>
+          <w:lang w:bidi="ar-LY"/>
+        </w:rPr>
+      </w:pPr>
+    </w:p>
+    <w:p>
+      <w:pPr>
+        <w:spacing w:after="160" w:line="259" w:lineRule="auto"/>
+        <w:rPr>
+          <w:rFonts w:ascii="Century Gothic headings" w:hAnsi="Century Gothic headings" w:cs="Calibri"/>
+          <w:b/>
+          <w:color w:val="1F3864"/>
+          <w:sz w:val="24"/>
+          <w:szCs w:val="24"/>
+          <w:lang w:bidi="ar-LY"/>
+        </w:rPr>
+      </w:pPr>
+    </w:p>
+    <w:p>
+      <w:pPr>
+        <w:spacing w:after="160" w:line="259" w:lineRule="auto"/>
+        <w:rPr>
+          <w:rFonts w:ascii="Century Gothic headings" w:hAnsi="Century Gothic headings" w:cs="Calibri"/>
+          <w:b/>
+          <w:color w:val="1F3864"/>
+          <w:sz w:val="24"/>
+          <w:szCs w:val="24"/>
+          <w:lang w:bidi="ar-LY"/>
+        </w:rPr>
+      </w:pPr>
+    </w:p>
+    <w:p>
+      <w:pPr>
+        <w:spacing w:after="160" w:line="259" w:lineRule="auto"/>
+        <w:rPr>
+          <w:rFonts w:ascii="Century Gothic headings" w:hAnsi="Century Gothic headings" w:cs="Calibri"/>
+          <w:b/>
+          <w:color w:val="1F3864"/>
+          <w:sz w:val="24"/>
+          <w:szCs w:val="24"/>
+          <w:lang w:bidi="ar-LY"/>
+        </w:rPr>
+      </w:pPr>
+    </w:p>
+    <w:p>
+      <w:pPr>
+        <w:spacing w:after="160" w:line="259" w:lineRule="auto"/>
+        <w:rPr>
+          <w:rFonts w:ascii="Century Gothic headings" w:hAnsi="Century Gothic headings" w:cs="Calibri"/>
+          <w:b/>
+          <w:color w:val="1F3864"/>
+          <w:sz w:val="24"/>
+          <w:szCs w:val="24"/>
+          <w:lang w:bidi="ar-LY"/>
+        </w:rPr>
+      </w:pPr>
+    </w:p>
+    <w:p>
+      <w:pPr>
+        <w:spacing w:after="160" w:line="259" w:lineRule="auto"/>
+        <w:rPr>
+          <w:rFonts w:ascii="Century Gothic headings" w:hAnsi="Century Gothic headings" w:cs="Calibri"/>
+          <w:b/>
+          <w:color w:val="1F3864"/>
+          <w:sz w:val="24"/>
+          <w:szCs w:val="24"/>
+          <w:lang w:bidi="ar-LY"/>
+        </w:rPr>
+      </w:pPr>
+    </w:p>
+    <w:p>
+      <w:pPr>
+        <w:spacing w:after="160" w:line="259" w:lineRule="auto"/>
+        <w:rPr>
+          <w:rFonts w:ascii="Century Gothic headings" w:hAnsi="Century Gothic headings" w:cs="Calibri"/>
+          <w:b/>
+          <w:color w:val="1F3864"/>
+          <w:sz w:val="24"/>
+          <w:szCs w:val="24"/>
+          <w:lang w:bidi="ar-LY"/>
+        </w:rPr>
+      </w:pPr>
+    </w:p>
+    <w:p>
+      <w:pPr>
+        <w:spacing w:after="160" w:line="259" w:lineRule="auto"/>
+        <w:rPr>
+          <w:rFonts w:ascii="Century Gothic headings" w:hAnsi="Century Gothic headings" w:cs="Calibri"/>
+          <w:b/>
+          <w:color w:val="1F3864"/>
+          <w:sz w:val="24"/>
+          <w:szCs w:val="24"/>
+          <w:lang w:bidi="ar-LY"/>
+        </w:rPr>
+      </w:pPr>
+      <w:r>
+        <w:rPr>
+          <w:rFonts w:ascii="Century Gothic headings" w:hAnsi="Century Gothic headings" w:cs="Calibri"/>
+          <w:b/>
+          <w:color w:val="1F3864"/>
+          <w:sz w:val="24"/>
+          <w:szCs w:val="24"/>
+          <w:lang w:bidi="ar-LY"/>
+        </w:rPr>
         <w:pict w14:anchorId="5FB81810">
           <v:shape id="_x0000_s2052" type="#_x0000_t202" alt="" style="position:absolute;margin-left:203.95pt;margin-top:476.45pt;width:322.55pt;height:155.7pt;z-index:251660800;visibility:visible;mso-wrap-edited:f;mso-height-percent:0;mso-wrap-distance-left:9pt;mso-wrap-distance-top:3.6pt;mso-wrap-distance-right:9pt;mso-wrap-distance-bottom:3.6pt;mso-position-horizontal-relative:margin;mso-position-vertical-relative:margin;mso-height-percent:0;mso-width-relative:margin;mso-height-relative:margin;v-text-anchor:top" filled="f" stroked="f">
             <v:textbox style="mso-next-textbox:#_x0000_s2052">
@@ -2763,7 +4613,7 @@
                     </pic:cNvPicPr>
                   </pic:nvPicPr>
                   <pic:blipFill>
-                    <a:blip r:embed="rId16">
+                    <a:blip r:embed="rId12">
                       <a:extLst>
                         <a:ext uri="{28A0092B-C50C-407E-A947-70E740481C1C}">
                           <a14:useLocalDpi xmlns:a14="http://schemas.microsoft.com/office/drawing/2010/main" val="0"/>
@@ -3076,7 +4926,7 @@
                     </pic:cNvPicPr>
                   </pic:nvPicPr>
                   <pic:blipFill>
-                    <a:blip r:embed="rId17">
+                    <a:blip r:embed="rId13">
                       <a:extLst>
                         <a:ext uri="{28A0092B-C50C-407E-A947-70E740481C1C}">
                           <a14:useLocalDpi xmlns:a14="http://schemas.microsoft.com/office/drawing/2010/main" val="0"/>
@@ -3115,8 +4965,8 @@
       </w:r>
     </w:p>
     <w:sectPr>
-      <w:headerReference w:type="default" r:id="rId18"/>
-      <w:footerReference w:type="default" r:id="rId19"/>
+      <w:headerReference w:type="default" r:id="rId14"/>
+      <w:footerReference w:type="default" r:id="rId15"/>
       <w:type w:val="continuous"/>
       <w:pgSz w:w="11906" w:h="16838"/>
       <w:pgMar w:top="397" w:right="1134" w:bottom="680" w:left="1134" w:header="561" w:footer="510" w:gutter="0"/>

</xml_diff>

<commit_message>
Memoria a falta de análisis exploratorio y descripcion completa de algunas transfomraciones
</commit_message>
<xml_diff>
--- a/ENTREGAS/SEGUNDA ENTREGA/INFORME - PREPARACIÓN DE DATOS.docx
+++ b/ENTREGAS/SEGUNDA ENTREGA/INFORME - PREPARACIÓN DE DATOS.docx
@@ -656,31 +656,7 @@
           <w:szCs w:val="22"/>
           <w:lang w:bidi="ar-LY"/>
         </w:rPr>
-        <w:t xml:space="preserve">Fuente 1: Página de </w:t>
-      </w:r>
-      <w:proofErr w:type="spellStart"/>
-      <w:r>
-        <w:rPr>
-          <w:rFonts w:ascii="Century Gothic headings" w:hAnsi="Century Gothic headings" w:cs="Calibri"/>
-          <w:b/>
-          <w:color w:val="1F3864"/>
-          <w:sz w:val="22"/>
-          <w:szCs w:val="22"/>
-          <w:lang w:bidi="ar-LY"/>
-        </w:rPr>
-        <w:t>Whoscored</w:t>
-      </w:r>
-      <w:proofErr w:type="spellEnd"/>
-      <w:r>
-        <w:rPr>
-          <w:rFonts w:ascii="Century Gothic headings" w:hAnsi="Century Gothic headings" w:cs="Calibri"/>
-          <w:b/>
-          <w:color w:val="1F3864"/>
-          <w:sz w:val="22"/>
-          <w:szCs w:val="22"/>
-          <w:lang w:bidi="ar-LY"/>
-        </w:rPr>
-        <w:t xml:space="preserve"> (</w:t>
+        <w:t>Fuente 1: Página de Whoscored (</w:t>
       </w:r>
       <w:hyperlink r:id="rId10" w:history="1">
         <w:r>
@@ -756,55 +732,7 @@
           <w:szCs w:val="22"/>
           <w:lang w:bidi="ar-LY"/>
         </w:rPr>
-        <w:t xml:space="preserve">Las librerías utilizadas son </w:t>
-      </w:r>
-      <w:proofErr w:type="spellStart"/>
-      <w:r>
-        <w:rPr>
-          <w:rFonts w:ascii="Century Gothic headings" w:hAnsi="Century Gothic headings" w:cs="Calibri"/>
-          <w:b/>
-          <w:color w:val="1F3864"/>
-          <w:sz w:val="22"/>
-          <w:szCs w:val="22"/>
-          <w:lang w:bidi="ar-LY"/>
-        </w:rPr>
-        <w:t>selenium</w:t>
-      </w:r>
-      <w:proofErr w:type="spellEnd"/>
-      <w:r>
-        <w:rPr>
-          <w:rFonts w:ascii="Century Gothic headings" w:hAnsi="Century Gothic headings" w:cs="Calibri"/>
-          <w:b/>
-          <w:color w:val="1F3864"/>
-          <w:sz w:val="22"/>
-          <w:szCs w:val="22"/>
-          <w:lang w:bidi="ar-LY"/>
-        </w:rPr>
-        <w:t xml:space="preserve"> para hacer todo el tema relacionado con la extracción de datos, pandas para el manejo del </w:t>
-      </w:r>
-      <w:proofErr w:type="spellStart"/>
-      <w:r>
-        <w:rPr>
-          <w:rFonts w:ascii="Century Gothic headings" w:hAnsi="Century Gothic headings" w:cs="Calibri"/>
-          <w:b/>
-          <w:color w:val="1F3864"/>
-          <w:sz w:val="22"/>
-          <w:szCs w:val="22"/>
-          <w:lang w:bidi="ar-LY"/>
-        </w:rPr>
-        <w:t>dataframe</w:t>
-      </w:r>
-      <w:proofErr w:type="spellEnd"/>
-      <w:r>
-        <w:rPr>
-          <w:rFonts w:ascii="Century Gothic headings" w:hAnsi="Century Gothic headings" w:cs="Calibri"/>
-          <w:b/>
-          <w:color w:val="1F3864"/>
-          <w:sz w:val="22"/>
-          <w:szCs w:val="22"/>
-          <w:lang w:bidi="ar-LY"/>
-        </w:rPr>
-        <w:t xml:space="preserve">, HTML para el manejo en si de diferentes elementos de la web y time para esperar el tiempo suficiente antes de acceder </w:t>
+        <w:t xml:space="preserve">Las librerías utilizadas son selenium para hacer todo el tema relacionado con la extracción de datos, pandas para el manejo del dataframe, HTML para el manejo en si de diferentes elementos de la web y time para esperar el tiempo suficiente antes de acceder </w:t>
       </w:r>
       <w:r>
         <w:rPr>
@@ -889,9 +817,8 @@
           <w:szCs w:val="22"/>
           <w:lang w:bidi="ar-LY"/>
         </w:rPr>
-        <w:t xml:space="preserve">, en este segundo, para a partir de la primera página, teníamos un problema al cambiar la página, ya que salía un icono </w:t>
-      </w:r>
-      <w:proofErr w:type="spellStart"/>
+        <w:t>, en este segundo, para a partir de la primera página, teníamos un problema al cambiar la página, ya que salía un icono privacy que no se podía quitar, por lo que optamos por la solución de bajar la página un poco para que desapareciera con (</w:t>
+      </w:r>
       <w:r>
         <w:rPr>
           <w:rFonts w:ascii="Century Gothic headings" w:hAnsi="Century Gothic headings" w:cs="Calibri"/>
@@ -901,9 +828,8 @@
           <w:szCs w:val="22"/>
           <w:lang w:bidi="ar-LY"/>
         </w:rPr>
-        <w:t>privacy</w:t>
-      </w:r>
-      <w:proofErr w:type="spellEnd"/>
+        <w:t>driver.execute_script("window.scrollBy(0, 750)")</w:t>
+      </w:r>
       <w:r>
         <w:rPr>
           <w:rFonts w:ascii="Century Gothic headings" w:hAnsi="Century Gothic headings" w:cs="Calibri"/>
@@ -913,10 +839,13 @@
           <w:szCs w:val="22"/>
           <w:lang w:bidi="ar-LY"/>
         </w:rPr>
-        <w:t xml:space="preserve"> que no se podía quitar, por lo que optamos por la solución de bajar la página un poco para que desapareciera con (</w:t>
-      </w:r>
-      <w:proofErr w:type="spellStart"/>
-      <w:r>
+        <w:t>), a partir de aquí ya habríamos hecho todo lo necesario para tener todos los datos en nuestras manos.</w:t>
+      </w:r>
+    </w:p>
+    <w:p>
+      <w:pPr>
+        <w:spacing w:after="160" w:line="259" w:lineRule="auto"/>
+        <w:jc w:val="both"/>
         <w:rPr>
           <w:rFonts w:ascii="Century Gothic headings" w:hAnsi="Century Gothic headings" w:cs="Calibri"/>
           <w:b/>
@@ -925,9 +854,7 @@
           <w:szCs w:val="22"/>
           <w:lang w:bidi="ar-LY"/>
         </w:rPr>
-        <w:t>driver.execute_script</w:t>
-      </w:r>
-      <w:proofErr w:type="spellEnd"/>
+      </w:pPr>
       <w:r>
         <w:rPr>
           <w:rFonts w:ascii="Century Gothic headings" w:hAnsi="Century Gothic headings" w:cs="Calibri"/>
@@ -937,91 +864,7 @@
           <w:szCs w:val="22"/>
           <w:lang w:bidi="ar-LY"/>
         </w:rPr>
-        <w:t>("</w:t>
-      </w:r>
-      <w:proofErr w:type="spellStart"/>
-      <w:r>
-        <w:rPr>
-          <w:rFonts w:ascii="Century Gothic headings" w:hAnsi="Century Gothic headings" w:cs="Calibri"/>
-          <w:b/>
-          <w:color w:val="1F3864"/>
-          <w:sz w:val="22"/>
-          <w:szCs w:val="22"/>
-          <w:lang w:bidi="ar-LY"/>
-        </w:rPr>
-        <w:t>window.scrollBy</w:t>
-      </w:r>
-      <w:proofErr w:type="spellEnd"/>
-      <w:r>
-        <w:rPr>
-          <w:rFonts w:ascii="Century Gothic headings" w:hAnsi="Century Gothic headings" w:cs="Calibri"/>
-          <w:b/>
-          <w:color w:val="1F3864"/>
-          <w:sz w:val="22"/>
-          <w:szCs w:val="22"/>
-          <w:lang w:bidi="ar-LY"/>
-        </w:rPr>
-        <w:t>(0, 750)")</w:t>
-      </w:r>
-      <w:r>
-        <w:rPr>
-          <w:rFonts w:ascii="Century Gothic headings" w:hAnsi="Century Gothic headings" w:cs="Calibri"/>
-          <w:b/>
-          <w:color w:val="1F3864"/>
-          <w:sz w:val="22"/>
-          <w:szCs w:val="22"/>
-          <w:lang w:bidi="ar-LY"/>
-        </w:rPr>
-        <w:t>), a partir de aquí ya habríamos hecho todo lo necesario para tener todos los datos en nuestras manos.</w:t>
-      </w:r>
-    </w:p>
-    <w:p>
-      <w:pPr>
-        <w:spacing w:after="160" w:line="259" w:lineRule="auto"/>
-        <w:jc w:val="both"/>
-        <w:rPr>
-          <w:rFonts w:ascii="Century Gothic headings" w:hAnsi="Century Gothic headings" w:cs="Calibri"/>
-          <w:b/>
-          <w:color w:val="1F3864"/>
-          <w:sz w:val="22"/>
-          <w:szCs w:val="22"/>
-          <w:lang w:bidi="ar-LY"/>
-        </w:rPr>
-      </w:pPr>
-      <w:r>
-        <w:rPr>
-          <w:rFonts w:ascii="Century Gothic headings" w:hAnsi="Century Gothic headings" w:cs="Calibri"/>
-          <w:b/>
-          <w:color w:val="1F3864"/>
-          <w:sz w:val="22"/>
-          <w:szCs w:val="22"/>
-          <w:lang w:bidi="ar-LY"/>
-        </w:rPr>
-        <w:t xml:space="preserve">Fuente 2: Página de </w:t>
-      </w:r>
-      <w:proofErr w:type="spellStart"/>
-      <w:r>
-        <w:rPr>
-          <w:rFonts w:ascii="Century Gothic headings" w:hAnsi="Century Gothic headings" w:cs="Calibri"/>
-          <w:b/>
-          <w:color w:val="1F3864"/>
-          <w:sz w:val="22"/>
-          <w:szCs w:val="22"/>
-          <w:lang w:bidi="ar-LY"/>
-        </w:rPr>
-        <w:t>Transfermarket</w:t>
-      </w:r>
-      <w:proofErr w:type="spellEnd"/>
-      <w:r>
-        <w:rPr>
-          <w:rFonts w:ascii="Century Gothic headings" w:hAnsi="Century Gothic headings" w:cs="Calibri"/>
-          <w:b/>
-          <w:color w:val="1F3864"/>
-          <w:sz w:val="22"/>
-          <w:szCs w:val="22"/>
-          <w:lang w:bidi="ar-LY"/>
-        </w:rPr>
-        <w:t>, de aquí hemos sacado principalmente, aunque se pondrá detalladamente más adelante, la posición exacta, la edad y el precio.</w:t>
+        <w:t>Fuente 2: Página de Transfermarket, de aquí hemos sacado principalmente, aunque se pondrá detalladamente más adelante, la posición exacta, la edad y el precio.</w:t>
       </w:r>
     </w:p>
     <w:p>
@@ -1125,31 +968,7 @@
           <w:szCs w:val="22"/>
           <w:lang w:bidi="ar-LY"/>
         </w:rPr>
-        <w:t xml:space="preserve">A partir de aquí, todo fue bastante sencillo, simplemente usar la API, e ir añadiendo lo leído a un </w:t>
-      </w:r>
-      <w:proofErr w:type="spellStart"/>
-      <w:r>
-        <w:rPr>
-          <w:rFonts w:ascii="Century Gothic headings" w:hAnsi="Century Gothic headings" w:cs="Calibri"/>
-          <w:b/>
-          <w:color w:val="1F3864"/>
-          <w:sz w:val="22"/>
-          <w:szCs w:val="22"/>
-          <w:lang w:bidi="ar-LY"/>
-        </w:rPr>
-        <w:t>dataframe</w:t>
-      </w:r>
-      <w:proofErr w:type="spellEnd"/>
-      <w:r>
-        <w:rPr>
-          <w:rFonts w:ascii="Century Gothic headings" w:hAnsi="Century Gothic headings" w:cs="Calibri"/>
-          <w:b/>
-          <w:color w:val="1F3864"/>
-          <w:sz w:val="22"/>
-          <w:szCs w:val="22"/>
-          <w:lang w:bidi="ar-LY"/>
-        </w:rPr>
-        <w:t>, que luego descargaremos, lo realmente difícil fue encontrarla y aplicarla al principio.</w:t>
+        <w:t>A partir de aquí, todo fue bastante sencillo, simplemente usar la API, e ir añadiendo lo leído a un dataframe, que luego descargaremos, lo realmente difícil fue encontrarla y aplicarla al principio.</w:t>
       </w:r>
     </w:p>
     <w:p>
@@ -1486,42 +1305,29 @@
           <w:szCs w:val="22"/>
           <w:lang w:val="es-ES"/>
         </w:rPr>
-        <w:t xml:space="preserve">Leyenda de </w:t>
-      </w:r>
-      <w:proofErr w:type="gramStart"/>
-      <w:r>
-        <w:rPr>
-          <w:rFonts w:asciiTheme="minorBidi" w:hAnsiTheme="minorBidi"/>
-          <w:bCs/>
-          <w:color w:val="00338D"/>
-          <w:sz w:val="22"/>
-          <w:szCs w:val="22"/>
-          <w:lang w:val="es-ES"/>
-        </w:rPr>
-        <w:t>utilidad</w:t>
-      </w:r>
-      <w:r>
-        <w:rPr>
-          <w:rFonts w:asciiTheme="minorBidi" w:hAnsiTheme="minorBidi"/>
-          <w:bCs/>
-          <w:color w:val="00338D"/>
-          <w:sz w:val="22"/>
-          <w:szCs w:val="22"/>
-          <w:lang w:val="es-ES"/>
-        </w:rPr>
-        <w:t>(</w:t>
-      </w:r>
-      <w:proofErr w:type="gramEnd"/>
-      <w:r>
-        <w:rPr>
-          <w:rFonts w:asciiTheme="minorBidi" w:hAnsiTheme="minorBidi"/>
-          <w:bCs/>
-          <w:color w:val="00338D"/>
-          <w:sz w:val="22"/>
-          <w:szCs w:val="22"/>
-          <w:lang w:val="es-ES"/>
-        </w:rPr>
-        <w:t>la utilidad la hemos tratado para todas las variables, considerando TODOS los modelos)</w:t>
+        <w:t>Leyenda de utilidad</w:t>
+      </w:r>
+      <w:r>
+        <w:rPr>
+          <w:rFonts w:asciiTheme="minorBidi" w:hAnsiTheme="minorBidi"/>
+          <w:bCs/>
+          <w:color w:val="00338D"/>
+          <w:sz w:val="22"/>
+          <w:szCs w:val="22"/>
+          <w:lang w:val="es-ES"/>
+        </w:rPr>
+        <w:t xml:space="preserve"> </w:t>
+      </w:r>
+      <w:r>
+        <w:rPr>
+          <w:rFonts w:asciiTheme="minorBidi" w:hAnsiTheme="minorBidi"/>
+          <w:bCs/>
+          <w:color w:val="00338D"/>
+          <w:sz w:val="22"/>
+          <w:szCs w:val="22"/>
+          <w:lang w:val="es-ES"/>
+        </w:rPr>
+        <w:t>(la utilidad la hemos tratado para todas las variables, considerando TODOS los modelos)</w:t>
       </w:r>
       <w:r>
         <w:rPr>
@@ -1635,29 +1441,16 @@
           <w:lang w:val="es-ES"/>
         </w:rPr>
       </w:pPr>
-      <w:proofErr w:type="spellStart"/>
-      <w:r>
-        <w:rPr>
-          <w:rFonts w:asciiTheme="minorBidi" w:hAnsiTheme="minorBidi"/>
-          <w:bCs/>
-          <w:color w:val="00338D"/>
-          <w:sz w:val="22"/>
-          <w:szCs w:val="22"/>
-          <w:lang w:val="es-ES"/>
-        </w:rPr>
-        <w:t>WhoScored</w:t>
-      </w:r>
-      <w:proofErr w:type="spellEnd"/>
-      <w:r>
-        <w:rPr>
-          <w:rFonts w:asciiTheme="minorBidi" w:hAnsiTheme="minorBidi"/>
-          <w:bCs/>
-          <w:color w:val="00338D"/>
-          <w:sz w:val="22"/>
-          <w:szCs w:val="22"/>
-          <w:lang w:val="es-ES"/>
-        </w:rPr>
-        <w:t>:</w:t>
+      <w:r>
+        <w:rPr>
+          <w:rFonts w:asciiTheme="minorBidi" w:hAnsiTheme="minorBidi"/>
+          <w:bCs/>
+          <w:color w:val="00338D"/>
+          <w:sz w:val="22"/>
+          <w:szCs w:val="22"/>
+          <w:lang w:val="es-ES"/>
+        </w:rPr>
+        <w:t>WhoScored:</w:t>
       </w:r>
     </w:p>
     <w:p>
@@ -1783,7 +1576,6 @@
           <w:lang w:val="es-ES"/>
         </w:rPr>
       </w:pPr>
-      <w:proofErr w:type="spellStart"/>
       <w:r>
         <w:rPr>
           <w:rFonts w:asciiTheme="minorBidi" w:hAnsiTheme="minorBidi"/>
@@ -1796,7 +1588,6 @@
         </w:rPr>
         <w:t>Mins</w:t>
       </w:r>
-      <w:proofErr w:type="spellEnd"/>
       <w:r>
         <w:rPr>
           <w:rFonts w:asciiTheme="minorBidi" w:hAnsiTheme="minorBidi"/>
@@ -1863,7 +1654,6 @@
           <w:lang w:val="es-ES"/>
         </w:rPr>
       </w:pPr>
-      <w:proofErr w:type="spellStart"/>
       <w:r>
         <w:rPr>
           <w:rFonts w:asciiTheme="minorBidi" w:hAnsiTheme="minorBidi"/>
@@ -1876,7 +1666,6 @@
         </w:rPr>
         <w:t>Goals</w:t>
       </w:r>
-      <w:proofErr w:type="spellEnd"/>
       <w:r>
         <w:rPr>
           <w:rFonts w:asciiTheme="minorBidi" w:hAnsiTheme="minorBidi"/>
@@ -1919,7 +1708,6 @@
           <w:lang w:val="es-ES"/>
         </w:rPr>
       </w:pPr>
-      <w:proofErr w:type="spellStart"/>
       <w:r>
         <w:rPr>
           <w:rFonts w:asciiTheme="minorBidi" w:hAnsiTheme="minorBidi"/>
@@ -1932,7 +1720,6 @@
         </w:rPr>
         <w:t>Assists</w:t>
       </w:r>
-      <w:proofErr w:type="spellEnd"/>
       <w:r>
         <w:rPr>
           <w:rFonts w:asciiTheme="minorBidi" w:hAnsiTheme="minorBidi"/>
@@ -1987,7 +1774,6 @@
           <w:lang w:val="es-ES"/>
         </w:rPr>
       </w:pPr>
-      <w:proofErr w:type="spellStart"/>
       <w:r>
         <w:rPr>
           <w:rFonts w:asciiTheme="minorBidi" w:hAnsiTheme="minorBidi"/>
@@ -2000,7 +1786,6 @@
         </w:rPr>
         <w:t>Yel</w:t>
       </w:r>
-      <w:proofErr w:type="spellEnd"/>
       <w:r>
         <w:rPr>
           <w:rFonts w:asciiTheme="minorBidi" w:hAnsiTheme="minorBidi"/>
@@ -2077,31 +1862,7 @@
           <w:szCs w:val="22"/>
           <w:lang w:val="es-ES"/>
         </w:rPr>
-        <w:t xml:space="preserve"> </w:t>
-      </w:r>
-      <w:r>
-        <w:rPr>
-          <w:rFonts w:asciiTheme="minorBidi" w:hAnsiTheme="minorBidi"/>
-          <w:b/>
-          <w:bCs/>
-          <w:color w:val="00338D"/>
-          <w:sz w:val="22"/>
-          <w:szCs w:val="22"/>
-          <w:lang w:val="es-ES"/>
-        </w:rPr>
-        <w:t xml:space="preserve">Número de tarjetas </w:t>
-      </w:r>
-      <w:r>
-        <w:rPr>
-          <w:rFonts w:asciiTheme="minorBidi" w:hAnsiTheme="minorBidi"/>
-          <w:b/>
-          <w:bCs/>
-          <w:color w:val="00338D"/>
-          <w:sz w:val="22"/>
-          <w:szCs w:val="22"/>
-          <w:lang w:val="es-ES"/>
-        </w:rPr>
-        <w:t>rojas</w:t>
+        <w:t xml:space="preserve"> Número de tarjetas rojas</w:t>
       </w:r>
     </w:p>
     <w:p>
@@ -2121,7 +1882,6 @@
           <w:lang w:val="es-ES"/>
         </w:rPr>
       </w:pPr>
-      <w:proofErr w:type="spellStart"/>
       <w:r>
         <w:rPr>
           <w:rFonts w:asciiTheme="minorBidi" w:hAnsiTheme="minorBidi"/>
@@ -2134,7 +1894,6 @@
         </w:rPr>
         <w:t>SpG</w:t>
       </w:r>
-      <w:proofErr w:type="spellEnd"/>
       <w:r>
         <w:rPr>
           <w:rFonts w:asciiTheme="minorBidi" w:hAnsiTheme="minorBidi"/>
@@ -2231,7 +1990,6 @@
           <w:lang w:val="es-ES"/>
         </w:rPr>
       </w:pPr>
-      <w:proofErr w:type="spellStart"/>
       <w:r>
         <w:rPr>
           <w:rFonts w:asciiTheme="minorBidi" w:hAnsiTheme="minorBidi"/>
@@ -2244,7 +2002,6 @@
         </w:rPr>
         <w:t>AerialsWon</w:t>
       </w:r>
-      <w:proofErr w:type="spellEnd"/>
       <w:r>
         <w:rPr>
           <w:rFonts w:asciiTheme="minorBidi" w:hAnsiTheme="minorBidi"/>
@@ -2299,7 +2056,6 @@
           <w:lang w:val="es-ES"/>
         </w:rPr>
       </w:pPr>
-      <w:proofErr w:type="spellStart"/>
       <w:r>
         <w:rPr>
           <w:rFonts w:asciiTheme="minorBidi" w:hAnsiTheme="minorBidi"/>
@@ -2312,7 +2068,6 @@
         </w:rPr>
         <w:t>MotM</w:t>
       </w:r>
-      <w:proofErr w:type="spellEnd"/>
       <w:r>
         <w:rPr>
           <w:rFonts w:asciiTheme="minorBidi" w:hAnsiTheme="minorBidi"/>
@@ -2355,7 +2110,6 @@
           <w:lang w:val="es-ES"/>
         </w:rPr>
       </w:pPr>
-      <w:proofErr w:type="spellStart"/>
       <w:r>
         <w:rPr>
           <w:rFonts w:asciiTheme="minorBidi" w:hAnsiTheme="minorBidi"/>
@@ -2368,7 +2122,6 @@
         </w:rPr>
         <w:t>Tackles</w:t>
       </w:r>
-      <w:proofErr w:type="spellEnd"/>
       <w:r>
         <w:rPr>
           <w:rFonts w:asciiTheme="minorBidi" w:hAnsiTheme="minorBidi"/>
@@ -2465,7 +2218,6 @@
           <w:lang w:val="es-ES"/>
         </w:rPr>
       </w:pPr>
-      <w:proofErr w:type="spellStart"/>
       <w:r>
         <w:rPr>
           <w:rFonts w:asciiTheme="minorBidi" w:hAnsiTheme="minorBidi"/>
@@ -2478,7 +2230,6 @@
         </w:rPr>
         <w:t>Fouls</w:t>
       </w:r>
-      <w:proofErr w:type="spellEnd"/>
       <w:r>
         <w:rPr>
           <w:rFonts w:asciiTheme="minorBidi" w:hAnsiTheme="minorBidi"/>
@@ -2521,7 +2272,6 @@
           <w:lang w:val="es-ES"/>
         </w:rPr>
       </w:pPr>
-      <w:proofErr w:type="spellStart"/>
       <w:r>
         <w:rPr>
           <w:rFonts w:asciiTheme="minorBidi" w:hAnsiTheme="minorBidi"/>
@@ -2546,7 +2296,6 @@
         </w:rPr>
         <w:t>_won</w:t>
       </w:r>
-      <w:proofErr w:type="spellEnd"/>
       <w:r>
         <w:rPr>
           <w:rFonts w:asciiTheme="minorBidi" w:hAnsiTheme="minorBidi"/>
@@ -2679,7 +2428,6 @@
           <w:lang w:val="es-ES"/>
         </w:rPr>
       </w:pPr>
-      <w:proofErr w:type="spellStart"/>
       <w:r>
         <w:rPr>
           <w:rFonts w:asciiTheme="minorBidi" w:hAnsiTheme="minorBidi"/>
@@ -2704,7 +2452,6 @@
         </w:rPr>
         <w:t>_deffensive</w:t>
       </w:r>
-      <w:proofErr w:type="spellEnd"/>
       <w:r>
         <w:rPr>
           <w:rFonts w:asciiTheme="minorBidi" w:hAnsiTheme="minorBidi"/>
@@ -2801,7 +2548,6 @@
           <w:lang w:val="es-ES"/>
         </w:rPr>
       </w:pPr>
-      <w:proofErr w:type="spellStart"/>
       <w:r>
         <w:rPr>
           <w:rFonts w:asciiTheme="minorBidi" w:hAnsiTheme="minorBidi"/>
@@ -2814,7 +2560,6 @@
         </w:rPr>
         <w:t>OwnG</w:t>
       </w:r>
-      <w:proofErr w:type="spellEnd"/>
       <w:r>
         <w:rPr>
           <w:rFonts w:asciiTheme="minorBidi" w:hAnsiTheme="minorBidi"/>
@@ -2869,7 +2614,6 @@
           <w:lang w:val="es-ES"/>
         </w:rPr>
       </w:pPr>
-      <w:proofErr w:type="spellStart"/>
       <w:r>
         <w:rPr>
           <w:rFonts w:asciiTheme="minorBidi" w:hAnsiTheme="minorBidi"/>
@@ -2882,7 +2626,6 @@
         </w:rPr>
         <w:t>KeyP</w:t>
       </w:r>
-      <w:proofErr w:type="spellEnd"/>
       <w:r>
         <w:rPr>
           <w:rFonts w:asciiTheme="minorBidi" w:hAnsiTheme="minorBidi"/>
@@ -2925,7 +2668,6 @@
           <w:lang w:val="es-ES"/>
         </w:rPr>
       </w:pPr>
-      <w:proofErr w:type="spellStart"/>
       <w:r>
         <w:rPr>
           <w:rFonts w:asciiTheme="minorBidi" w:hAnsiTheme="minorBidi"/>
@@ -2936,56 +2678,19 @@
           <w:szCs w:val="22"/>
           <w:lang w:val="es-ES"/>
         </w:rPr>
-        <w:t>Drb_</w:t>
-      </w:r>
-      <w:r>
-        <w:rPr>
-          <w:rFonts w:asciiTheme="minorBidi" w:hAnsiTheme="minorBidi"/>
-          <w:b/>
-          <w:bCs/>
-          <w:color w:val="70AD47" w:themeColor="accent6"/>
-          <w:sz w:val="22"/>
-          <w:szCs w:val="22"/>
-          <w:lang w:val="es-ES"/>
-        </w:rPr>
-        <w:t>offensive</w:t>
-      </w:r>
-      <w:proofErr w:type="spellEnd"/>
-      <w:r>
-        <w:rPr>
-          <w:rFonts w:asciiTheme="minorBidi" w:hAnsiTheme="minorBidi"/>
-          <w:b/>
-          <w:bCs/>
-          <w:color w:val="00338D"/>
-          <w:sz w:val="22"/>
-          <w:szCs w:val="22"/>
-          <w:lang w:val="es-ES"/>
-        </w:rPr>
-        <w:t>: Número de veces que han regateado</w:t>
-      </w:r>
-      <w:r>
-        <w:rPr>
-          <w:rFonts w:asciiTheme="minorBidi" w:hAnsiTheme="minorBidi"/>
-          <w:b/>
-          <w:bCs/>
-          <w:color w:val="00338D"/>
-          <w:sz w:val="22"/>
-          <w:szCs w:val="22"/>
-          <w:lang w:val="es-ES"/>
-        </w:rPr>
-        <w:t xml:space="preserve"> </w:t>
-      </w:r>
-      <w:r>
-        <w:rPr>
-          <w:rFonts w:asciiTheme="minorBidi" w:hAnsiTheme="minorBidi"/>
-          <w:b/>
-          <w:bCs/>
-          <w:color w:val="00338D"/>
-          <w:sz w:val="22"/>
-          <w:szCs w:val="22"/>
-          <w:lang w:val="es-ES"/>
-        </w:rPr>
-        <w:t>por partido</w:t>
+        <w:t>Drb_offensive</w:t>
+      </w:r>
+      <w:r>
+        <w:rPr>
+          <w:rFonts w:asciiTheme="minorBidi" w:hAnsiTheme="minorBidi"/>
+          <w:b/>
+          <w:bCs/>
+          <w:color w:val="00338D"/>
+          <w:sz w:val="22"/>
+          <w:szCs w:val="22"/>
+          <w:lang w:val="es-ES"/>
+        </w:rPr>
+        <w:t>: Número de veces que han regateado por partido</w:t>
       </w:r>
     </w:p>
     <w:p>
@@ -3005,7 +2710,6 @@
           <w:lang w:val="es-ES"/>
         </w:rPr>
       </w:pPr>
-      <w:proofErr w:type="spellStart"/>
       <w:r>
         <w:rPr>
           <w:rFonts w:asciiTheme="minorBidi" w:hAnsiTheme="minorBidi"/>
@@ -3018,7 +2722,6 @@
         </w:rPr>
         <w:t>Fouled</w:t>
       </w:r>
-      <w:proofErr w:type="spellEnd"/>
       <w:r>
         <w:rPr>
           <w:rFonts w:asciiTheme="minorBidi" w:hAnsiTheme="minorBidi"/>
@@ -3085,7 +2788,6 @@
           <w:lang w:val="es-ES"/>
         </w:rPr>
       </w:pPr>
-      <w:proofErr w:type="spellStart"/>
       <w:r>
         <w:rPr>
           <w:rFonts w:asciiTheme="minorBidi" w:hAnsiTheme="minorBidi"/>
@@ -3110,7 +2812,6 @@
         </w:rPr>
         <w:t>sides</w:t>
       </w:r>
-      <w:proofErr w:type="spellEnd"/>
       <w:r>
         <w:rPr>
           <w:rFonts w:asciiTheme="minorBidi" w:hAnsiTheme="minorBidi"/>
@@ -3153,7 +2854,6 @@
           <w:lang w:val="es-ES"/>
         </w:rPr>
       </w:pPr>
-      <w:proofErr w:type="spellStart"/>
       <w:r>
         <w:rPr>
           <w:rFonts w:asciiTheme="minorBidi" w:hAnsiTheme="minorBidi"/>
@@ -3166,7 +2866,6 @@
         </w:rPr>
         <w:t>Disp</w:t>
       </w:r>
-      <w:proofErr w:type="spellEnd"/>
       <w:r>
         <w:rPr>
           <w:rFonts w:asciiTheme="minorBidi" w:hAnsiTheme="minorBidi"/>
@@ -3209,7 +2908,6 @@
           <w:lang w:val="es-ES"/>
         </w:rPr>
       </w:pPr>
-      <w:proofErr w:type="spellStart"/>
       <w:r>
         <w:rPr>
           <w:rFonts w:asciiTheme="minorBidi" w:hAnsiTheme="minorBidi"/>
@@ -3222,7 +2920,6 @@
         </w:rPr>
         <w:t>UnsTch</w:t>
       </w:r>
-      <w:proofErr w:type="spellEnd"/>
       <w:r>
         <w:rPr>
           <w:rFonts w:asciiTheme="minorBidi" w:hAnsiTheme="minorBidi"/>
@@ -3265,7 +2962,6 @@
           <w:lang w:val="es-ES"/>
         </w:rPr>
       </w:pPr>
-      <w:proofErr w:type="spellStart"/>
       <w:r>
         <w:rPr>
           <w:rFonts w:asciiTheme="minorBidi" w:hAnsiTheme="minorBidi"/>
@@ -3278,7 +2974,6 @@
         </w:rPr>
         <w:t>AvgP</w:t>
       </w:r>
-      <w:proofErr w:type="spellEnd"/>
       <w:r>
         <w:rPr>
           <w:rFonts w:asciiTheme="minorBidi" w:hAnsiTheme="minorBidi"/>
@@ -3321,7 +3016,6 @@
           <w:lang w:val="es-ES"/>
         </w:rPr>
       </w:pPr>
-      <w:proofErr w:type="spellStart"/>
       <w:r>
         <w:rPr>
           <w:rFonts w:asciiTheme="minorBidi" w:hAnsiTheme="minorBidi"/>
@@ -3334,7 +3028,6 @@
         </w:rPr>
         <w:t>Crosses</w:t>
       </w:r>
-      <w:proofErr w:type="spellEnd"/>
       <w:r>
         <w:rPr>
           <w:rFonts w:asciiTheme="minorBidi" w:hAnsiTheme="minorBidi"/>
@@ -3377,7 +3070,6 @@
           <w:lang w:val="es-ES"/>
         </w:rPr>
       </w:pPr>
-      <w:proofErr w:type="spellStart"/>
       <w:r>
         <w:rPr>
           <w:rFonts w:asciiTheme="minorBidi" w:hAnsiTheme="minorBidi"/>
@@ -3391,7 +3083,6 @@
         <w:lastRenderedPageBreak/>
         <w:t>LongB</w:t>
       </w:r>
-      <w:proofErr w:type="spellEnd"/>
       <w:r>
         <w:rPr>
           <w:rFonts w:asciiTheme="minorBidi" w:hAnsiTheme="minorBidi"/>
@@ -3452,103 +3143,52 @@
           <w:lang w:val="es-ES"/>
         </w:rPr>
       </w:pPr>
-      <w:proofErr w:type="spellStart"/>
-      <w:r>
-        <w:rPr>
-          <w:rFonts w:asciiTheme="minorBidi" w:hAnsiTheme="minorBidi"/>
-          <w:b/>
-          <w:bCs/>
-          <w:color w:val="00338D"/>
-          <w:sz w:val="22"/>
-          <w:szCs w:val="22"/>
-          <w:lang w:val="es-ES"/>
-        </w:rPr>
-        <w:t>Transfermarket</w:t>
-      </w:r>
-      <w:proofErr w:type="spellEnd"/>
-      <w:r>
-        <w:rPr>
-          <w:rFonts w:asciiTheme="minorBidi" w:hAnsiTheme="minorBidi"/>
-          <w:b/>
-          <w:bCs/>
-          <w:color w:val="00338D"/>
-          <w:sz w:val="22"/>
-          <w:szCs w:val="22"/>
-          <w:lang w:val="es-ES"/>
-        </w:rPr>
-        <w:t>:</w:t>
-      </w:r>
-    </w:p>
-    <w:p>
-      <w:pPr>
-        <w:rPr>
-          <w:rFonts w:asciiTheme="minorBidi" w:hAnsiTheme="minorBidi"/>
-          <w:b/>
-          <w:bCs/>
-          <w:color w:val="00338D"/>
-          <w:sz w:val="22"/>
-          <w:szCs w:val="22"/>
-        </w:rPr>
-      </w:pPr>
-      <w:r>
-        <w:rPr>
-          <w:rFonts w:asciiTheme="minorBidi" w:hAnsiTheme="minorBidi"/>
-          <w:b/>
-          <w:bCs/>
-          <w:color w:val="00338D"/>
-          <w:sz w:val="22"/>
-          <w:szCs w:val="22"/>
-        </w:rPr>
-        <w:t xml:space="preserve">Age, Id son enteras, </w:t>
-      </w:r>
-      <w:proofErr w:type="spellStart"/>
-      <w:r>
-        <w:rPr>
-          <w:rFonts w:asciiTheme="minorBidi" w:hAnsiTheme="minorBidi"/>
-          <w:b/>
-          <w:bCs/>
-          <w:color w:val="00338D"/>
-          <w:sz w:val="22"/>
-          <w:szCs w:val="22"/>
-        </w:rPr>
-        <w:t>Height</w:t>
-      </w:r>
-      <w:proofErr w:type="spellEnd"/>
-      <w:r>
-        <w:rPr>
-          <w:rFonts w:asciiTheme="minorBidi" w:hAnsiTheme="minorBidi"/>
-          <w:b/>
-          <w:bCs/>
-          <w:color w:val="00338D"/>
-          <w:sz w:val="22"/>
-          <w:szCs w:val="22"/>
-        </w:rPr>
-        <w:t xml:space="preserve"> es numérica de</w:t>
-      </w:r>
-      <w:r>
-        <w:rPr>
-          <w:rFonts w:asciiTheme="minorBidi" w:hAnsiTheme="minorBidi"/>
-          <w:b/>
-          <w:bCs/>
-          <w:color w:val="00338D"/>
-          <w:sz w:val="22"/>
-          <w:szCs w:val="22"/>
-        </w:rPr>
-        <w:t xml:space="preserve">cimal, y el resto son </w:t>
-      </w:r>
-      <w:proofErr w:type="spellStart"/>
-      <w:r>
-        <w:rPr>
-          <w:rFonts w:asciiTheme="minorBidi" w:hAnsiTheme="minorBidi"/>
-          <w:b/>
-          <w:bCs/>
-          <w:color w:val="00338D"/>
-          <w:sz w:val="22"/>
-          <w:szCs w:val="22"/>
-        </w:rPr>
-        <w:t>strings</w:t>
-      </w:r>
-      <w:proofErr w:type="spellEnd"/>
+      <w:r>
+        <w:rPr>
+          <w:rFonts w:asciiTheme="minorBidi" w:hAnsiTheme="minorBidi"/>
+          <w:b/>
+          <w:bCs/>
+          <w:color w:val="00338D"/>
+          <w:sz w:val="22"/>
+          <w:szCs w:val="22"/>
+          <w:lang w:val="es-ES"/>
+        </w:rPr>
+        <w:t>Transfermarket:</w:t>
+      </w:r>
+    </w:p>
+    <w:p>
+      <w:pPr>
+        <w:rPr>
+          <w:rFonts w:asciiTheme="minorBidi" w:hAnsiTheme="minorBidi"/>
+          <w:b/>
+          <w:bCs/>
+          <w:color w:val="00338D"/>
+          <w:sz w:val="22"/>
+          <w:szCs w:val="22"/>
+        </w:rPr>
+      </w:pPr>
+      <w:r>
+        <w:rPr>
+          <w:rFonts w:asciiTheme="minorBidi" w:hAnsiTheme="minorBidi"/>
+          <w:b/>
+          <w:bCs/>
+          <w:color w:val="00338D"/>
+          <w:sz w:val="22"/>
+          <w:szCs w:val="22"/>
+        </w:rPr>
+        <w:t>Age, Id son enteras, Height es numérica de</w:t>
+      </w:r>
+      <w:r>
+        <w:rPr>
+          <w:rFonts w:asciiTheme="minorBidi" w:hAnsiTheme="minorBidi"/>
+          <w:b/>
+          <w:bCs/>
+          <w:color w:val="00338D"/>
+          <w:sz w:val="22"/>
+          <w:szCs w:val="22"/>
+        </w:rPr>
+        <w:t>cimal, y el resto son strings</w:t>
+      </w:r>
     </w:p>
     <w:p>
       <w:pPr>
@@ -3651,7 +3291,6 @@
           <w:lang w:val="es-ES"/>
         </w:rPr>
       </w:pPr>
-      <w:proofErr w:type="spellStart"/>
       <w:r>
         <w:rPr>
           <w:rFonts w:asciiTheme="minorBidi" w:hAnsiTheme="minorBidi"/>
@@ -3664,7 +3303,6 @@
         </w:rPr>
         <w:t>DateofBirth</w:t>
       </w:r>
-      <w:proofErr w:type="spellEnd"/>
       <w:r>
         <w:rPr>
           <w:rFonts w:asciiTheme="minorBidi" w:hAnsiTheme="minorBidi"/>
@@ -3737,7 +3375,6 @@
           <w:lang w:val="es-ES"/>
         </w:rPr>
       </w:pPr>
-      <w:proofErr w:type="spellStart"/>
       <w:r>
         <w:rPr>
           <w:rFonts w:asciiTheme="minorBidi" w:hAnsiTheme="minorBidi"/>
@@ -3750,7 +3387,6 @@
         </w:rPr>
         <w:t>Nationality</w:t>
       </w:r>
-      <w:proofErr w:type="spellEnd"/>
       <w:r>
         <w:rPr>
           <w:rFonts w:asciiTheme="minorBidi" w:hAnsiTheme="minorBidi"/>
@@ -3781,7 +3417,6 @@
           <w:lang w:val="es-ES"/>
         </w:rPr>
       </w:pPr>
-      <w:proofErr w:type="spellStart"/>
       <w:r>
         <w:rPr>
           <w:rFonts w:asciiTheme="minorBidi" w:hAnsiTheme="minorBidi"/>
@@ -3794,7 +3429,6 @@
         </w:rPr>
         <w:t>CurrentClub</w:t>
       </w:r>
-      <w:proofErr w:type="spellEnd"/>
       <w:r>
         <w:rPr>
           <w:rFonts w:asciiTheme="minorBidi" w:hAnsiTheme="minorBidi"/>
@@ -3825,7 +3459,6 @@
           <w:lang w:val="es-ES"/>
         </w:rPr>
       </w:pPr>
-      <w:proofErr w:type="spellStart"/>
       <w:r>
         <w:rPr>
           <w:rFonts w:asciiTheme="minorBidi" w:hAnsiTheme="minorBidi"/>
@@ -3838,7 +3471,6 @@
         </w:rPr>
         <w:t>Height</w:t>
       </w:r>
-      <w:proofErr w:type="spellEnd"/>
       <w:r>
         <w:rPr>
           <w:rFonts w:asciiTheme="minorBidi" w:hAnsiTheme="minorBidi"/>
@@ -3869,7 +3501,6 @@
           <w:lang w:val="es-ES"/>
         </w:rPr>
       </w:pPr>
-      <w:proofErr w:type="spellStart"/>
       <w:r>
         <w:rPr>
           <w:rFonts w:asciiTheme="minorBidi" w:hAnsiTheme="minorBidi"/>
@@ -3882,7 +3513,6 @@
         </w:rPr>
         <w:t>Foot</w:t>
       </w:r>
-      <w:proofErr w:type="spellEnd"/>
       <w:r>
         <w:rPr>
           <w:rFonts w:asciiTheme="minorBidi" w:hAnsiTheme="minorBidi"/>
@@ -3925,7 +3555,6 @@
           <w:lang w:val="es-ES"/>
         </w:rPr>
       </w:pPr>
-      <w:proofErr w:type="spellStart"/>
       <w:r>
         <w:rPr>
           <w:rFonts w:asciiTheme="minorBidi" w:hAnsiTheme="minorBidi"/>
@@ -3938,7 +3567,6 @@
         </w:rPr>
         <w:t>JoinedOn</w:t>
       </w:r>
-      <w:proofErr w:type="spellEnd"/>
       <w:r>
         <w:rPr>
           <w:rFonts w:asciiTheme="minorBidi" w:hAnsiTheme="minorBidi"/>
@@ -3969,7 +3597,6 @@
           <w:lang w:val="es-ES"/>
         </w:rPr>
       </w:pPr>
-      <w:proofErr w:type="spellStart"/>
       <w:r>
         <w:rPr>
           <w:rFonts w:asciiTheme="minorBidi" w:hAnsiTheme="minorBidi"/>
@@ -3982,7 +3609,6 @@
         </w:rPr>
         <w:t>SignedFrom</w:t>
       </w:r>
-      <w:proofErr w:type="spellEnd"/>
       <w:r>
         <w:rPr>
           <w:rFonts w:asciiTheme="minorBidi" w:hAnsiTheme="minorBidi"/>
@@ -4013,7 +3639,6 @@
           <w:lang w:val="es-ES"/>
         </w:rPr>
       </w:pPr>
-      <w:proofErr w:type="spellStart"/>
       <w:r>
         <w:rPr>
           <w:rFonts w:asciiTheme="minorBidi" w:hAnsiTheme="minorBidi"/>
@@ -4026,7 +3651,6 @@
         </w:rPr>
         <w:t>MarketValue</w:t>
       </w:r>
-      <w:proofErr w:type="spellEnd"/>
       <w:r>
         <w:rPr>
           <w:rFonts w:asciiTheme="minorBidi" w:hAnsiTheme="minorBidi"/>
@@ -4062,25 +3686,1407 @@
           <w:rFonts w:asciiTheme="minorBidi" w:hAnsiTheme="minorBidi"/>
           <w:b/>
           <w:bCs/>
+          <w:color w:val="FF0000"/>
+          <w:sz w:val="22"/>
+          <w:szCs w:val="22"/>
+          <w:lang w:val="es-ES"/>
+        </w:rPr>
+        <w:t>Status</w:t>
+      </w:r>
+      <w:r>
+        <w:rPr>
+          <w:rFonts w:asciiTheme="minorBidi" w:hAnsiTheme="minorBidi"/>
+          <w:b/>
+          <w:bCs/>
+          <w:color w:val="00338D"/>
+          <w:sz w:val="22"/>
+          <w:szCs w:val="22"/>
+          <w:lang w:val="es-ES"/>
+        </w:rPr>
+        <w:t>: Jugador lesionado o no</w:t>
+      </w:r>
+    </w:p>
+    <w:p>
+      <w:pPr>
+        <w:pStyle w:val="ListPara3"/>
+        <w:rPr>
+          <w:rFonts w:asciiTheme="minorBidi" w:hAnsiTheme="minorBidi"/>
+          <w:b/>
+          <w:bCs/>
+          <w:color w:val="00338D"/>
+          <w:sz w:val="22"/>
+          <w:szCs w:val="22"/>
+          <w:lang w:val="es-ES"/>
+        </w:rPr>
+      </w:pPr>
+      <w:r>
+        <w:rPr>
+          <w:rFonts w:asciiTheme="minorBidi" w:hAnsiTheme="minorBidi"/>
+          <w:b/>
+          <w:bCs/>
+          <w:color w:val="FFC000" w:themeColor="accent4"/>
+          <w:sz w:val="22"/>
+          <w:szCs w:val="22"/>
+          <w:lang w:val="es-ES"/>
+        </w:rPr>
+        <w:t>OffTarget</w:t>
+      </w:r>
+      <w:r>
+        <w:rPr>
+          <w:rFonts w:asciiTheme="minorBidi" w:hAnsiTheme="minorBidi"/>
+          <w:b/>
+          <w:bCs/>
+          <w:color w:val="00338D"/>
+          <w:sz w:val="22"/>
+          <w:szCs w:val="22"/>
+          <w:lang w:val="es-ES"/>
+        </w:rPr>
+        <w:t>: Tiros a puerta que van fuera.</w:t>
+      </w:r>
+    </w:p>
+    <w:p>
+      <w:pPr>
+        <w:pStyle w:val="ListPara3"/>
+        <w:rPr>
+          <w:rFonts w:asciiTheme="minorBidi" w:hAnsiTheme="minorBidi"/>
+          <w:b/>
+          <w:bCs/>
+          <w:color w:val="00338D"/>
+          <w:sz w:val="22"/>
+          <w:szCs w:val="22"/>
+          <w:lang w:val="es-ES"/>
+        </w:rPr>
+      </w:pPr>
+      <w:r>
+        <w:rPr>
+          <w:rFonts w:asciiTheme="minorBidi" w:hAnsiTheme="minorBidi"/>
+          <w:b/>
+          <w:bCs/>
+          <w:color w:val="FFC000" w:themeColor="accent4"/>
+          <w:sz w:val="22"/>
+          <w:szCs w:val="22"/>
+          <w:lang w:val="es-ES"/>
+        </w:rPr>
+        <w:t>OnPost</w:t>
+      </w:r>
+      <w:r>
+        <w:rPr>
+          <w:rFonts w:asciiTheme="minorBidi" w:hAnsiTheme="minorBidi"/>
+          <w:b/>
+          <w:bCs/>
+          <w:color w:val="00338D"/>
+          <w:sz w:val="22"/>
+          <w:szCs w:val="22"/>
+          <w:lang w:val="es-ES"/>
+        </w:rPr>
+        <w:t>: Tiros a puerta que dan al palo.</w:t>
+      </w:r>
+    </w:p>
+    <w:p>
+      <w:pPr>
+        <w:pStyle w:val="ListPara3"/>
+        <w:rPr>
+          <w:rFonts w:asciiTheme="minorBidi" w:hAnsiTheme="minorBidi"/>
+          <w:b/>
+          <w:bCs/>
+          <w:color w:val="00338D"/>
+          <w:sz w:val="22"/>
+          <w:szCs w:val="22"/>
+          <w:lang w:val="es-ES"/>
+        </w:rPr>
+      </w:pPr>
+      <w:r>
+        <w:rPr>
+          <w:rFonts w:asciiTheme="minorBidi" w:hAnsiTheme="minorBidi"/>
+          <w:b/>
+          <w:bCs/>
           <w:color w:val="70AD47" w:themeColor="accent6"/>
           <w:sz w:val="22"/>
           <w:szCs w:val="22"/>
           <w:lang w:val="es-ES"/>
         </w:rPr>
-        <w:t>Status</w:t>
-      </w:r>
-      <w:r>
-        <w:rPr>
-          <w:rFonts w:asciiTheme="minorBidi" w:hAnsiTheme="minorBidi"/>
-          <w:b/>
-          <w:bCs/>
-          <w:color w:val="00338D"/>
-          <w:sz w:val="22"/>
-          <w:szCs w:val="22"/>
-          <w:lang w:val="es-ES"/>
-        </w:rPr>
-        <w:t>: Jugador lesionado o no</w:t>
-      </w:r>
+        <w:t>OnTarget</w:t>
+      </w:r>
+      <w:r>
+        <w:rPr>
+          <w:rFonts w:asciiTheme="minorBidi" w:hAnsiTheme="minorBidi"/>
+          <w:b/>
+          <w:bCs/>
+          <w:color w:val="00338D"/>
+          <w:sz w:val="22"/>
+          <w:szCs w:val="22"/>
+          <w:lang w:val="es-ES"/>
+        </w:rPr>
+        <w:t>: Tiros a puerta que entran.</w:t>
+      </w:r>
+    </w:p>
+    <w:p>
+      <w:pPr>
+        <w:pStyle w:val="ListPara3"/>
+        <w:rPr>
+          <w:rFonts w:asciiTheme="minorBidi" w:hAnsiTheme="minorBidi"/>
+          <w:b/>
+          <w:bCs/>
+          <w:color w:val="00338D"/>
+          <w:sz w:val="22"/>
+          <w:szCs w:val="22"/>
+          <w:lang w:val="es-ES"/>
+        </w:rPr>
+      </w:pPr>
+      <w:r>
+        <w:rPr>
+          <w:rFonts w:asciiTheme="minorBidi" w:hAnsiTheme="minorBidi"/>
+          <w:b/>
+          <w:bCs/>
+          <w:color w:val="FFC000" w:themeColor="accent4"/>
+          <w:sz w:val="22"/>
+          <w:szCs w:val="22"/>
+          <w:lang w:val="es-ES"/>
+        </w:rPr>
+        <w:t>Blocked</w:t>
+      </w:r>
+      <w:r>
+        <w:rPr>
+          <w:rFonts w:asciiTheme="minorBidi" w:hAnsiTheme="minorBidi"/>
+          <w:b/>
+          <w:bCs/>
+          <w:color w:val="00338D"/>
+          <w:sz w:val="22"/>
+          <w:szCs w:val="22"/>
+          <w:lang w:val="es-ES"/>
+        </w:rPr>
+        <w:t xml:space="preserve">: </w:t>
+      </w:r>
+      <w:r>
+        <w:rPr>
+          <w:rFonts w:asciiTheme="minorBidi" w:hAnsiTheme="minorBidi"/>
+          <w:b/>
+          <w:bCs/>
+          <w:color w:val="00338D"/>
+          <w:sz w:val="22"/>
+          <w:szCs w:val="22"/>
+          <w:lang w:val="es-ES"/>
+        </w:rPr>
+        <w:t>Tiros a puerta bloqueados.</w:t>
+      </w:r>
+    </w:p>
+    <w:p>
+      <w:pPr>
+        <w:pStyle w:val="ListPara3"/>
+        <w:rPr>
+          <w:rFonts w:asciiTheme="minorBidi" w:hAnsiTheme="minorBidi"/>
+          <w:b/>
+          <w:bCs/>
+          <w:color w:val="00338D"/>
+          <w:sz w:val="22"/>
+          <w:szCs w:val="22"/>
+          <w:lang w:val="es-ES"/>
+        </w:rPr>
+      </w:pPr>
+      <w:r>
+        <w:rPr>
+          <w:rFonts w:asciiTheme="minorBidi" w:hAnsiTheme="minorBidi"/>
+          <w:b/>
+          <w:bCs/>
+          <w:color w:val="FFC000" w:themeColor="accent4"/>
+          <w:sz w:val="22"/>
+          <w:szCs w:val="22"/>
+          <w:lang w:val="es-ES"/>
+        </w:rPr>
+        <w:t>OpenPlay</w:t>
+      </w:r>
+      <w:r>
+        <w:rPr>
+          <w:rFonts w:asciiTheme="minorBidi" w:hAnsiTheme="minorBidi"/>
+          <w:b/>
+          <w:bCs/>
+          <w:color w:val="00338D"/>
+          <w:sz w:val="22"/>
+          <w:szCs w:val="22"/>
+          <w:lang w:val="es-ES"/>
+        </w:rPr>
+        <w:t>: Goles a juego abierto.</w:t>
+      </w:r>
+    </w:p>
+    <w:p>
+      <w:pPr>
+        <w:pStyle w:val="ListPara3"/>
+        <w:rPr>
+          <w:rFonts w:asciiTheme="minorBidi" w:hAnsiTheme="minorBidi"/>
+          <w:b/>
+          <w:bCs/>
+          <w:color w:val="00338D"/>
+          <w:sz w:val="22"/>
+          <w:szCs w:val="22"/>
+          <w:lang w:val="es-ES"/>
+        </w:rPr>
+      </w:pPr>
+      <w:r>
+        <w:rPr>
+          <w:rFonts w:asciiTheme="minorBidi" w:hAnsiTheme="minorBidi"/>
+          <w:b/>
+          <w:bCs/>
+          <w:color w:val="00338D"/>
+          <w:sz w:val="22"/>
+          <w:szCs w:val="22"/>
+          <w:lang w:val="es-ES"/>
+        </w:rPr>
+        <w:t>Counter: Goles en contrataque.</w:t>
+      </w:r>
+    </w:p>
+    <w:p>
+      <w:pPr>
+        <w:pStyle w:val="ListPara3"/>
+        <w:rPr>
+          <w:rFonts w:asciiTheme="minorBidi" w:hAnsiTheme="minorBidi"/>
+          <w:b/>
+          <w:bCs/>
+          <w:color w:val="00338D"/>
+          <w:sz w:val="22"/>
+          <w:szCs w:val="22"/>
+          <w:lang w:val="es-ES"/>
+        </w:rPr>
+      </w:pPr>
+      <w:r>
+        <w:rPr>
+          <w:rFonts w:asciiTheme="minorBidi" w:hAnsiTheme="minorBidi"/>
+          <w:b/>
+          <w:bCs/>
+          <w:color w:val="00338D"/>
+          <w:sz w:val="22"/>
+          <w:szCs w:val="22"/>
+          <w:lang w:val="es-ES"/>
+        </w:rPr>
+        <w:t>SetPiece: Goles desde zonas determinadas (corneres y fueras).</w:t>
+      </w:r>
+    </w:p>
+    <w:p>
+      <w:pPr>
+        <w:pStyle w:val="ListPara3"/>
+        <w:rPr>
+          <w:rFonts w:asciiTheme="minorBidi" w:hAnsiTheme="minorBidi"/>
+          <w:b/>
+          <w:bCs/>
+          <w:color w:val="00338D"/>
+          <w:sz w:val="22"/>
+          <w:szCs w:val="22"/>
+        </w:rPr>
+      </w:pPr>
+      <w:r>
+        <w:rPr>
+          <w:rFonts w:asciiTheme="minorBidi" w:hAnsiTheme="minorBidi"/>
+          <w:b/>
+          <w:bCs/>
+          <w:color w:val="70AD47" w:themeColor="accent6"/>
+          <w:sz w:val="22"/>
+          <w:szCs w:val="22"/>
+        </w:rPr>
+        <w:t>PenaltyScored</w:t>
+      </w:r>
+      <w:r>
+        <w:rPr>
+          <w:rFonts w:asciiTheme="minorBidi" w:hAnsiTheme="minorBidi"/>
+          <w:b/>
+          <w:bCs/>
+          <w:color w:val="00338D"/>
+          <w:sz w:val="22"/>
+          <w:szCs w:val="22"/>
+        </w:rPr>
+        <w:t>: Goles de penalti.</w:t>
+      </w:r>
+    </w:p>
+    <w:p>
+      <w:pPr>
+        <w:pStyle w:val="ListPara3"/>
+        <w:rPr>
+          <w:rFonts w:asciiTheme="minorBidi" w:hAnsiTheme="minorBidi"/>
+          <w:b/>
+          <w:bCs/>
+          <w:color w:val="00338D"/>
+          <w:sz w:val="22"/>
+          <w:szCs w:val="22"/>
+          <w:lang w:val="es-ES"/>
+        </w:rPr>
+      </w:pPr>
+      <w:r>
+        <w:rPr>
+          <w:rFonts w:asciiTheme="minorBidi" w:hAnsiTheme="minorBidi"/>
+          <w:b/>
+          <w:bCs/>
+          <w:color w:val="70AD47" w:themeColor="accent6"/>
+          <w:sz w:val="22"/>
+          <w:szCs w:val="22"/>
+          <w:lang w:val="es-ES"/>
+        </w:rPr>
+        <w:t>OwnG</w:t>
+      </w:r>
+      <w:r>
+        <w:rPr>
+          <w:rFonts w:asciiTheme="minorBidi" w:hAnsiTheme="minorBidi"/>
+          <w:b/>
+          <w:bCs/>
+          <w:color w:val="00338D"/>
+          <w:sz w:val="22"/>
+          <w:szCs w:val="22"/>
+          <w:lang w:val="es-ES"/>
+        </w:rPr>
+        <w:t xml:space="preserve">: </w:t>
+      </w:r>
+      <w:r>
+        <w:rPr>
+          <w:rFonts w:asciiTheme="minorBidi" w:hAnsiTheme="minorBidi"/>
+          <w:b/>
+          <w:bCs/>
+          <w:color w:val="00338D"/>
+          <w:sz w:val="22"/>
+          <w:szCs w:val="22"/>
+          <w:lang w:val="es-ES"/>
+        </w:rPr>
+        <w:t>Goles en propia puerta.</w:t>
+      </w:r>
+    </w:p>
+    <w:p>
+      <w:pPr>
+        <w:pStyle w:val="ListPara3"/>
+        <w:rPr>
+          <w:rFonts w:asciiTheme="minorBidi" w:hAnsiTheme="minorBidi"/>
+          <w:b/>
+          <w:bCs/>
+          <w:color w:val="00338D"/>
+          <w:sz w:val="22"/>
+          <w:szCs w:val="22"/>
+          <w:lang w:val="es-ES"/>
+        </w:rPr>
+      </w:pPr>
+      <w:r>
+        <w:rPr>
+          <w:rFonts w:asciiTheme="minorBidi" w:hAnsiTheme="minorBidi"/>
+          <w:b/>
+          <w:bCs/>
+          <w:color w:val="70AD47" w:themeColor="accent6"/>
+          <w:sz w:val="22"/>
+          <w:szCs w:val="22"/>
+          <w:lang w:val="es-ES"/>
+        </w:rPr>
+        <w:t>AccLB</w:t>
+      </w:r>
+      <w:r>
+        <w:rPr>
+          <w:rFonts w:asciiTheme="minorBidi" w:hAnsiTheme="minorBidi"/>
+          <w:b/>
+          <w:bCs/>
+          <w:color w:val="00338D"/>
+          <w:sz w:val="22"/>
+          <w:szCs w:val="22"/>
+          <w:lang w:val="es-ES"/>
+        </w:rPr>
+        <w:t>: Salvadas en área de la portería.</w:t>
+      </w:r>
+    </w:p>
+    <w:p>
+      <w:pPr>
+        <w:pStyle w:val="ListPara3"/>
+        <w:rPr>
+          <w:rFonts w:asciiTheme="minorBidi" w:hAnsiTheme="minorBidi"/>
+          <w:b/>
+          <w:bCs/>
+          <w:color w:val="00338D"/>
+          <w:sz w:val="22"/>
+          <w:szCs w:val="22"/>
+          <w:lang w:val="es-ES"/>
+        </w:rPr>
+      </w:pPr>
+      <w:r>
+        <w:rPr>
+          <w:rFonts w:asciiTheme="minorBidi" w:hAnsiTheme="minorBidi"/>
+          <w:b/>
+          <w:bCs/>
+          <w:color w:val="70AD47" w:themeColor="accent6"/>
+          <w:sz w:val="22"/>
+          <w:szCs w:val="22"/>
+          <w:lang w:val="es-ES"/>
+        </w:rPr>
+        <w:t>InAccLB</w:t>
+      </w:r>
+      <w:r>
+        <w:rPr>
+          <w:rFonts w:asciiTheme="minorBidi" w:hAnsiTheme="minorBidi"/>
+          <w:b/>
+          <w:bCs/>
+          <w:color w:val="00338D"/>
+          <w:sz w:val="22"/>
+          <w:szCs w:val="22"/>
+          <w:lang w:val="es-ES"/>
+        </w:rPr>
+        <w:t xml:space="preserve">: </w:t>
+      </w:r>
+      <w:r>
+        <w:rPr>
+          <w:rFonts w:asciiTheme="minorBidi" w:hAnsiTheme="minorBidi"/>
+          <w:b/>
+          <w:bCs/>
+          <w:color w:val="00338D"/>
+          <w:sz w:val="22"/>
+          <w:szCs w:val="22"/>
+          <w:lang w:val="es-ES"/>
+        </w:rPr>
+        <w:t>Salvadas en área de penalti.</w:t>
+      </w:r>
+    </w:p>
+    <w:p>
+      <w:pPr>
+        <w:pStyle w:val="ListPara3"/>
+        <w:rPr>
+          <w:rFonts w:asciiTheme="minorBidi" w:hAnsiTheme="minorBidi"/>
+          <w:b/>
+          <w:bCs/>
+          <w:color w:val="00338D"/>
+          <w:sz w:val="22"/>
+          <w:szCs w:val="22"/>
+          <w:lang w:val="es-ES"/>
+        </w:rPr>
+      </w:pPr>
+      <w:r>
+        <w:rPr>
+          <w:rFonts w:asciiTheme="minorBidi" w:hAnsiTheme="minorBidi"/>
+          <w:b/>
+          <w:bCs/>
+          <w:color w:val="70AD47" w:themeColor="accent6"/>
+          <w:sz w:val="22"/>
+          <w:szCs w:val="22"/>
+          <w:lang w:val="es-ES"/>
+        </w:rPr>
+        <w:t>AccSP</w:t>
+      </w:r>
+      <w:r>
+        <w:rPr>
+          <w:rFonts w:asciiTheme="minorBidi" w:hAnsiTheme="minorBidi"/>
+          <w:b/>
+          <w:bCs/>
+          <w:color w:val="00338D"/>
+          <w:sz w:val="22"/>
+          <w:szCs w:val="22"/>
+          <w:lang w:val="es-ES"/>
+        </w:rPr>
+        <w:t>: Salvadas fuera de esas áreas.</w:t>
+      </w:r>
+    </w:p>
+    <w:p>
+      <w:pPr>
+        <w:pStyle w:val="ListPara3"/>
+        <w:rPr>
+          <w:rFonts w:asciiTheme="minorBidi" w:hAnsiTheme="minorBidi"/>
+          <w:b/>
+          <w:bCs/>
+          <w:color w:val="00338D"/>
+          <w:sz w:val="22"/>
+          <w:szCs w:val="22"/>
+          <w:lang w:val="es-ES"/>
+        </w:rPr>
+      </w:pPr>
+      <w:r>
+        <w:rPr>
+          <w:rFonts w:asciiTheme="minorBidi" w:hAnsiTheme="minorBidi"/>
+          <w:b/>
+          <w:bCs/>
+          <w:color w:val="FFC000" w:themeColor="accent4"/>
+          <w:sz w:val="22"/>
+          <w:szCs w:val="22"/>
+          <w:lang w:val="es-ES"/>
+        </w:rPr>
+        <w:t>LongB</w:t>
+      </w:r>
+      <w:r>
+        <w:rPr>
+          <w:rFonts w:asciiTheme="minorBidi" w:hAnsiTheme="minorBidi"/>
+          <w:b/>
+          <w:bCs/>
+          <w:color w:val="00338D"/>
+          <w:sz w:val="22"/>
+          <w:szCs w:val="22"/>
+          <w:lang w:val="es-ES"/>
+        </w:rPr>
+        <w:t>: Pases precisos de lejos.</w:t>
+      </w:r>
+    </w:p>
+    <w:p>
+      <w:pPr>
+        <w:pStyle w:val="ListPara3"/>
+        <w:rPr>
+          <w:rFonts w:asciiTheme="minorBidi" w:hAnsiTheme="minorBidi"/>
+          <w:b/>
+          <w:bCs/>
+          <w:color w:val="00338D"/>
+          <w:sz w:val="22"/>
+          <w:szCs w:val="22"/>
+          <w:lang w:val="es-ES"/>
+        </w:rPr>
+      </w:pPr>
+      <w:r>
+        <w:rPr>
+          <w:rFonts w:asciiTheme="minorBidi" w:hAnsiTheme="minorBidi"/>
+          <w:b/>
+          <w:bCs/>
+          <w:color w:val="FFC000" w:themeColor="accent4"/>
+          <w:sz w:val="22"/>
+          <w:szCs w:val="22"/>
+          <w:lang w:val="es-ES"/>
+        </w:rPr>
+        <w:t>InAccSP</w:t>
+      </w:r>
+      <w:r>
+        <w:rPr>
+          <w:rFonts w:asciiTheme="minorBidi" w:hAnsiTheme="minorBidi"/>
+          <w:b/>
+          <w:bCs/>
+          <w:color w:val="00338D"/>
+          <w:sz w:val="22"/>
+          <w:szCs w:val="22"/>
+          <w:lang w:val="es-ES"/>
+        </w:rPr>
+        <w:t xml:space="preserve">: </w:t>
+      </w:r>
+      <w:r>
+        <w:rPr>
+          <w:rFonts w:asciiTheme="minorBidi" w:hAnsiTheme="minorBidi"/>
+          <w:b/>
+          <w:bCs/>
+          <w:color w:val="00338D"/>
+          <w:sz w:val="22"/>
+          <w:szCs w:val="22"/>
+          <w:lang w:val="es-ES"/>
+        </w:rPr>
+        <w:t>Pases fallidos de lejos.</w:t>
+      </w:r>
+    </w:p>
+    <w:p>
+      <w:pPr>
+        <w:pStyle w:val="ListPara3"/>
+        <w:rPr>
+          <w:rFonts w:asciiTheme="minorBidi" w:hAnsiTheme="minorBidi"/>
+          <w:b/>
+          <w:bCs/>
+          <w:color w:val="00338D"/>
+          <w:sz w:val="22"/>
+          <w:szCs w:val="22"/>
+          <w:lang w:val="es-ES"/>
+        </w:rPr>
+      </w:pPr>
+      <w:r>
+        <w:rPr>
+          <w:rFonts w:asciiTheme="minorBidi" w:hAnsiTheme="minorBidi"/>
+          <w:b/>
+          <w:bCs/>
+          <w:color w:val="FFC000" w:themeColor="accent4"/>
+          <w:sz w:val="22"/>
+          <w:szCs w:val="22"/>
+          <w:lang w:val="es-ES"/>
+        </w:rPr>
+        <w:t>Short</w:t>
+      </w:r>
+      <w:r>
+        <w:rPr>
+          <w:rFonts w:asciiTheme="minorBidi" w:hAnsiTheme="minorBidi"/>
+          <w:b/>
+          <w:bCs/>
+          <w:color w:val="00338D"/>
+          <w:sz w:val="22"/>
+          <w:szCs w:val="22"/>
+          <w:lang w:val="es-ES"/>
+        </w:rPr>
+        <w:t>: Pases precisos de cerca.</w:t>
+      </w:r>
+    </w:p>
+    <w:p>
+      <w:pPr>
+        <w:pStyle w:val="ListPara3"/>
+        <w:rPr>
+          <w:rFonts w:asciiTheme="minorBidi" w:hAnsiTheme="minorBidi"/>
+          <w:b/>
+          <w:bCs/>
+          <w:color w:val="00338D"/>
+          <w:sz w:val="22"/>
+          <w:szCs w:val="22"/>
+          <w:lang w:val="es-ES"/>
+        </w:rPr>
+      </w:pPr>
+      <w:r>
+        <w:rPr>
+          <w:rFonts w:asciiTheme="minorBidi" w:hAnsiTheme="minorBidi"/>
+          <w:b/>
+          <w:bCs/>
+          <w:color w:val="FFC000" w:themeColor="accent4"/>
+          <w:sz w:val="22"/>
+          <w:szCs w:val="22"/>
+          <w:lang w:val="es-ES"/>
+        </w:rPr>
+        <w:t>InAccLB</w:t>
+      </w:r>
+      <w:r>
+        <w:rPr>
+          <w:rFonts w:asciiTheme="minorBidi" w:hAnsiTheme="minorBidi"/>
+          <w:b/>
+          <w:bCs/>
+          <w:color w:val="00338D"/>
+          <w:sz w:val="22"/>
+          <w:szCs w:val="22"/>
+          <w:lang w:val="es-ES"/>
+        </w:rPr>
+        <w:t>: Pases fallidos de cerca.</w:t>
+      </w:r>
+    </w:p>
+    <w:p>
+      <w:pPr>
+        <w:pStyle w:val="ListPara3"/>
+        <w:rPr>
+          <w:rFonts w:asciiTheme="minorBidi" w:hAnsiTheme="minorBidi"/>
+          <w:b/>
+          <w:bCs/>
+          <w:color w:val="00338D"/>
+          <w:sz w:val="22"/>
+          <w:szCs w:val="22"/>
+          <w:lang w:val="es-ES"/>
+        </w:rPr>
+      </w:pPr>
+      <w:r>
+        <w:rPr>
+          <w:rFonts w:asciiTheme="minorBidi" w:hAnsiTheme="minorBidi"/>
+          <w:b/>
+          <w:bCs/>
+          <w:color w:val="FFC000" w:themeColor="accent4"/>
+          <w:sz w:val="22"/>
+          <w:szCs w:val="22"/>
+          <w:lang w:val="es-ES"/>
+        </w:rPr>
+        <w:t>KeyP</w:t>
+      </w:r>
+      <w:r>
+        <w:rPr>
+          <w:rFonts w:asciiTheme="minorBidi" w:hAnsiTheme="minorBidi"/>
+          <w:b/>
+          <w:bCs/>
+          <w:color w:val="00338D"/>
+          <w:sz w:val="22"/>
+          <w:szCs w:val="22"/>
+          <w:lang w:val="es-ES"/>
+        </w:rPr>
+        <w:t>: Pases clave.</w:t>
+      </w:r>
+    </w:p>
+    <w:p>
+      <w:pPr>
+        <w:pStyle w:val="ListPara3"/>
+        <w:numPr>
+          <w:ilvl w:val="0"/>
+          <w:numId w:val="0"/>
+        </w:numPr>
+        <w:rPr>
+          <w:rFonts w:asciiTheme="minorBidi" w:hAnsiTheme="minorBidi"/>
+          <w:b/>
+          <w:bCs/>
+          <w:color w:val="00338D"/>
+          <w:sz w:val="22"/>
+          <w:szCs w:val="22"/>
+          <w:lang w:val="es-ES"/>
+        </w:rPr>
+      </w:pPr>
+    </w:p>
+    <w:p>
+      <w:pPr>
+        <w:pStyle w:val="ListPara3"/>
+        <w:numPr>
+          <w:ilvl w:val="0"/>
+          <w:numId w:val="0"/>
+        </w:numPr>
+        <w:rPr>
+          <w:rFonts w:asciiTheme="minorBidi" w:hAnsiTheme="minorBidi"/>
+          <w:b/>
+          <w:bCs/>
+          <w:color w:val="00338D"/>
+          <w:sz w:val="22"/>
+          <w:szCs w:val="22"/>
+          <w:lang w:val="es-ES"/>
+        </w:rPr>
+      </w:pPr>
+      <w:r>
+        <w:rPr>
+          <w:rFonts w:asciiTheme="minorBidi" w:hAnsiTheme="minorBidi"/>
+          <w:b/>
+          <w:bCs/>
+          <w:color w:val="00338D"/>
+          <w:sz w:val="22"/>
+          <w:szCs w:val="22"/>
+          <w:lang w:val="es-ES"/>
+        </w:rPr>
+        <w:t>En cuanto a las transformaciones, hemos cogido la variable del equipo en el que están, una cualitativa, en la posición en la que quedó el equipo en la liga ese año.</w:t>
+      </w:r>
+    </w:p>
+    <w:p>
+      <w:pPr>
+        <w:pStyle w:val="ListPara3"/>
+        <w:numPr>
+          <w:ilvl w:val="0"/>
+          <w:numId w:val="0"/>
+        </w:numPr>
+        <w:rPr>
+          <w:rFonts w:asciiTheme="minorBidi" w:hAnsiTheme="minorBidi"/>
+          <w:b/>
+          <w:bCs/>
+          <w:color w:val="00338D"/>
+          <w:sz w:val="22"/>
+          <w:szCs w:val="22"/>
+          <w:lang w:val="es-ES"/>
+        </w:rPr>
+      </w:pPr>
+    </w:p>
+    <w:p>
+      <w:pPr>
+        <w:pStyle w:val="ListPara3"/>
+        <w:numPr>
+          <w:ilvl w:val="0"/>
+          <w:numId w:val="0"/>
+        </w:numPr>
+        <w:rPr>
+          <w:rFonts w:asciiTheme="minorBidi" w:hAnsiTheme="minorBidi"/>
+          <w:b/>
+          <w:bCs/>
+          <w:color w:val="00338D"/>
+          <w:sz w:val="22"/>
+          <w:szCs w:val="22"/>
+          <w:lang w:val="es-ES"/>
+        </w:rPr>
+      </w:pPr>
+      <w:r>
+        <w:rPr>
+          <w:rFonts w:asciiTheme="minorBidi" w:hAnsiTheme="minorBidi"/>
+          <w:b/>
+          <w:bCs/>
+          <w:color w:val="00338D"/>
+          <w:sz w:val="22"/>
+          <w:szCs w:val="22"/>
+          <w:lang w:val="es-ES"/>
+        </w:rPr>
+        <w:lastRenderedPageBreak/>
+        <w:t>La columna de Apps, la hemos separado en titularidades y suplencias, ya que venían junta, así que no se podían analizar y eran importantes.</w:t>
+      </w:r>
+    </w:p>
+    <w:p>
+      <w:pPr>
+        <w:pStyle w:val="ListPara3"/>
+        <w:numPr>
+          <w:ilvl w:val="0"/>
+          <w:numId w:val="0"/>
+        </w:numPr>
+        <w:rPr>
+          <w:rFonts w:asciiTheme="minorBidi" w:hAnsiTheme="minorBidi"/>
+          <w:b/>
+          <w:bCs/>
+          <w:color w:val="00338D"/>
+          <w:sz w:val="22"/>
+          <w:szCs w:val="22"/>
+          <w:lang w:val="es-ES"/>
+        </w:rPr>
+      </w:pPr>
+    </w:p>
+    <w:p>
+      <w:pPr>
+        <w:pStyle w:val="ListPara3"/>
+        <w:numPr>
+          <w:ilvl w:val="0"/>
+          <w:numId w:val="0"/>
+        </w:numPr>
+        <w:jc w:val="both"/>
+        <w:rPr>
+          <w:rFonts w:asciiTheme="minorBidi" w:hAnsiTheme="minorBidi"/>
+          <w:b/>
+          <w:bCs/>
+          <w:color w:val="00338D"/>
+          <w:sz w:val="22"/>
+          <w:szCs w:val="22"/>
+          <w:lang w:val="es-ES"/>
+        </w:rPr>
+      </w:pPr>
+      <w:r>
+        <w:rPr>
+          <w:rFonts w:asciiTheme="minorBidi" w:hAnsiTheme="minorBidi"/>
+          <w:b/>
+          <w:bCs/>
+          <w:color w:val="00338D"/>
+          <w:sz w:val="22"/>
+          <w:szCs w:val="22"/>
+          <w:lang w:val="es-ES"/>
+        </w:rPr>
+        <w:t>1.2 Limpieza de los datos</w:t>
+      </w:r>
+    </w:p>
+    <w:p>
+      <w:pPr>
+        <w:pStyle w:val="ListPara3"/>
+        <w:numPr>
+          <w:ilvl w:val="0"/>
+          <w:numId w:val="0"/>
+        </w:numPr>
+        <w:jc w:val="both"/>
+        <w:rPr>
+          <w:rFonts w:asciiTheme="minorBidi" w:hAnsiTheme="minorBidi"/>
+          <w:b/>
+          <w:bCs/>
+          <w:color w:val="00338D"/>
+          <w:sz w:val="22"/>
+          <w:szCs w:val="22"/>
+          <w:lang w:val="es-ES"/>
+        </w:rPr>
+      </w:pPr>
+    </w:p>
+    <w:p>
+      <w:pPr>
+        <w:pStyle w:val="ListPara3"/>
+        <w:numPr>
+          <w:ilvl w:val="0"/>
+          <w:numId w:val="0"/>
+        </w:numPr>
+        <w:jc w:val="both"/>
+        <w:rPr>
+          <w:rFonts w:asciiTheme="minorBidi" w:hAnsiTheme="minorBidi"/>
+          <w:b/>
+          <w:bCs/>
+          <w:color w:val="00338D"/>
+          <w:sz w:val="22"/>
+          <w:szCs w:val="22"/>
+          <w:lang w:val="es-ES"/>
+        </w:rPr>
+      </w:pPr>
+      <w:r>
+        <w:rPr>
+          <w:rFonts w:asciiTheme="minorBidi" w:hAnsiTheme="minorBidi"/>
+          <w:b/>
+          <w:bCs/>
+          <w:color w:val="00338D"/>
+          <w:sz w:val="22"/>
+          <w:szCs w:val="22"/>
+          <w:lang w:val="es-ES"/>
+        </w:rPr>
+        <w:t>En nuestro caso para el tema del proceso de limpieza no ha sido el principal problema, ya que en todas las filas en las que no hay datos tras el análisis detallado hemos visto que se pueden sustituir por 0, lo comprobamos porque había una opción en los datos de whoScored que limitaba la extracción a mínimo de partidos, hemos preferido dejarlos todos para tenerlos en cuenta, y simplemente se sustituyen por 0 los valores.</w:t>
+      </w:r>
+    </w:p>
+    <w:p>
+      <w:pPr>
+        <w:pStyle w:val="ListPara3"/>
+        <w:numPr>
+          <w:ilvl w:val="0"/>
+          <w:numId w:val="0"/>
+        </w:numPr>
+        <w:jc w:val="both"/>
+        <w:rPr>
+          <w:rFonts w:asciiTheme="minorBidi" w:hAnsiTheme="minorBidi"/>
+          <w:b/>
+          <w:bCs/>
+          <w:color w:val="00338D"/>
+          <w:sz w:val="22"/>
+          <w:szCs w:val="22"/>
+          <w:lang w:val="es-ES"/>
+        </w:rPr>
+      </w:pPr>
+    </w:p>
+    <w:p>
+      <w:pPr>
+        <w:pStyle w:val="ListPara3"/>
+        <w:numPr>
+          <w:ilvl w:val="0"/>
+          <w:numId w:val="0"/>
+        </w:numPr>
+        <w:jc w:val="both"/>
+        <w:rPr>
+          <w:rFonts w:asciiTheme="minorBidi" w:hAnsiTheme="minorBidi"/>
+          <w:b/>
+          <w:bCs/>
+          <w:color w:val="00338D"/>
+          <w:sz w:val="22"/>
+          <w:szCs w:val="22"/>
+          <w:lang w:val="es-ES"/>
+        </w:rPr>
+      </w:pPr>
+      <w:r>
+        <w:rPr>
+          <w:rFonts w:asciiTheme="minorBidi" w:hAnsiTheme="minorBidi"/>
+          <w:b/>
+          <w:bCs/>
+          <w:color w:val="00338D"/>
+          <w:sz w:val="22"/>
+          <w:szCs w:val="22"/>
+          <w:lang w:val="es-ES"/>
+        </w:rPr>
+        <w:t>1.3 Integración de los datos</w:t>
+      </w:r>
+    </w:p>
+    <w:p>
+      <w:pPr>
+        <w:pStyle w:val="ListPara3"/>
+        <w:numPr>
+          <w:ilvl w:val="0"/>
+          <w:numId w:val="0"/>
+        </w:numPr>
+        <w:jc w:val="both"/>
+        <w:rPr>
+          <w:rFonts w:asciiTheme="minorBidi" w:hAnsiTheme="minorBidi"/>
+          <w:b/>
+          <w:bCs/>
+          <w:color w:val="00338D"/>
+          <w:sz w:val="22"/>
+          <w:szCs w:val="22"/>
+          <w:lang w:val="es-ES"/>
+        </w:rPr>
+      </w:pPr>
+    </w:p>
+    <w:p>
+      <w:pPr>
+        <w:pStyle w:val="ListPara3"/>
+        <w:numPr>
+          <w:ilvl w:val="0"/>
+          <w:numId w:val="0"/>
+        </w:numPr>
+        <w:jc w:val="both"/>
+        <w:rPr>
+          <w:rFonts w:asciiTheme="minorBidi" w:hAnsiTheme="minorBidi"/>
+          <w:b/>
+          <w:bCs/>
+          <w:color w:val="00338D"/>
+          <w:sz w:val="22"/>
+          <w:szCs w:val="22"/>
+          <w:lang w:val="es-ES"/>
+        </w:rPr>
+      </w:pPr>
+      <w:r>
+        <w:rPr>
+          <w:rFonts w:asciiTheme="minorBidi" w:hAnsiTheme="minorBidi"/>
+          <w:b/>
+          <w:bCs/>
+          <w:color w:val="00338D"/>
+          <w:sz w:val="22"/>
+          <w:szCs w:val="22"/>
+          <w:lang w:val="es-ES"/>
+        </w:rPr>
+        <w:t>Posiblemente la parte más problemática de esta segunda entrega, ya que al tener que juntar datos de 2 webs distintas, había diferencias significativas en como estaban escritos los nombres, por lo que hemos perdido valores, unos 500, es relativamente una gran cantidad, pero al final tenemos bastantes datos, al tener bastantes años, además para cerrar este punto, muchos de ellos son los canteranos de los que no tenemos casi partidos, ya que también en transfermarket faltaban algunos de ellos, por lo que la pérdida no ha sido tan tan significativa finalmente. Este trabajo lo hemos hecho con Unicode y con fuzzywuzzy, dos librerías que hemos investigado que hacen el trabajo correctamente para los nombres que son un poco diferentes ya sea por tildes o por alguna letra mal escrita, cogiendo los datos que coincidan en más del 80% del nombre.</w:t>
+      </w:r>
+    </w:p>
+    <w:p>
+      <w:pPr>
+        <w:pStyle w:val="ListPara3"/>
+        <w:numPr>
+          <w:ilvl w:val="0"/>
+          <w:numId w:val="0"/>
+        </w:numPr>
+        <w:jc w:val="both"/>
+        <w:rPr>
+          <w:rFonts w:asciiTheme="minorBidi" w:hAnsiTheme="minorBidi"/>
+          <w:b/>
+          <w:bCs/>
+          <w:color w:val="00338D"/>
+          <w:sz w:val="22"/>
+          <w:szCs w:val="22"/>
+          <w:lang w:val="es-ES"/>
+        </w:rPr>
+      </w:pPr>
+    </w:p>
+    <w:p>
+      <w:pPr>
+        <w:pStyle w:val="ListPara3"/>
+        <w:numPr>
+          <w:ilvl w:val="0"/>
+          <w:numId w:val="0"/>
+        </w:numPr>
+        <w:jc w:val="both"/>
+        <w:rPr>
+          <w:rFonts w:asciiTheme="minorBidi" w:hAnsiTheme="minorBidi"/>
+          <w:b/>
+          <w:bCs/>
+          <w:color w:val="00338D"/>
+          <w:sz w:val="22"/>
+          <w:szCs w:val="22"/>
+          <w:lang w:val="es-ES"/>
+        </w:rPr>
+      </w:pPr>
+    </w:p>
+    <w:p>
+      <w:pPr>
+        <w:pStyle w:val="ListPara3"/>
+        <w:numPr>
+          <w:ilvl w:val="0"/>
+          <w:numId w:val="0"/>
+        </w:numPr>
+        <w:jc w:val="both"/>
+        <w:rPr>
+          <w:rFonts w:asciiTheme="minorBidi" w:hAnsiTheme="minorBidi"/>
+          <w:b/>
+          <w:bCs/>
+          <w:color w:val="00338D"/>
+          <w:sz w:val="22"/>
+          <w:szCs w:val="22"/>
+          <w:lang w:val="es-ES"/>
+        </w:rPr>
+      </w:pPr>
+      <w:r>
+        <w:rPr>
+          <w:rFonts w:asciiTheme="minorBidi" w:hAnsiTheme="minorBidi"/>
+          <w:b/>
+          <w:bCs/>
+          <w:color w:val="00338D"/>
+          <w:sz w:val="22"/>
+          <w:szCs w:val="22"/>
+          <w:lang w:val="es-ES"/>
+        </w:rPr>
+        <w:t>1.4 Creación de nuevas variables</w:t>
+      </w:r>
+    </w:p>
+    <w:p>
+      <w:pPr>
+        <w:pStyle w:val="ListPara3"/>
+        <w:numPr>
+          <w:ilvl w:val="0"/>
+          <w:numId w:val="0"/>
+        </w:numPr>
+        <w:jc w:val="both"/>
+        <w:rPr>
+          <w:rFonts w:asciiTheme="minorBidi" w:hAnsiTheme="minorBidi"/>
+          <w:b/>
+          <w:bCs/>
+          <w:color w:val="00338D"/>
+          <w:sz w:val="22"/>
+          <w:szCs w:val="22"/>
+          <w:lang w:val="es-ES"/>
+        </w:rPr>
+      </w:pPr>
+    </w:p>
+    <w:p>
+      <w:pPr>
+        <w:pStyle w:val="ListPara3"/>
+        <w:numPr>
+          <w:ilvl w:val="0"/>
+          <w:numId w:val="0"/>
+        </w:numPr>
+        <w:jc w:val="both"/>
+        <w:rPr>
+          <w:rFonts w:asciiTheme="minorBidi" w:hAnsiTheme="minorBidi"/>
+          <w:b/>
+          <w:bCs/>
+          <w:color w:val="00338D"/>
+          <w:sz w:val="22"/>
+          <w:szCs w:val="22"/>
+          <w:lang w:val="es-ES"/>
+        </w:rPr>
+      </w:pPr>
+      <w:r>
+        <w:rPr>
+          <w:rFonts w:asciiTheme="minorBidi" w:hAnsiTheme="minorBidi"/>
+          <w:b/>
+          <w:bCs/>
+          <w:color w:val="00338D"/>
+          <w:sz w:val="22"/>
+          <w:szCs w:val="22"/>
+          <w:lang w:val="es-ES"/>
+        </w:rPr>
+        <w:t>Para este punto no hemos tenido que crear ninguna variable adicional, aunque si que hemos sacado valores adicionales con los que no contábamos en la entrega anterior para sacarlos, pero que hemos descubierto y que resultan útiles, por lo que se pueden incluir en nuevas variables a pesar de que no las hemos creado nosotros, pero si que son adicionales, entre las que se incluyen valores muy específicos como:</w:t>
+      </w:r>
+    </w:p>
+    <w:p>
+      <w:pPr>
+        <w:pStyle w:val="ListPara3"/>
+        <w:numPr>
+          <w:ilvl w:val="0"/>
+          <w:numId w:val="0"/>
+        </w:numPr>
+        <w:jc w:val="both"/>
+        <w:rPr>
+          <w:rFonts w:asciiTheme="minorBidi" w:hAnsiTheme="minorBidi"/>
+          <w:b/>
+          <w:bCs/>
+          <w:color w:val="00338D"/>
+          <w:sz w:val="22"/>
+          <w:szCs w:val="22"/>
+          <w:lang w:val="es-ES"/>
+        </w:rPr>
+      </w:pPr>
+    </w:p>
+    <w:p>
+      <w:pPr>
+        <w:pStyle w:val="ListPara3"/>
+        <w:numPr>
+          <w:ilvl w:val="0"/>
+          <w:numId w:val="0"/>
+        </w:numPr>
+        <w:jc w:val="both"/>
+        <w:rPr>
+          <w:rFonts w:asciiTheme="minorBidi" w:hAnsiTheme="minorBidi"/>
+          <w:b/>
+          <w:bCs/>
+          <w:color w:val="00338D"/>
+          <w:sz w:val="22"/>
+          <w:szCs w:val="22"/>
+          <w:lang w:val="es-ES"/>
+        </w:rPr>
+      </w:pPr>
+    </w:p>
+    <w:p>
+      <w:pPr>
+        <w:pStyle w:val="ListPara3"/>
+        <w:numPr>
+          <w:ilvl w:val="0"/>
+          <w:numId w:val="0"/>
+        </w:numPr>
+        <w:jc w:val="both"/>
+        <w:rPr>
+          <w:rFonts w:asciiTheme="minorBidi" w:hAnsiTheme="minorBidi"/>
+          <w:b/>
+          <w:bCs/>
+          <w:color w:val="00338D"/>
+          <w:sz w:val="22"/>
+          <w:szCs w:val="22"/>
+          <w:lang w:val="es-ES"/>
+        </w:rPr>
+      </w:pPr>
+      <w:r>
+        <w:rPr>
+          <w:rFonts w:asciiTheme="minorBidi" w:hAnsiTheme="minorBidi"/>
+          <w:b/>
+          <w:bCs/>
+          <w:color w:val="00338D"/>
+          <w:sz w:val="22"/>
+          <w:szCs w:val="22"/>
+          <w:lang w:val="es-ES"/>
+        </w:rPr>
+        <w:t>3. Carga de datos</w:t>
+      </w:r>
+    </w:p>
+    <w:p>
+      <w:pPr>
+        <w:pStyle w:val="ListPara3"/>
+        <w:numPr>
+          <w:ilvl w:val="0"/>
+          <w:numId w:val="0"/>
+        </w:numPr>
+        <w:jc w:val="both"/>
+        <w:rPr>
+          <w:rFonts w:asciiTheme="minorBidi" w:hAnsiTheme="minorBidi"/>
+          <w:b/>
+          <w:bCs/>
+          <w:color w:val="00338D"/>
+          <w:sz w:val="22"/>
+          <w:szCs w:val="22"/>
+          <w:lang w:val="es-ES"/>
+        </w:rPr>
+      </w:pPr>
+    </w:p>
+    <w:p>
+      <w:pPr>
+        <w:pStyle w:val="ListPara3"/>
+        <w:numPr>
+          <w:ilvl w:val="0"/>
+          <w:numId w:val="0"/>
+        </w:numPr>
+        <w:jc w:val="both"/>
+        <w:rPr>
+          <w:rFonts w:asciiTheme="minorBidi" w:hAnsiTheme="minorBidi"/>
+          <w:b/>
+          <w:bCs/>
+          <w:color w:val="00338D"/>
+          <w:sz w:val="22"/>
+          <w:szCs w:val="22"/>
+          <w:lang w:val="es-ES"/>
+        </w:rPr>
+      </w:pPr>
+    </w:p>
+    <w:p>
+      <w:pPr>
+        <w:pStyle w:val="ListPara3"/>
+        <w:numPr>
+          <w:ilvl w:val="0"/>
+          <w:numId w:val="0"/>
+        </w:numPr>
+        <w:jc w:val="both"/>
+        <w:rPr>
+          <w:rFonts w:asciiTheme="minorBidi" w:hAnsiTheme="minorBidi"/>
+          <w:b/>
+          <w:bCs/>
+          <w:color w:val="00338D"/>
+          <w:sz w:val="22"/>
+          <w:szCs w:val="22"/>
+          <w:lang w:val="es-ES"/>
+        </w:rPr>
+      </w:pPr>
+      <w:r>
+        <w:rPr>
+          <w:rFonts w:asciiTheme="minorBidi" w:hAnsiTheme="minorBidi"/>
+          <w:b/>
+          <w:bCs/>
+          <w:color w:val="00338D"/>
+          <w:sz w:val="22"/>
+          <w:szCs w:val="22"/>
+          <w:lang w:val="es-ES"/>
+        </w:rPr>
+        <w:t>4. Exploración de los datos</w:t>
+      </w:r>
+    </w:p>
+    <w:p>
+      <w:pPr>
+        <w:pStyle w:val="ListPara3"/>
+        <w:numPr>
+          <w:ilvl w:val="0"/>
+          <w:numId w:val="0"/>
+        </w:numPr>
+        <w:rPr>
+          <w:rFonts w:asciiTheme="minorBidi" w:hAnsiTheme="minorBidi"/>
+          <w:b/>
+          <w:bCs/>
+          <w:color w:val="00338D"/>
+          <w:sz w:val="22"/>
+          <w:szCs w:val="22"/>
+          <w:lang w:val="es-ES"/>
+        </w:rPr>
+      </w:pPr>
+    </w:p>
+    <w:p>
+      <w:pPr>
+        <w:pStyle w:val="ListPara3"/>
+        <w:numPr>
+          <w:ilvl w:val="0"/>
+          <w:numId w:val="0"/>
+        </w:numPr>
+        <w:rPr>
+          <w:rFonts w:asciiTheme="minorBidi" w:hAnsiTheme="minorBidi"/>
+          <w:b/>
+          <w:bCs/>
+          <w:color w:val="00338D"/>
+          <w:sz w:val="22"/>
+          <w:szCs w:val="22"/>
+          <w:lang w:val="es-ES"/>
+        </w:rPr>
+      </w:pPr>
+    </w:p>
+    <w:p>
+      <w:pPr>
+        <w:pStyle w:val="ListPara3"/>
+        <w:numPr>
+          <w:ilvl w:val="0"/>
+          <w:numId w:val="0"/>
+        </w:numPr>
+        <w:rPr>
+          <w:rFonts w:asciiTheme="minorBidi" w:hAnsiTheme="minorBidi"/>
+          <w:b/>
+          <w:bCs/>
+          <w:color w:val="00338D"/>
+          <w:sz w:val="22"/>
+          <w:szCs w:val="22"/>
+          <w:lang w:val="es-ES"/>
+        </w:rPr>
+      </w:pPr>
+    </w:p>
+    <w:p>
+      <w:pPr>
+        <w:pStyle w:val="ListPara3"/>
+        <w:numPr>
+          <w:ilvl w:val="0"/>
+          <w:numId w:val="0"/>
+        </w:numPr>
+        <w:rPr>
+          <w:rFonts w:asciiTheme="minorBidi" w:hAnsiTheme="minorBidi"/>
+          <w:b/>
+          <w:bCs/>
+          <w:color w:val="00338D"/>
+          <w:sz w:val="22"/>
+          <w:szCs w:val="22"/>
+          <w:lang w:val="es-ES"/>
+        </w:rPr>
+      </w:pPr>
+    </w:p>
+    <w:p>
+      <w:pPr>
+        <w:pStyle w:val="ListPara3"/>
+        <w:numPr>
+          <w:ilvl w:val="0"/>
+          <w:numId w:val="0"/>
+        </w:numPr>
+        <w:rPr>
+          <w:rFonts w:asciiTheme="minorBidi" w:hAnsiTheme="minorBidi"/>
+          <w:b/>
+          <w:bCs/>
+          <w:color w:val="00338D"/>
+          <w:sz w:val="22"/>
+          <w:szCs w:val="22"/>
+          <w:lang w:val="es-ES"/>
+        </w:rPr>
+      </w:pPr>
+    </w:p>
+    <w:p>
+      <w:pPr>
+        <w:pStyle w:val="ListPara3"/>
+        <w:numPr>
+          <w:ilvl w:val="0"/>
+          <w:numId w:val="0"/>
+        </w:numPr>
+        <w:rPr>
+          <w:rFonts w:asciiTheme="minorBidi" w:hAnsiTheme="minorBidi"/>
+          <w:b/>
+          <w:bCs/>
+          <w:color w:val="00338D"/>
+          <w:sz w:val="22"/>
+          <w:szCs w:val="22"/>
+          <w:lang w:val="es-ES"/>
+        </w:rPr>
+      </w:pPr>
+    </w:p>
+    <w:p>
+      <w:pPr>
+        <w:pStyle w:val="ListPara3"/>
+        <w:numPr>
+          <w:ilvl w:val="0"/>
+          <w:numId w:val="0"/>
+        </w:numPr>
+        <w:rPr>
+          <w:rFonts w:asciiTheme="minorBidi" w:hAnsiTheme="minorBidi"/>
+          <w:b/>
+          <w:bCs/>
+          <w:color w:val="00338D"/>
+          <w:sz w:val="22"/>
+          <w:szCs w:val="22"/>
+          <w:lang w:val="es-ES"/>
+        </w:rPr>
+      </w:pPr>
+    </w:p>
+    <w:p>
+      <w:pPr>
+        <w:pStyle w:val="ListPara3"/>
+        <w:numPr>
+          <w:ilvl w:val="0"/>
+          <w:numId w:val="0"/>
+        </w:numPr>
+        <w:rPr>
+          <w:rFonts w:asciiTheme="minorBidi" w:hAnsiTheme="minorBidi"/>
+          <w:b/>
+          <w:bCs/>
+          <w:color w:val="00338D"/>
+          <w:sz w:val="22"/>
+          <w:szCs w:val="22"/>
+          <w:lang w:val="es-ES"/>
+        </w:rPr>
+      </w:pPr>
+    </w:p>
+    <w:p>
+      <w:pPr>
+        <w:pStyle w:val="ListPara3"/>
+        <w:numPr>
+          <w:ilvl w:val="0"/>
+          <w:numId w:val="0"/>
+        </w:numPr>
+        <w:rPr>
+          <w:rFonts w:asciiTheme="minorBidi" w:hAnsiTheme="minorBidi"/>
+          <w:b/>
+          <w:bCs/>
+          <w:color w:val="00338D"/>
+          <w:sz w:val="22"/>
+          <w:szCs w:val="22"/>
+          <w:lang w:val="es-ES"/>
+        </w:rPr>
+      </w:pPr>
     </w:p>
     <w:p>
       <w:pPr>
@@ -4650,7 +5656,10 @@
           </wp:anchor>
         </w:drawing>
       </w:r>
-      <w:r>
+    </w:p>
+    <w:p>
+      <w:pPr>
+        <w:spacing w:after="160" w:line="259" w:lineRule="auto"/>
         <w:rPr>
           <w:rFonts w:ascii="Century Gothic headings" w:hAnsi="Century Gothic headings" w:cs="Calibri"/>
           <w:b/>
@@ -4659,239 +5668,222 @@
           <w:szCs w:val="24"/>
           <w:lang w:bidi="ar-LY"/>
         </w:rPr>
+      </w:pPr>
+    </w:p>
+    <w:p>
+      <w:pPr>
+        <w:spacing w:after="160" w:line="259" w:lineRule="auto"/>
+        <w:rPr>
+          <w:rFonts w:ascii="Century Gothic headings" w:hAnsi="Century Gothic headings" w:cs="Calibri"/>
+          <w:b/>
+          <w:color w:val="1F3864"/>
+          <w:sz w:val="24"/>
+          <w:szCs w:val="24"/>
+          <w:lang w:bidi="ar-LY"/>
+        </w:rPr>
+      </w:pPr>
+    </w:p>
+    <w:p>
+      <w:pPr>
+        <w:spacing w:after="160" w:line="259" w:lineRule="auto"/>
+        <w:rPr>
+          <w:rFonts w:ascii="Century Gothic headings" w:hAnsi="Century Gothic headings" w:cs="Calibri"/>
+          <w:b/>
+          <w:color w:val="1F3864"/>
+          <w:sz w:val="24"/>
+          <w:szCs w:val="24"/>
+          <w:lang w:bidi="ar-LY"/>
+        </w:rPr>
+      </w:pPr>
+    </w:p>
+    <w:p>
+      <w:pPr>
+        <w:spacing w:after="160" w:line="259" w:lineRule="auto"/>
+        <w:rPr>
+          <w:rFonts w:ascii="Century Gothic headings" w:hAnsi="Century Gothic headings" w:cs="Calibri"/>
+          <w:b/>
+          <w:color w:val="1F3864"/>
+          <w:sz w:val="24"/>
+          <w:szCs w:val="24"/>
+          <w:lang w:bidi="ar-LY"/>
+        </w:rPr>
+      </w:pPr>
+    </w:p>
+    <w:p>
+      <w:pPr>
+        <w:spacing w:after="160" w:line="259" w:lineRule="auto"/>
+        <w:rPr>
+          <w:rFonts w:ascii="Century Gothic headings" w:hAnsi="Century Gothic headings" w:cs="Calibri"/>
+          <w:b/>
+          <w:color w:val="1F3864"/>
+          <w:sz w:val="24"/>
+          <w:szCs w:val="24"/>
+          <w:lang w:bidi="ar-LY"/>
+        </w:rPr>
+      </w:pPr>
+    </w:p>
+    <w:p>
+      <w:pPr>
+        <w:spacing w:after="160" w:line="259" w:lineRule="auto"/>
+        <w:rPr>
+          <w:rFonts w:ascii="Century Gothic headings" w:hAnsi="Century Gothic headings" w:cs="Calibri"/>
+          <w:b/>
+          <w:color w:val="1F3864"/>
+          <w:sz w:val="24"/>
+          <w:szCs w:val="24"/>
+          <w:lang w:bidi="ar-LY"/>
+        </w:rPr>
+      </w:pPr>
+    </w:p>
+    <w:p>
+      <w:pPr>
+        <w:spacing w:after="160" w:line="259" w:lineRule="auto"/>
+        <w:rPr>
+          <w:rFonts w:ascii="Century Gothic headings" w:hAnsi="Century Gothic headings" w:cs="Calibri"/>
+          <w:b/>
+          <w:color w:val="1F3864"/>
+          <w:sz w:val="24"/>
+          <w:szCs w:val="24"/>
+          <w:lang w:bidi="ar-LY"/>
+        </w:rPr>
+      </w:pPr>
+      <w:r>
+        <w:rPr>
+          <w:rFonts w:ascii="Century Gothic" w:hAnsi="Century Gothic" w:cs="Calibri"/>
+          <w:b/>
+          <w:color w:val="252525"/>
+          <w:szCs w:val="22"/>
+        </w:rPr>
         <w:br w:type="page"/>
       </w:r>
     </w:p>
     <w:p>
       <w:pPr>
-        <w:pStyle w:val="Ttulo2"/>
-        <w:numPr>
-          <w:ilvl w:val="0"/>
-          <w:numId w:val="8"/>
-        </w:numPr>
-        <w:rPr>
-          <w:b/>
-        </w:rPr>
-      </w:pPr>
-      <w:r>
-        <w:rPr>
-          <w:rFonts w:ascii="Arial" w:hAnsi="Arial" w:cs="Arial"/>
-          <w:b/>
-          <w:bCs/>
-          <w:color w:val="00338D"/>
-          <w:sz w:val="23"/>
-          <w:szCs w:val="23"/>
-        </w:rPr>
-        <w:lastRenderedPageBreak/>
-        <w:t>Evaluación de éxito del sistema</w:t>
-      </w:r>
-    </w:p>
-    <w:p>
-      <w:pPr>
-        <w:pStyle w:val="Body"/>
+        <w:spacing w:after="160" w:line="259" w:lineRule="auto"/>
+        <w:rPr>
+          <w:rFonts w:ascii="Century Gothic" w:hAnsi="Century Gothic" w:cs="Calibri"/>
+          <w:b/>
+          <w:noProof/>
+          <w:color w:val="252525"/>
+          <w:szCs w:val="22"/>
+        </w:rPr>
+      </w:pPr>
+    </w:p>
+    <w:p>
+      <w:pPr>
+        <w:pStyle w:val="ListPara3"/>
         <w:numPr>
           <w:ilvl w:val="0"/>
           <w:numId w:val="0"/>
         </w:numPr>
-        <w:rPr>
-          <w:rFonts w:asciiTheme="minorBidi" w:hAnsiTheme="minorBidi"/>
-          <w:color w:val="00338D"/>
-          <w:sz w:val="22"/>
-          <w:szCs w:val="22"/>
-          <w:lang w:val="es-ES"/>
-        </w:rPr>
-      </w:pPr>
-      <w:r>
-        <w:rPr>
-          <w:rFonts w:asciiTheme="minorBidi" w:hAnsiTheme="minorBidi"/>
-          <w:color w:val="00338D"/>
-          <w:sz w:val="22"/>
-          <w:szCs w:val="22"/>
-          <w:lang w:val="es-ES"/>
-        </w:rPr>
-        <w:t>La medida en este caso que se puede utilizar para medir el éxito del sistema podría ser un error relacionado con la oferta aceptada por el jugador si es fichado por otro equipo, las ofertas de otros equipos y su relación con la nuestra si el jugador ha aceptado nuestra oferta y el valor de mercado del jugador al final de la temporada.</w:t>
-      </w:r>
-    </w:p>
-    <w:p>
-      <w:pPr>
-        <w:pStyle w:val="Body"/>
+        <w:jc w:val="both"/>
+        <w:rPr>
+          <w:rFonts w:asciiTheme="minorBidi" w:hAnsiTheme="minorBidi"/>
+          <w:b/>
+          <w:bCs/>
+          <w:color w:val="00338D"/>
+          <w:sz w:val="22"/>
+          <w:szCs w:val="22"/>
+          <w:lang w:val="es-ES"/>
+        </w:rPr>
+      </w:pPr>
+      <w:r>
+        <w:rPr>
+          <w:rFonts w:asciiTheme="minorBidi" w:hAnsiTheme="minorBidi"/>
+          <w:b/>
+          <w:bCs/>
+          <w:color w:val="00338D"/>
+          <w:sz w:val="22"/>
+          <w:szCs w:val="22"/>
+          <w:lang w:val="es-ES"/>
+        </w:rPr>
+        <w:t>Para la separación vamos a hacerlo por posición, ya que posteriormente haremos un modelo para cada una, por lo que nos conviene tenerlos ya separados.</w:t>
+      </w:r>
+    </w:p>
+    <w:p>
+      <w:pPr>
+        <w:pStyle w:val="ListPara3"/>
         <w:numPr>
           <w:ilvl w:val="0"/>
           <w:numId w:val="0"/>
         </w:numPr>
-        <w:rPr>
-          <w:rFonts w:asciiTheme="minorBidi" w:hAnsiTheme="minorBidi"/>
-          <w:color w:val="00338D"/>
-          <w:sz w:val="22"/>
-          <w:szCs w:val="22"/>
-          <w:lang w:val="es-ES"/>
-        </w:rPr>
-      </w:pPr>
-      <w:r>
-        <w:rPr>
-          <w:rFonts w:asciiTheme="minorBidi" w:hAnsiTheme="minorBidi"/>
-          <w:color w:val="00338D"/>
-          <w:sz w:val="22"/>
-          <w:szCs w:val="22"/>
-          <w:lang w:val="es-ES"/>
-        </w:rPr>
-        <w:t>Además, el valor de mercado del jugador al final de la temporada se puede comparar con el que nuestro modelo predecía a lo largo de esta, así como su evolución según los partidos jugados o los campeonatos ganados. Estas medidas nos pueden ayudar a mejorar las predicciones de nuestro modelo y determinar sí dichas predicciones se ajustan a la realidad.</w:t>
-      </w:r>
-    </w:p>
-    <w:p>
-      <w:pPr>
-        <w:pStyle w:val="Body"/>
+        <w:jc w:val="both"/>
+        <w:rPr>
+          <w:rFonts w:asciiTheme="minorBidi" w:hAnsiTheme="minorBidi"/>
+          <w:b/>
+          <w:bCs/>
+          <w:color w:val="00338D"/>
+          <w:sz w:val="22"/>
+          <w:szCs w:val="22"/>
+          <w:lang w:val="es-ES"/>
+        </w:rPr>
+      </w:pPr>
+      <w:r>
+        <w:rPr>
+          <w:rFonts w:asciiTheme="minorBidi" w:hAnsiTheme="minorBidi"/>
+          <w:b/>
+          <w:bCs/>
+          <w:color w:val="00338D"/>
+          <w:sz w:val="22"/>
+          <w:szCs w:val="22"/>
+          <w:lang w:val="es-ES"/>
+        </w:rPr>
+        <w:t>Por definir</w:t>
+      </w:r>
+    </w:p>
+    <w:p>
+      <w:pPr>
+        <w:pStyle w:val="ListPara3"/>
         <w:numPr>
           <w:ilvl w:val="0"/>
           <w:numId w:val="0"/>
         </w:numPr>
-        <w:rPr>
-          <w:rFonts w:asciiTheme="minorBidi" w:hAnsiTheme="minorBidi"/>
-          <w:color w:val="00338D"/>
-          <w:sz w:val="22"/>
-          <w:szCs w:val="22"/>
-          <w:lang w:val="es-ES"/>
-        </w:rPr>
-      </w:pPr>
-      <w:r>
-        <w:rPr>
-          <w:rFonts w:asciiTheme="minorBidi" w:hAnsiTheme="minorBidi"/>
-          <w:color w:val="00338D"/>
-          <w:sz w:val="22"/>
-          <w:szCs w:val="22"/>
-          <w:lang w:val="es-ES"/>
-        </w:rPr>
-        <w:t>Este modelo no es el único que se puede crear, por tanto, la existencia de otros modelos puede ayudar a mejorar el nuestro.</w:t>
-      </w:r>
-    </w:p>
-    <w:p>
-      <w:pPr>
-        <w:pStyle w:val="Body"/>
+        <w:jc w:val="both"/>
+        <w:rPr>
+          <w:rFonts w:asciiTheme="minorBidi" w:hAnsiTheme="minorBidi"/>
+          <w:b/>
+          <w:bCs/>
+          <w:color w:val="00338D"/>
+          <w:sz w:val="22"/>
+          <w:szCs w:val="22"/>
+          <w:lang w:val="es-ES"/>
+        </w:rPr>
+      </w:pPr>
+    </w:p>
+    <w:p>
+      <w:pPr>
+        <w:pStyle w:val="ListPara3"/>
         <w:numPr>
           <w:ilvl w:val="0"/>
           <w:numId w:val="0"/>
         </w:numPr>
-        <w:rPr>
-          <w:rFonts w:asciiTheme="minorBidi" w:hAnsiTheme="minorBidi"/>
-          <w:color w:val="00338D"/>
-          <w:szCs w:val="22"/>
-          <w:lang w:val="es-ES"/>
-        </w:rPr>
-      </w:pPr>
-    </w:p>
-    <w:p>
-      <w:pPr>
-        <w:pStyle w:val="Body"/>
-        <w:numPr>
-          <w:ilvl w:val="0"/>
-          <w:numId w:val="8"/>
-        </w:numPr>
-        <w:rPr>
-          <w:rFonts w:asciiTheme="minorBidi" w:hAnsiTheme="minorBidi"/>
-          <w:b/>
-          <w:bCs/>
-          <w:color w:val="00338D"/>
-          <w:sz w:val="23"/>
-          <w:szCs w:val="23"/>
-          <w:lang w:val="es-ES"/>
-        </w:rPr>
-      </w:pPr>
-      <w:r>
-        <w:rPr>
-          <w:rFonts w:asciiTheme="minorBidi" w:hAnsiTheme="minorBidi"/>
-          <w:b/>
-          <w:bCs/>
-          <w:color w:val="00338D"/>
-          <w:sz w:val="23"/>
-          <w:szCs w:val="23"/>
-          <w:lang w:val="es-ES"/>
-        </w:rPr>
-        <w:t>Evaluación de éxito de la tarea de aprendizaje automático</w:t>
-      </w:r>
-    </w:p>
-    <w:p>
-      <w:pPr>
-        <w:pStyle w:val="Body"/>
-        <w:numPr>
-          <w:ilvl w:val="0"/>
-          <w:numId w:val="0"/>
-        </w:numPr>
-        <w:rPr>
-          <w:rFonts w:asciiTheme="minorBidi" w:hAnsiTheme="minorBidi"/>
-          <w:color w:val="00338D"/>
-          <w:sz w:val="22"/>
-          <w:szCs w:val="22"/>
-          <w:lang w:val="es-ES"/>
-        </w:rPr>
-      </w:pPr>
-      <w:r>
-        <w:rPr>
-          <w:rFonts w:asciiTheme="minorBidi" w:hAnsiTheme="minorBidi"/>
-          <w:color w:val="00338D"/>
-          <w:sz w:val="22"/>
-          <w:szCs w:val="22"/>
-          <w:lang w:val="es-ES"/>
-        </w:rPr>
-        <w:t xml:space="preserve">Las medidas que nos pueden ayudar a evaluar la tarea del aprendizaje automático pueden ser la coherencia con valores del pasado, los errores cuadráticos medios, el cumplimiento de determinadas hipótesis como independencia, homocedasticidad y normalidad de los residuos. </w:t>
-      </w:r>
-    </w:p>
-    <w:p>
-      <w:pPr>
-        <w:pStyle w:val="Body"/>
-        <w:numPr>
-          <w:ilvl w:val="0"/>
-          <w:numId w:val="0"/>
-        </w:numPr>
-        <w:rPr>
-          <w:rFonts w:asciiTheme="minorBidi" w:hAnsiTheme="minorBidi"/>
-          <w:color w:val="00338D"/>
-          <w:sz w:val="22"/>
-          <w:szCs w:val="22"/>
-          <w:lang w:val="es-ES"/>
-        </w:rPr>
-      </w:pPr>
-      <w:r>
-        <w:rPr>
-          <w:rFonts w:asciiTheme="minorBidi" w:hAnsiTheme="minorBidi"/>
-          <w:color w:val="00338D"/>
-          <w:sz w:val="22"/>
-          <w:szCs w:val="22"/>
-          <w:lang w:val="es-ES"/>
-        </w:rPr>
-        <w:t>Estas medidas nos ayudan a saber si nuestro sistema es válido para realizar las predicciones, así como la posibilidad de error de nuestro modelo, la cual debemos minimizar. En cambio, la evaluación de éxito del sistema nos permite saber si funciona correctamente con valores reales, no con los del test, así como su precisión en un ámbito real. La evaluación de la tarea de aprendizaje automático es imprescindible: si nuestro modelo falla, la empresa no tendrá ningún uso para ello y no contratará nuestros servicios. En cambio, la evaluación de éxito del sistema sirve para ver su precisión en ámbitos reales, por lo que siempre podemos ajustar nuestro sistema para hacerlo más efectivo según nuevos valores. La empresa querrá un sistema que evolucione en el tiempo, ya que es posible que el modelo cambie a lo largo de los años y sea necesario retocar el sistema.</w:t>
-      </w:r>
-    </w:p>
-    <w:p>
-      <w:pPr>
-        <w:spacing w:after="160" w:line="259" w:lineRule="auto"/>
-        <w:rPr>
-          <w:rFonts w:ascii="Century Gothic" w:hAnsi="Century Gothic" w:cs="Calibri"/>
-          <w:b/>
-          <w:color w:val="252525"/>
-          <w:szCs w:val="22"/>
-        </w:rPr>
-      </w:pPr>
-      <w:r>
-        <w:rPr>
-          <w:rFonts w:ascii="Century Gothic" w:hAnsi="Century Gothic" w:cs="Calibri"/>
-          <w:b/>
-          <w:color w:val="252525"/>
-          <w:szCs w:val="22"/>
-        </w:rPr>
-        <w:br w:type="page"/>
-      </w:r>
-    </w:p>
-    <w:p>
-      <w:pPr>
-        <w:spacing w:after="160" w:line="259" w:lineRule="auto"/>
-        <w:rPr>
-          <w:rFonts w:ascii="Century Gothic" w:hAnsi="Century Gothic" w:cs="Calibri"/>
-          <w:b/>
-          <w:color w:val="252525"/>
-          <w:szCs w:val="22"/>
-        </w:rPr>
-      </w:pPr>
-      <w:r>
+        <w:jc w:val="both"/>
+        <w:rPr>
+          <w:rFonts w:asciiTheme="minorBidi" w:hAnsiTheme="minorBidi"/>
+          <w:b/>
+          <w:bCs/>
+          <w:color w:val="00338D"/>
+          <w:sz w:val="22"/>
+          <w:szCs w:val="22"/>
+          <w:lang w:val="es-ES"/>
+        </w:rPr>
+      </w:pPr>
+      <w:r>
+        <w:rPr>
+          <w:rFonts w:asciiTheme="minorBidi" w:hAnsiTheme="minorBidi"/>
+          <w:b/>
+          <w:bCs/>
+          <w:color w:val="00338D"/>
+          <w:sz w:val="22"/>
+          <w:szCs w:val="22"/>
+          <w:lang w:val="es-ES"/>
+        </w:rPr>
+        <w:t>Explicar la separación realizada</w:t>
+      </w:r>
+    </w:p>
+    <w:p>
+      <w:pPr>
+        <w:spacing w:after="160" w:line="259" w:lineRule="auto"/>
         <w:rPr>
           <w:rFonts w:ascii="Century Gothic" w:hAnsi="Century Gothic" w:cs="Calibri"/>
           <w:b/>
@@ -4899,7 +5891,1239 @@
           <w:color w:val="252525"/>
           <w:szCs w:val="22"/>
         </w:rPr>
+      </w:pPr>
+    </w:p>
+    <w:p>
+      <w:pPr>
+        <w:spacing w:after="160" w:line="259" w:lineRule="auto"/>
+        <w:rPr>
+          <w:rFonts w:ascii="Century Gothic" w:hAnsi="Century Gothic" w:cs="Calibri"/>
+          <w:b/>
+          <w:noProof/>
+          <w:color w:val="252525"/>
+          <w:szCs w:val="22"/>
+        </w:rPr>
+      </w:pPr>
+    </w:p>
+    <w:p>
+      <w:pPr>
+        <w:spacing w:after="160" w:line="259" w:lineRule="auto"/>
+        <w:rPr>
+          <w:rFonts w:ascii="Century Gothic" w:hAnsi="Century Gothic" w:cs="Calibri"/>
+          <w:b/>
+          <w:noProof/>
+          <w:color w:val="252525"/>
+          <w:szCs w:val="22"/>
+        </w:rPr>
+      </w:pPr>
+    </w:p>
+    <w:p>
+      <w:pPr>
+        <w:spacing w:after="160" w:line="259" w:lineRule="auto"/>
+        <w:rPr>
+          <w:rFonts w:ascii="Century Gothic" w:hAnsi="Century Gothic" w:cs="Calibri"/>
+          <w:b/>
+          <w:noProof/>
+          <w:color w:val="252525"/>
+          <w:szCs w:val="22"/>
+        </w:rPr>
+      </w:pPr>
+    </w:p>
+    <w:p>
+      <w:pPr>
+        <w:spacing w:after="160" w:line="259" w:lineRule="auto"/>
+        <w:rPr>
+          <w:rFonts w:ascii="Century Gothic" w:hAnsi="Century Gothic" w:cs="Calibri"/>
+          <w:b/>
+          <w:noProof/>
+          <w:color w:val="252525"/>
+          <w:szCs w:val="22"/>
+        </w:rPr>
+      </w:pPr>
+    </w:p>
+    <w:p>
+      <w:pPr>
+        <w:spacing w:after="160" w:line="259" w:lineRule="auto"/>
+        <w:rPr>
+          <w:rFonts w:ascii="Century Gothic" w:hAnsi="Century Gothic" w:cs="Calibri"/>
+          <w:b/>
+          <w:noProof/>
+          <w:color w:val="252525"/>
+          <w:szCs w:val="22"/>
+        </w:rPr>
+      </w:pPr>
+    </w:p>
+    <w:p>
+      <w:pPr>
+        <w:spacing w:after="160" w:line="259" w:lineRule="auto"/>
+        <w:rPr>
+          <w:rFonts w:ascii="Century Gothic" w:hAnsi="Century Gothic" w:cs="Calibri"/>
+          <w:b/>
+          <w:noProof/>
+          <w:color w:val="252525"/>
+          <w:szCs w:val="22"/>
+        </w:rPr>
+      </w:pPr>
+    </w:p>
+    <w:p>
+      <w:pPr>
+        <w:spacing w:after="160" w:line="259" w:lineRule="auto"/>
+        <w:rPr>
+          <w:rFonts w:ascii="Century Gothic" w:hAnsi="Century Gothic" w:cs="Calibri"/>
+          <w:b/>
+          <w:noProof/>
+          <w:color w:val="252525"/>
+          <w:szCs w:val="22"/>
+        </w:rPr>
+      </w:pPr>
+    </w:p>
+    <w:p>
+      <w:pPr>
+        <w:spacing w:after="160" w:line="259" w:lineRule="auto"/>
+        <w:rPr>
+          <w:rFonts w:ascii="Century Gothic" w:hAnsi="Century Gothic" w:cs="Calibri"/>
+          <w:b/>
+          <w:noProof/>
+          <w:color w:val="252525"/>
+          <w:szCs w:val="22"/>
+        </w:rPr>
+      </w:pPr>
+    </w:p>
+    <w:p>
+      <w:pPr>
+        <w:spacing w:after="160" w:line="259" w:lineRule="auto"/>
+        <w:rPr>
+          <w:rFonts w:ascii="Century Gothic" w:hAnsi="Century Gothic" w:cs="Calibri"/>
+          <w:b/>
+          <w:noProof/>
+          <w:color w:val="252525"/>
+          <w:szCs w:val="22"/>
+        </w:rPr>
+      </w:pPr>
+    </w:p>
+    <w:p>
+      <w:pPr>
+        <w:spacing w:after="160" w:line="259" w:lineRule="auto"/>
+        <w:rPr>
+          <w:rFonts w:ascii="Century Gothic" w:hAnsi="Century Gothic" w:cs="Calibri"/>
+          <w:b/>
+          <w:noProof/>
+          <w:color w:val="252525"/>
+          <w:szCs w:val="22"/>
+        </w:rPr>
+      </w:pPr>
+    </w:p>
+    <w:p>
+      <w:pPr>
+        <w:spacing w:after="160" w:line="259" w:lineRule="auto"/>
+        <w:rPr>
+          <w:rFonts w:ascii="Century Gothic" w:hAnsi="Century Gothic" w:cs="Calibri"/>
+          <w:b/>
+          <w:noProof/>
+          <w:color w:val="252525"/>
+          <w:szCs w:val="22"/>
+        </w:rPr>
+      </w:pPr>
+    </w:p>
+    <w:p>
+      <w:pPr>
+        <w:spacing w:after="160" w:line="259" w:lineRule="auto"/>
+        <w:rPr>
+          <w:rFonts w:ascii="Century Gothic" w:hAnsi="Century Gothic" w:cs="Calibri"/>
+          <w:b/>
+          <w:noProof/>
+          <w:color w:val="252525"/>
+          <w:szCs w:val="22"/>
+        </w:rPr>
+      </w:pPr>
+    </w:p>
+    <w:p>
+      <w:pPr>
+        <w:spacing w:after="160" w:line="259" w:lineRule="auto"/>
+        <w:rPr>
+          <w:rFonts w:ascii="Century Gothic" w:hAnsi="Century Gothic" w:cs="Calibri"/>
+          <w:b/>
+          <w:noProof/>
+          <w:color w:val="252525"/>
+          <w:szCs w:val="22"/>
+        </w:rPr>
+      </w:pPr>
+    </w:p>
+    <w:p>
+      <w:pPr>
+        <w:spacing w:after="160" w:line="259" w:lineRule="auto"/>
+        <w:rPr>
+          <w:rFonts w:ascii="Century Gothic" w:hAnsi="Century Gothic" w:cs="Calibri"/>
+          <w:b/>
+          <w:noProof/>
+          <w:color w:val="252525"/>
+          <w:szCs w:val="22"/>
+        </w:rPr>
+      </w:pPr>
+    </w:p>
+    <w:p>
+      <w:pPr>
+        <w:spacing w:after="160" w:line="259" w:lineRule="auto"/>
+        <w:rPr>
+          <w:rFonts w:ascii="Century Gothic" w:hAnsi="Century Gothic" w:cs="Calibri"/>
+          <w:b/>
+          <w:noProof/>
+          <w:color w:val="252525"/>
+          <w:szCs w:val="22"/>
+        </w:rPr>
+      </w:pPr>
+    </w:p>
+    <w:p>
+      <w:pPr>
+        <w:spacing w:after="160" w:line="259" w:lineRule="auto"/>
+        <w:rPr>
+          <w:rFonts w:ascii="Century Gothic" w:hAnsi="Century Gothic" w:cs="Calibri"/>
+          <w:b/>
+          <w:noProof/>
+          <w:color w:val="252525"/>
+          <w:szCs w:val="22"/>
+        </w:rPr>
+      </w:pPr>
+    </w:p>
+    <w:p>
+      <w:pPr>
+        <w:spacing w:after="160" w:line="259" w:lineRule="auto"/>
+        <w:rPr>
+          <w:rFonts w:ascii="Century Gothic" w:hAnsi="Century Gothic" w:cs="Calibri"/>
+          <w:b/>
+          <w:noProof/>
+          <w:color w:val="252525"/>
+          <w:szCs w:val="22"/>
+        </w:rPr>
+      </w:pPr>
+    </w:p>
+    <w:p>
+      <w:pPr>
+        <w:spacing w:after="160" w:line="259" w:lineRule="auto"/>
+        <w:rPr>
+          <w:rFonts w:ascii="Century Gothic" w:hAnsi="Century Gothic" w:cs="Calibri"/>
+          <w:b/>
+          <w:noProof/>
+          <w:color w:val="252525"/>
+          <w:szCs w:val="22"/>
+        </w:rPr>
+      </w:pPr>
+    </w:p>
+    <w:p>
+      <w:pPr>
+        <w:spacing w:after="160" w:line="259" w:lineRule="auto"/>
+        <w:rPr>
+          <w:rFonts w:ascii="Century Gothic" w:hAnsi="Century Gothic" w:cs="Calibri"/>
+          <w:b/>
+          <w:noProof/>
+          <w:color w:val="252525"/>
+          <w:szCs w:val="22"/>
+        </w:rPr>
+      </w:pPr>
+    </w:p>
+    <w:p>
+      <w:pPr>
+        <w:spacing w:after="160" w:line="259" w:lineRule="auto"/>
+        <w:rPr>
+          <w:rFonts w:ascii="Century Gothic" w:hAnsi="Century Gothic" w:cs="Calibri"/>
+          <w:b/>
+          <w:noProof/>
+          <w:color w:val="252525"/>
+          <w:szCs w:val="22"/>
+        </w:rPr>
+      </w:pPr>
+    </w:p>
+    <w:p>
+      <w:pPr>
+        <w:spacing w:after="160" w:line="259" w:lineRule="auto"/>
+        <w:rPr>
+          <w:rFonts w:ascii="Century Gothic" w:hAnsi="Century Gothic" w:cs="Calibri"/>
+          <w:b/>
+          <w:noProof/>
+          <w:color w:val="252525"/>
+          <w:szCs w:val="22"/>
+        </w:rPr>
+      </w:pPr>
+    </w:p>
+    <w:p>
+      <w:pPr>
+        <w:spacing w:after="160" w:line="259" w:lineRule="auto"/>
+        <w:rPr>
+          <w:rFonts w:ascii="Century Gothic" w:hAnsi="Century Gothic" w:cs="Calibri"/>
+          <w:b/>
+          <w:noProof/>
+          <w:color w:val="252525"/>
+          <w:szCs w:val="22"/>
+        </w:rPr>
+      </w:pPr>
+    </w:p>
+    <w:p>
+      <w:pPr>
+        <w:spacing w:after="160" w:line="259" w:lineRule="auto"/>
+        <w:rPr>
+          <w:rFonts w:ascii="Century Gothic" w:hAnsi="Century Gothic" w:cs="Calibri"/>
+          <w:b/>
+          <w:noProof/>
+          <w:color w:val="252525"/>
+          <w:szCs w:val="22"/>
+        </w:rPr>
+      </w:pPr>
+    </w:p>
+    <w:p>
+      <w:pPr>
+        <w:spacing w:after="160" w:line="259" w:lineRule="auto"/>
+        <w:rPr>
+          <w:rFonts w:ascii="Century Gothic" w:hAnsi="Century Gothic" w:cs="Calibri"/>
+          <w:b/>
+          <w:noProof/>
+          <w:color w:val="252525"/>
+          <w:szCs w:val="22"/>
+        </w:rPr>
+      </w:pPr>
+    </w:p>
+    <w:p>
+      <w:pPr>
+        <w:spacing w:after="160" w:line="259" w:lineRule="auto"/>
+        <w:rPr>
+          <w:rFonts w:ascii="Century Gothic" w:hAnsi="Century Gothic" w:cs="Calibri"/>
+          <w:b/>
+          <w:noProof/>
+          <w:color w:val="252525"/>
+          <w:szCs w:val="22"/>
+        </w:rPr>
+      </w:pPr>
+    </w:p>
+    <w:p>
+      <w:pPr>
+        <w:spacing w:after="160" w:line="259" w:lineRule="auto"/>
+        <w:rPr>
+          <w:rFonts w:ascii="Century Gothic" w:hAnsi="Century Gothic" w:cs="Calibri"/>
+          <w:b/>
+          <w:noProof/>
+          <w:color w:val="252525"/>
+          <w:szCs w:val="22"/>
+        </w:rPr>
+      </w:pPr>
+    </w:p>
+    <w:p>
+      <w:pPr>
+        <w:pStyle w:val="Textoindependiente"/>
+      </w:pPr>
+      <w:r>
+        <w:rPr>
+          <w:rFonts w:ascii="Century Gothic" w:hAnsi="Century Gothic" w:cs="Calibri"/>
+          <w:b/>
+          <w:noProof/>
+          <w:color w:val="252525"/>
+          <w:szCs w:val="22"/>
+          <w:lang w:val="en-GB"/>
+        </w:rPr>
         <w:lastRenderedPageBreak/>
+        <w:drawing>
+          <wp:anchor distT="0" distB="0" distL="114300" distR="114300" simplePos="0" relativeHeight="251655168" behindDoc="0" locked="0" layoutInCell="1" allowOverlap="1" wp14:anchorId="0B1A59FC" wp14:editId="7F1972C7">
+            <wp:simplePos x="0" y="0"/>
+            <wp:positionH relativeFrom="column">
+              <wp:posOffset>-720090</wp:posOffset>
+            </wp:positionH>
+            <wp:positionV relativeFrom="paragraph">
+              <wp:posOffset>-1081405</wp:posOffset>
+            </wp:positionV>
+            <wp:extent cx="7604760" cy="10704830"/>
+            <wp:effectExtent l="0" t="0" r="0" b="0"/>
+            <wp:wrapSquare wrapText="bothSides"/>
+            <wp:docPr id="273620196" name="Imagen 1"/>
+            <wp:cNvGraphicFramePr>
+              <a:graphicFrameLocks xmlns:a="http://schemas.openxmlformats.org/drawingml/2006/main" noChangeAspect="1"/>
+            </wp:cNvGraphicFramePr>
+            <a:graphic xmlns:a="http://schemas.openxmlformats.org/drawingml/2006/main">
+              <a:graphicData uri="http://schemas.openxmlformats.org/drawingml/2006/picture">
+                <pic:pic xmlns:pic="http://schemas.openxmlformats.org/drawingml/2006/picture">
+                  <pic:nvPicPr>
+                    <pic:cNvPr id="273620196" name=""/>
+                    <pic:cNvPicPr/>
+                  </pic:nvPicPr>
+                  <pic:blipFill>
+                    <a:blip r:embed="rId13">
+                      <a:extLst>
+                        <a:ext uri="{28A0092B-C50C-407E-A947-70E740481C1C}">
+                          <a14:useLocalDpi xmlns:a14="http://schemas.microsoft.com/office/drawing/2010/main" val="0"/>
+                        </a:ext>
+                      </a:extLst>
+                    </a:blip>
+                    <a:stretch>
+                      <a:fillRect/>
+                    </a:stretch>
+                  </pic:blipFill>
+                  <pic:spPr>
+                    <a:xfrm>
+                      <a:off x="0" y="0"/>
+                      <a:ext cx="7604760" cy="10704830"/>
+                    </a:xfrm>
+                    <a:prstGeom prst="rect">
+                      <a:avLst/>
+                    </a:prstGeom>
+                  </pic:spPr>
+                </pic:pic>
+              </a:graphicData>
+            </a:graphic>
+            <wp14:sizeRelH relativeFrom="margin">
+              <wp14:pctWidth>0</wp14:pctWidth>
+            </wp14:sizeRelH>
+            <wp14:sizeRelV relativeFrom="margin">
+              <wp14:pctHeight>0</wp14:pctHeight>
+            </wp14:sizeRelV>
+          </wp:anchor>
+        </w:drawing>
+      </w:r>
+    </w:p>
+    <w:p>
+      <w:pPr>
+        <w:pStyle w:val="Textoindependiente"/>
+        <w:spacing w:before="130" w:after="1"/>
+      </w:pPr>
+    </w:p>
+    <w:p>
+      <w:pPr>
+        <w:pStyle w:val="Textoindependiente"/>
+      </w:pPr>
+      <w:r>
+        <w:t>En cuanto al análisis exploratorio de las diferentes variables</w:t>
+      </w:r>
+    </w:p>
+    <w:p>
+      <w:pPr>
+        <w:spacing w:after="160" w:line="259" w:lineRule="auto"/>
+        <w:rPr>
+          <w:rFonts w:ascii="Century Gothic" w:hAnsi="Century Gothic" w:cs="Calibri"/>
+          <w:b/>
+          <w:noProof/>
+          <w:color w:val="252525"/>
+          <w:szCs w:val="22"/>
+        </w:rPr>
+      </w:pPr>
+    </w:p>
+    <w:p>
+      <w:pPr>
+        <w:spacing w:after="160" w:line="259" w:lineRule="auto"/>
+        <w:rPr>
+          <w:rFonts w:ascii="Century Gothic" w:hAnsi="Century Gothic" w:cs="Calibri"/>
+          <w:b/>
+          <w:noProof/>
+          <w:color w:val="252525"/>
+          <w:szCs w:val="22"/>
+        </w:rPr>
+      </w:pPr>
+    </w:p>
+    <w:p>
+      <w:pPr>
+        <w:spacing w:after="160" w:line="259" w:lineRule="auto"/>
+        <w:rPr>
+          <w:rFonts w:ascii="Century Gothic" w:hAnsi="Century Gothic" w:cs="Calibri"/>
+          <w:b/>
+          <w:noProof/>
+          <w:color w:val="252525"/>
+          <w:szCs w:val="22"/>
+        </w:rPr>
+      </w:pPr>
+    </w:p>
+    <w:p>
+      <w:pPr>
+        <w:spacing w:after="160" w:line="259" w:lineRule="auto"/>
+        <w:rPr>
+          <w:rFonts w:ascii="Century Gothic" w:hAnsi="Century Gothic" w:cs="Calibri"/>
+          <w:b/>
+          <w:noProof/>
+          <w:color w:val="252525"/>
+          <w:szCs w:val="22"/>
+        </w:rPr>
+      </w:pPr>
+    </w:p>
+    <w:p>
+      <w:pPr>
+        <w:spacing w:after="160" w:line="259" w:lineRule="auto"/>
+        <w:rPr>
+          <w:rFonts w:ascii="Century Gothic" w:hAnsi="Century Gothic" w:cs="Calibri"/>
+          <w:b/>
+          <w:noProof/>
+          <w:color w:val="252525"/>
+          <w:szCs w:val="22"/>
+        </w:rPr>
+      </w:pPr>
+    </w:p>
+    <w:p>
+      <w:pPr>
+        <w:spacing w:after="160" w:line="259" w:lineRule="auto"/>
+        <w:rPr>
+          <w:rFonts w:ascii="Century Gothic" w:hAnsi="Century Gothic" w:cs="Calibri"/>
+          <w:b/>
+          <w:noProof/>
+          <w:color w:val="252525"/>
+          <w:szCs w:val="22"/>
+        </w:rPr>
+      </w:pPr>
+    </w:p>
+    <w:p>
+      <w:pPr>
+        <w:spacing w:after="160" w:line="259" w:lineRule="auto"/>
+        <w:rPr>
+          <w:rFonts w:ascii="Century Gothic" w:hAnsi="Century Gothic" w:cs="Calibri"/>
+          <w:b/>
+          <w:noProof/>
+          <w:color w:val="252525"/>
+          <w:szCs w:val="22"/>
+        </w:rPr>
+      </w:pPr>
+    </w:p>
+    <w:p>
+      <w:pPr>
+        <w:spacing w:after="160" w:line="259" w:lineRule="auto"/>
+        <w:rPr>
+          <w:rFonts w:ascii="Century Gothic" w:hAnsi="Century Gothic" w:cs="Calibri"/>
+          <w:b/>
+          <w:noProof/>
+          <w:color w:val="252525"/>
+          <w:szCs w:val="22"/>
+        </w:rPr>
+      </w:pPr>
+    </w:p>
+    <w:p>
+      <w:pPr>
+        <w:spacing w:after="160" w:line="259" w:lineRule="auto"/>
+        <w:rPr>
+          <w:rFonts w:ascii="Century Gothic" w:hAnsi="Century Gothic" w:cs="Calibri"/>
+          <w:b/>
+          <w:noProof/>
+          <w:color w:val="252525"/>
+          <w:szCs w:val="22"/>
+        </w:rPr>
+      </w:pPr>
+    </w:p>
+    <w:p>
+      <w:pPr>
+        <w:spacing w:after="160" w:line="259" w:lineRule="auto"/>
+        <w:rPr>
+          <w:rFonts w:ascii="Century Gothic" w:hAnsi="Century Gothic" w:cs="Calibri"/>
+          <w:b/>
+          <w:noProof/>
+          <w:color w:val="252525"/>
+          <w:szCs w:val="22"/>
+        </w:rPr>
+      </w:pPr>
+    </w:p>
+    <w:p>
+      <w:pPr>
+        <w:spacing w:after="160" w:line="259" w:lineRule="auto"/>
+        <w:rPr>
+          <w:rFonts w:ascii="Century Gothic" w:hAnsi="Century Gothic" w:cs="Calibri"/>
+          <w:b/>
+          <w:noProof/>
+          <w:color w:val="252525"/>
+          <w:szCs w:val="22"/>
+        </w:rPr>
+      </w:pPr>
+    </w:p>
+    <w:p>
+      <w:pPr>
+        <w:spacing w:after="160" w:line="259" w:lineRule="auto"/>
+        <w:rPr>
+          <w:rFonts w:ascii="Century Gothic" w:hAnsi="Century Gothic" w:cs="Calibri"/>
+          <w:b/>
+          <w:noProof/>
+          <w:color w:val="252525"/>
+          <w:szCs w:val="22"/>
+        </w:rPr>
+      </w:pPr>
+    </w:p>
+    <w:p>
+      <w:pPr>
+        <w:spacing w:after="160" w:line="259" w:lineRule="auto"/>
+        <w:rPr>
+          <w:rFonts w:ascii="Century Gothic" w:hAnsi="Century Gothic" w:cs="Calibri"/>
+          <w:b/>
+          <w:noProof/>
+          <w:color w:val="252525"/>
+          <w:szCs w:val="22"/>
+        </w:rPr>
+      </w:pPr>
+    </w:p>
+    <w:p>
+      <w:pPr>
+        <w:spacing w:after="160" w:line="259" w:lineRule="auto"/>
+        <w:rPr>
+          <w:rFonts w:ascii="Century Gothic" w:hAnsi="Century Gothic" w:cs="Calibri"/>
+          <w:b/>
+          <w:noProof/>
+          <w:color w:val="252525"/>
+          <w:szCs w:val="22"/>
+        </w:rPr>
+      </w:pPr>
+    </w:p>
+    <w:p>
+      <w:pPr>
+        <w:spacing w:after="160" w:line="259" w:lineRule="auto"/>
+        <w:rPr>
+          <w:rFonts w:ascii="Century Gothic" w:hAnsi="Century Gothic" w:cs="Calibri"/>
+          <w:b/>
+          <w:noProof/>
+          <w:color w:val="252525"/>
+          <w:szCs w:val="22"/>
+        </w:rPr>
+      </w:pPr>
+    </w:p>
+    <w:p>
+      <w:pPr>
+        <w:spacing w:after="160" w:line="259" w:lineRule="auto"/>
+        <w:rPr>
+          <w:rFonts w:ascii="Century Gothic" w:hAnsi="Century Gothic" w:cs="Calibri"/>
+          <w:b/>
+          <w:noProof/>
+          <w:color w:val="252525"/>
+          <w:szCs w:val="22"/>
+        </w:rPr>
+      </w:pPr>
+    </w:p>
+    <w:p>
+      <w:pPr>
+        <w:spacing w:after="160" w:line="259" w:lineRule="auto"/>
+        <w:rPr>
+          <w:rFonts w:ascii="Century Gothic" w:hAnsi="Century Gothic" w:cs="Calibri"/>
+          <w:b/>
+          <w:noProof/>
+          <w:color w:val="252525"/>
+          <w:szCs w:val="22"/>
+        </w:rPr>
+      </w:pPr>
+    </w:p>
+    <w:p>
+      <w:pPr>
+        <w:spacing w:after="160" w:line="259" w:lineRule="auto"/>
+        <w:rPr>
+          <w:rFonts w:ascii="Century Gothic" w:hAnsi="Century Gothic" w:cs="Calibri"/>
+          <w:b/>
+          <w:noProof/>
+          <w:color w:val="252525"/>
+          <w:szCs w:val="22"/>
+        </w:rPr>
+      </w:pPr>
+    </w:p>
+    <w:p>
+      <w:pPr>
+        <w:spacing w:after="160" w:line="259" w:lineRule="auto"/>
+        <w:rPr>
+          <w:rFonts w:ascii="Century Gothic" w:hAnsi="Century Gothic" w:cs="Calibri"/>
+          <w:b/>
+          <w:noProof/>
+          <w:color w:val="252525"/>
+          <w:szCs w:val="22"/>
+        </w:rPr>
+      </w:pPr>
+    </w:p>
+    <w:p>
+      <w:pPr>
+        <w:spacing w:after="160" w:line="259" w:lineRule="auto"/>
+        <w:rPr>
+          <w:rFonts w:ascii="Century Gothic" w:hAnsi="Century Gothic" w:cs="Calibri"/>
+          <w:b/>
+          <w:noProof/>
+          <w:color w:val="252525"/>
+          <w:szCs w:val="22"/>
+        </w:rPr>
+      </w:pPr>
+    </w:p>
+    <w:p>
+      <w:pPr>
+        <w:spacing w:after="160" w:line="259" w:lineRule="auto"/>
+        <w:rPr>
+          <w:rFonts w:ascii="Century Gothic" w:hAnsi="Century Gothic" w:cs="Calibri"/>
+          <w:b/>
+          <w:noProof/>
+          <w:color w:val="252525"/>
+          <w:szCs w:val="22"/>
+        </w:rPr>
+      </w:pPr>
+    </w:p>
+    <w:p>
+      <w:pPr>
+        <w:spacing w:after="160" w:line="259" w:lineRule="auto"/>
+        <w:rPr>
+          <w:rFonts w:ascii="Century Gothic" w:hAnsi="Century Gothic" w:cs="Calibri"/>
+          <w:b/>
+          <w:noProof/>
+          <w:color w:val="252525"/>
+          <w:szCs w:val="22"/>
+        </w:rPr>
+      </w:pPr>
+    </w:p>
+    <w:p>
+      <w:pPr>
+        <w:spacing w:after="160" w:line="259" w:lineRule="auto"/>
+        <w:rPr>
+          <w:rFonts w:ascii="Century Gothic" w:hAnsi="Century Gothic" w:cs="Calibri"/>
+          <w:b/>
+          <w:noProof/>
+          <w:color w:val="252525"/>
+          <w:szCs w:val="22"/>
+        </w:rPr>
+      </w:pPr>
+    </w:p>
+    <w:p>
+      <w:pPr>
+        <w:spacing w:after="160" w:line="259" w:lineRule="auto"/>
+        <w:rPr>
+          <w:rFonts w:ascii="Century Gothic" w:hAnsi="Century Gothic" w:cs="Calibri"/>
+          <w:b/>
+          <w:noProof/>
+          <w:color w:val="252525"/>
+          <w:szCs w:val="22"/>
+        </w:rPr>
+      </w:pPr>
+    </w:p>
+    <w:p>
+      <w:pPr>
+        <w:spacing w:after="160" w:line="259" w:lineRule="auto"/>
+        <w:rPr>
+          <w:rFonts w:ascii="Century Gothic" w:hAnsi="Century Gothic" w:cs="Calibri"/>
+          <w:b/>
+          <w:noProof/>
+          <w:color w:val="252525"/>
+          <w:szCs w:val="22"/>
+        </w:rPr>
+      </w:pPr>
+    </w:p>
+    <w:p>
+      <w:pPr>
+        <w:spacing w:after="160" w:line="259" w:lineRule="auto"/>
+        <w:rPr>
+          <w:rFonts w:ascii="Century Gothic" w:hAnsi="Century Gothic" w:cs="Calibri"/>
+          <w:b/>
+          <w:noProof/>
+          <w:color w:val="252525"/>
+          <w:szCs w:val="22"/>
+        </w:rPr>
+      </w:pPr>
+    </w:p>
+    <w:p>
+      <w:pPr>
+        <w:spacing w:after="160" w:line="259" w:lineRule="auto"/>
+        <w:rPr>
+          <w:rFonts w:ascii="Century Gothic" w:hAnsi="Century Gothic" w:cs="Calibri"/>
+          <w:b/>
+          <w:noProof/>
+          <w:color w:val="252525"/>
+          <w:szCs w:val="22"/>
+        </w:rPr>
+      </w:pPr>
+    </w:p>
+    <w:p>
+      <w:pPr>
+        <w:spacing w:after="160" w:line="259" w:lineRule="auto"/>
+        <w:rPr>
+          <w:rFonts w:ascii="Century Gothic" w:hAnsi="Century Gothic" w:cs="Calibri"/>
+          <w:b/>
+          <w:noProof/>
+          <w:color w:val="252525"/>
+          <w:szCs w:val="22"/>
+        </w:rPr>
+      </w:pPr>
+    </w:p>
+    <w:p>
+      <w:pPr>
+        <w:spacing w:after="160" w:line="259" w:lineRule="auto"/>
+        <w:rPr>
+          <w:rFonts w:ascii="Century Gothic" w:hAnsi="Century Gothic" w:cs="Calibri"/>
+          <w:b/>
+          <w:noProof/>
+          <w:color w:val="252525"/>
+          <w:szCs w:val="22"/>
+        </w:rPr>
+      </w:pPr>
+    </w:p>
+    <w:p>
+      <w:pPr>
+        <w:spacing w:after="160" w:line="259" w:lineRule="auto"/>
+        <w:rPr>
+          <w:rFonts w:ascii="Century Gothic" w:hAnsi="Century Gothic" w:cs="Calibri"/>
+          <w:b/>
+          <w:noProof/>
+          <w:color w:val="252525"/>
+          <w:szCs w:val="22"/>
+        </w:rPr>
+      </w:pPr>
+    </w:p>
+    <w:p>
+      <w:pPr>
+        <w:spacing w:after="160" w:line="259" w:lineRule="auto"/>
+        <w:rPr>
+          <w:rFonts w:ascii="Century Gothic" w:hAnsi="Century Gothic" w:cs="Calibri"/>
+          <w:b/>
+          <w:noProof/>
+          <w:color w:val="252525"/>
+          <w:szCs w:val="22"/>
+        </w:rPr>
+      </w:pPr>
+    </w:p>
+    <w:p>
+      <w:pPr>
+        <w:spacing w:after="160" w:line="259" w:lineRule="auto"/>
+        <w:rPr>
+          <w:rFonts w:ascii="Century Gothic" w:hAnsi="Century Gothic" w:cs="Calibri"/>
+          <w:b/>
+          <w:noProof/>
+          <w:color w:val="252525"/>
+          <w:szCs w:val="22"/>
+        </w:rPr>
+      </w:pPr>
+    </w:p>
+    <w:p>
+      <w:pPr>
+        <w:spacing w:after="160" w:line="259" w:lineRule="auto"/>
+        <w:rPr>
+          <w:rFonts w:ascii="Century Gothic" w:hAnsi="Century Gothic" w:cs="Calibri"/>
+          <w:b/>
+          <w:noProof/>
+          <w:color w:val="252525"/>
+          <w:szCs w:val="22"/>
+        </w:rPr>
+      </w:pPr>
+    </w:p>
+    <w:p>
+      <w:pPr>
+        <w:spacing w:after="160" w:line="259" w:lineRule="auto"/>
+        <w:rPr>
+          <w:rFonts w:ascii="Century Gothic" w:hAnsi="Century Gothic" w:cs="Calibri"/>
+          <w:b/>
+          <w:noProof/>
+          <w:color w:val="252525"/>
+          <w:szCs w:val="22"/>
+        </w:rPr>
+      </w:pPr>
+    </w:p>
+    <w:p>
+      <w:pPr>
+        <w:spacing w:after="160" w:line="259" w:lineRule="auto"/>
+        <w:rPr>
+          <w:rFonts w:ascii="Century Gothic" w:hAnsi="Century Gothic" w:cs="Calibri"/>
+          <w:b/>
+          <w:noProof/>
+          <w:color w:val="252525"/>
+          <w:szCs w:val="22"/>
+        </w:rPr>
+      </w:pPr>
+    </w:p>
+    <w:p>
+      <w:pPr>
+        <w:spacing w:after="160" w:line="259" w:lineRule="auto"/>
+        <w:rPr>
+          <w:rFonts w:ascii="Century Gothic" w:hAnsi="Century Gothic" w:cs="Calibri"/>
+          <w:b/>
+          <w:noProof/>
+          <w:color w:val="252525"/>
+          <w:szCs w:val="22"/>
+        </w:rPr>
+      </w:pPr>
+    </w:p>
+    <w:p>
+      <w:pPr>
+        <w:spacing w:after="160" w:line="259" w:lineRule="auto"/>
+        <w:rPr>
+          <w:rFonts w:ascii="Century Gothic" w:hAnsi="Century Gothic" w:cs="Calibri"/>
+          <w:b/>
+          <w:noProof/>
+          <w:color w:val="252525"/>
+          <w:szCs w:val="22"/>
+        </w:rPr>
+      </w:pPr>
+    </w:p>
+    <w:p>
+      <w:pPr>
+        <w:spacing w:after="160" w:line="259" w:lineRule="auto"/>
+        <w:rPr>
+          <w:rFonts w:ascii="Century Gothic" w:hAnsi="Century Gothic" w:cs="Calibri"/>
+          <w:b/>
+          <w:noProof/>
+          <w:color w:val="252525"/>
+          <w:szCs w:val="22"/>
+        </w:rPr>
+      </w:pPr>
+    </w:p>
+    <w:p>
+      <w:pPr>
+        <w:spacing w:after="160" w:line="259" w:lineRule="auto"/>
+        <w:rPr>
+          <w:rFonts w:ascii="Century Gothic" w:hAnsi="Century Gothic" w:cs="Calibri"/>
+          <w:b/>
+          <w:noProof/>
+          <w:color w:val="252525"/>
+          <w:szCs w:val="22"/>
+        </w:rPr>
+      </w:pPr>
+    </w:p>
+    <w:p>
+      <w:pPr>
+        <w:spacing w:after="160" w:line="259" w:lineRule="auto"/>
+        <w:rPr>
+          <w:rFonts w:ascii="Century Gothic" w:hAnsi="Century Gothic" w:cs="Calibri"/>
+          <w:b/>
+          <w:noProof/>
+          <w:color w:val="252525"/>
+          <w:szCs w:val="22"/>
+        </w:rPr>
+      </w:pPr>
+    </w:p>
+    <w:p>
+      <w:pPr>
+        <w:spacing w:after="160" w:line="259" w:lineRule="auto"/>
+        <w:rPr>
+          <w:rFonts w:ascii="Century Gothic" w:hAnsi="Century Gothic" w:cs="Calibri"/>
+          <w:b/>
+          <w:noProof/>
+          <w:color w:val="252525"/>
+          <w:szCs w:val="22"/>
+        </w:rPr>
+      </w:pPr>
+    </w:p>
+    <w:p>
+      <w:pPr>
+        <w:spacing w:after="160" w:line="259" w:lineRule="auto"/>
+        <w:rPr>
+          <w:rFonts w:ascii="Century Gothic" w:hAnsi="Century Gothic" w:cs="Calibri"/>
+          <w:b/>
+          <w:noProof/>
+          <w:color w:val="252525"/>
+          <w:szCs w:val="22"/>
+        </w:rPr>
+      </w:pPr>
+    </w:p>
+    <w:p>
+      <w:pPr>
+        <w:spacing w:after="160" w:line="259" w:lineRule="auto"/>
+        <w:rPr>
+          <w:rFonts w:ascii="Century Gothic" w:hAnsi="Century Gothic" w:cs="Calibri"/>
+          <w:b/>
+          <w:noProof/>
+          <w:color w:val="252525"/>
+          <w:szCs w:val="22"/>
+        </w:rPr>
+      </w:pPr>
+    </w:p>
+    <w:p>
+      <w:pPr>
+        <w:spacing w:after="160" w:line="259" w:lineRule="auto"/>
+        <w:rPr>
+          <w:rFonts w:ascii="Century Gothic" w:hAnsi="Century Gothic" w:cs="Calibri"/>
+          <w:b/>
+          <w:noProof/>
+          <w:color w:val="252525"/>
+          <w:szCs w:val="22"/>
+        </w:rPr>
+      </w:pPr>
+    </w:p>
+    <w:p>
+      <w:pPr>
+        <w:spacing w:after="160" w:line="259" w:lineRule="auto"/>
+        <w:rPr>
+          <w:rFonts w:ascii="Century Gothic" w:hAnsi="Century Gothic" w:cs="Calibri"/>
+          <w:b/>
+          <w:noProof/>
+          <w:color w:val="252525"/>
+          <w:szCs w:val="22"/>
+        </w:rPr>
+      </w:pPr>
+    </w:p>
+    <w:p>
+      <w:pPr>
+        <w:spacing w:after="160" w:line="259" w:lineRule="auto"/>
+        <w:rPr>
+          <w:rFonts w:ascii="Century Gothic" w:hAnsi="Century Gothic" w:cs="Calibri"/>
+          <w:b/>
+          <w:noProof/>
+          <w:color w:val="252525"/>
+          <w:szCs w:val="22"/>
+        </w:rPr>
+      </w:pPr>
+    </w:p>
+    <w:p>
+      <w:pPr>
+        <w:spacing w:after="160" w:line="259" w:lineRule="auto"/>
+        <w:rPr>
+          <w:rFonts w:ascii="Century Gothic" w:hAnsi="Century Gothic" w:cs="Calibri"/>
+          <w:b/>
+          <w:noProof/>
+          <w:color w:val="252525"/>
+          <w:szCs w:val="22"/>
+        </w:rPr>
+      </w:pPr>
+    </w:p>
+    <w:p>
+      <w:pPr>
+        <w:spacing w:after="160" w:line="259" w:lineRule="auto"/>
+        <w:rPr>
+          <w:rFonts w:ascii="Century Gothic" w:hAnsi="Century Gothic" w:cs="Calibri"/>
+          <w:b/>
+          <w:noProof/>
+          <w:color w:val="252525"/>
+          <w:szCs w:val="22"/>
+        </w:rPr>
+      </w:pPr>
+    </w:p>
+    <w:p>
+      <w:pPr>
+        <w:spacing w:after="160" w:line="259" w:lineRule="auto"/>
+        <w:rPr>
+          <w:rFonts w:ascii="Century Gothic" w:hAnsi="Century Gothic" w:cs="Calibri"/>
+          <w:b/>
+          <w:noProof/>
+          <w:color w:val="252525"/>
+          <w:szCs w:val="22"/>
+        </w:rPr>
+      </w:pPr>
+    </w:p>
+    <w:p>
+      <w:pPr>
+        <w:spacing w:after="160" w:line="259" w:lineRule="auto"/>
+        <w:rPr>
+          <w:rFonts w:ascii="Century Gothic" w:hAnsi="Century Gothic" w:cs="Calibri"/>
+          <w:b/>
+          <w:noProof/>
+          <w:color w:val="252525"/>
+          <w:szCs w:val="22"/>
+        </w:rPr>
+      </w:pPr>
+    </w:p>
+    <w:p>
+      <w:pPr>
+        <w:spacing w:after="160" w:line="259" w:lineRule="auto"/>
+        <w:rPr>
+          <w:rFonts w:ascii="Century Gothic" w:hAnsi="Century Gothic" w:cs="Calibri"/>
+          <w:b/>
+          <w:noProof/>
+          <w:color w:val="252525"/>
+          <w:szCs w:val="22"/>
+        </w:rPr>
+      </w:pPr>
+    </w:p>
+    <w:p>
+      <w:pPr>
+        <w:spacing w:after="160" w:line="259" w:lineRule="auto"/>
+        <w:rPr>
+          <w:rFonts w:ascii="Century Gothic" w:hAnsi="Century Gothic" w:cs="Calibri"/>
+          <w:b/>
+          <w:noProof/>
+          <w:color w:val="252525"/>
+          <w:szCs w:val="22"/>
+        </w:rPr>
+      </w:pPr>
+    </w:p>
+    <w:p>
+      <w:pPr>
+        <w:spacing w:after="160" w:line="259" w:lineRule="auto"/>
+        <w:rPr>
+          <w:rFonts w:ascii="Century Gothic" w:hAnsi="Century Gothic" w:cs="Calibri"/>
+          <w:b/>
+          <w:noProof/>
+          <w:color w:val="252525"/>
+          <w:szCs w:val="22"/>
+        </w:rPr>
+      </w:pPr>
+    </w:p>
+    <w:p>
+      <w:pPr>
+        <w:spacing w:after="160" w:line="259" w:lineRule="auto"/>
+        <w:rPr>
+          <w:rFonts w:ascii="Century Gothic" w:hAnsi="Century Gothic" w:cs="Calibri"/>
+          <w:b/>
+          <w:noProof/>
+          <w:color w:val="252525"/>
+          <w:szCs w:val="22"/>
+        </w:rPr>
+      </w:pPr>
+    </w:p>
+    <w:p>
+      <w:pPr>
+        <w:spacing w:after="160" w:line="259" w:lineRule="auto"/>
+        <w:rPr>
+          <w:rFonts w:ascii="Century Gothic" w:hAnsi="Century Gothic" w:cs="Calibri"/>
+          <w:b/>
+          <w:noProof/>
+          <w:color w:val="252525"/>
+          <w:szCs w:val="22"/>
+        </w:rPr>
+      </w:pPr>
+    </w:p>
+    <w:p>
+      <w:pPr>
+        <w:spacing w:after="160" w:line="259" w:lineRule="auto"/>
+        <w:rPr>
+          <w:rFonts w:ascii="Century Gothic" w:hAnsi="Century Gothic" w:cs="Calibri"/>
+          <w:b/>
+          <w:noProof/>
+          <w:color w:val="252525"/>
+          <w:szCs w:val="22"/>
+        </w:rPr>
+      </w:pPr>
+    </w:p>
+    <w:p>
+      <w:pPr>
+        <w:spacing w:after="160" w:line="259" w:lineRule="auto"/>
+        <w:rPr>
+          <w:rFonts w:ascii="Century Gothic" w:hAnsi="Century Gothic" w:cs="Calibri"/>
+          <w:b/>
+          <w:noProof/>
+          <w:color w:val="252525"/>
+          <w:szCs w:val="22"/>
+        </w:rPr>
+      </w:pPr>
+    </w:p>
+    <w:p>
+      <w:pPr>
+        <w:spacing w:after="160" w:line="259" w:lineRule="auto"/>
+        <w:rPr>
+          <w:rFonts w:ascii="Century Gothic" w:hAnsi="Century Gothic" w:cs="Calibri"/>
+          <w:b/>
+          <w:noProof/>
+          <w:color w:val="252525"/>
+          <w:szCs w:val="22"/>
+        </w:rPr>
+      </w:pPr>
+    </w:p>
+    <w:p>
+      <w:pPr>
+        <w:spacing w:after="160" w:line="259" w:lineRule="auto"/>
+        <w:rPr>
+          <w:rFonts w:ascii="Century Gothic" w:hAnsi="Century Gothic" w:cs="Calibri"/>
+          <w:b/>
+          <w:noProof/>
+          <w:color w:val="252525"/>
+          <w:szCs w:val="22"/>
+        </w:rPr>
+      </w:pPr>
+    </w:p>
+    <w:p>
+      <w:pPr>
+        <w:spacing w:after="160" w:line="259" w:lineRule="auto"/>
+        <w:rPr>
+          <w:rFonts w:ascii="Century Gothic" w:hAnsi="Century Gothic" w:cs="Calibri"/>
+          <w:b/>
+          <w:noProof/>
+          <w:color w:val="252525"/>
+          <w:szCs w:val="22"/>
+        </w:rPr>
+      </w:pPr>
+    </w:p>
+    <w:p>
+      <w:pPr>
+        <w:spacing w:after="160" w:line="259" w:lineRule="auto"/>
+        <w:rPr>
+          <w:rFonts w:ascii="Century Gothic" w:hAnsi="Century Gothic" w:cs="Calibri"/>
+          <w:b/>
+          <w:noProof/>
+          <w:color w:val="252525"/>
+          <w:szCs w:val="22"/>
+        </w:rPr>
+      </w:pPr>
+    </w:p>
+    <w:p>
+      <w:pPr>
+        <w:spacing w:after="160" w:line="259" w:lineRule="auto"/>
+        <w:rPr>
+          <w:rFonts w:ascii="Century Gothic" w:hAnsi="Century Gothic" w:cs="Calibri"/>
+          <w:b/>
+          <w:noProof/>
+          <w:color w:val="252525"/>
+          <w:szCs w:val="22"/>
+        </w:rPr>
+      </w:pPr>
+    </w:p>
+    <w:p>
+      <w:pPr>
+        <w:spacing w:after="160" w:line="259" w:lineRule="auto"/>
+        <w:rPr>
+          <w:rFonts w:ascii="Century Gothic" w:hAnsi="Century Gothic" w:cs="Calibri"/>
+          <w:b/>
+          <w:noProof/>
+          <w:color w:val="252525"/>
+          <w:szCs w:val="22"/>
+        </w:rPr>
+      </w:pPr>
+    </w:p>
+    <w:p>
+      <w:pPr>
+        <w:spacing w:after="160" w:line="259" w:lineRule="auto"/>
+        <w:rPr>
+          <w:rFonts w:ascii="Century Gothic" w:hAnsi="Century Gothic" w:cs="Calibri"/>
+          <w:b/>
+          <w:noProof/>
+          <w:color w:val="252525"/>
+          <w:szCs w:val="22"/>
+        </w:rPr>
+      </w:pPr>
+    </w:p>
+    <w:p>
+      <w:pPr>
+        <w:spacing w:after="160" w:line="259" w:lineRule="auto"/>
+        <w:rPr>
+          <w:rFonts w:ascii="Century Gothic" w:hAnsi="Century Gothic" w:cs="Calibri"/>
+          <w:b/>
+          <w:noProof/>
+          <w:color w:val="252525"/>
+          <w:szCs w:val="22"/>
+        </w:rPr>
+      </w:pPr>
+    </w:p>
+    <w:p>
+      <w:pPr>
+        <w:spacing w:after="160" w:line="259" w:lineRule="auto"/>
+        <w:rPr>
+          <w:rFonts w:ascii="Century Gothic" w:hAnsi="Century Gothic" w:cs="Calibri"/>
+          <w:b/>
+          <w:noProof/>
+          <w:color w:val="252525"/>
+          <w:szCs w:val="22"/>
+        </w:rPr>
+      </w:pPr>
+    </w:p>
+    <w:p>
+      <w:pPr>
+        <w:spacing w:after="160" w:line="259" w:lineRule="auto"/>
+        <w:rPr>
+          <w:rFonts w:ascii="Century Gothic" w:hAnsi="Century Gothic" w:cs="Calibri"/>
+          <w:b/>
+          <w:noProof/>
+          <w:color w:val="252525"/>
+          <w:szCs w:val="22"/>
+        </w:rPr>
+      </w:pPr>
+    </w:p>
+    <w:p>
+      <w:pPr>
+        <w:spacing w:after="160" w:line="259" w:lineRule="auto"/>
+        <w:rPr>
+          <w:rFonts w:ascii="Century Gothic" w:hAnsi="Century Gothic" w:cs="Calibri"/>
+          <w:b/>
+          <w:noProof/>
+          <w:color w:val="252525"/>
+          <w:szCs w:val="22"/>
+        </w:rPr>
+      </w:pPr>
+    </w:p>
+    <w:p>
+      <w:pPr>
+        <w:spacing w:after="160" w:line="259" w:lineRule="auto"/>
+        <w:rPr>
+          <w:rFonts w:ascii="Century Gothic" w:hAnsi="Century Gothic" w:cs="Calibri"/>
+          <w:b/>
+          <w:color w:val="252525"/>
+          <w:szCs w:val="22"/>
+        </w:rPr>
+      </w:pPr>
+      <w:r>
+        <w:rPr>
+          <w:rFonts w:ascii="Century Gothic" w:hAnsi="Century Gothic" w:cs="Calibri"/>
+          <w:b/>
+          <w:noProof/>
+          <w:color w:val="252525"/>
+          <w:szCs w:val="22"/>
+        </w:rPr>
         <w:drawing>
           <wp:anchor distT="0" distB="0" distL="114300" distR="114300" simplePos="0" relativeHeight="251656704" behindDoc="0" locked="0" layoutInCell="1" allowOverlap="1" wp14:anchorId="6A246C4E" wp14:editId="294EC007">
             <wp:simplePos x="0" y="0"/>
@@ -4926,7 +7150,7 @@
                     </pic:cNvPicPr>
                   </pic:nvPicPr>
                   <pic:blipFill>
-                    <a:blip r:embed="rId13">
+                    <a:blip r:embed="rId14">
                       <a:extLst>
                         <a:ext uri="{28A0092B-C50C-407E-A947-70E740481C1C}">
                           <a14:useLocalDpi xmlns:a14="http://schemas.microsoft.com/office/drawing/2010/main" val="0"/>
@@ -4965,8 +7189,8 @@
       </w:r>
     </w:p>
     <w:sectPr>
-      <w:headerReference w:type="default" r:id="rId14"/>
-      <w:footerReference w:type="default" r:id="rId15"/>
+      <w:headerReference w:type="default" r:id="rId15"/>
+      <w:footerReference w:type="default" r:id="rId16"/>
       <w:type w:val="continuous"/>
       <w:pgSz w:w="11906" w:h="16838"/>
       <w:pgMar w:top="397" w:right="1134" w:bottom="680" w:left="1134" w:header="561" w:footer="510" w:gutter="0"/>

</xml_diff>

<commit_message>
Memoria a falta de exploración de datos
</commit_message>
<xml_diff>
--- a/ENTREGAS/SEGUNDA ENTREGA/INFORME - PREPARACIÓN DE DATOS.docx
+++ b/ENTREGAS/SEGUNDA ENTREGA/INFORME - PREPARACIÓN DE DATOS.docx
@@ -601,7 +601,7 @@
         <w:rPr>
           <w:rFonts w:ascii="Century Gothic headings" w:hAnsi="Century Gothic headings" w:cs="Calibri"/>
           <w:b/>
-          <w:color w:val="1F3864"/>
+          <w:color w:val="00338D"/>
           <w:sz w:val="22"/>
           <w:szCs w:val="22"/>
           <w:lang w:bidi="ar-LY"/>
@@ -611,7 +611,7 @@
         <w:rPr>
           <w:rFonts w:ascii="Century Gothic headings" w:hAnsi="Century Gothic headings" w:cs="Calibri"/>
           <w:b/>
-          <w:color w:val="1F3864"/>
+          <w:color w:val="00338D"/>
           <w:sz w:val="22"/>
           <w:szCs w:val="22"/>
           <w:lang w:bidi="ar-LY"/>
@@ -627,7 +627,7 @@
         <w:rPr>
           <w:rFonts w:ascii="Century Gothic headings" w:hAnsi="Century Gothic headings" w:cs="Calibri"/>
           <w:b/>
-          <w:color w:val="1F3864"/>
+          <w:color w:val="00338D"/>
           <w:sz w:val="22"/>
           <w:szCs w:val="22"/>
           <w:lang w:bidi="ar-LY"/>
@@ -641,7 +641,7 @@
         <w:rPr>
           <w:rFonts w:ascii="Century Gothic headings" w:hAnsi="Century Gothic headings" w:cs="Calibri"/>
           <w:b/>
-          <w:color w:val="1F3864"/>
+          <w:color w:val="00338D"/>
           <w:sz w:val="22"/>
           <w:szCs w:val="22"/>
           <w:lang w:bidi="ar-LY"/>
@@ -651,12 +651,36 @@
         <w:rPr>
           <w:rFonts w:ascii="Century Gothic headings" w:hAnsi="Century Gothic headings" w:cs="Calibri"/>
           <w:b/>
-          <w:color w:val="1F3864"/>
+          <w:color w:val="00338D"/>
           <w:sz w:val="22"/>
           <w:szCs w:val="22"/>
           <w:lang w:bidi="ar-LY"/>
         </w:rPr>
-        <w:t>Fuente 1: Página de Whoscored (</w:t>
+        <w:t xml:space="preserve">Fuente 1: Página de </w:t>
+      </w:r>
+      <w:proofErr w:type="spellStart"/>
+      <w:r>
+        <w:rPr>
+          <w:rFonts w:ascii="Century Gothic headings" w:hAnsi="Century Gothic headings" w:cs="Calibri"/>
+          <w:b/>
+          <w:color w:val="00338D"/>
+          <w:sz w:val="22"/>
+          <w:szCs w:val="22"/>
+          <w:lang w:bidi="ar-LY"/>
+        </w:rPr>
+        <w:t>Whoscored</w:t>
+      </w:r>
+      <w:proofErr w:type="spellEnd"/>
+      <w:r>
+        <w:rPr>
+          <w:rFonts w:ascii="Century Gothic headings" w:hAnsi="Century Gothic headings" w:cs="Calibri"/>
+          <w:b/>
+          <w:color w:val="00338D"/>
+          <w:sz w:val="22"/>
+          <w:szCs w:val="22"/>
+          <w:lang w:bidi="ar-LY"/>
+        </w:rPr>
+        <w:t xml:space="preserve"> (</w:t>
       </w:r>
       <w:hyperlink r:id="rId10" w:history="1">
         <w:r>
@@ -664,6 +688,7 @@
             <w:rStyle w:val="Hipervnculo"/>
             <w:rFonts w:ascii="Century Gothic headings" w:hAnsi="Century Gothic headings" w:cs="Calibri"/>
             <w:b/>
+            <w:color w:val="00338D"/>
             <w:sz w:val="22"/>
             <w:szCs w:val="22"/>
             <w:lang w:bidi="ar-LY"/>
@@ -675,7 +700,7 @@
         <w:rPr>
           <w:rFonts w:ascii="Century Gothic headings" w:hAnsi="Century Gothic headings" w:cs="Calibri"/>
           <w:b/>
-          <w:color w:val="1F3864"/>
+          <w:color w:val="00338D"/>
           <w:sz w:val="22"/>
           <w:szCs w:val="22"/>
           <w:lang w:bidi="ar-LY"/>
@@ -690,7 +715,7 @@
         <w:rPr>
           <w:rFonts w:ascii="Century Gothic headings" w:hAnsi="Century Gothic headings" w:cs="Calibri"/>
           <w:b/>
-          <w:color w:val="1F3864"/>
+          <w:color w:val="00338D"/>
           <w:sz w:val="22"/>
           <w:szCs w:val="22"/>
           <w:lang w:bidi="ar-LY"/>
@@ -700,7 +725,7 @@
         <w:rPr>
           <w:rFonts w:ascii="Century Gothic headings" w:hAnsi="Century Gothic headings" w:cs="Calibri"/>
           <w:b/>
-          <w:color w:val="1F3864"/>
+          <w:color w:val="00338D"/>
           <w:sz w:val="22"/>
           <w:szCs w:val="22"/>
           <w:lang w:bidi="ar-LY"/>
@@ -717,7 +742,7 @@
         <w:rPr>
           <w:rFonts w:ascii="Century Gothic headings" w:hAnsi="Century Gothic headings" w:cs="Calibri"/>
           <w:b/>
-          <w:color w:val="1F3864"/>
+          <w:color w:val="00338D"/>
           <w:sz w:val="22"/>
           <w:szCs w:val="22"/>
           <w:lang w:bidi="ar-LY"/>
@@ -727,34 +752,71 @@
         <w:rPr>
           <w:rFonts w:ascii="Century Gothic headings" w:hAnsi="Century Gothic headings" w:cs="Calibri"/>
           <w:b/>
-          <w:color w:val="1F3864"/>
+          <w:color w:val="00338D"/>
           <w:sz w:val="22"/>
           <w:szCs w:val="22"/>
           <w:lang w:bidi="ar-LY"/>
         </w:rPr>
-        <w:t xml:space="preserve">Las librerías utilizadas son selenium para hacer todo el tema relacionado con la extracción de datos, pandas para el manejo del dataframe, HTML para el manejo en si de diferentes elementos de la web y time para esperar el tiempo suficiente antes de acceder </w:t>
-      </w:r>
+        <w:t xml:space="preserve">Las librerías utilizadas son </w:t>
+      </w:r>
+      <w:proofErr w:type="spellStart"/>
       <w:r>
         <w:rPr>
           <w:rFonts w:ascii="Century Gothic headings" w:hAnsi="Century Gothic headings" w:cs="Calibri"/>
           <w:b/>
-          <w:color w:val="1F3864"/>
+          <w:color w:val="00338D"/>
           <w:sz w:val="22"/>
           <w:szCs w:val="22"/>
           <w:lang w:bidi="ar-LY"/>
         </w:rPr>
-        <w:t>a un elemento</w:t>
-      </w:r>
+        <w:t>selenium</w:t>
+      </w:r>
+      <w:proofErr w:type="spellEnd"/>
       <w:r>
         <w:rPr>
           <w:rFonts w:ascii="Century Gothic headings" w:hAnsi="Century Gothic headings" w:cs="Calibri"/>
           <w:b/>
-          <w:color w:val="1F3864"/>
+          <w:color w:val="00338D"/>
           <w:sz w:val="22"/>
           <w:szCs w:val="22"/>
           <w:lang w:bidi="ar-LY"/>
         </w:rPr>
-        <w:t>.</w:t>
+        <w:t xml:space="preserve"> para hacer todo el tema relacionado con la extracción de datos, pandas para el manejo del </w:t>
+      </w:r>
+      <w:proofErr w:type="spellStart"/>
+      <w:r>
+        <w:rPr>
+          <w:rFonts w:ascii="Century Gothic headings" w:hAnsi="Century Gothic headings" w:cs="Calibri"/>
+          <w:b/>
+          <w:color w:val="00338D"/>
+          <w:sz w:val="22"/>
+          <w:szCs w:val="22"/>
+          <w:lang w:bidi="ar-LY"/>
+        </w:rPr>
+        <w:t>dataframe</w:t>
+      </w:r>
+      <w:proofErr w:type="spellEnd"/>
+      <w:r>
+        <w:rPr>
+          <w:rFonts w:ascii="Century Gothic headings" w:hAnsi="Century Gothic headings" w:cs="Calibri"/>
+          <w:b/>
+          <w:color w:val="00338D"/>
+          <w:sz w:val="22"/>
+          <w:szCs w:val="22"/>
+          <w:lang w:bidi="ar-LY"/>
+        </w:rPr>
+        <w:t xml:space="preserve">, HTML para el manejo en si de diferentes elementos de la web y time para esperar el tiempo suficiente antes de acceder </w:t>
+      </w:r>
+      <w:r>
+        <w:rPr>
+          <w:rFonts w:ascii="Century Gothic headings" w:hAnsi="Century Gothic headings" w:cs="Calibri"/>
+          <w:b/>
+          <w:color w:val="00338D"/>
+          <w:sz w:val="22"/>
+          <w:szCs w:val="22"/>
+          <w:lang w:bidi="ar-LY"/>
+        </w:rPr>
+        <w:t>a un elemento.</w:t>
       </w:r>
     </w:p>
     <w:p>
@@ -764,7 +826,7 @@
         <w:rPr>
           <w:rFonts w:ascii="Century Gothic headings" w:hAnsi="Century Gothic headings" w:cs="Calibri"/>
           <w:b/>
-          <w:color w:val="1F3864"/>
+          <w:color w:val="00338D"/>
           <w:sz w:val="22"/>
           <w:szCs w:val="22"/>
           <w:lang w:bidi="ar-LY"/>
@@ -774,7 +836,7 @@
         <w:rPr>
           <w:rFonts w:ascii="Century Gothic headings" w:hAnsi="Century Gothic headings" w:cs="Calibri"/>
           <w:b/>
-          <w:color w:val="1F3864"/>
+          <w:color w:val="00338D"/>
           <w:sz w:val="22"/>
           <w:szCs w:val="22"/>
           <w:lang w:bidi="ar-LY"/>
@@ -791,7 +853,7 @@
         <w:rPr>
           <w:rFonts w:ascii="Century Gothic headings" w:hAnsi="Century Gothic headings" w:cs="Calibri"/>
           <w:b/>
-          <w:color w:val="1F3864"/>
+          <w:color w:val="00338D"/>
           <w:sz w:val="22"/>
           <w:szCs w:val="22"/>
           <w:lang w:bidi="ar-LY"/>
@@ -801,45 +863,119 @@
         <w:rPr>
           <w:rFonts w:ascii="Century Gothic headings" w:hAnsi="Century Gothic headings" w:cs="Calibri"/>
           <w:b/>
-          <w:color w:val="1F3864"/>
+          <w:color w:val="00338D"/>
           <w:sz w:val="22"/>
           <w:szCs w:val="22"/>
           <w:lang w:bidi="ar-LY"/>
         </w:rPr>
-        <w:t>En cuanto a la captura, lo que hacemos es, primero que nada, inicializar el navegador, una vez inicializado, tuvimos un problema con las cookies, porque al iniciarlo nos salía un aviso de cookies, por lo que lo que hicimos fue una función que pasa las cookies nada más iniciar la web, que pique en el botón correspondiente. Una vez pasadas las cookies pasamos a leer la tabla leemos la primera página de el primer año seleccionado, tenemos dos bucles, uno por los años y otro por el número de páginas que hay</w:t>
-      </w:r>
+        <w:t xml:space="preserve">En cuanto a la captura, lo que hacemos es, primero que nada, inicializar el navegador, una vez inicializado, tuvimos un problema con las cookies, porque al iniciarlo nos salía un aviso de cookies, por lo que lo que hicimos fue una función que pasa las cookies nada más iniciar la web, que pique en el botón correspondiente. Una vez pasadas las cookies pasamos a leer la tabla leemos la primera página </w:t>
+      </w:r>
+      <w:proofErr w:type="spellStart"/>
       <w:r>
         <w:rPr>
           <w:rFonts w:ascii="Century Gothic headings" w:hAnsi="Century Gothic headings" w:cs="Calibri"/>
           <w:b/>
-          <w:color w:val="1F3864"/>
+          <w:color w:val="00338D"/>
           <w:sz w:val="22"/>
           <w:szCs w:val="22"/>
           <w:lang w:bidi="ar-LY"/>
         </w:rPr>
-        <w:t>, en este segundo, para a partir de la primera página, teníamos un problema al cambiar la página, ya que salía un icono privacy que no se podía quitar, por lo que optamos por la solución de bajar la página un poco para que desapareciera con (</w:t>
-      </w:r>
+        <w:t>de el</w:t>
+      </w:r>
+      <w:proofErr w:type="spellEnd"/>
       <w:r>
         <w:rPr>
           <w:rFonts w:ascii="Century Gothic headings" w:hAnsi="Century Gothic headings" w:cs="Calibri"/>
           <w:b/>
-          <w:color w:val="1F3864"/>
+          <w:color w:val="00338D"/>
           <w:sz w:val="22"/>
           <w:szCs w:val="22"/>
           <w:lang w:bidi="ar-LY"/>
         </w:rPr>
-        <w:t>driver.execute_script("window.scrollBy(0, 750)")</w:t>
+        <w:t xml:space="preserve"> primer año seleccionado, tenemos dos bucles, uno por los años y otro por el número de páginas que hay</w:t>
       </w:r>
       <w:r>
         <w:rPr>
           <w:rFonts w:ascii="Century Gothic headings" w:hAnsi="Century Gothic headings" w:cs="Calibri"/>
           <w:b/>
-          <w:color w:val="1F3864"/>
+          <w:color w:val="00338D"/>
           <w:sz w:val="22"/>
           <w:szCs w:val="22"/>
           <w:lang w:bidi="ar-LY"/>
         </w:rPr>
-        <w:t>), a partir de aquí ya habríamos hecho todo lo necesario para tener todos los datos en nuestras manos.</w:t>
+        <w:t xml:space="preserve">, en este segundo, para a partir de la primera página, teníamos un problema al cambiar la página, ya que salía un icono </w:t>
+      </w:r>
+      <w:proofErr w:type="spellStart"/>
+      <w:r>
+        <w:rPr>
+          <w:rFonts w:ascii="Century Gothic headings" w:hAnsi="Century Gothic headings" w:cs="Calibri"/>
+          <w:b/>
+          <w:color w:val="00338D"/>
+          <w:sz w:val="22"/>
+          <w:szCs w:val="22"/>
+          <w:lang w:bidi="ar-LY"/>
+        </w:rPr>
+        <w:t>privacy</w:t>
+      </w:r>
+      <w:proofErr w:type="spellEnd"/>
+      <w:r>
+        <w:rPr>
+          <w:rFonts w:ascii="Century Gothic headings" w:hAnsi="Century Gothic headings" w:cs="Calibri"/>
+          <w:b/>
+          <w:color w:val="00338D"/>
+          <w:sz w:val="22"/>
+          <w:szCs w:val="22"/>
+          <w:lang w:bidi="ar-LY"/>
+        </w:rPr>
+        <w:t xml:space="preserve"> que no se podía quitar, por lo que optamos por la solución de bajar la página un poco para que desapareciera con (</w:t>
+      </w:r>
+      <w:proofErr w:type="spellStart"/>
+      <w:r>
+        <w:rPr>
+          <w:rFonts w:ascii="Century Gothic headings" w:hAnsi="Century Gothic headings" w:cs="Calibri"/>
+          <w:b/>
+          <w:color w:val="00338D"/>
+          <w:sz w:val="22"/>
+          <w:szCs w:val="22"/>
+          <w:lang w:bidi="ar-LY"/>
+        </w:rPr>
+        <w:t>driver.execute_script</w:t>
+      </w:r>
+      <w:proofErr w:type="spellEnd"/>
+      <w:r>
+        <w:rPr>
+          <w:rFonts w:ascii="Century Gothic headings" w:hAnsi="Century Gothic headings" w:cs="Calibri"/>
+          <w:b/>
+          <w:color w:val="00338D"/>
+          <w:sz w:val="22"/>
+          <w:szCs w:val="22"/>
+          <w:lang w:bidi="ar-LY"/>
+        </w:rPr>
+        <w:t>("</w:t>
+      </w:r>
+      <w:proofErr w:type="spellStart"/>
+      <w:r>
+        <w:rPr>
+          <w:rFonts w:ascii="Century Gothic headings" w:hAnsi="Century Gothic headings" w:cs="Calibri"/>
+          <w:b/>
+          <w:color w:val="00338D"/>
+          <w:sz w:val="22"/>
+          <w:szCs w:val="22"/>
+          <w:lang w:bidi="ar-LY"/>
+        </w:rPr>
+        <w:t>window.scrollBy</w:t>
+      </w:r>
+      <w:proofErr w:type="spellEnd"/>
+      <w:r>
+        <w:rPr>
+          <w:rFonts w:ascii="Century Gothic headings" w:hAnsi="Century Gothic headings" w:cs="Calibri"/>
+          <w:b/>
+          <w:color w:val="00338D"/>
+          <w:sz w:val="22"/>
+          <w:szCs w:val="22"/>
+          <w:lang w:bidi="ar-LY"/>
+        </w:rPr>
+        <w:t>(0, 750)")), a partir de aquí ya habríamos hecho todo lo necesario para tener todos los datos en nuestras manos.</w:t>
       </w:r>
     </w:p>
     <w:p>
@@ -849,7 +985,7 @@
         <w:rPr>
           <w:rFonts w:ascii="Century Gothic headings" w:hAnsi="Century Gothic headings" w:cs="Calibri"/>
           <w:b/>
-          <w:color w:val="1F3864"/>
+          <w:color w:val="00338D"/>
           <w:sz w:val="22"/>
           <w:szCs w:val="22"/>
           <w:lang w:bidi="ar-LY"/>
@@ -859,12 +995,36 @@
         <w:rPr>
           <w:rFonts w:ascii="Century Gothic headings" w:hAnsi="Century Gothic headings" w:cs="Calibri"/>
           <w:b/>
-          <w:color w:val="1F3864"/>
+          <w:color w:val="00338D"/>
           <w:sz w:val="22"/>
           <w:szCs w:val="22"/>
           <w:lang w:bidi="ar-LY"/>
         </w:rPr>
-        <w:t>Fuente 2: Página de Transfermarket, de aquí hemos sacado principalmente, aunque se pondrá detalladamente más adelante, la posición exacta, la edad y el precio.</w:t>
+        <w:t xml:space="preserve">Fuente 2: Página de </w:t>
+      </w:r>
+      <w:proofErr w:type="spellStart"/>
+      <w:r>
+        <w:rPr>
+          <w:rFonts w:ascii="Century Gothic headings" w:hAnsi="Century Gothic headings" w:cs="Calibri"/>
+          <w:b/>
+          <w:color w:val="00338D"/>
+          <w:sz w:val="22"/>
+          <w:szCs w:val="22"/>
+          <w:lang w:bidi="ar-LY"/>
+        </w:rPr>
+        <w:t>Transfermarket</w:t>
+      </w:r>
+      <w:proofErr w:type="spellEnd"/>
+      <w:r>
+        <w:rPr>
+          <w:rFonts w:ascii="Century Gothic headings" w:hAnsi="Century Gothic headings" w:cs="Calibri"/>
+          <w:b/>
+          <w:color w:val="00338D"/>
+          <w:sz w:val="22"/>
+          <w:szCs w:val="22"/>
+          <w:lang w:bidi="ar-LY"/>
+        </w:rPr>
+        <w:t>, de aquí hemos sacado principalmente, aunque se pondrá detalladamente más adelante, la posición exacta, la edad y el precio.</w:t>
       </w:r>
     </w:p>
     <w:p>
@@ -874,7 +1034,7 @@
         <w:rPr>
           <w:rFonts w:ascii="Century Gothic headings" w:hAnsi="Century Gothic headings" w:cs="Calibri"/>
           <w:b/>
-          <w:color w:val="1F3864"/>
+          <w:color w:val="00338D"/>
           <w:sz w:val="22"/>
           <w:szCs w:val="22"/>
           <w:lang w:bidi="ar-LY"/>
@@ -884,7 +1044,7 @@
         <w:rPr>
           <w:rFonts w:ascii="Century Gothic headings" w:hAnsi="Century Gothic headings" w:cs="Calibri"/>
           <w:b/>
-          <w:color w:val="1F3864"/>
+          <w:color w:val="00338D"/>
           <w:sz w:val="22"/>
           <w:szCs w:val="22"/>
           <w:lang w:bidi="ar-LY"/>
@@ -901,7 +1061,7 @@
         <w:rPr>
           <w:rFonts w:ascii="Century Gothic headings" w:hAnsi="Century Gothic headings" w:cs="Calibri"/>
           <w:b/>
-          <w:color w:val="1F3864"/>
+          <w:color w:val="00338D"/>
           <w:sz w:val="22"/>
           <w:szCs w:val="22"/>
           <w:lang w:bidi="ar-LY"/>
@@ -911,7 +1071,7 @@
         <w:rPr>
           <w:rFonts w:ascii="Century Gothic headings" w:hAnsi="Century Gothic headings" w:cs="Calibri"/>
           <w:b/>
-          <w:color w:val="1F3864"/>
+          <w:color w:val="00338D"/>
           <w:sz w:val="22"/>
           <w:szCs w:val="22"/>
           <w:lang w:bidi="ar-LY"/>
@@ -926,7 +1086,7 @@
         <w:rPr>
           <w:rFonts w:ascii="Century Gothic headings" w:hAnsi="Century Gothic headings" w:cs="Calibri"/>
           <w:b/>
-          <w:color w:val="1F3864"/>
+          <w:color w:val="00338D"/>
           <w:sz w:val="22"/>
           <w:szCs w:val="22"/>
           <w:lang w:bidi="ar-LY"/>
@@ -936,7 +1096,7 @@
         <w:rPr>
           <w:rFonts w:ascii="Century Gothic headings" w:hAnsi="Century Gothic headings" w:cs="Calibri"/>
           <w:b/>
-          <w:color w:val="1F3864"/>
+          <w:color w:val="00338D"/>
           <w:sz w:val="22"/>
           <w:szCs w:val="22"/>
           <w:lang w:bidi="ar-LY"/>
@@ -953,7 +1113,7 @@
         <w:rPr>
           <w:rFonts w:ascii="Century Gothic headings" w:hAnsi="Century Gothic headings" w:cs="Calibri"/>
           <w:b/>
-          <w:color w:val="1F3864"/>
+          <w:color w:val="00338D"/>
           <w:sz w:val="22"/>
           <w:szCs w:val="22"/>
           <w:lang w:bidi="ar-LY"/>
@@ -963,12 +1123,36 @@
         <w:rPr>
           <w:rFonts w:ascii="Century Gothic headings" w:hAnsi="Century Gothic headings" w:cs="Calibri"/>
           <w:b/>
-          <w:color w:val="1F3864"/>
+          <w:color w:val="00338D"/>
           <w:sz w:val="22"/>
           <w:szCs w:val="22"/>
           <w:lang w:bidi="ar-LY"/>
         </w:rPr>
-        <w:t>A partir de aquí, todo fue bastante sencillo, simplemente usar la API, e ir añadiendo lo leído a un dataframe, que luego descargaremos, lo realmente difícil fue encontrarla y aplicarla al principio.</w:t>
+        <w:t xml:space="preserve">A partir de aquí, todo fue bastante sencillo, simplemente usar la API, e ir añadiendo lo leído a un </w:t>
+      </w:r>
+      <w:proofErr w:type="spellStart"/>
+      <w:r>
+        <w:rPr>
+          <w:rFonts w:ascii="Century Gothic headings" w:hAnsi="Century Gothic headings" w:cs="Calibri"/>
+          <w:b/>
+          <w:color w:val="00338D"/>
+          <w:sz w:val="22"/>
+          <w:szCs w:val="22"/>
+          <w:lang w:bidi="ar-LY"/>
+        </w:rPr>
+        <w:t>dataframe</w:t>
+      </w:r>
+      <w:proofErr w:type="spellEnd"/>
+      <w:r>
+        <w:rPr>
+          <w:rFonts w:ascii="Century Gothic headings" w:hAnsi="Century Gothic headings" w:cs="Calibri"/>
+          <w:b/>
+          <w:color w:val="00338D"/>
+          <w:sz w:val="22"/>
+          <w:szCs w:val="22"/>
+          <w:lang w:bidi="ar-LY"/>
+        </w:rPr>
+        <w:t>, que luego descargaremos, lo realmente difícil fue encontrarla y aplicarla al principio.</w:t>
       </w:r>
     </w:p>
     <w:p>
@@ -1441,16 +1625,29 @@
           <w:lang w:val="es-ES"/>
         </w:rPr>
       </w:pPr>
-      <w:r>
-        <w:rPr>
-          <w:rFonts w:asciiTheme="minorBidi" w:hAnsiTheme="minorBidi"/>
-          <w:bCs/>
-          <w:color w:val="00338D"/>
-          <w:sz w:val="22"/>
-          <w:szCs w:val="22"/>
-          <w:lang w:val="es-ES"/>
-        </w:rPr>
-        <w:t>WhoScored:</w:t>
+      <w:proofErr w:type="spellStart"/>
+      <w:r>
+        <w:rPr>
+          <w:rFonts w:asciiTheme="minorBidi" w:hAnsiTheme="minorBidi"/>
+          <w:bCs/>
+          <w:color w:val="00338D"/>
+          <w:sz w:val="22"/>
+          <w:szCs w:val="22"/>
+          <w:lang w:val="es-ES"/>
+        </w:rPr>
+        <w:t>WhoScored</w:t>
+      </w:r>
+      <w:proofErr w:type="spellEnd"/>
+      <w:r>
+        <w:rPr>
+          <w:rFonts w:asciiTheme="minorBidi" w:hAnsiTheme="minorBidi"/>
+          <w:bCs/>
+          <w:color w:val="00338D"/>
+          <w:sz w:val="22"/>
+          <w:szCs w:val="22"/>
+          <w:lang w:val="es-ES"/>
+        </w:rPr>
+        <w:t>:</w:t>
       </w:r>
     </w:p>
     <w:p>
@@ -1576,6 +1773,7 @@
           <w:lang w:val="es-ES"/>
         </w:rPr>
       </w:pPr>
+      <w:proofErr w:type="spellStart"/>
       <w:r>
         <w:rPr>
           <w:rFonts w:asciiTheme="minorBidi" w:hAnsiTheme="minorBidi"/>
@@ -1588,6 +1786,7 @@
         </w:rPr>
         <w:t>Mins</w:t>
       </w:r>
+      <w:proofErr w:type="spellEnd"/>
       <w:r>
         <w:rPr>
           <w:rFonts w:asciiTheme="minorBidi" w:hAnsiTheme="minorBidi"/>
@@ -1634,7 +1833,31 @@
           <w:szCs w:val="22"/>
           <w:lang w:val="es-ES"/>
         </w:rPr>
-        <w:t xml:space="preserve"> minutos jugados</w:t>
+        <w:t xml:space="preserve"> </w:t>
+      </w:r>
+      <w:r>
+        <w:rPr>
+          <w:rFonts w:asciiTheme="minorBidi" w:hAnsiTheme="minorBidi"/>
+          <w:b/>
+          <w:bCs/>
+          <w:color w:val="00338D"/>
+          <w:sz w:val="22"/>
+          <w:szCs w:val="22"/>
+          <w:lang w:val="es-ES"/>
+        </w:rPr>
+        <w:t>minutos</w:t>
+      </w:r>
+      <w:r>
+        <w:rPr>
+          <w:rFonts w:asciiTheme="minorBidi" w:hAnsiTheme="minorBidi"/>
+          <w:b/>
+          <w:bCs/>
+          <w:color w:val="00338D"/>
+          <w:sz w:val="22"/>
+          <w:szCs w:val="22"/>
+          <w:lang w:val="es-ES"/>
+        </w:rPr>
+        <w:t xml:space="preserve"> jugados</w:t>
       </w:r>
     </w:p>
     <w:p>
@@ -1654,6 +1877,7 @@
           <w:lang w:val="es-ES"/>
         </w:rPr>
       </w:pPr>
+      <w:proofErr w:type="spellStart"/>
       <w:r>
         <w:rPr>
           <w:rFonts w:asciiTheme="minorBidi" w:hAnsiTheme="minorBidi"/>
@@ -1666,6 +1890,7 @@
         </w:rPr>
         <w:t>Goals</w:t>
       </w:r>
+      <w:proofErr w:type="spellEnd"/>
       <w:r>
         <w:rPr>
           <w:rFonts w:asciiTheme="minorBidi" w:hAnsiTheme="minorBidi"/>
@@ -1708,6 +1933,7 @@
           <w:lang w:val="es-ES"/>
         </w:rPr>
       </w:pPr>
+      <w:proofErr w:type="spellStart"/>
       <w:r>
         <w:rPr>
           <w:rFonts w:asciiTheme="minorBidi" w:hAnsiTheme="minorBidi"/>
@@ -1720,6 +1946,7 @@
         </w:rPr>
         <w:t>Assists</w:t>
       </w:r>
+      <w:proofErr w:type="spellEnd"/>
       <w:r>
         <w:rPr>
           <w:rFonts w:asciiTheme="minorBidi" w:hAnsiTheme="minorBidi"/>
@@ -1774,6 +2001,7 @@
           <w:lang w:val="es-ES"/>
         </w:rPr>
       </w:pPr>
+      <w:proofErr w:type="spellStart"/>
       <w:r>
         <w:rPr>
           <w:rFonts w:asciiTheme="minorBidi" w:hAnsiTheme="minorBidi"/>
@@ -1786,6 +2014,7 @@
         </w:rPr>
         <w:t>Yel</w:t>
       </w:r>
+      <w:proofErr w:type="spellEnd"/>
       <w:r>
         <w:rPr>
           <w:rFonts w:asciiTheme="minorBidi" w:hAnsiTheme="minorBidi"/>
@@ -1882,6 +2111,7 @@
           <w:lang w:val="es-ES"/>
         </w:rPr>
       </w:pPr>
+      <w:proofErr w:type="spellStart"/>
       <w:r>
         <w:rPr>
           <w:rFonts w:asciiTheme="minorBidi" w:hAnsiTheme="minorBidi"/>
@@ -1894,6 +2124,7 @@
         </w:rPr>
         <w:t>SpG</w:t>
       </w:r>
+      <w:proofErr w:type="spellEnd"/>
       <w:r>
         <w:rPr>
           <w:rFonts w:asciiTheme="minorBidi" w:hAnsiTheme="minorBidi"/>
@@ -1990,6 +2221,7 @@
           <w:lang w:val="es-ES"/>
         </w:rPr>
       </w:pPr>
+      <w:proofErr w:type="spellStart"/>
       <w:r>
         <w:rPr>
           <w:rFonts w:asciiTheme="minorBidi" w:hAnsiTheme="minorBidi"/>
@@ -2002,6 +2234,7 @@
         </w:rPr>
         <w:t>AerialsWon</w:t>
       </w:r>
+      <w:proofErr w:type="spellEnd"/>
       <w:r>
         <w:rPr>
           <w:rFonts w:asciiTheme="minorBidi" w:hAnsiTheme="minorBidi"/>
@@ -2056,6 +2289,7 @@
           <w:lang w:val="es-ES"/>
         </w:rPr>
       </w:pPr>
+      <w:proofErr w:type="spellStart"/>
       <w:r>
         <w:rPr>
           <w:rFonts w:asciiTheme="minorBidi" w:hAnsiTheme="minorBidi"/>
@@ -2068,6 +2302,7 @@
         </w:rPr>
         <w:t>MotM</w:t>
       </w:r>
+      <w:proofErr w:type="spellEnd"/>
       <w:r>
         <w:rPr>
           <w:rFonts w:asciiTheme="minorBidi" w:hAnsiTheme="minorBidi"/>
@@ -2110,6 +2345,7 @@
           <w:lang w:val="es-ES"/>
         </w:rPr>
       </w:pPr>
+      <w:proofErr w:type="spellStart"/>
       <w:r>
         <w:rPr>
           <w:rFonts w:asciiTheme="minorBidi" w:hAnsiTheme="minorBidi"/>
@@ -2122,6 +2358,7 @@
         </w:rPr>
         <w:t>Tackles</w:t>
       </w:r>
+      <w:proofErr w:type="spellEnd"/>
       <w:r>
         <w:rPr>
           <w:rFonts w:asciiTheme="minorBidi" w:hAnsiTheme="minorBidi"/>
@@ -2218,6 +2455,7 @@
           <w:lang w:val="es-ES"/>
         </w:rPr>
       </w:pPr>
+      <w:proofErr w:type="spellStart"/>
       <w:r>
         <w:rPr>
           <w:rFonts w:asciiTheme="minorBidi" w:hAnsiTheme="minorBidi"/>
@@ -2230,6 +2468,7 @@
         </w:rPr>
         <w:t>Fouls</w:t>
       </w:r>
+      <w:proofErr w:type="spellEnd"/>
       <w:r>
         <w:rPr>
           <w:rFonts w:asciiTheme="minorBidi" w:hAnsiTheme="minorBidi"/>
@@ -2272,6 +2511,7 @@
           <w:lang w:val="es-ES"/>
         </w:rPr>
       </w:pPr>
+      <w:proofErr w:type="spellStart"/>
       <w:r>
         <w:rPr>
           <w:rFonts w:asciiTheme="minorBidi" w:hAnsiTheme="minorBidi"/>
@@ -2296,6 +2536,7 @@
         </w:rPr>
         <w:t>_won</w:t>
       </w:r>
+      <w:proofErr w:type="spellEnd"/>
       <w:r>
         <w:rPr>
           <w:rFonts w:asciiTheme="minorBidi" w:hAnsiTheme="minorBidi"/>
@@ -2428,6 +2669,7 @@
           <w:lang w:val="es-ES"/>
         </w:rPr>
       </w:pPr>
+      <w:proofErr w:type="spellStart"/>
       <w:r>
         <w:rPr>
           <w:rFonts w:asciiTheme="minorBidi" w:hAnsiTheme="minorBidi"/>
@@ -2452,6 +2694,7 @@
         </w:rPr>
         <w:t>_deffensive</w:t>
       </w:r>
+      <w:proofErr w:type="spellEnd"/>
       <w:r>
         <w:rPr>
           <w:rFonts w:asciiTheme="minorBidi" w:hAnsiTheme="minorBidi"/>
@@ -2548,6 +2791,7 @@
           <w:lang w:val="es-ES"/>
         </w:rPr>
       </w:pPr>
+      <w:proofErr w:type="spellStart"/>
       <w:r>
         <w:rPr>
           <w:rFonts w:asciiTheme="minorBidi" w:hAnsiTheme="minorBidi"/>
@@ -2560,6 +2804,7 @@
         </w:rPr>
         <w:t>OwnG</w:t>
       </w:r>
+      <w:proofErr w:type="spellEnd"/>
       <w:r>
         <w:rPr>
           <w:rFonts w:asciiTheme="minorBidi" w:hAnsiTheme="minorBidi"/>
@@ -2614,6 +2859,7 @@
           <w:lang w:val="es-ES"/>
         </w:rPr>
       </w:pPr>
+      <w:proofErr w:type="spellStart"/>
       <w:r>
         <w:rPr>
           <w:rFonts w:asciiTheme="minorBidi" w:hAnsiTheme="minorBidi"/>
@@ -2626,6 +2872,7 @@
         </w:rPr>
         <w:t>KeyP</w:t>
       </w:r>
+      <w:proofErr w:type="spellEnd"/>
       <w:r>
         <w:rPr>
           <w:rFonts w:asciiTheme="minorBidi" w:hAnsiTheme="minorBidi"/>
@@ -2668,6 +2915,7 @@
           <w:lang w:val="es-ES"/>
         </w:rPr>
       </w:pPr>
+      <w:proofErr w:type="spellStart"/>
       <w:r>
         <w:rPr>
           <w:rFonts w:asciiTheme="minorBidi" w:hAnsiTheme="minorBidi"/>
@@ -2680,6 +2928,7 @@
         </w:rPr>
         <w:t>Drb_offensive</w:t>
       </w:r>
+      <w:proofErr w:type="spellEnd"/>
       <w:r>
         <w:rPr>
           <w:rFonts w:asciiTheme="minorBidi" w:hAnsiTheme="minorBidi"/>
@@ -2710,6 +2959,7 @@
           <w:lang w:val="es-ES"/>
         </w:rPr>
       </w:pPr>
+      <w:proofErr w:type="spellStart"/>
       <w:r>
         <w:rPr>
           <w:rFonts w:asciiTheme="minorBidi" w:hAnsiTheme="minorBidi"/>
@@ -2722,6 +2972,7 @@
         </w:rPr>
         <w:t>Fouled</w:t>
       </w:r>
+      <w:proofErr w:type="spellEnd"/>
       <w:r>
         <w:rPr>
           <w:rFonts w:asciiTheme="minorBidi" w:hAnsiTheme="minorBidi"/>
@@ -2788,6 +3039,7 @@
           <w:lang w:val="es-ES"/>
         </w:rPr>
       </w:pPr>
+      <w:proofErr w:type="spellStart"/>
       <w:r>
         <w:rPr>
           <w:rFonts w:asciiTheme="minorBidi" w:hAnsiTheme="minorBidi"/>
@@ -2812,6 +3064,7 @@
         </w:rPr>
         <w:t>sides</w:t>
       </w:r>
+      <w:proofErr w:type="spellEnd"/>
       <w:r>
         <w:rPr>
           <w:rFonts w:asciiTheme="minorBidi" w:hAnsiTheme="minorBidi"/>
@@ -2854,6 +3107,7 @@
           <w:lang w:val="es-ES"/>
         </w:rPr>
       </w:pPr>
+      <w:proofErr w:type="spellStart"/>
       <w:r>
         <w:rPr>
           <w:rFonts w:asciiTheme="minorBidi" w:hAnsiTheme="minorBidi"/>
@@ -2866,6 +3120,7 @@
         </w:rPr>
         <w:t>Disp</w:t>
       </w:r>
+      <w:proofErr w:type="spellEnd"/>
       <w:r>
         <w:rPr>
           <w:rFonts w:asciiTheme="minorBidi" w:hAnsiTheme="minorBidi"/>
@@ -2908,6 +3163,7 @@
           <w:lang w:val="es-ES"/>
         </w:rPr>
       </w:pPr>
+      <w:proofErr w:type="spellStart"/>
       <w:r>
         <w:rPr>
           <w:rFonts w:asciiTheme="minorBidi" w:hAnsiTheme="minorBidi"/>
@@ -2920,6 +3176,7 @@
         </w:rPr>
         <w:t>UnsTch</w:t>
       </w:r>
+      <w:proofErr w:type="spellEnd"/>
       <w:r>
         <w:rPr>
           <w:rFonts w:asciiTheme="minorBidi" w:hAnsiTheme="minorBidi"/>
@@ -2962,6 +3219,7 @@
           <w:lang w:val="es-ES"/>
         </w:rPr>
       </w:pPr>
+      <w:proofErr w:type="spellStart"/>
       <w:r>
         <w:rPr>
           <w:rFonts w:asciiTheme="minorBidi" w:hAnsiTheme="minorBidi"/>
@@ -2974,6 +3232,7 @@
         </w:rPr>
         <w:t>AvgP</w:t>
       </w:r>
+      <w:proofErr w:type="spellEnd"/>
       <w:r>
         <w:rPr>
           <w:rFonts w:asciiTheme="minorBidi" w:hAnsiTheme="minorBidi"/>
@@ -3016,6 +3275,7 @@
           <w:lang w:val="es-ES"/>
         </w:rPr>
       </w:pPr>
+      <w:proofErr w:type="spellStart"/>
       <w:r>
         <w:rPr>
           <w:rFonts w:asciiTheme="minorBidi" w:hAnsiTheme="minorBidi"/>
@@ -3028,6 +3288,7 @@
         </w:rPr>
         <w:t>Crosses</w:t>
       </w:r>
+      <w:proofErr w:type="spellEnd"/>
       <w:r>
         <w:rPr>
           <w:rFonts w:asciiTheme="minorBidi" w:hAnsiTheme="minorBidi"/>
@@ -3070,6 +3331,7 @@
           <w:lang w:val="es-ES"/>
         </w:rPr>
       </w:pPr>
+      <w:proofErr w:type="spellStart"/>
       <w:r>
         <w:rPr>
           <w:rFonts w:asciiTheme="minorBidi" w:hAnsiTheme="minorBidi"/>
@@ -3083,6 +3345,7 @@
         <w:lastRenderedPageBreak/>
         <w:t>LongB</w:t>
       </w:r>
+      <w:proofErr w:type="spellEnd"/>
       <w:r>
         <w:rPr>
           <w:rFonts w:asciiTheme="minorBidi" w:hAnsiTheme="minorBidi"/>
@@ -3143,52 +3406,103 @@
           <w:lang w:val="es-ES"/>
         </w:rPr>
       </w:pPr>
-      <w:r>
-        <w:rPr>
-          <w:rFonts w:asciiTheme="minorBidi" w:hAnsiTheme="minorBidi"/>
-          <w:b/>
-          <w:bCs/>
-          <w:color w:val="00338D"/>
-          <w:sz w:val="22"/>
-          <w:szCs w:val="22"/>
-          <w:lang w:val="es-ES"/>
-        </w:rPr>
-        <w:t>Transfermarket:</w:t>
-      </w:r>
-    </w:p>
-    <w:p>
-      <w:pPr>
-        <w:rPr>
-          <w:rFonts w:asciiTheme="minorBidi" w:hAnsiTheme="minorBidi"/>
-          <w:b/>
-          <w:bCs/>
-          <w:color w:val="00338D"/>
-          <w:sz w:val="22"/>
-          <w:szCs w:val="22"/>
-        </w:rPr>
-      </w:pPr>
-      <w:r>
-        <w:rPr>
-          <w:rFonts w:asciiTheme="minorBidi" w:hAnsiTheme="minorBidi"/>
-          <w:b/>
-          <w:bCs/>
-          <w:color w:val="00338D"/>
-          <w:sz w:val="22"/>
-          <w:szCs w:val="22"/>
-        </w:rPr>
-        <w:t>Age, Id son enteras, Height es numérica de</w:t>
-      </w:r>
-      <w:r>
-        <w:rPr>
-          <w:rFonts w:asciiTheme="minorBidi" w:hAnsiTheme="minorBidi"/>
-          <w:b/>
-          <w:bCs/>
-          <w:color w:val="00338D"/>
-          <w:sz w:val="22"/>
-          <w:szCs w:val="22"/>
-        </w:rPr>
-        <w:t>cimal, y el resto son strings</w:t>
-      </w:r>
+      <w:proofErr w:type="spellStart"/>
+      <w:r>
+        <w:rPr>
+          <w:rFonts w:asciiTheme="minorBidi" w:hAnsiTheme="minorBidi"/>
+          <w:b/>
+          <w:bCs/>
+          <w:color w:val="00338D"/>
+          <w:sz w:val="22"/>
+          <w:szCs w:val="22"/>
+          <w:lang w:val="es-ES"/>
+        </w:rPr>
+        <w:t>Transfermarket</w:t>
+      </w:r>
+      <w:proofErr w:type="spellEnd"/>
+      <w:r>
+        <w:rPr>
+          <w:rFonts w:asciiTheme="minorBidi" w:hAnsiTheme="minorBidi"/>
+          <w:b/>
+          <w:bCs/>
+          <w:color w:val="00338D"/>
+          <w:sz w:val="22"/>
+          <w:szCs w:val="22"/>
+          <w:lang w:val="es-ES"/>
+        </w:rPr>
+        <w:t>:</w:t>
+      </w:r>
+    </w:p>
+    <w:p>
+      <w:pPr>
+        <w:rPr>
+          <w:rFonts w:asciiTheme="minorBidi" w:hAnsiTheme="minorBidi"/>
+          <w:b/>
+          <w:bCs/>
+          <w:color w:val="00338D"/>
+          <w:sz w:val="22"/>
+          <w:szCs w:val="22"/>
+        </w:rPr>
+      </w:pPr>
+      <w:r>
+        <w:rPr>
+          <w:rFonts w:asciiTheme="minorBidi" w:hAnsiTheme="minorBidi"/>
+          <w:b/>
+          <w:bCs/>
+          <w:color w:val="00338D"/>
+          <w:sz w:val="22"/>
+          <w:szCs w:val="22"/>
+        </w:rPr>
+        <w:t xml:space="preserve">Age, Id son enteras, </w:t>
+      </w:r>
+      <w:proofErr w:type="spellStart"/>
+      <w:r>
+        <w:rPr>
+          <w:rFonts w:asciiTheme="minorBidi" w:hAnsiTheme="minorBidi"/>
+          <w:b/>
+          <w:bCs/>
+          <w:color w:val="00338D"/>
+          <w:sz w:val="22"/>
+          <w:szCs w:val="22"/>
+        </w:rPr>
+        <w:t>Height</w:t>
+      </w:r>
+      <w:proofErr w:type="spellEnd"/>
+      <w:r>
+        <w:rPr>
+          <w:rFonts w:asciiTheme="minorBidi" w:hAnsiTheme="minorBidi"/>
+          <w:b/>
+          <w:bCs/>
+          <w:color w:val="00338D"/>
+          <w:sz w:val="22"/>
+          <w:szCs w:val="22"/>
+        </w:rPr>
+        <w:t xml:space="preserve"> es numérica de</w:t>
+      </w:r>
+      <w:r>
+        <w:rPr>
+          <w:rFonts w:asciiTheme="minorBidi" w:hAnsiTheme="minorBidi"/>
+          <w:b/>
+          <w:bCs/>
+          <w:color w:val="00338D"/>
+          <w:sz w:val="22"/>
+          <w:szCs w:val="22"/>
+        </w:rPr>
+        <w:t xml:space="preserve">cimal, y el resto son </w:t>
+      </w:r>
+      <w:proofErr w:type="spellStart"/>
+      <w:r>
+        <w:rPr>
+          <w:rFonts w:asciiTheme="minorBidi" w:hAnsiTheme="minorBidi"/>
+          <w:b/>
+          <w:bCs/>
+          <w:color w:val="00338D"/>
+          <w:sz w:val="22"/>
+          <w:szCs w:val="22"/>
+        </w:rPr>
+        <w:t>strings</w:t>
+      </w:r>
+      <w:proofErr w:type="spellEnd"/>
     </w:p>
     <w:p>
       <w:pPr>
@@ -3291,6 +3605,7 @@
           <w:lang w:val="es-ES"/>
         </w:rPr>
       </w:pPr>
+      <w:proofErr w:type="spellStart"/>
       <w:r>
         <w:rPr>
           <w:rFonts w:asciiTheme="minorBidi" w:hAnsiTheme="minorBidi"/>
@@ -3303,6 +3618,7 @@
         </w:rPr>
         <w:t>DateofBirth</w:t>
       </w:r>
+      <w:proofErr w:type="spellEnd"/>
       <w:r>
         <w:rPr>
           <w:rFonts w:asciiTheme="minorBidi" w:hAnsiTheme="minorBidi"/>
@@ -3375,6 +3691,7 @@
           <w:lang w:val="es-ES"/>
         </w:rPr>
       </w:pPr>
+      <w:proofErr w:type="spellStart"/>
       <w:r>
         <w:rPr>
           <w:rFonts w:asciiTheme="minorBidi" w:hAnsiTheme="minorBidi"/>
@@ -3387,6 +3704,7 @@
         </w:rPr>
         <w:t>Nationality</w:t>
       </w:r>
+      <w:proofErr w:type="spellEnd"/>
       <w:r>
         <w:rPr>
           <w:rFonts w:asciiTheme="minorBidi" w:hAnsiTheme="minorBidi"/>
@@ -3417,6 +3735,7 @@
           <w:lang w:val="es-ES"/>
         </w:rPr>
       </w:pPr>
+      <w:proofErr w:type="spellStart"/>
       <w:r>
         <w:rPr>
           <w:rFonts w:asciiTheme="minorBidi" w:hAnsiTheme="minorBidi"/>
@@ -3429,6 +3748,7 @@
         </w:rPr>
         <w:t>CurrentClub</w:t>
       </w:r>
+      <w:proofErr w:type="spellEnd"/>
       <w:r>
         <w:rPr>
           <w:rFonts w:asciiTheme="minorBidi" w:hAnsiTheme="minorBidi"/>
@@ -3459,6 +3779,7 @@
           <w:lang w:val="es-ES"/>
         </w:rPr>
       </w:pPr>
+      <w:proofErr w:type="spellStart"/>
       <w:r>
         <w:rPr>
           <w:rFonts w:asciiTheme="minorBidi" w:hAnsiTheme="minorBidi"/>
@@ -3471,6 +3792,7 @@
         </w:rPr>
         <w:t>Height</w:t>
       </w:r>
+      <w:proofErr w:type="spellEnd"/>
       <w:r>
         <w:rPr>
           <w:rFonts w:asciiTheme="minorBidi" w:hAnsiTheme="minorBidi"/>
@@ -3501,6 +3823,7 @@
           <w:lang w:val="es-ES"/>
         </w:rPr>
       </w:pPr>
+      <w:proofErr w:type="spellStart"/>
       <w:r>
         <w:rPr>
           <w:rFonts w:asciiTheme="minorBidi" w:hAnsiTheme="minorBidi"/>
@@ -3513,6 +3836,7 @@
         </w:rPr>
         <w:t>Foot</w:t>
       </w:r>
+      <w:proofErr w:type="spellEnd"/>
       <w:r>
         <w:rPr>
           <w:rFonts w:asciiTheme="minorBidi" w:hAnsiTheme="minorBidi"/>
@@ -3555,6 +3879,7 @@
           <w:lang w:val="es-ES"/>
         </w:rPr>
       </w:pPr>
+      <w:proofErr w:type="spellStart"/>
       <w:r>
         <w:rPr>
           <w:rFonts w:asciiTheme="minorBidi" w:hAnsiTheme="minorBidi"/>
@@ -3567,6 +3892,7 @@
         </w:rPr>
         <w:t>JoinedOn</w:t>
       </w:r>
+      <w:proofErr w:type="spellEnd"/>
       <w:r>
         <w:rPr>
           <w:rFonts w:asciiTheme="minorBidi" w:hAnsiTheme="minorBidi"/>
@@ -3597,6 +3923,7 @@
           <w:lang w:val="es-ES"/>
         </w:rPr>
       </w:pPr>
+      <w:proofErr w:type="spellStart"/>
       <w:r>
         <w:rPr>
           <w:rFonts w:asciiTheme="minorBidi" w:hAnsiTheme="minorBidi"/>
@@ -3609,6 +3936,7 @@
         </w:rPr>
         <w:t>SignedFrom</w:t>
       </w:r>
+      <w:proofErr w:type="spellEnd"/>
       <w:r>
         <w:rPr>
           <w:rFonts w:asciiTheme="minorBidi" w:hAnsiTheme="minorBidi"/>
@@ -3639,6 +3967,7 @@
           <w:lang w:val="es-ES"/>
         </w:rPr>
       </w:pPr>
+      <w:proofErr w:type="spellStart"/>
       <w:r>
         <w:rPr>
           <w:rFonts w:asciiTheme="minorBidi" w:hAnsiTheme="minorBidi"/>
@@ -3651,6 +3980,7 @@
         </w:rPr>
         <w:t>MarketValue</w:t>
       </w:r>
+      <w:proofErr w:type="spellEnd"/>
       <w:r>
         <w:rPr>
           <w:rFonts w:asciiTheme="minorBidi" w:hAnsiTheme="minorBidi"/>
@@ -3709,669 +4039,20 @@
     <w:p>
       <w:pPr>
         <w:pStyle w:val="ListPara3"/>
-        <w:rPr>
-          <w:rFonts w:asciiTheme="minorBidi" w:hAnsiTheme="minorBidi"/>
-          <w:b/>
-          <w:bCs/>
-          <w:color w:val="00338D"/>
-          <w:sz w:val="22"/>
-          <w:szCs w:val="22"/>
-          <w:lang w:val="es-ES"/>
-        </w:rPr>
-      </w:pPr>
-      <w:r>
-        <w:rPr>
-          <w:rFonts w:asciiTheme="minorBidi" w:hAnsiTheme="minorBidi"/>
-          <w:b/>
-          <w:bCs/>
-          <w:color w:val="FFC000" w:themeColor="accent4"/>
-          <w:sz w:val="22"/>
-          <w:szCs w:val="22"/>
-          <w:lang w:val="es-ES"/>
-        </w:rPr>
-        <w:t>OffTarget</w:t>
-      </w:r>
-      <w:r>
-        <w:rPr>
-          <w:rFonts w:asciiTheme="minorBidi" w:hAnsiTheme="minorBidi"/>
-          <w:b/>
-          <w:bCs/>
-          <w:color w:val="00338D"/>
-          <w:sz w:val="22"/>
-          <w:szCs w:val="22"/>
-          <w:lang w:val="es-ES"/>
-        </w:rPr>
-        <w:t>: Tiros a puerta que van fuera.</w:t>
-      </w:r>
-    </w:p>
-    <w:p>
-      <w:pPr>
-        <w:pStyle w:val="ListPara3"/>
-        <w:rPr>
-          <w:rFonts w:asciiTheme="minorBidi" w:hAnsiTheme="minorBidi"/>
-          <w:b/>
-          <w:bCs/>
-          <w:color w:val="00338D"/>
-          <w:sz w:val="22"/>
-          <w:szCs w:val="22"/>
-          <w:lang w:val="es-ES"/>
-        </w:rPr>
-      </w:pPr>
-      <w:r>
-        <w:rPr>
-          <w:rFonts w:asciiTheme="minorBidi" w:hAnsiTheme="minorBidi"/>
-          <w:b/>
-          <w:bCs/>
-          <w:color w:val="FFC000" w:themeColor="accent4"/>
-          <w:sz w:val="22"/>
-          <w:szCs w:val="22"/>
-          <w:lang w:val="es-ES"/>
-        </w:rPr>
-        <w:t>OnPost</w:t>
-      </w:r>
-      <w:r>
-        <w:rPr>
-          <w:rFonts w:asciiTheme="minorBidi" w:hAnsiTheme="minorBidi"/>
-          <w:b/>
-          <w:bCs/>
-          <w:color w:val="00338D"/>
-          <w:sz w:val="22"/>
-          <w:szCs w:val="22"/>
-          <w:lang w:val="es-ES"/>
-        </w:rPr>
-        <w:t>: Tiros a puerta que dan al palo.</w:t>
-      </w:r>
-    </w:p>
-    <w:p>
-      <w:pPr>
-        <w:pStyle w:val="ListPara3"/>
-        <w:rPr>
-          <w:rFonts w:asciiTheme="minorBidi" w:hAnsiTheme="minorBidi"/>
-          <w:b/>
-          <w:bCs/>
-          <w:color w:val="00338D"/>
-          <w:sz w:val="22"/>
-          <w:szCs w:val="22"/>
-          <w:lang w:val="es-ES"/>
-        </w:rPr>
-      </w:pPr>
-      <w:r>
-        <w:rPr>
-          <w:rFonts w:asciiTheme="minorBidi" w:hAnsiTheme="minorBidi"/>
-          <w:b/>
-          <w:bCs/>
-          <w:color w:val="70AD47" w:themeColor="accent6"/>
-          <w:sz w:val="22"/>
-          <w:szCs w:val="22"/>
-          <w:lang w:val="es-ES"/>
-        </w:rPr>
-        <w:t>OnTarget</w:t>
-      </w:r>
-      <w:r>
-        <w:rPr>
-          <w:rFonts w:asciiTheme="minorBidi" w:hAnsiTheme="minorBidi"/>
-          <w:b/>
-          <w:bCs/>
-          <w:color w:val="00338D"/>
-          <w:sz w:val="22"/>
-          <w:szCs w:val="22"/>
-          <w:lang w:val="es-ES"/>
-        </w:rPr>
-        <w:t>: Tiros a puerta que entran.</w:t>
-      </w:r>
-    </w:p>
-    <w:p>
-      <w:pPr>
-        <w:pStyle w:val="ListPara3"/>
-        <w:rPr>
-          <w:rFonts w:asciiTheme="minorBidi" w:hAnsiTheme="minorBidi"/>
-          <w:b/>
-          <w:bCs/>
-          <w:color w:val="00338D"/>
-          <w:sz w:val="22"/>
-          <w:szCs w:val="22"/>
-          <w:lang w:val="es-ES"/>
-        </w:rPr>
-      </w:pPr>
-      <w:r>
-        <w:rPr>
-          <w:rFonts w:asciiTheme="minorBidi" w:hAnsiTheme="minorBidi"/>
-          <w:b/>
-          <w:bCs/>
-          <w:color w:val="FFC000" w:themeColor="accent4"/>
-          <w:sz w:val="22"/>
-          <w:szCs w:val="22"/>
-          <w:lang w:val="es-ES"/>
-        </w:rPr>
-        <w:t>Blocked</w:t>
-      </w:r>
-      <w:r>
-        <w:rPr>
-          <w:rFonts w:asciiTheme="minorBidi" w:hAnsiTheme="minorBidi"/>
-          <w:b/>
-          <w:bCs/>
-          <w:color w:val="00338D"/>
-          <w:sz w:val="22"/>
-          <w:szCs w:val="22"/>
-          <w:lang w:val="es-ES"/>
-        </w:rPr>
-        <w:t xml:space="preserve">: </w:t>
-      </w:r>
-      <w:r>
-        <w:rPr>
-          <w:rFonts w:asciiTheme="minorBidi" w:hAnsiTheme="minorBidi"/>
-          <w:b/>
-          <w:bCs/>
-          <w:color w:val="00338D"/>
-          <w:sz w:val="22"/>
-          <w:szCs w:val="22"/>
-          <w:lang w:val="es-ES"/>
-        </w:rPr>
-        <w:t>Tiros a puerta bloqueados.</w:t>
-      </w:r>
-    </w:p>
-    <w:p>
-      <w:pPr>
-        <w:pStyle w:val="ListPara3"/>
-        <w:rPr>
-          <w:rFonts w:asciiTheme="minorBidi" w:hAnsiTheme="minorBidi"/>
-          <w:b/>
-          <w:bCs/>
-          <w:color w:val="00338D"/>
-          <w:sz w:val="22"/>
-          <w:szCs w:val="22"/>
-          <w:lang w:val="es-ES"/>
-        </w:rPr>
-      </w:pPr>
-      <w:r>
-        <w:rPr>
-          <w:rFonts w:asciiTheme="minorBidi" w:hAnsiTheme="minorBidi"/>
-          <w:b/>
-          <w:bCs/>
-          <w:color w:val="FFC000" w:themeColor="accent4"/>
-          <w:sz w:val="22"/>
-          <w:szCs w:val="22"/>
-          <w:lang w:val="es-ES"/>
-        </w:rPr>
-        <w:t>OpenPlay</w:t>
-      </w:r>
-      <w:r>
-        <w:rPr>
-          <w:rFonts w:asciiTheme="minorBidi" w:hAnsiTheme="minorBidi"/>
-          <w:b/>
-          <w:bCs/>
-          <w:color w:val="00338D"/>
-          <w:sz w:val="22"/>
-          <w:szCs w:val="22"/>
-          <w:lang w:val="es-ES"/>
-        </w:rPr>
-        <w:t>: Goles a juego abierto.</w:t>
-      </w:r>
-    </w:p>
-    <w:p>
-      <w:pPr>
-        <w:pStyle w:val="ListPara3"/>
-        <w:rPr>
-          <w:rFonts w:asciiTheme="minorBidi" w:hAnsiTheme="minorBidi"/>
-          <w:b/>
-          <w:bCs/>
-          <w:color w:val="00338D"/>
-          <w:sz w:val="22"/>
-          <w:szCs w:val="22"/>
-          <w:lang w:val="es-ES"/>
-        </w:rPr>
-      </w:pPr>
-      <w:r>
-        <w:rPr>
-          <w:rFonts w:asciiTheme="minorBidi" w:hAnsiTheme="minorBidi"/>
-          <w:b/>
-          <w:bCs/>
-          <w:color w:val="00338D"/>
-          <w:sz w:val="22"/>
-          <w:szCs w:val="22"/>
-          <w:lang w:val="es-ES"/>
-        </w:rPr>
-        <w:t>Counter: Goles en contrataque.</w:t>
-      </w:r>
-    </w:p>
-    <w:p>
-      <w:pPr>
-        <w:pStyle w:val="ListPara3"/>
-        <w:rPr>
-          <w:rFonts w:asciiTheme="minorBidi" w:hAnsiTheme="minorBidi"/>
-          <w:b/>
-          <w:bCs/>
-          <w:color w:val="00338D"/>
-          <w:sz w:val="22"/>
-          <w:szCs w:val="22"/>
-          <w:lang w:val="es-ES"/>
-        </w:rPr>
-      </w:pPr>
-      <w:r>
-        <w:rPr>
-          <w:rFonts w:asciiTheme="minorBidi" w:hAnsiTheme="minorBidi"/>
-          <w:b/>
-          <w:bCs/>
-          <w:color w:val="00338D"/>
-          <w:sz w:val="22"/>
-          <w:szCs w:val="22"/>
-          <w:lang w:val="es-ES"/>
-        </w:rPr>
-        <w:t>SetPiece: Goles desde zonas determinadas (corneres y fueras).</w:t>
-      </w:r>
-    </w:p>
-    <w:p>
-      <w:pPr>
-        <w:pStyle w:val="ListPara3"/>
-        <w:rPr>
-          <w:rFonts w:asciiTheme="minorBidi" w:hAnsiTheme="minorBidi"/>
-          <w:b/>
-          <w:bCs/>
-          <w:color w:val="00338D"/>
-          <w:sz w:val="22"/>
-          <w:szCs w:val="22"/>
-        </w:rPr>
-      </w:pPr>
-      <w:r>
-        <w:rPr>
-          <w:rFonts w:asciiTheme="minorBidi" w:hAnsiTheme="minorBidi"/>
-          <w:b/>
-          <w:bCs/>
-          <w:color w:val="70AD47" w:themeColor="accent6"/>
-          <w:sz w:val="22"/>
-          <w:szCs w:val="22"/>
-        </w:rPr>
-        <w:t>PenaltyScored</w:t>
-      </w:r>
-      <w:r>
-        <w:rPr>
-          <w:rFonts w:asciiTheme="minorBidi" w:hAnsiTheme="minorBidi"/>
-          <w:b/>
-          <w:bCs/>
-          <w:color w:val="00338D"/>
-          <w:sz w:val="22"/>
-          <w:szCs w:val="22"/>
-        </w:rPr>
-        <w:t>: Goles de penalti.</w:t>
-      </w:r>
-    </w:p>
-    <w:p>
-      <w:pPr>
-        <w:pStyle w:val="ListPara3"/>
-        <w:rPr>
-          <w:rFonts w:asciiTheme="minorBidi" w:hAnsiTheme="minorBidi"/>
-          <w:b/>
-          <w:bCs/>
-          <w:color w:val="00338D"/>
-          <w:sz w:val="22"/>
-          <w:szCs w:val="22"/>
-          <w:lang w:val="es-ES"/>
-        </w:rPr>
-      </w:pPr>
-      <w:r>
-        <w:rPr>
-          <w:rFonts w:asciiTheme="minorBidi" w:hAnsiTheme="minorBidi"/>
-          <w:b/>
-          <w:bCs/>
-          <w:color w:val="70AD47" w:themeColor="accent6"/>
-          <w:sz w:val="22"/>
-          <w:szCs w:val="22"/>
-          <w:lang w:val="es-ES"/>
-        </w:rPr>
-        <w:t>OwnG</w:t>
-      </w:r>
-      <w:r>
-        <w:rPr>
-          <w:rFonts w:asciiTheme="minorBidi" w:hAnsiTheme="minorBidi"/>
-          <w:b/>
-          <w:bCs/>
-          <w:color w:val="00338D"/>
-          <w:sz w:val="22"/>
-          <w:szCs w:val="22"/>
-          <w:lang w:val="es-ES"/>
-        </w:rPr>
-        <w:t xml:space="preserve">: </w:t>
-      </w:r>
-      <w:r>
-        <w:rPr>
-          <w:rFonts w:asciiTheme="minorBidi" w:hAnsiTheme="minorBidi"/>
-          <w:b/>
-          <w:bCs/>
-          <w:color w:val="00338D"/>
-          <w:sz w:val="22"/>
-          <w:szCs w:val="22"/>
-          <w:lang w:val="es-ES"/>
-        </w:rPr>
-        <w:t>Goles en propia puerta.</w:t>
-      </w:r>
-    </w:p>
-    <w:p>
-      <w:pPr>
-        <w:pStyle w:val="ListPara3"/>
-        <w:rPr>
-          <w:rFonts w:asciiTheme="minorBidi" w:hAnsiTheme="minorBidi"/>
-          <w:b/>
-          <w:bCs/>
-          <w:color w:val="00338D"/>
-          <w:sz w:val="22"/>
-          <w:szCs w:val="22"/>
-          <w:lang w:val="es-ES"/>
-        </w:rPr>
-      </w:pPr>
-      <w:r>
-        <w:rPr>
-          <w:rFonts w:asciiTheme="minorBidi" w:hAnsiTheme="minorBidi"/>
-          <w:b/>
-          <w:bCs/>
-          <w:color w:val="70AD47" w:themeColor="accent6"/>
-          <w:sz w:val="22"/>
-          <w:szCs w:val="22"/>
-          <w:lang w:val="es-ES"/>
-        </w:rPr>
-        <w:t>AccLB</w:t>
-      </w:r>
-      <w:r>
-        <w:rPr>
-          <w:rFonts w:asciiTheme="minorBidi" w:hAnsiTheme="minorBidi"/>
-          <w:b/>
-          <w:bCs/>
-          <w:color w:val="00338D"/>
-          <w:sz w:val="22"/>
-          <w:szCs w:val="22"/>
-          <w:lang w:val="es-ES"/>
-        </w:rPr>
-        <w:t>: Salvadas en área de la portería.</w:t>
-      </w:r>
-    </w:p>
-    <w:p>
-      <w:pPr>
-        <w:pStyle w:val="ListPara3"/>
-        <w:rPr>
-          <w:rFonts w:asciiTheme="minorBidi" w:hAnsiTheme="minorBidi"/>
-          <w:b/>
-          <w:bCs/>
-          <w:color w:val="00338D"/>
-          <w:sz w:val="22"/>
-          <w:szCs w:val="22"/>
-          <w:lang w:val="es-ES"/>
-        </w:rPr>
-      </w:pPr>
-      <w:r>
-        <w:rPr>
-          <w:rFonts w:asciiTheme="minorBidi" w:hAnsiTheme="minorBidi"/>
-          <w:b/>
-          <w:bCs/>
-          <w:color w:val="70AD47" w:themeColor="accent6"/>
-          <w:sz w:val="22"/>
-          <w:szCs w:val="22"/>
-          <w:lang w:val="es-ES"/>
-        </w:rPr>
-        <w:t>InAccLB</w:t>
-      </w:r>
-      <w:r>
-        <w:rPr>
-          <w:rFonts w:asciiTheme="minorBidi" w:hAnsiTheme="minorBidi"/>
-          <w:b/>
-          <w:bCs/>
-          <w:color w:val="00338D"/>
-          <w:sz w:val="22"/>
-          <w:szCs w:val="22"/>
-          <w:lang w:val="es-ES"/>
-        </w:rPr>
-        <w:t xml:space="preserve">: </w:t>
-      </w:r>
-      <w:r>
-        <w:rPr>
-          <w:rFonts w:asciiTheme="minorBidi" w:hAnsiTheme="minorBidi"/>
-          <w:b/>
-          <w:bCs/>
-          <w:color w:val="00338D"/>
-          <w:sz w:val="22"/>
-          <w:szCs w:val="22"/>
-          <w:lang w:val="es-ES"/>
-        </w:rPr>
-        <w:t>Salvadas en área de penalti.</w:t>
-      </w:r>
-    </w:p>
-    <w:p>
-      <w:pPr>
-        <w:pStyle w:val="ListPara3"/>
-        <w:rPr>
-          <w:rFonts w:asciiTheme="minorBidi" w:hAnsiTheme="minorBidi"/>
-          <w:b/>
-          <w:bCs/>
-          <w:color w:val="00338D"/>
-          <w:sz w:val="22"/>
-          <w:szCs w:val="22"/>
-          <w:lang w:val="es-ES"/>
-        </w:rPr>
-      </w:pPr>
-      <w:r>
-        <w:rPr>
-          <w:rFonts w:asciiTheme="minorBidi" w:hAnsiTheme="minorBidi"/>
-          <w:b/>
-          <w:bCs/>
-          <w:color w:val="70AD47" w:themeColor="accent6"/>
-          <w:sz w:val="22"/>
-          <w:szCs w:val="22"/>
-          <w:lang w:val="es-ES"/>
-        </w:rPr>
-        <w:t>AccSP</w:t>
-      </w:r>
-      <w:r>
-        <w:rPr>
-          <w:rFonts w:asciiTheme="minorBidi" w:hAnsiTheme="minorBidi"/>
-          <w:b/>
-          <w:bCs/>
-          <w:color w:val="00338D"/>
-          <w:sz w:val="22"/>
-          <w:szCs w:val="22"/>
-          <w:lang w:val="es-ES"/>
-        </w:rPr>
-        <w:t>: Salvadas fuera de esas áreas.</w:t>
-      </w:r>
-    </w:p>
-    <w:p>
-      <w:pPr>
-        <w:pStyle w:val="ListPara3"/>
-        <w:rPr>
-          <w:rFonts w:asciiTheme="minorBidi" w:hAnsiTheme="minorBidi"/>
-          <w:b/>
-          <w:bCs/>
-          <w:color w:val="00338D"/>
-          <w:sz w:val="22"/>
-          <w:szCs w:val="22"/>
-          <w:lang w:val="es-ES"/>
-        </w:rPr>
-      </w:pPr>
-      <w:r>
-        <w:rPr>
-          <w:rFonts w:asciiTheme="minorBidi" w:hAnsiTheme="minorBidi"/>
-          <w:b/>
-          <w:bCs/>
-          <w:color w:val="FFC000" w:themeColor="accent4"/>
-          <w:sz w:val="22"/>
-          <w:szCs w:val="22"/>
-          <w:lang w:val="es-ES"/>
-        </w:rPr>
-        <w:t>LongB</w:t>
-      </w:r>
-      <w:r>
-        <w:rPr>
-          <w:rFonts w:asciiTheme="minorBidi" w:hAnsiTheme="minorBidi"/>
-          <w:b/>
-          <w:bCs/>
-          <w:color w:val="00338D"/>
-          <w:sz w:val="22"/>
-          <w:szCs w:val="22"/>
-          <w:lang w:val="es-ES"/>
-        </w:rPr>
-        <w:t>: Pases precisos de lejos.</w:t>
-      </w:r>
-    </w:p>
-    <w:p>
-      <w:pPr>
-        <w:pStyle w:val="ListPara3"/>
-        <w:rPr>
-          <w:rFonts w:asciiTheme="minorBidi" w:hAnsiTheme="minorBidi"/>
-          <w:b/>
-          <w:bCs/>
-          <w:color w:val="00338D"/>
-          <w:sz w:val="22"/>
-          <w:szCs w:val="22"/>
-          <w:lang w:val="es-ES"/>
-        </w:rPr>
-      </w:pPr>
-      <w:r>
-        <w:rPr>
-          <w:rFonts w:asciiTheme="minorBidi" w:hAnsiTheme="minorBidi"/>
-          <w:b/>
-          <w:bCs/>
-          <w:color w:val="FFC000" w:themeColor="accent4"/>
-          <w:sz w:val="22"/>
-          <w:szCs w:val="22"/>
-          <w:lang w:val="es-ES"/>
-        </w:rPr>
-        <w:t>InAccSP</w:t>
-      </w:r>
-      <w:r>
-        <w:rPr>
-          <w:rFonts w:asciiTheme="minorBidi" w:hAnsiTheme="minorBidi"/>
-          <w:b/>
-          <w:bCs/>
-          <w:color w:val="00338D"/>
-          <w:sz w:val="22"/>
-          <w:szCs w:val="22"/>
-          <w:lang w:val="es-ES"/>
-        </w:rPr>
-        <w:t xml:space="preserve">: </w:t>
-      </w:r>
-      <w:r>
-        <w:rPr>
-          <w:rFonts w:asciiTheme="minorBidi" w:hAnsiTheme="minorBidi"/>
-          <w:b/>
-          <w:bCs/>
-          <w:color w:val="00338D"/>
-          <w:sz w:val="22"/>
-          <w:szCs w:val="22"/>
-          <w:lang w:val="es-ES"/>
-        </w:rPr>
-        <w:t>Pases fallidos de lejos.</w:t>
-      </w:r>
-    </w:p>
-    <w:p>
-      <w:pPr>
-        <w:pStyle w:val="ListPara3"/>
-        <w:rPr>
-          <w:rFonts w:asciiTheme="minorBidi" w:hAnsiTheme="minorBidi"/>
-          <w:b/>
-          <w:bCs/>
-          <w:color w:val="00338D"/>
-          <w:sz w:val="22"/>
-          <w:szCs w:val="22"/>
-          <w:lang w:val="es-ES"/>
-        </w:rPr>
-      </w:pPr>
-      <w:r>
-        <w:rPr>
-          <w:rFonts w:asciiTheme="minorBidi" w:hAnsiTheme="minorBidi"/>
-          <w:b/>
-          <w:bCs/>
-          <w:color w:val="FFC000" w:themeColor="accent4"/>
-          <w:sz w:val="22"/>
-          <w:szCs w:val="22"/>
-          <w:lang w:val="es-ES"/>
-        </w:rPr>
-        <w:t>Short</w:t>
-      </w:r>
-      <w:r>
-        <w:rPr>
-          <w:rFonts w:asciiTheme="minorBidi" w:hAnsiTheme="minorBidi"/>
-          <w:b/>
-          <w:bCs/>
-          <w:color w:val="00338D"/>
-          <w:sz w:val="22"/>
-          <w:szCs w:val="22"/>
-          <w:lang w:val="es-ES"/>
-        </w:rPr>
-        <w:t>: Pases precisos de cerca.</w:t>
-      </w:r>
-    </w:p>
-    <w:p>
-      <w:pPr>
-        <w:pStyle w:val="ListPara3"/>
-        <w:rPr>
-          <w:rFonts w:asciiTheme="minorBidi" w:hAnsiTheme="minorBidi"/>
-          <w:b/>
-          <w:bCs/>
-          <w:color w:val="00338D"/>
-          <w:sz w:val="22"/>
-          <w:szCs w:val="22"/>
-          <w:lang w:val="es-ES"/>
-        </w:rPr>
-      </w:pPr>
-      <w:r>
-        <w:rPr>
-          <w:rFonts w:asciiTheme="minorBidi" w:hAnsiTheme="minorBidi"/>
-          <w:b/>
-          <w:bCs/>
-          <w:color w:val="FFC000" w:themeColor="accent4"/>
-          <w:sz w:val="22"/>
-          <w:szCs w:val="22"/>
-          <w:lang w:val="es-ES"/>
-        </w:rPr>
-        <w:t>InAccLB</w:t>
-      </w:r>
-      <w:r>
-        <w:rPr>
-          <w:rFonts w:asciiTheme="minorBidi" w:hAnsiTheme="minorBidi"/>
-          <w:b/>
-          <w:bCs/>
-          <w:color w:val="00338D"/>
-          <w:sz w:val="22"/>
-          <w:szCs w:val="22"/>
-          <w:lang w:val="es-ES"/>
-        </w:rPr>
-        <w:t>: Pases fallidos de cerca.</w:t>
-      </w:r>
-    </w:p>
-    <w:p>
-      <w:pPr>
-        <w:pStyle w:val="ListPara3"/>
-        <w:rPr>
-          <w:rFonts w:asciiTheme="minorBidi" w:hAnsiTheme="minorBidi"/>
-          <w:b/>
-          <w:bCs/>
-          <w:color w:val="00338D"/>
-          <w:sz w:val="22"/>
-          <w:szCs w:val="22"/>
-          <w:lang w:val="es-ES"/>
-        </w:rPr>
-      </w:pPr>
-      <w:r>
-        <w:rPr>
-          <w:rFonts w:asciiTheme="minorBidi" w:hAnsiTheme="minorBidi"/>
-          <w:b/>
-          <w:bCs/>
-          <w:color w:val="FFC000" w:themeColor="accent4"/>
-          <w:sz w:val="22"/>
-          <w:szCs w:val="22"/>
-          <w:lang w:val="es-ES"/>
-        </w:rPr>
-        <w:t>KeyP</w:t>
-      </w:r>
-      <w:r>
-        <w:rPr>
-          <w:rFonts w:asciiTheme="minorBidi" w:hAnsiTheme="minorBidi"/>
-          <w:b/>
-          <w:bCs/>
-          <w:color w:val="00338D"/>
-          <w:sz w:val="22"/>
-          <w:szCs w:val="22"/>
-          <w:lang w:val="es-ES"/>
-        </w:rPr>
-        <w:t>: Pases clave.</w:t>
-      </w:r>
+        <w:numPr>
+          <w:ilvl w:val="0"/>
+          <w:numId w:val="0"/>
+        </w:numPr>
+        <w:rPr>
+          <w:rFonts w:asciiTheme="minorBidi" w:hAnsiTheme="minorBidi"/>
+          <w:b/>
+          <w:bCs/>
+          <w:color w:val="00338D"/>
+          <w:sz w:val="22"/>
+          <w:szCs w:val="22"/>
+          <w:lang w:val="es-ES"/>
+        </w:rPr>
+      </w:pPr>
     </w:p>
     <w:p>
       <w:pPr>
@@ -4390,6 +4071,791 @@
           <w:lang w:val="es-ES"/>
         </w:rPr>
       </w:pPr>
+      <w:r>
+        <w:rPr>
+          <w:rFonts w:asciiTheme="minorBidi" w:hAnsiTheme="minorBidi"/>
+          <w:b/>
+          <w:bCs/>
+          <w:color w:val="00338D"/>
+          <w:sz w:val="22"/>
+          <w:szCs w:val="22"/>
+          <w:lang w:val="es-ES"/>
+        </w:rPr>
+        <w:t>Últimas añadidas, explicado en el punto 1.4:</w:t>
+      </w:r>
+    </w:p>
+    <w:p>
+      <w:pPr>
+        <w:pStyle w:val="ListPara3"/>
+        <w:rPr>
+          <w:rFonts w:asciiTheme="minorBidi" w:hAnsiTheme="minorBidi"/>
+          <w:b/>
+          <w:bCs/>
+          <w:color w:val="00338D"/>
+          <w:sz w:val="22"/>
+          <w:szCs w:val="22"/>
+          <w:lang w:val="es-ES"/>
+        </w:rPr>
+      </w:pPr>
+      <w:proofErr w:type="spellStart"/>
+      <w:r>
+        <w:rPr>
+          <w:rFonts w:asciiTheme="minorBidi" w:hAnsiTheme="minorBidi"/>
+          <w:b/>
+          <w:bCs/>
+          <w:color w:val="FFC000" w:themeColor="accent4"/>
+          <w:sz w:val="22"/>
+          <w:szCs w:val="22"/>
+          <w:lang w:val="es-ES"/>
+        </w:rPr>
+        <w:t>OffTarget</w:t>
+      </w:r>
+      <w:proofErr w:type="spellEnd"/>
+      <w:r>
+        <w:rPr>
+          <w:rFonts w:asciiTheme="minorBidi" w:hAnsiTheme="minorBidi"/>
+          <w:b/>
+          <w:bCs/>
+          <w:color w:val="00338D"/>
+          <w:sz w:val="22"/>
+          <w:szCs w:val="22"/>
+          <w:lang w:val="es-ES"/>
+        </w:rPr>
+        <w:t>: Tiros a puerta que van fuera.</w:t>
+      </w:r>
+    </w:p>
+    <w:p>
+      <w:pPr>
+        <w:pStyle w:val="ListPara3"/>
+        <w:rPr>
+          <w:rFonts w:asciiTheme="minorBidi" w:hAnsiTheme="minorBidi"/>
+          <w:b/>
+          <w:bCs/>
+          <w:color w:val="00338D"/>
+          <w:sz w:val="22"/>
+          <w:szCs w:val="22"/>
+          <w:lang w:val="es-ES"/>
+        </w:rPr>
+      </w:pPr>
+      <w:proofErr w:type="spellStart"/>
+      <w:r>
+        <w:rPr>
+          <w:rFonts w:asciiTheme="minorBidi" w:hAnsiTheme="minorBidi"/>
+          <w:b/>
+          <w:bCs/>
+          <w:color w:val="FFC000" w:themeColor="accent4"/>
+          <w:sz w:val="22"/>
+          <w:szCs w:val="22"/>
+          <w:lang w:val="es-ES"/>
+        </w:rPr>
+        <w:t>OnPost</w:t>
+      </w:r>
+      <w:proofErr w:type="spellEnd"/>
+      <w:r>
+        <w:rPr>
+          <w:rFonts w:asciiTheme="minorBidi" w:hAnsiTheme="minorBidi"/>
+          <w:b/>
+          <w:bCs/>
+          <w:color w:val="00338D"/>
+          <w:sz w:val="22"/>
+          <w:szCs w:val="22"/>
+          <w:lang w:val="es-ES"/>
+        </w:rPr>
+        <w:t>: Tiros a puerta que dan al palo.</w:t>
+      </w:r>
+    </w:p>
+    <w:p>
+      <w:pPr>
+        <w:pStyle w:val="ListPara3"/>
+        <w:rPr>
+          <w:rFonts w:asciiTheme="minorBidi" w:hAnsiTheme="minorBidi"/>
+          <w:b/>
+          <w:bCs/>
+          <w:color w:val="00338D"/>
+          <w:sz w:val="22"/>
+          <w:szCs w:val="22"/>
+          <w:lang w:val="es-ES"/>
+        </w:rPr>
+      </w:pPr>
+      <w:proofErr w:type="spellStart"/>
+      <w:r>
+        <w:rPr>
+          <w:rFonts w:asciiTheme="minorBidi" w:hAnsiTheme="minorBidi"/>
+          <w:b/>
+          <w:bCs/>
+          <w:color w:val="70AD47" w:themeColor="accent6"/>
+          <w:sz w:val="22"/>
+          <w:szCs w:val="22"/>
+          <w:lang w:val="es-ES"/>
+        </w:rPr>
+        <w:t>OnTarget</w:t>
+      </w:r>
+      <w:proofErr w:type="spellEnd"/>
+      <w:r>
+        <w:rPr>
+          <w:rFonts w:asciiTheme="minorBidi" w:hAnsiTheme="minorBidi"/>
+          <w:b/>
+          <w:bCs/>
+          <w:color w:val="00338D"/>
+          <w:sz w:val="22"/>
+          <w:szCs w:val="22"/>
+          <w:lang w:val="es-ES"/>
+        </w:rPr>
+        <w:t>: Tiros a puerta que entran.</w:t>
+      </w:r>
+    </w:p>
+    <w:p>
+      <w:pPr>
+        <w:pStyle w:val="ListPara3"/>
+        <w:rPr>
+          <w:rFonts w:asciiTheme="minorBidi" w:hAnsiTheme="minorBidi"/>
+          <w:b/>
+          <w:bCs/>
+          <w:color w:val="00338D"/>
+          <w:sz w:val="22"/>
+          <w:szCs w:val="22"/>
+          <w:lang w:val="es-ES"/>
+        </w:rPr>
+      </w:pPr>
+      <w:proofErr w:type="spellStart"/>
+      <w:r>
+        <w:rPr>
+          <w:rFonts w:asciiTheme="minorBidi" w:hAnsiTheme="minorBidi"/>
+          <w:b/>
+          <w:bCs/>
+          <w:color w:val="FFC000" w:themeColor="accent4"/>
+          <w:sz w:val="22"/>
+          <w:szCs w:val="22"/>
+          <w:lang w:val="es-ES"/>
+        </w:rPr>
+        <w:t>Blocked</w:t>
+      </w:r>
+      <w:proofErr w:type="spellEnd"/>
+      <w:r>
+        <w:rPr>
+          <w:rFonts w:asciiTheme="minorBidi" w:hAnsiTheme="minorBidi"/>
+          <w:b/>
+          <w:bCs/>
+          <w:color w:val="00338D"/>
+          <w:sz w:val="22"/>
+          <w:szCs w:val="22"/>
+          <w:lang w:val="es-ES"/>
+        </w:rPr>
+        <w:t xml:space="preserve">: </w:t>
+      </w:r>
+      <w:r>
+        <w:rPr>
+          <w:rFonts w:asciiTheme="minorBidi" w:hAnsiTheme="minorBidi"/>
+          <w:b/>
+          <w:bCs/>
+          <w:color w:val="00338D"/>
+          <w:sz w:val="22"/>
+          <w:szCs w:val="22"/>
+          <w:lang w:val="es-ES"/>
+        </w:rPr>
+        <w:t>Tiros a puerta bloqueados.</w:t>
+      </w:r>
+    </w:p>
+    <w:p>
+      <w:pPr>
+        <w:pStyle w:val="ListPara3"/>
+        <w:rPr>
+          <w:rFonts w:asciiTheme="minorBidi" w:hAnsiTheme="minorBidi"/>
+          <w:b/>
+          <w:bCs/>
+          <w:color w:val="00338D"/>
+          <w:sz w:val="22"/>
+          <w:szCs w:val="22"/>
+          <w:lang w:val="es-ES"/>
+        </w:rPr>
+      </w:pPr>
+      <w:proofErr w:type="spellStart"/>
+      <w:r>
+        <w:rPr>
+          <w:rFonts w:asciiTheme="minorBidi" w:hAnsiTheme="minorBidi"/>
+          <w:b/>
+          <w:bCs/>
+          <w:color w:val="FFC000" w:themeColor="accent4"/>
+          <w:sz w:val="22"/>
+          <w:szCs w:val="22"/>
+          <w:lang w:val="es-ES"/>
+        </w:rPr>
+        <w:t>OpenPlay</w:t>
+      </w:r>
+      <w:proofErr w:type="spellEnd"/>
+      <w:r>
+        <w:rPr>
+          <w:rFonts w:asciiTheme="minorBidi" w:hAnsiTheme="minorBidi"/>
+          <w:b/>
+          <w:bCs/>
+          <w:color w:val="00338D"/>
+          <w:sz w:val="22"/>
+          <w:szCs w:val="22"/>
+          <w:lang w:val="es-ES"/>
+        </w:rPr>
+        <w:t>: Goles a juego abierto.</w:t>
+      </w:r>
+    </w:p>
+    <w:p>
+      <w:pPr>
+        <w:pStyle w:val="ListPara3"/>
+        <w:rPr>
+          <w:rFonts w:asciiTheme="minorBidi" w:hAnsiTheme="minorBidi"/>
+          <w:b/>
+          <w:bCs/>
+          <w:color w:val="00338D"/>
+          <w:sz w:val="22"/>
+          <w:szCs w:val="22"/>
+          <w:lang w:val="es-ES"/>
+        </w:rPr>
+      </w:pPr>
+      <w:proofErr w:type="spellStart"/>
+      <w:r>
+        <w:rPr>
+          <w:rFonts w:asciiTheme="minorBidi" w:hAnsiTheme="minorBidi"/>
+          <w:b/>
+          <w:bCs/>
+          <w:color w:val="00338D"/>
+          <w:sz w:val="22"/>
+          <w:szCs w:val="22"/>
+          <w:lang w:val="es-ES"/>
+        </w:rPr>
+        <w:t>Counter</w:t>
+      </w:r>
+      <w:proofErr w:type="spellEnd"/>
+      <w:r>
+        <w:rPr>
+          <w:rFonts w:asciiTheme="minorBidi" w:hAnsiTheme="minorBidi"/>
+          <w:b/>
+          <w:bCs/>
+          <w:color w:val="00338D"/>
+          <w:sz w:val="22"/>
+          <w:szCs w:val="22"/>
+          <w:lang w:val="es-ES"/>
+        </w:rPr>
+        <w:t>: Goles en contrataque.</w:t>
+      </w:r>
+    </w:p>
+    <w:p>
+      <w:pPr>
+        <w:pStyle w:val="ListPara3"/>
+        <w:rPr>
+          <w:rFonts w:asciiTheme="minorBidi" w:hAnsiTheme="minorBidi"/>
+          <w:b/>
+          <w:bCs/>
+          <w:color w:val="00338D"/>
+          <w:sz w:val="22"/>
+          <w:szCs w:val="22"/>
+          <w:lang w:val="es-ES"/>
+        </w:rPr>
+      </w:pPr>
+      <w:proofErr w:type="spellStart"/>
+      <w:r>
+        <w:rPr>
+          <w:rFonts w:asciiTheme="minorBidi" w:hAnsiTheme="minorBidi"/>
+          <w:b/>
+          <w:bCs/>
+          <w:color w:val="00338D"/>
+          <w:sz w:val="22"/>
+          <w:szCs w:val="22"/>
+          <w:lang w:val="es-ES"/>
+        </w:rPr>
+        <w:t>SetPiece</w:t>
+      </w:r>
+      <w:proofErr w:type="spellEnd"/>
+      <w:r>
+        <w:rPr>
+          <w:rFonts w:asciiTheme="minorBidi" w:hAnsiTheme="minorBidi"/>
+          <w:b/>
+          <w:bCs/>
+          <w:color w:val="00338D"/>
+          <w:sz w:val="22"/>
+          <w:szCs w:val="22"/>
+          <w:lang w:val="es-ES"/>
+        </w:rPr>
+        <w:t>: Goles desde zonas determinadas (</w:t>
+      </w:r>
+      <w:proofErr w:type="spellStart"/>
+      <w:r>
+        <w:rPr>
+          <w:rFonts w:asciiTheme="minorBidi" w:hAnsiTheme="minorBidi"/>
+          <w:b/>
+          <w:bCs/>
+          <w:color w:val="00338D"/>
+          <w:sz w:val="22"/>
+          <w:szCs w:val="22"/>
+          <w:lang w:val="es-ES"/>
+        </w:rPr>
+        <w:t>corneres</w:t>
+      </w:r>
+      <w:proofErr w:type="spellEnd"/>
+      <w:r>
+        <w:rPr>
+          <w:rFonts w:asciiTheme="minorBidi" w:hAnsiTheme="minorBidi"/>
+          <w:b/>
+          <w:bCs/>
+          <w:color w:val="00338D"/>
+          <w:sz w:val="22"/>
+          <w:szCs w:val="22"/>
+          <w:lang w:val="es-ES"/>
+        </w:rPr>
+        <w:t xml:space="preserve"> y fueras).</w:t>
+      </w:r>
+    </w:p>
+    <w:p>
+      <w:pPr>
+        <w:pStyle w:val="ListPara3"/>
+        <w:rPr>
+          <w:rFonts w:asciiTheme="minorBidi" w:hAnsiTheme="minorBidi"/>
+          <w:b/>
+          <w:bCs/>
+          <w:color w:val="00338D"/>
+          <w:sz w:val="22"/>
+          <w:szCs w:val="22"/>
+        </w:rPr>
+      </w:pPr>
+      <w:proofErr w:type="spellStart"/>
+      <w:r>
+        <w:rPr>
+          <w:rFonts w:asciiTheme="minorBidi" w:hAnsiTheme="minorBidi"/>
+          <w:b/>
+          <w:bCs/>
+          <w:color w:val="70AD47" w:themeColor="accent6"/>
+          <w:sz w:val="22"/>
+          <w:szCs w:val="22"/>
+        </w:rPr>
+        <w:t>PenaltyScored</w:t>
+      </w:r>
+      <w:proofErr w:type="spellEnd"/>
+      <w:r>
+        <w:rPr>
+          <w:rFonts w:asciiTheme="minorBidi" w:hAnsiTheme="minorBidi"/>
+          <w:b/>
+          <w:bCs/>
+          <w:color w:val="00338D"/>
+          <w:sz w:val="22"/>
+          <w:szCs w:val="22"/>
+        </w:rPr>
+        <w:t xml:space="preserve">: Goles de </w:t>
+      </w:r>
+      <w:proofErr w:type="spellStart"/>
+      <w:r>
+        <w:rPr>
+          <w:rFonts w:asciiTheme="minorBidi" w:hAnsiTheme="minorBidi"/>
+          <w:b/>
+          <w:bCs/>
+          <w:color w:val="00338D"/>
+          <w:sz w:val="22"/>
+          <w:szCs w:val="22"/>
+        </w:rPr>
+        <w:t>penalti</w:t>
+      </w:r>
+      <w:proofErr w:type="spellEnd"/>
+      <w:r>
+        <w:rPr>
+          <w:rFonts w:asciiTheme="minorBidi" w:hAnsiTheme="minorBidi"/>
+          <w:b/>
+          <w:bCs/>
+          <w:color w:val="00338D"/>
+          <w:sz w:val="22"/>
+          <w:szCs w:val="22"/>
+        </w:rPr>
+        <w:t>.</w:t>
+      </w:r>
+    </w:p>
+    <w:p>
+      <w:pPr>
+        <w:pStyle w:val="ListPara3"/>
+        <w:rPr>
+          <w:rFonts w:asciiTheme="minorBidi" w:hAnsiTheme="minorBidi"/>
+          <w:b/>
+          <w:bCs/>
+          <w:color w:val="00338D"/>
+          <w:sz w:val="22"/>
+          <w:szCs w:val="22"/>
+          <w:lang w:val="es-ES"/>
+        </w:rPr>
+      </w:pPr>
+      <w:proofErr w:type="spellStart"/>
+      <w:r>
+        <w:rPr>
+          <w:rFonts w:asciiTheme="minorBidi" w:hAnsiTheme="minorBidi"/>
+          <w:b/>
+          <w:bCs/>
+          <w:color w:val="70AD47" w:themeColor="accent6"/>
+          <w:sz w:val="22"/>
+          <w:szCs w:val="22"/>
+          <w:lang w:val="es-ES"/>
+        </w:rPr>
+        <w:t>OwnG</w:t>
+      </w:r>
+      <w:proofErr w:type="spellEnd"/>
+      <w:r>
+        <w:rPr>
+          <w:rFonts w:asciiTheme="minorBidi" w:hAnsiTheme="minorBidi"/>
+          <w:b/>
+          <w:bCs/>
+          <w:color w:val="00338D"/>
+          <w:sz w:val="22"/>
+          <w:szCs w:val="22"/>
+          <w:lang w:val="es-ES"/>
+        </w:rPr>
+        <w:t xml:space="preserve">: </w:t>
+      </w:r>
+      <w:r>
+        <w:rPr>
+          <w:rFonts w:asciiTheme="minorBidi" w:hAnsiTheme="minorBidi"/>
+          <w:b/>
+          <w:bCs/>
+          <w:color w:val="00338D"/>
+          <w:sz w:val="22"/>
+          <w:szCs w:val="22"/>
+          <w:lang w:val="es-ES"/>
+        </w:rPr>
+        <w:t>Goles en propia puerta.</w:t>
+      </w:r>
+    </w:p>
+    <w:p>
+      <w:pPr>
+        <w:pStyle w:val="ListPara3"/>
+        <w:rPr>
+          <w:rFonts w:asciiTheme="minorBidi" w:hAnsiTheme="minorBidi"/>
+          <w:b/>
+          <w:bCs/>
+          <w:color w:val="00338D"/>
+          <w:sz w:val="22"/>
+          <w:szCs w:val="22"/>
+          <w:lang w:val="es-ES"/>
+        </w:rPr>
+      </w:pPr>
+      <w:proofErr w:type="spellStart"/>
+      <w:r>
+        <w:rPr>
+          <w:rFonts w:asciiTheme="minorBidi" w:hAnsiTheme="minorBidi"/>
+          <w:b/>
+          <w:bCs/>
+          <w:color w:val="70AD47" w:themeColor="accent6"/>
+          <w:sz w:val="22"/>
+          <w:szCs w:val="22"/>
+          <w:lang w:val="es-ES"/>
+        </w:rPr>
+        <w:t>AccLB</w:t>
+      </w:r>
+      <w:proofErr w:type="spellEnd"/>
+      <w:r>
+        <w:rPr>
+          <w:rFonts w:asciiTheme="minorBidi" w:hAnsiTheme="minorBidi"/>
+          <w:b/>
+          <w:bCs/>
+          <w:color w:val="00338D"/>
+          <w:sz w:val="22"/>
+          <w:szCs w:val="22"/>
+          <w:lang w:val="es-ES"/>
+        </w:rPr>
+        <w:t>: Salvadas en área de la portería.</w:t>
+      </w:r>
+    </w:p>
+    <w:p>
+      <w:pPr>
+        <w:pStyle w:val="ListPara3"/>
+        <w:rPr>
+          <w:rFonts w:asciiTheme="minorBidi" w:hAnsiTheme="minorBidi"/>
+          <w:b/>
+          <w:bCs/>
+          <w:color w:val="00338D"/>
+          <w:sz w:val="22"/>
+          <w:szCs w:val="22"/>
+          <w:lang w:val="es-ES"/>
+        </w:rPr>
+      </w:pPr>
+      <w:proofErr w:type="spellStart"/>
+      <w:r>
+        <w:rPr>
+          <w:rFonts w:asciiTheme="minorBidi" w:hAnsiTheme="minorBidi"/>
+          <w:b/>
+          <w:bCs/>
+          <w:color w:val="70AD47" w:themeColor="accent6"/>
+          <w:sz w:val="22"/>
+          <w:szCs w:val="22"/>
+          <w:lang w:val="es-ES"/>
+        </w:rPr>
+        <w:t>InAccLB</w:t>
+      </w:r>
+      <w:proofErr w:type="spellEnd"/>
+      <w:r>
+        <w:rPr>
+          <w:rFonts w:asciiTheme="minorBidi" w:hAnsiTheme="minorBidi"/>
+          <w:b/>
+          <w:bCs/>
+          <w:color w:val="00338D"/>
+          <w:sz w:val="22"/>
+          <w:szCs w:val="22"/>
+          <w:lang w:val="es-ES"/>
+        </w:rPr>
+        <w:t xml:space="preserve">: </w:t>
+      </w:r>
+      <w:r>
+        <w:rPr>
+          <w:rFonts w:asciiTheme="minorBidi" w:hAnsiTheme="minorBidi"/>
+          <w:b/>
+          <w:bCs/>
+          <w:color w:val="00338D"/>
+          <w:sz w:val="22"/>
+          <w:szCs w:val="22"/>
+          <w:lang w:val="es-ES"/>
+        </w:rPr>
+        <w:t>Salvadas en área de penalti.</w:t>
+      </w:r>
+    </w:p>
+    <w:p>
+      <w:pPr>
+        <w:pStyle w:val="ListPara3"/>
+        <w:rPr>
+          <w:rFonts w:asciiTheme="minorBidi" w:hAnsiTheme="minorBidi"/>
+          <w:b/>
+          <w:bCs/>
+          <w:color w:val="00338D"/>
+          <w:sz w:val="22"/>
+          <w:szCs w:val="22"/>
+          <w:lang w:val="es-ES"/>
+        </w:rPr>
+      </w:pPr>
+      <w:proofErr w:type="spellStart"/>
+      <w:r>
+        <w:rPr>
+          <w:rFonts w:asciiTheme="minorBidi" w:hAnsiTheme="minorBidi"/>
+          <w:b/>
+          <w:bCs/>
+          <w:color w:val="70AD47" w:themeColor="accent6"/>
+          <w:sz w:val="22"/>
+          <w:szCs w:val="22"/>
+          <w:lang w:val="es-ES"/>
+        </w:rPr>
+        <w:t>AccSP</w:t>
+      </w:r>
+      <w:proofErr w:type="spellEnd"/>
+      <w:r>
+        <w:rPr>
+          <w:rFonts w:asciiTheme="minorBidi" w:hAnsiTheme="minorBidi"/>
+          <w:b/>
+          <w:bCs/>
+          <w:color w:val="00338D"/>
+          <w:sz w:val="22"/>
+          <w:szCs w:val="22"/>
+          <w:lang w:val="es-ES"/>
+        </w:rPr>
+        <w:t>: Salvadas fuera de esas áreas.</w:t>
+      </w:r>
+    </w:p>
+    <w:p>
+      <w:pPr>
+        <w:pStyle w:val="ListPara3"/>
+        <w:rPr>
+          <w:rFonts w:asciiTheme="minorBidi" w:hAnsiTheme="minorBidi"/>
+          <w:b/>
+          <w:bCs/>
+          <w:color w:val="00338D"/>
+          <w:sz w:val="22"/>
+          <w:szCs w:val="22"/>
+          <w:lang w:val="es-ES"/>
+        </w:rPr>
+      </w:pPr>
+      <w:proofErr w:type="spellStart"/>
+      <w:r>
+        <w:rPr>
+          <w:rFonts w:asciiTheme="minorBidi" w:hAnsiTheme="minorBidi"/>
+          <w:b/>
+          <w:bCs/>
+          <w:color w:val="FFC000" w:themeColor="accent4"/>
+          <w:sz w:val="22"/>
+          <w:szCs w:val="22"/>
+          <w:lang w:val="es-ES"/>
+        </w:rPr>
+        <w:t>LongB</w:t>
+      </w:r>
+      <w:proofErr w:type="spellEnd"/>
+      <w:r>
+        <w:rPr>
+          <w:rFonts w:asciiTheme="minorBidi" w:hAnsiTheme="minorBidi"/>
+          <w:b/>
+          <w:bCs/>
+          <w:color w:val="00338D"/>
+          <w:sz w:val="22"/>
+          <w:szCs w:val="22"/>
+          <w:lang w:val="es-ES"/>
+        </w:rPr>
+        <w:t>: Pases precisos de lejos.</w:t>
+      </w:r>
+    </w:p>
+    <w:p>
+      <w:pPr>
+        <w:pStyle w:val="ListPara3"/>
+        <w:rPr>
+          <w:rFonts w:asciiTheme="minorBidi" w:hAnsiTheme="minorBidi"/>
+          <w:b/>
+          <w:bCs/>
+          <w:color w:val="00338D"/>
+          <w:sz w:val="22"/>
+          <w:szCs w:val="22"/>
+          <w:lang w:val="es-ES"/>
+        </w:rPr>
+      </w:pPr>
+      <w:proofErr w:type="spellStart"/>
+      <w:r>
+        <w:rPr>
+          <w:rFonts w:asciiTheme="minorBidi" w:hAnsiTheme="minorBidi"/>
+          <w:b/>
+          <w:bCs/>
+          <w:color w:val="FFC000" w:themeColor="accent4"/>
+          <w:sz w:val="22"/>
+          <w:szCs w:val="22"/>
+          <w:lang w:val="es-ES"/>
+        </w:rPr>
+        <w:t>InAccSP</w:t>
+      </w:r>
+      <w:proofErr w:type="spellEnd"/>
+      <w:r>
+        <w:rPr>
+          <w:rFonts w:asciiTheme="minorBidi" w:hAnsiTheme="minorBidi"/>
+          <w:b/>
+          <w:bCs/>
+          <w:color w:val="00338D"/>
+          <w:sz w:val="22"/>
+          <w:szCs w:val="22"/>
+          <w:lang w:val="es-ES"/>
+        </w:rPr>
+        <w:t xml:space="preserve">: </w:t>
+      </w:r>
+      <w:r>
+        <w:rPr>
+          <w:rFonts w:asciiTheme="minorBidi" w:hAnsiTheme="minorBidi"/>
+          <w:b/>
+          <w:bCs/>
+          <w:color w:val="00338D"/>
+          <w:sz w:val="22"/>
+          <w:szCs w:val="22"/>
+          <w:lang w:val="es-ES"/>
+        </w:rPr>
+        <w:t>Pases fallidos de lejos.</w:t>
+      </w:r>
+    </w:p>
+    <w:p>
+      <w:pPr>
+        <w:pStyle w:val="ListPara3"/>
+        <w:rPr>
+          <w:rFonts w:asciiTheme="minorBidi" w:hAnsiTheme="minorBidi"/>
+          <w:b/>
+          <w:bCs/>
+          <w:color w:val="00338D"/>
+          <w:sz w:val="22"/>
+          <w:szCs w:val="22"/>
+          <w:lang w:val="es-ES"/>
+        </w:rPr>
+      </w:pPr>
+      <w:r>
+        <w:rPr>
+          <w:rFonts w:asciiTheme="minorBidi" w:hAnsiTheme="minorBidi"/>
+          <w:b/>
+          <w:bCs/>
+          <w:color w:val="FFC000" w:themeColor="accent4"/>
+          <w:sz w:val="22"/>
+          <w:szCs w:val="22"/>
+          <w:lang w:val="es-ES"/>
+        </w:rPr>
+        <w:t>Short</w:t>
+      </w:r>
+      <w:r>
+        <w:rPr>
+          <w:rFonts w:asciiTheme="minorBidi" w:hAnsiTheme="minorBidi"/>
+          <w:b/>
+          <w:bCs/>
+          <w:color w:val="00338D"/>
+          <w:sz w:val="22"/>
+          <w:szCs w:val="22"/>
+          <w:lang w:val="es-ES"/>
+        </w:rPr>
+        <w:t>: Pases precisos de cerca.</w:t>
+      </w:r>
+    </w:p>
+    <w:p>
+      <w:pPr>
+        <w:pStyle w:val="ListPara3"/>
+        <w:rPr>
+          <w:rFonts w:asciiTheme="minorBidi" w:hAnsiTheme="minorBidi"/>
+          <w:b/>
+          <w:bCs/>
+          <w:color w:val="00338D"/>
+          <w:sz w:val="22"/>
+          <w:szCs w:val="22"/>
+          <w:lang w:val="es-ES"/>
+        </w:rPr>
+      </w:pPr>
+      <w:proofErr w:type="spellStart"/>
+      <w:r>
+        <w:rPr>
+          <w:rFonts w:asciiTheme="minorBidi" w:hAnsiTheme="minorBidi"/>
+          <w:b/>
+          <w:bCs/>
+          <w:color w:val="FFC000" w:themeColor="accent4"/>
+          <w:sz w:val="22"/>
+          <w:szCs w:val="22"/>
+          <w:lang w:val="es-ES"/>
+        </w:rPr>
+        <w:t>InAccLB</w:t>
+      </w:r>
+      <w:proofErr w:type="spellEnd"/>
+      <w:r>
+        <w:rPr>
+          <w:rFonts w:asciiTheme="minorBidi" w:hAnsiTheme="minorBidi"/>
+          <w:b/>
+          <w:bCs/>
+          <w:color w:val="00338D"/>
+          <w:sz w:val="22"/>
+          <w:szCs w:val="22"/>
+          <w:lang w:val="es-ES"/>
+        </w:rPr>
+        <w:t>: Pases fallidos de cerca.</w:t>
+      </w:r>
+    </w:p>
+    <w:p>
+      <w:pPr>
+        <w:pStyle w:val="ListPara3"/>
+        <w:rPr>
+          <w:rFonts w:asciiTheme="minorBidi" w:hAnsiTheme="minorBidi"/>
+          <w:b/>
+          <w:bCs/>
+          <w:color w:val="00338D"/>
+          <w:sz w:val="22"/>
+          <w:szCs w:val="22"/>
+          <w:lang w:val="es-ES"/>
+        </w:rPr>
+      </w:pPr>
+      <w:proofErr w:type="spellStart"/>
+      <w:r>
+        <w:rPr>
+          <w:rFonts w:asciiTheme="minorBidi" w:hAnsiTheme="minorBidi"/>
+          <w:b/>
+          <w:bCs/>
+          <w:color w:val="FFC000" w:themeColor="accent4"/>
+          <w:sz w:val="22"/>
+          <w:szCs w:val="22"/>
+          <w:lang w:val="es-ES"/>
+        </w:rPr>
+        <w:t>KeyP</w:t>
+      </w:r>
+      <w:proofErr w:type="spellEnd"/>
+      <w:r>
+        <w:rPr>
+          <w:rFonts w:asciiTheme="minorBidi" w:hAnsiTheme="minorBidi"/>
+          <w:b/>
+          <w:bCs/>
+          <w:color w:val="00338D"/>
+          <w:sz w:val="22"/>
+          <w:szCs w:val="22"/>
+          <w:lang w:val="es-ES"/>
+        </w:rPr>
+        <w:t>: Pases clave.</w:t>
+      </w:r>
     </w:p>
     <w:p>
       <w:pPr>
@@ -4408,18 +4874,6 @@
           <w:lang w:val="es-ES"/>
         </w:rPr>
       </w:pPr>
-      <w:r>
-        <w:rPr>
-          <w:rFonts w:asciiTheme="minorBidi" w:hAnsiTheme="minorBidi"/>
-          <w:b/>
-          <w:bCs/>
-          <w:color w:val="00338D"/>
-          <w:sz w:val="22"/>
-          <w:szCs w:val="22"/>
-          <w:lang w:val="es-ES"/>
-        </w:rPr>
-        <w:t>En cuanto a las transformaciones, hemos cogido la variable del equipo en el que están, una cualitativa, en la posición en la que quedó el equipo en la liga ese año.</w:t>
-      </w:r>
     </w:p>
     <w:p>
       <w:pPr>
@@ -4456,18 +4910,239 @@
           <w:lang w:val="es-ES"/>
         </w:rPr>
       </w:pPr>
-      <w:r>
-        <w:rPr>
-          <w:rFonts w:asciiTheme="minorBidi" w:hAnsiTheme="minorBidi"/>
-          <w:b/>
-          <w:bCs/>
-          <w:color w:val="00338D"/>
-          <w:sz w:val="22"/>
-          <w:szCs w:val="22"/>
-          <w:lang w:val="es-ES"/>
-        </w:rPr>
-        <w:lastRenderedPageBreak/>
-        <w:t>La columna de Apps, la hemos separado en titularidades y suplencias, ya que venían junta, así que no se podían analizar y eran importantes.</w:t>
+    </w:p>
+    <w:p>
+      <w:pPr>
+        <w:pStyle w:val="ListPara3"/>
+        <w:numPr>
+          <w:ilvl w:val="0"/>
+          <w:numId w:val="0"/>
+        </w:numPr>
+        <w:rPr>
+          <w:rFonts w:asciiTheme="minorBidi" w:hAnsiTheme="minorBidi"/>
+          <w:b/>
+          <w:bCs/>
+          <w:color w:val="00338D"/>
+          <w:sz w:val="22"/>
+          <w:szCs w:val="22"/>
+          <w:lang w:val="es-ES"/>
+        </w:rPr>
+      </w:pPr>
+      <w:r>
+        <w:rPr>
+          <w:rFonts w:asciiTheme="minorBidi" w:hAnsiTheme="minorBidi"/>
+          <w:b/>
+          <w:bCs/>
+          <w:color w:val="00338D"/>
+          <w:sz w:val="22"/>
+          <w:szCs w:val="22"/>
+          <w:lang w:val="es-ES"/>
+        </w:rPr>
+        <w:t xml:space="preserve">En cuanto a las transformaciones, hemos </w:t>
+      </w:r>
+      <w:r>
+        <w:rPr>
+          <w:rFonts w:asciiTheme="minorBidi" w:hAnsiTheme="minorBidi"/>
+          <w:b/>
+          <w:bCs/>
+          <w:color w:val="00338D"/>
+          <w:sz w:val="22"/>
+          <w:szCs w:val="22"/>
+          <w:lang w:val="es-ES"/>
+        </w:rPr>
+        <w:t>hecho varias, que bajo nuestro punto de vista van a aportar muchas mejoras a la hora de la calidad del modelo cogido, la primera es</w:t>
+      </w:r>
+      <w:r>
+        <w:rPr>
+          <w:rFonts w:asciiTheme="minorBidi" w:hAnsiTheme="minorBidi"/>
+          <w:b/>
+          <w:bCs/>
+          <w:color w:val="00338D"/>
+          <w:sz w:val="22"/>
+          <w:szCs w:val="22"/>
+          <w:lang w:val="es-ES"/>
+        </w:rPr>
+        <w:t xml:space="preserve"> la variable del equipo en el que están, una cualitativa, en la posición en la que quedó el equipo en la liga ese año</w:t>
+      </w:r>
+      <w:r>
+        <w:rPr>
+          <w:rFonts w:asciiTheme="minorBidi" w:hAnsiTheme="minorBidi"/>
+          <w:b/>
+          <w:bCs/>
+          <w:color w:val="00338D"/>
+          <w:sz w:val="22"/>
+          <w:szCs w:val="22"/>
+          <w:lang w:val="es-ES"/>
+        </w:rPr>
+        <w:t>, de tal manera que para cada año tendremos nuevas</w:t>
+      </w:r>
+      <w:r>
+        <w:rPr>
+          <w:rFonts w:asciiTheme="minorBidi" w:hAnsiTheme="minorBidi"/>
+          <w:b/>
+          <w:bCs/>
+          <w:color w:val="00338D"/>
+          <w:sz w:val="22"/>
+          <w:szCs w:val="22"/>
+          <w:lang w:val="es-ES"/>
+        </w:rPr>
+        <w:t>.</w:t>
+      </w:r>
+    </w:p>
+    <w:p>
+      <w:pPr>
+        <w:pStyle w:val="ListPara3"/>
+        <w:numPr>
+          <w:ilvl w:val="0"/>
+          <w:numId w:val="0"/>
+        </w:numPr>
+        <w:rPr>
+          <w:rFonts w:asciiTheme="minorBidi" w:hAnsiTheme="minorBidi"/>
+          <w:b/>
+          <w:bCs/>
+          <w:color w:val="00338D"/>
+          <w:sz w:val="22"/>
+          <w:szCs w:val="22"/>
+          <w:lang w:val="es-ES"/>
+        </w:rPr>
+      </w:pPr>
+    </w:p>
+    <w:p>
+      <w:pPr>
+        <w:pStyle w:val="ListPara3"/>
+        <w:numPr>
+          <w:ilvl w:val="0"/>
+          <w:numId w:val="0"/>
+        </w:numPr>
+        <w:rPr>
+          <w:rFonts w:asciiTheme="minorBidi" w:hAnsiTheme="minorBidi"/>
+          <w:b/>
+          <w:bCs/>
+          <w:color w:val="00338D"/>
+          <w:sz w:val="22"/>
+          <w:szCs w:val="22"/>
+          <w:lang w:val="es-ES"/>
+        </w:rPr>
+      </w:pPr>
+      <w:r>
+        <w:rPr>
+          <w:rFonts w:asciiTheme="minorBidi" w:hAnsiTheme="minorBidi"/>
+          <w:b/>
+          <w:bCs/>
+          <w:color w:val="00338D"/>
+          <w:sz w:val="22"/>
+          <w:szCs w:val="22"/>
+          <w:lang w:val="es-ES"/>
+        </w:rPr>
+        <w:t>En l</w:t>
+      </w:r>
+      <w:r>
+        <w:rPr>
+          <w:rFonts w:asciiTheme="minorBidi" w:hAnsiTheme="minorBidi"/>
+          <w:b/>
+          <w:bCs/>
+          <w:color w:val="00338D"/>
+          <w:sz w:val="22"/>
+          <w:szCs w:val="22"/>
+          <w:lang w:val="es-ES"/>
+        </w:rPr>
+        <w:t>a columna de Apps</w:t>
+      </w:r>
+      <w:r>
+        <w:rPr>
+          <w:rFonts w:asciiTheme="minorBidi" w:hAnsiTheme="minorBidi"/>
+          <w:b/>
+          <w:bCs/>
+          <w:color w:val="00338D"/>
+          <w:sz w:val="22"/>
+          <w:szCs w:val="22"/>
+          <w:lang w:val="es-ES"/>
+        </w:rPr>
+        <w:t>, es decir apariciones</w:t>
+      </w:r>
+      <w:r>
+        <w:rPr>
+          <w:rFonts w:asciiTheme="minorBidi" w:hAnsiTheme="minorBidi"/>
+          <w:b/>
+          <w:bCs/>
+          <w:color w:val="00338D"/>
+          <w:sz w:val="22"/>
+          <w:szCs w:val="22"/>
+          <w:lang w:val="es-ES"/>
+        </w:rPr>
+        <w:t xml:space="preserve">, hemos </w:t>
+      </w:r>
+      <w:r>
+        <w:rPr>
+          <w:rFonts w:asciiTheme="minorBidi" w:hAnsiTheme="minorBidi"/>
+          <w:b/>
+          <w:bCs/>
+          <w:color w:val="00338D"/>
+          <w:sz w:val="22"/>
+          <w:szCs w:val="22"/>
+          <w:lang w:val="es-ES"/>
+        </w:rPr>
+        <w:t xml:space="preserve">hecho una separación </w:t>
+      </w:r>
+      <w:r>
+        <w:rPr>
+          <w:rFonts w:asciiTheme="minorBidi" w:hAnsiTheme="minorBidi"/>
+          <w:b/>
+          <w:bCs/>
+          <w:color w:val="00338D"/>
+          <w:sz w:val="22"/>
+          <w:szCs w:val="22"/>
+          <w:lang w:val="es-ES"/>
+        </w:rPr>
+        <w:t>en</w:t>
+      </w:r>
+      <w:r>
+        <w:rPr>
+          <w:rFonts w:asciiTheme="minorBidi" w:hAnsiTheme="minorBidi"/>
+          <w:b/>
+          <w:bCs/>
+          <w:color w:val="00338D"/>
+          <w:sz w:val="22"/>
+          <w:szCs w:val="22"/>
+          <w:lang w:val="es-ES"/>
+        </w:rPr>
+        <w:t>tre</w:t>
+      </w:r>
+      <w:r>
+        <w:rPr>
+          <w:rFonts w:asciiTheme="minorBidi" w:hAnsiTheme="minorBidi"/>
+          <w:b/>
+          <w:bCs/>
+          <w:color w:val="00338D"/>
+          <w:sz w:val="22"/>
+          <w:szCs w:val="22"/>
+          <w:lang w:val="es-ES"/>
+        </w:rPr>
+        <w:t xml:space="preserve"> titularidades y suplencias, ya que venían junta, así que no se podían analizar y eran importantes</w:t>
+      </w:r>
+      <w:r>
+        <w:rPr>
+          <w:rFonts w:asciiTheme="minorBidi" w:hAnsiTheme="minorBidi"/>
+          <w:b/>
+          <w:bCs/>
+          <w:color w:val="00338D"/>
+          <w:sz w:val="22"/>
+          <w:szCs w:val="22"/>
+          <w:lang w:val="es-ES"/>
+        </w:rPr>
+        <w:t>, ahora estas 2 variables se podrán utilizar sin ningún inconveniente</w:t>
+      </w:r>
+      <w:r>
+        <w:rPr>
+          <w:rFonts w:asciiTheme="minorBidi" w:hAnsiTheme="minorBidi"/>
+          <w:b/>
+          <w:bCs/>
+          <w:color w:val="00338D"/>
+          <w:sz w:val="22"/>
+          <w:szCs w:val="22"/>
+          <w:lang w:val="es-ES"/>
+        </w:rPr>
+        <w:t>.</w:t>
       </w:r>
     </w:p>
     <w:p>
@@ -4566,7 +5241,33 @@
           <w:szCs w:val="22"/>
           <w:lang w:val="es-ES"/>
         </w:rPr>
-        <w:t>En nuestro caso para el tema del proceso de limpieza no ha sido el principal problema, ya que en todas las filas en las que no hay datos tras el análisis detallado hemos visto que se pueden sustituir por 0, lo comprobamos porque había una opción en los datos de whoScored que limitaba la extracción a mínimo de partidos, hemos preferido dejarlos todos para tenerlos en cuenta, y simplemente se sustituyen por 0 los valores.</w:t>
+        <w:t xml:space="preserve">En nuestro caso para el tema del proceso de limpieza no ha sido el principal problema, ya que en todas las filas en las que no hay datos tras el análisis detallado hemos visto que se pueden sustituir por 0, lo comprobamos porque había una opción en los datos de </w:t>
+      </w:r>
+      <w:proofErr w:type="spellStart"/>
+      <w:r>
+        <w:rPr>
+          <w:rFonts w:asciiTheme="minorBidi" w:hAnsiTheme="minorBidi"/>
+          <w:b/>
+          <w:bCs/>
+          <w:color w:val="00338D"/>
+          <w:sz w:val="22"/>
+          <w:szCs w:val="22"/>
+          <w:lang w:val="es-ES"/>
+        </w:rPr>
+        <w:t>whoScored</w:t>
+      </w:r>
+      <w:proofErr w:type="spellEnd"/>
+      <w:r>
+        <w:rPr>
+          <w:rFonts w:asciiTheme="minorBidi" w:hAnsiTheme="minorBidi"/>
+          <w:b/>
+          <w:bCs/>
+          <w:color w:val="00338D"/>
+          <w:sz w:val="22"/>
+          <w:szCs w:val="22"/>
+          <w:lang w:val="es-ES"/>
+        </w:rPr>
+        <w:t xml:space="preserve"> que limitaba la extracción a mínimo de partidos, hemos preferido dejarlos todos para tenerlos en cuenta, y simplemente se sustituyen por 0 los valores.</w:t>
       </w:r>
     </w:p>
     <w:p>
@@ -4666,7 +5367,85 @@
           <w:szCs w:val="22"/>
           <w:lang w:val="es-ES"/>
         </w:rPr>
-        <w:t>Posiblemente la parte más problemática de esta segunda entrega, ya que al tener que juntar datos de 2 webs distintas, había diferencias significativas en como estaban escritos los nombres, por lo que hemos perdido valores, unos 500, es relativamente una gran cantidad, pero al final tenemos bastantes datos, al tener bastantes años, además para cerrar este punto, muchos de ellos son los canteranos de los que no tenemos casi partidos, ya que también en transfermarket faltaban algunos de ellos, por lo que la pérdida no ha sido tan tan significativa finalmente. Este trabajo lo hemos hecho con Unicode y con fuzzywuzzy, dos librerías que hemos investigado que hacen el trabajo correctamente para los nombres que son un poco diferentes ya sea por tildes o por alguna letra mal escrita, cogiendo los datos que coincidan en más del 80% del nombre.</w:t>
+        <w:t xml:space="preserve">Posiblemente la parte más problemática de esta segunda entrega, ya que al tener que juntar datos de 2 webs distintas, había diferencias significativas en como estaban escritos los nombres, por lo que hemos perdido valores, unos 500, es relativamente una gran cantidad, pero al final tenemos bastantes datos, al tener bastantes años, además para cerrar este punto, muchos de ellos son los canteranos de los que no tenemos casi partidos, ya que también en </w:t>
+      </w:r>
+      <w:proofErr w:type="spellStart"/>
+      <w:r>
+        <w:rPr>
+          <w:rFonts w:asciiTheme="minorBidi" w:hAnsiTheme="minorBidi"/>
+          <w:b/>
+          <w:bCs/>
+          <w:color w:val="00338D"/>
+          <w:sz w:val="22"/>
+          <w:szCs w:val="22"/>
+          <w:lang w:val="es-ES"/>
+        </w:rPr>
+        <w:t>transfermarket</w:t>
+      </w:r>
+      <w:proofErr w:type="spellEnd"/>
+      <w:r>
+        <w:rPr>
+          <w:rFonts w:asciiTheme="minorBidi" w:hAnsiTheme="minorBidi"/>
+          <w:b/>
+          <w:bCs/>
+          <w:color w:val="00338D"/>
+          <w:sz w:val="22"/>
+          <w:szCs w:val="22"/>
+          <w:lang w:val="es-ES"/>
+        </w:rPr>
+        <w:t xml:space="preserve"> faltaban algunos de ellos, por lo que la pérdida no ha sido tan </w:t>
+      </w:r>
+      <w:proofErr w:type="spellStart"/>
+      <w:r>
+        <w:rPr>
+          <w:rFonts w:asciiTheme="minorBidi" w:hAnsiTheme="minorBidi"/>
+          <w:b/>
+          <w:bCs/>
+          <w:color w:val="00338D"/>
+          <w:sz w:val="22"/>
+          <w:szCs w:val="22"/>
+          <w:lang w:val="es-ES"/>
+        </w:rPr>
+        <w:t>tan</w:t>
+      </w:r>
+      <w:proofErr w:type="spellEnd"/>
+      <w:r>
+        <w:rPr>
+          <w:rFonts w:asciiTheme="minorBidi" w:hAnsiTheme="minorBidi"/>
+          <w:b/>
+          <w:bCs/>
+          <w:color w:val="00338D"/>
+          <w:sz w:val="22"/>
+          <w:szCs w:val="22"/>
+          <w:lang w:val="es-ES"/>
+        </w:rPr>
+        <w:t xml:space="preserve"> significativa finalmente. Este trabajo lo hemos hecho con Unicode y con </w:t>
+      </w:r>
+      <w:proofErr w:type="spellStart"/>
+      <w:r>
+        <w:rPr>
+          <w:rFonts w:asciiTheme="minorBidi" w:hAnsiTheme="minorBidi"/>
+          <w:b/>
+          <w:bCs/>
+          <w:color w:val="00338D"/>
+          <w:sz w:val="22"/>
+          <w:szCs w:val="22"/>
+          <w:lang w:val="es-ES"/>
+        </w:rPr>
+        <w:t>fuzzywuzzy</w:t>
+      </w:r>
+      <w:proofErr w:type="spellEnd"/>
+      <w:r>
+        <w:rPr>
+          <w:rFonts w:asciiTheme="minorBidi" w:hAnsiTheme="minorBidi"/>
+          <w:b/>
+          <w:bCs/>
+          <w:color w:val="00338D"/>
+          <w:sz w:val="22"/>
+          <w:szCs w:val="22"/>
+          <w:lang w:val="es-ES"/>
+        </w:rPr>
+        <w:t>, dos librerías que hemos investigado que hacen el trabajo correctamente para los nombres que son un poco diferentes ya sea por tildes o por alguna letra mal escrita, cogiendo los datos que coincidan en más del 80% del nombre.</w:t>
       </w:r>
     </w:p>
     <w:p>
@@ -4785,7 +5564,67 @@
           <w:szCs w:val="22"/>
           <w:lang w:val="es-ES"/>
         </w:rPr>
-        <w:t>Para este punto no hemos tenido que crear ninguna variable adicional, aunque si que hemos sacado valores adicionales con los que no contábamos en la entrega anterior para sacarlos, pero que hemos descubierto y que resultan útiles, por lo que se pueden incluir en nuevas variables a pesar de que no las hemos creado nosotros, pero si que son adicionales, entre las que se incluyen valores muy específicos como:</w:t>
+        <w:t xml:space="preserve">Para este punto no hemos tenido que crear ninguna variable adicional, aunque </w:t>
+      </w:r>
+      <w:r>
+        <w:rPr>
+          <w:rFonts w:asciiTheme="minorBidi" w:hAnsiTheme="minorBidi"/>
+          <w:b/>
+          <w:bCs/>
+          <w:color w:val="00338D"/>
+          <w:sz w:val="22"/>
+          <w:szCs w:val="22"/>
+          <w:lang w:val="es-ES"/>
+        </w:rPr>
+        <w:t>sí</w:t>
+      </w:r>
+      <w:r>
+        <w:rPr>
+          <w:rFonts w:asciiTheme="minorBidi" w:hAnsiTheme="minorBidi"/>
+          <w:b/>
+          <w:bCs/>
+          <w:color w:val="00338D"/>
+          <w:sz w:val="22"/>
+          <w:szCs w:val="22"/>
+          <w:lang w:val="es-ES"/>
+        </w:rPr>
+        <w:t xml:space="preserve"> que hemos sacado valores adicionales con los que no contábamos en la entrega anterior para sacarlos, pero que hemos descubierto y que resultan útiles, por lo que se pueden incluir en nuevas variables a pesar de que no las hemos creado nosotros, pero </w:t>
+      </w:r>
+      <w:r>
+        <w:rPr>
+          <w:rFonts w:asciiTheme="minorBidi" w:hAnsiTheme="minorBidi"/>
+          <w:b/>
+          <w:bCs/>
+          <w:color w:val="00338D"/>
+          <w:sz w:val="22"/>
+          <w:szCs w:val="22"/>
+          <w:lang w:val="es-ES"/>
+        </w:rPr>
+        <w:t>sí</w:t>
+      </w:r>
+      <w:r>
+        <w:rPr>
+          <w:rFonts w:asciiTheme="minorBidi" w:hAnsiTheme="minorBidi"/>
+          <w:b/>
+          <w:bCs/>
+          <w:color w:val="00338D"/>
+          <w:sz w:val="22"/>
+          <w:szCs w:val="22"/>
+          <w:lang w:val="es-ES"/>
+        </w:rPr>
+        <w:t xml:space="preserve"> que son adicionales, entre las que se incluyen valores muy específicos </w:t>
+      </w:r>
+      <w:r>
+        <w:rPr>
+          <w:rFonts w:asciiTheme="minorBidi" w:hAnsiTheme="minorBidi"/>
+          <w:b/>
+          <w:bCs/>
+          <w:color w:val="00338D"/>
+          <w:sz w:val="22"/>
+          <w:szCs w:val="22"/>
+          <w:lang w:val="es-ES"/>
+        </w:rPr>
+        <w:t>interesantes que nos darán un punto de vista más específico.</w:t>
       </w:r>
     </w:p>
     <w:p>
@@ -4795,7 +5634,6 @@
           <w:ilvl w:val="0"/>
           <w:numId w:val="0"/>
         </w:numPr>
-        <w:jc w:val="both"/>
         <w:rPr>
           <w:rFonts w:asciiTheme="minorBidi" w:hAnsiTheme="minorBidi"/>
           <w:b/>
@@ -4814,7 +5652,6 @@
           <w:ilvl w:val="0"/>
           <w:numId w:val="0"/>
         </w:numPr>
-        <w:jc w:val="both"/>
         <w:rPr>
           <w:rFonts w:asciiTheme="minorBidi" w:hAnsiTheme="minorBidi"/>
           <w:b/>
@@ -4833,29 +5670,16 @@
           <w:ilvl w:val="0"/>
           <w:numId w:val="0"/>
         </w:numPr>
-        <w:jc w:val="both"/>
-        <w:rPr>
-          <w:rFonts w:asciiTheme="minorBidi" w:hAnsiTheme="minorBidi"/>
-          <w:b/>
-          <w:bCs/>
-          <w:color w:val="00338D"/>
-          <w:sz w:val="22"/>
-          <w:szCs w:val="22"/>
-          <w:lang w:val="es-ES"/>
-        </w:rPr>
-      </w:pPr>
-      <w:r>
-        <w:rPr>
-          <w:rFonts w:asciiTheme="minorBidi" w:hAnsiTheme="minorBidi"/>
-          <w:b/>
-          <w:bCs/>
-          <w:color w:val="00338D"/>
-          <w:sz w:val="22"/>
-          <w:szCs w:val="22"/>
-          <w:lang w:val="es-ES"/>
-        </w:rPr>
-        <w:t>3. Carga de datos</w:t>
-      </w:r>
+        <w:rPr>
+          <w:rFonts w:asciiTheme="minorBidi" w:hAnsiTheme="minorBidi"/>
+          <w:b/>
+          <w:bCs/>
+          <w:color w:val="00338D"/>
+          <w:sz w:val="22"/>
+          <w:szCs w:val="22"/>
+          <w:lang w:val="es-ES"/>
+        </w:rPr>
+      </w:pPr>
     </w:p>
     <w:p>
       <w:pPr>
@@ -4864,7 +5688,6 @@
           <w:ilvl w:val="0"/>
           <w:numId w:val="0"/>
         </w:numPr>
-        <w:jc w:val="both"/>
         <w:rPr>
           <w:rFonts w:asciiTheme="minorBidi" w:hAnsiTheme="minorBidi"/>
           <w:b/>
@@ -4883,7 +5706,6 @@
           <w:ilvl w:val="0"/>
           <w:numId w:val="0"/>
         </w:numPr>
-        <w:jc w:val="both"/>
         <w:rPr>
           <w:rFonts w:asciiTheme="minorBidi" w:hAnsiTheme="minorBidi"/>
           <w:b/>
@@ -4902,29 +5724,16 @@
           <w:ilvl w:val="0"/>
           <w:numId w:val="0"/>
         </w:numPr>
-        <w:jc w:val="both"/>
-        <w:rPr>
-          <w:rFonts w:asciiTheme="minorBidi" w:hAnsiTheme="minorBidi"/>
-          <w:b/>
-          <w:bCs/>
-          <w:color w:val="00338D"/>
-          <w:sz w:val="22"/>
-          <w:szCs w:val="22"/>
-          <w:lang w:val="es-ES"/>
-        </w:rPr>
-      </w:pPr>
-      <w:r>
-        <w:rPr>
-          <w:rFonts w:asciiTheme="minorBidi" w:hAnsiTheme="minorBidi"/>
-          <w:b/>
-          <w:bCs/>
-          <w:color w:val="00338D"/>
-          <w:sz w:val="22"/>
-          <w:szCs w:val="22"/>
-          <w:lang w:val="es-ES"/>
-        </w:rPr>
-        <w:t>4. Exploración de los datos</w:t>
-      </w:r>
+        <w:rPr>
+          <w:rFonts w:asciiTheme="minorBidi" w:hAnsiTheme="minorBidi"/>
+          <w:b/>
+          <w:bCs/>
+          <w:color w:val="00338D"/>
+          <w:sz w:val="22"/>
+          <w:szCs w:val="22"/>
+          <w:lang w:val="es-ES"/>
+        </w:rPr>
+      </w:pPr>
     </w:p>
     <w:p>
       <w:pPr>
@@ -4982,114 +5791,6 @@
     </w:p>
     <w:p>
       <w:pPr>
-        <w:pStyle w:val="ListPara3"/>
-        <w:numPr>
-          <w:ilvl w:val="0"/>
-          <w:numId w:val="0"/>
-        </w:numPr>
-        <w:rPr>
-          <w:rFonts w:asciiTheme="minorBidi" w:hAnsiTheme="minorBidi"/>
-          <w:b/>
-          <w:bCs/>
-          <w:color w:val="00338D"/>
-          <w:sz w:val="22"/>
-          <w:szCs w:val="22"/>
-          <w:lang w:val="es-ES"/>
-        </w:rPr>
-      </w:pPr>
-    </w:p>
-    <w:p>
-      <w:pPr>
-        <w:pStyle w:val="ListPara3"/>
-        <w:numPr>
-          <w:ilvl w:val="0"/>
-          <w:numId w:val="0"/>
-        </w:numPr>
-        <w:rPr>
-          <w:rFonts w:asciiTheme="minorBidi" w:hAnsiTheme="minorBidi"/>
-          <w:b/>
-          <w:bCs/>
-          <w:color w:val="00338D"/>
-          <w:sz w:val="22"/>
-          <w:szCs w:val="22"/>
-          <w:lang w:val="es-ES"/>
-        </w:rPr>
-      </w:pPr>
-    </w:p>
-    <w:p>
-      <w:pPr>
-        <w:pStyle w:val="ListPara3"/>
-        <w:numPr>
-          <w:ilvl w:val="0"/>
-          <w:numId w:val="0"/>
-        </w:numPr>
-        <w:rPr>
-          <w:rFonts w:asciiTheme="minorBidi" w:hAnsiTheme="minorBidi"/>
-          <w:b/>
-          <w:bCs/>
-          <w:color w:val="00338D"/>
-          <w:sz w:val="22"/>
-          <w:szCs w:val="22"/>
-          <w:lang w:val="es-ES"/>
-        </w:rPr>
-      </w:pPr>
-    </w:p>
-    <w:p>
-      <w:pPr>
-        <w:pStyle w:val="ListPara3"/>
-        <w:numPr>
-          <w:ilvl w:val="0"/>
-          <w:numId w:val="0"/>
-        </w:numPr>
-        <w:rPr>
-          <w:rFonts w:asciiTheme="minorBidi" w:hAnsiTheme="minorBidi"/>
-          <w:b/>
-          <w:bCs/>
-          <w:color w:val="00338D"/>
-          <w:sz w:val="22"/>
-          <w:szCs w:val="22"/>
-          <w:lang w:val="es-ES"/>
-        </w:rPr>
-      </w:pPr>
-    </w:p>
-    <w:p>
-      <w:pPr>
-        <w:pStyle w:val="ListPara3"/>
-        <w:numPr>
-          <w:ilvl w:val="0"/>
-          <w:numId w:val="0"/>
-        </w:numPr>
-        <w:rPr>
-          <w:rFonts w:asciiTheme="minorBidi" w:hAnsiTheme="minorBidi"/>
-          <w:b/>
-          <w:bCs/>
-          <w:color w:val="00338D"/>
-          <w:sz w:val="22"/>
-          <w:szCs w:val="22"/>
-          <w:lang w:val="es-ES"/>
-        </w:rPr>
-      </w:pPr>
-    </w:p>
-    <w:p>
-      <w:pPr>
-        <w:pStyle w:val="ListPara3"/>
-        <w:numPr>
-          <w:ilvl w:val="0"/>
-          <w:numId w:val="0"/>
-        </w:numPr>
-        <w:rPr>
-          <w:rFonts w:asciiTheme="minorBidi" w:hAnsiTheme="minorBidi"/>
-          <w:b/>
-          <w:bCs/>
-          <w:color w:val="00338D"/>
-          <w:sz w:val="22"/>
-          <w:szCs w:val="22"/>
-          <w:lang w:val="es-ES"/>
-        </w:rPr>
-      </w:pPr>
-    </w:p>
-    <w:p>
-      <w:pPr>
         <w:pStyle w:val="SubSubHead"/>
         <w:numPr>
           <w:ilvl w:val="2"/>
@@ -5120,201 +5821,6 @@
           <w:sz w:val="22"/>
           <w:szCs w:val="22"/>
           <w:lang w:val="es-ES"/>
-        </w:rPr>
-      </w:pPr>
-    </w:p>
-    <w:p>
-      <w:pPr>
-        <w:spacing w:after="160" w:line="259" w:lineRule="auto"/>
-        <w:rPr>
-          <w:rFonts w:ascii="Century Gothic headings" w:hAnsi="Century Gothic headings" w:cs="Calibri"/>
-          <w:b/>
-          <w:color w:val="1F3864"/>
-          <w:sz w:val="24"/>
-          <w:szCs w:val="24"/>
-          <w:lang w:bidi="ar-LY"/>
-        </w:rPr>
-      </w:pPr>
-    </w:p>
-    <w:p>
-      <w:pPr>
-        <w:spacing w:after="160" w:line="259" w:lineRule="auto"/>
-        <w:rPr>
-          <w:rFonts w:ascii="Century Gothic headings" w:hAnsi="Century Gothic headings" w:cs="Calibri"/>
-          <w:b/>
-          <w:color w:val="1F3864"/>
-          <w:sz w:val="24"/>
-          <w:szCs w:val="24"/>
-          <w:lang w:bidi="ar-LY"/>
-        </w:rPr>
-      </w:pPr>
-    </w:p>
-    <w:p>
-      <w:pPr>
-        <w:spacing w:after="160" w:line="259" w:lineRule="auto"/>
-        <w:rPr>
-          <w:rFonts w:ascii="Century Gothic headings" w:hAnsi="Century Gothic headings" w:cs="Calibri"/>
-          <w:b/>
-          <w:color w:val="1F3864"/>
-          <w:sz w:val="24"/>
-          <w:szCs w:val="24"/>
-          <w:lang w:bidi="ar-LY"/>
-        </w:rPr>
-      </w:pPr>
-    </w:p>
-    <w:p>
-      <w:pPr>
-        <w:spacing w:after="160" w:line="259" w:lineRule="auto"/>
-        <w:rPr>
-          <w:rFonts w:ascii="Century Gothic headings" w:hAnsi="Century Gothic headings" w:cs="Calibri"/>
-          <w:b/>
-          <w:color w:val="1F3864"/>
-          <w:sz w:val="24"/>
-          <w:szCs w:val="24"/>
-          <w:lang w:bidi="ar-LY"/>
-        </w:rPr>
-      </w:pPr>
-    </w:p>
-    <w:p>
-      <w:pPr>
-        <w:spacing w:after="160" w:line="259" w:lineRule="auto"/>
-        <w:rPr>
-          <w:rFonts w:ascii="Century Gothic headings" w:hAnsi="Century Gothic headings" w:cs="Calibri"/>
-          <w:b/>
-          <w:color w:val="1F3864"/>
-          <w:sz w:val="24"/>
-          <w:szCs w:val="24"/>
-          <w:lang w:bidi="ar-LY"/>
-        </w:rPr>
-      </w:pPr>
-    </w:p>
-    <w:p>
-      <w:pPr>
-        <w:spacing w:after="160" w:line="259" w:lineRule="auto"/>
-        <w:rPr>
-          <w:rFonts w:ascii="Century Gothic headings" w:hAnsi="Century Gothic headings" w:cs="Calibri"/>
-          <w:b/>
-          <w:color w:val="1F3864"/>
-          <w:sz w:val="24"/>
-          <w:szCs w:val="24"/>
-          <w:lang w:bidi="ar-LY"/>
-        </w:rPr>
-      </w:pPr>
-    </w:p>
-    <w:p>
-      <w:pPr>
-        <w:spacing w:after="160" w:line="259" w:lineRule="auto"/>
-        <w:rPr>
-          <w:rFonts w:ascii="Century Gothic headings" w:hAnsi="Century Gothic headings" w:cs="Calibri"/>
-          <w:b/>
-          <w:color w:val="1F3864"/>
-          <w:sz w:val="24"/>
-          <w:szCs w:val="24"/>
-          <w:lang w:bidi="ar-LY"/>
-        </w:rPr>
-      </w:pPr>
-    </w:p>
-    <w:p>
-      <w:pPr>
-        <w:spacing w:after="160" w:line="259" w:lineRule="auto"/>
-        <w:rPr>
-          <w:rFonts w:ascii="Century Gothic headings" w:hAnsi="Century Gothic headings" w:cs="Calibri"/>
-          <w:b/>
-          <w:color w:val="1F3864"/>
-          <w:sz w:val="24"/>
-          <w:szCs w:val="24"/>
-          <w:lang w:bidi="ar-LY"/>
-        </w:rPr>
-      </w:pPr>
-    </w:p>
-    <w:p>
-      <w:pPr>
-        <w:spacing w:after="160" w:line="259" w:lineRule="auto"/>
-        <w:rPr>
-          <w:rFonts w:ascii="Century Gothic headings" w:hAnsi="Century Gothic headings" w:cs="Calibri"/>
-          <w:b/>
-          <w:color w:val="1F3864"/>
-          <w:sz w:val="24"/>
-          <w:szCs w:val="24"/>
-          <w:lang w:bidi="ar-LY"/>
-        </w:rPr>
-      </w:pPr>
-    </w:p>
-    <w:p>
-      <w:pPr>
-        <w:spacing w:after="160" w:line="259" w:lineRule="auto"/>
-        <w:rPr>
-          <w:rFonts w:ascii="Century Gothic headings" w:hAnsi="Century Gothic headings" w:cs="Calibri"/>
-          <w:b/>
-          <w:color w:val="1F3864"/>
-          <w:sz w:val="24"/>
-          <w:szCs w:val="24"/>
-          <w:lang w:bidi="ar-LY"/>
-        </w:rPr>
-      </w:pPr>
-    </w:p>
-    <w:p>
-      <w:pPr>
-        <w:spacing w:after="160" w:line="259" w:lineRule="auto"/>
-        <w:rPr>
-          <w:rFonts w:ascii="Century Gothic headings" w:hAnsi="Century Gothic headings" w:cs="Calibri"/>
-          <w:b/>
-          <w:color w:val="1F3864"/>
-          <w:sz w:val="24"/>
-          <w:szCs w:val="24"/>
-          <w:lang w:bidi="ar-LY"/>
-        </w:rPr>
-      </w:pPr>
-    </w:p>
-    <w:p>
-      <w:pPr>
-        <w:spacing w:after="160" w:line="259" w:lineRule="auto"/>
-        <w:rPr>
-          <w:rFonts w:ascii="Century Gothic headings" w:hAnsi="Century Gothic headings" w:cs="Calibri"/>
-          <w:b/>
-          <w:color w:val="1F3864"/>
-          <w:sz w:val="24"/>
-          <w:szCs w:val="24"/>
-          <w:lang w:bidi="ar-LY"/>
-        </w:rPr>
-      </w:pPr>
-    </w:p>
-    <w:p>
-      <w:pPr>
-        <w:spacing w:after="160" w:line="259" w:lineRule="auto"/>
-        <w:rPr>
-          <w:rFonts w:ascii="Century Gothic headings" w:hAnsi="Century Gothic headings" w:cs="Calibri"/>
-          <w:b/>
-          <w:color w:val="1F3864"/>
-          <w:sz w:val="24"/>
-          <w:szCs w:val="24"/>
-          <w:lang w:bidi="ar-LY"/>
-        </w:rPr>
-      </w:pPr>
-    </w:p>
-    <w:p>
-      <w:pPr>
-        <w:spacing w:after="160" w:line="259" w:lineRule="auto"/>
-        <w:rPr>
-          <w:rFonts w:ascii="Century Gothic headings" w:hAnsi="Century Gothic headings" w:cs="Calibri"/>
-          <w:b/>
-          <w:color w:val="1F3864"/>
-          <w:sz w:val="24"/>
-          <w:szCs w:val="24"/>
-          <w:lang w:bidi="ar-LY"/>
-        </w:rPr>
-      </w:pPr>
-    </w:p>
-    <w:p>
-      <w:pPr>
-        <w:spacing w:after="160" w:line="259" w:lineRule="auto"/>
-        <w:rPr>
-          <w:rFonts w:ascii="Century Gothic headings" w:hAnsi="Century Gothic headings" w:cs="Calibri"/>
-          <w:b/>
-          <w:color w:val="1F3864"/>
-          <w:sz w:val="24"/>
-          <w:szCs w:val="24"/>
-          <w:lang w:bidi="ar-LY"/>
         </w:rPr>
       </w:pPr>
     </w:p>
@@ -5797,7 +6303,7 @@
           <w:szCs w:val="22"/>
           <w:lang w:val="es-ES"/>
         </w:rPr>
-        <w:t>Para la separación vamos a hacerlo por posición, ya que posteriormente haremos un modelo para cada una, por lo que nos conviene tenerlos ya separados.</w:t>
+        <w:t>En cuanto a la separación en sí, está aún por definir, aunque sí que es verdad que en la anterior entrega dijimos que lo íbamos a hacer en 12 modelos, resulta que no tenemos tantos datos como para hacer esto, incluyendo el inconveniente de la pérdida de algunas variables por juntarlas de diferentes sitios web, quedando muy pobre cada modelo si lo hiciésemos de esta manera.</w:t>
       </w:r>
     </w:p>
     <w:p>
@@ -5818,18 +6324,6 @@
           <w:lang w:val="es-ES"/>
         </w:rPr>
       </w:pPr>
-      <w:r>
-        <w:rPr>
-          <w:rFonts w:asciiTheme="minorBidi" w:hAnsiTheme="minorBidi"/>
-          <w:b/>
-          <w:bCs/>
-          <w:color w:val="00338D"/>
-          <w:sz w:val="22"/>
-          <w:szCs w:val="22"/>
-          <w:lang w:val="es-ES"/>
-        </w:rPr>
-        <w:t>Por definir</w:t>
-      </w:r>
     </w:p>
     <w:p>
       <w:pPr>
@@ -5849,6 +6343,30 @@
           <w:lang w:val="es-ES"/>
         </w:rPr>
       </w:pPr>
+      <w:r>
+        <w:rPr>
+          <w:rFonts w:asciiTheme="minorBidi" w:hAnsiTheme="minorBidi"/>
+          <w:b/>
+          <w:bCs/>
+          <w:color w:val="00338D"/>
+          <w:sz w:val="22"/>
+          <w:szCs w:val="22"/>
+          <w:lang w:val="es-ES"/>
+        </w:rPr>
+        <w:t xml:space="preserve">Habíamos pensado también en poner un número a cada posición o solamente incluir 4 modelos, aunque esto lo veremos más adelante dependiendo de la </w:t>
+      </w:r>
+      <w:r>
+        <w:rPr>
+          <w:rFonts w:asciiTheme="minorBidi" w:hAnsiTheme="minorBidi"/>
+          <w:b/>
+          <w:bCs/>
+          <w:color w:val="00338D"/>
+          <w:sz w:val="22"/>
+          <w:szCs w:val="22"/>
+          <w:lang w:val="es-ES"/>
+        </w:rPr>
+        <w:t>eficacia del modelo para predecir según los diferentes modelos que hemos explicado, así que en próximas entregas lo definiremos finalmente valorando los resultados.</w:t>
+      </w:r>
     </w:p>
     <w:p>
       <w:pPr>
@@ -5868,90 +6386,61 @@
           <w:lang w:val="es-ES"/>
         </w:rPr>
       </w:pPr>
-      <w:r>
-        <w:rPr>
-          <w:rFonts w:asciiTheme="minorBidi" w:hAnsiTheme="minorBidi"/>
-          <w:b/>
-          <w:bCs/>
-          <w:color w:val="00338D"/>
-          <w:sz w:val="22"/>
-          <w:szCs w:val="22"/>
-          <w:lang w:val="es-ES"/>
-        </w:rPr>
-        <w:t>Explicar la separación realizada</w:t>
-      </w:r>
-    </w:p>
-    <w:p>
-      <w:pPr>
-        <w:spacing w:after="160" w:line="259" w:lineRule="auto"/>
-        <w:rPr>
-          <w:rFonts w:ascii="Century Gothic" w:hAnsi="Century Gothic" w:cs="Calibri"/>
-          <w:b/>
-          <w:noProof/>
-          <w:color w:val="252525"/>
-          <w:szCs w:val="22"/>
-        </w:rPr>
-      </w:pPr>
-    </w:p>
-    <w:p>
-      <w:pPr>
-        <w:spacing w:after="160" w:line="259" w:lineRule="auto"/>
-        <w:rPr>
-          <w:rFonts w:ascii="Century Gothic" w:hAnsi="Century Gothic" w:cs="Calibri"/>
-          <w:b/>
-          <w:noProof/>
-          <w:color w:val="252525"/>
-          <w:szCs w:val="22"/>
-        </w:rPr>
-      </w:pPr>
-    </w:p>
-    <w:p>
-      <w:pPr>
-        <w:spacing w:after="160" w:line="259" w:lineRule="auto"/>
-        <w:rPr>
-          <w:rFonts w:ascii="Century Gothic" w:hAnsi="Century Gothic" w:cs="Calibri"/>
-          <w:b/>
-          <w:noProof/>
-          <w:color w:val="252525"/>
-          <w:szCs w:val="22"/>
-        </w:rPr>
-      </w:pPr>
-    </w:p>
-    <w:p>
-      <w:pPr>
-        <w:spacing w:after="160" w:line="259" w:lineRule="auto"/>
-        <w:rPr>
-          <w:rFonts w:ascii="Century Gothic" w:hAnsi="Century Gothic" w:cs="Calibri"/>
-          <w:b/>
-          <w:noProof/>
-          <w:color w:val="252525"/>
-          <w:szCs w:val="22"/>
-        </w:rPr>
-      </w:pPr>
-    </w:p>
-    <w:p>
-      <w:pPr>
-        <w:spacing w:after="160" w:line="259" w:lineRule="auto"/>
-        <w:rPr>
-          <w:rFonts w:ascii="Century Gothic" w:hAnsi="Century Gothic" w:cs="Calibri"/>
-          <w:b/>
-          <w:noProof/>
-          <w:color w:val="252525"/>
-          <w:szCs w:val="22"/>
-        </w:rPr>
-      </w:pPr>
-    </w:p>
-    <w:p>
-      <w:pPr>
-        <w:spacing w:after="160" w:line="259" w:lineRule="auto"/>
-        <w:rPr>
-          <w:rFonts w:ascii="Century Gothic" w:hAnsi="Century Gothic" w:cs="Calibri"/>
-          <w:b/>
-          <w:noProof/>
-          <w:color w:val="252525"/>
-          <w:szCs w:val="22"/>
-        </w:rPr>
-      </w:pPr>
+    </w:p>
+    <w:p>
+      <w:pPr>
+        <w:pStyle w:val="ListPara3"/>
+        <w:numPr>
+          <w:ilvl w:val="0"/>
+          <w:numId w:val="0"/>
+        </w:numPr>
+        <w:jc w:val="both"/>
+        <w:rPr>
+          <w:rFonts w:asciiTheme="minorBidi" w:hAnsiTheme="minorBidi"/>
+          <w:b/>
+          <w:bCs/>
+          <w:color w:val="00338D"/>
+          <w:sz w:val="22"/>
+          <w:szCs w:val="22"/>
+          <w:lang w:val="es-ES"/>
+        </w:rPr>
+      </w:pPr>
+      <w:r>
+        <w:rPr>
+          <w:rFonts w:asciiTheme="minorBidi" w:hAnsiTheme="minorBidi"/>
+          <w:b/>
+          <w:bCs/>
+          <w:color w:val="00338D"/>
+          <w:sz w:val="22"/>
+          <w:szCs w:val="22"/>
+          <w:lang w:val="es-ES"/>
+        </w:rPr>
+        <w:t xml:space="preserve">En cualquier caso, tenemos </w:t>
+      </w:r>
+      <w:r>
+        <w:rPr>
+          <w:rFonts w:asciiTheme="minorBidi" w:hAnsiTheme="minorBidi"/>
+          <w:b/>
+          <w:bCs/>
+          <w:color w:val="00338D"/>
+          <w:sz w:val="22"/>
+          <w:szCs w:val="22"/>
+          <w:lang w:val="es-ES"/>
+        </w:rPr>
+        <w:t>los datos cargados correctamente</w:t>
+      </w:r>
+      <w:r>
+        <w:rPr>
+          <w:rFonts w:asciiTheme="minorBidi" w:hAnsiTheme="minorBidi"/>
+          <w:b/>
+          <w:bCs/>
+          <w:color w:val="00338D"/>
+          <w:sz w:val="22"/>
+          <w:szCs w:val="22"/>
+          <w:lang w:val="es-ES"/>
+        </w:rPr>
+        <w:t xml:space="preserve"> siguiendo el formato dicho a la espera solamente de esta cuestión, pero que actualmente no es urgencia, ya que estamos pendientes del entrenamiento del modelo.</w:t>
+      </w:r>
     </w:p>
     <w:p>
       <w:pPr>

</xml_diff>

<commit_message>
Módulos .py puestos correctamente, memoria actualizada y organización de ficheros
</commit_message>
<xml_diff>
--- a/ENTREGAS/SEGUNDA ENTREGA/INFORME - PREPARACIÓN DE DATOS.docx
+++ b/ENTREGAS/SEGUNDA ENTREGA/INFORME - PREPARACIÓN DE DATOS.docx
@@ -656,7 +656,31 @@
           <w:szCs w:val="22"/>
           <w:lang w:bidi="ar-LY"/>
         </w:rPr>
-        <w:t>Fuente 1: Página de Whoscored (</w:t>
+        <w:t xml:space="preserve">Fuente 1: Página de </w:t>
+      </w:r>
+      <w:proofErr w:type="spellStart"/>
+      <w:r>
+        <w:rPr>
+          <w:rFonts w:ascii="Century Gothic headings" w:hAnsi="Century Gothic headings" w:cs="Calibri"/>
+          <w:b/>
+          <w:color w:val="00338D"/>
+          <w:sz w:val="22"/>
+          <w:szCs w:val="22"/>
+          <w:lang w:bidi="ar-LY"/>
+        </w:rPr>
+        <w:t>Whoscored</w:t>
+      </w:r>
+      <w:proofErr w:type="spellEnd"/>
+      <w:r>
+        <w:rPr>
+          <w:rFonts w:ascii="Century Gothic headings" w:hAnsi="Century Gothic headings" w:cs="Calibri"/>
+          <w:b/>
+          <w:color w:val="00338D"/>
+          <w:sz w:val="22"/>
+          <w:szCs w:val="22"/>
+          <w:lang w:bidi="ar-LY"/>
+        </w:rPr>
+        <w:t xml:space="preserve"> (</w:t>
       </w:r>
       <w:hyperlink r:id="rId10" w:history="1">
         <w:r>
@@ -733,7 +757,55 @@
           <w:szCs w:val="22"/>
           <w:lang w:bidi="ar-LY"/>
         </w:rPr>
-        <w:t xml:space="preserve">Las librerías utilizadas son selenium para hacer todo el tema relacionado con la extracción de datos, pandas para el manejo del dataframe, HTML para el manejo en si de diferentes elementos de la web y time para esperar el tiempo suficiente antes de acceder </w:t>
+        <w:t xml:space="preserve">Las librerías utilizadas son </w:t>
+      </w:r>
+      <w:proofErr w:type="spellStart"/>
+      <w:r>
+        <w:rPr>
+          <w:rFonts w:ascii="Century Gothic headings" w:hAnsi="Century Gothic headings" w:cs="Calibri"/>
+          <w:b/>
+          <w:color w:val="00338D"/>
+          <w:sz w:val="22"/>
+          <w:szCs w:val="22"/>
+          <w:lang w:bidi="ar-LY"/>
+        </w:rPr>
+        <w:t>selenium</w:t>
+      </w:r>
+      <w:proofErr w:type="spellEnd"/>
+      <w:r>
+        <w:rPr>
+          <w:rFonts w:ascii="Century Gothic headings" w:hAnsi="Century Gothic headings" w:cs="Calibri"/>
+          <w:b/>
+          <w:color w:val="00338D"/>
+          <w:sz w:val="22"/>
+          <w:szCs w:val="22"/>
+          <w:lang w:bidi="ar-LY"/>
+        </w:rPr>
+        <w:t xml:space="preserve"> para hacer todo el tema relacionado con la extracción de datos, pandas para el manejo del </w:t>
+      </w:r>
+      <w:proofErr w:type="spellStart"/>
+      <w:r>
+        <w:rPr>
+          <w:rFonts w:ascii="Century Gothic headings" w:hAnsi="Century Gothic headings" w:cs="Calibri"/>
+          <w:b/>
+          <w:color w:val="00338D"/>
+          <w:sz w:val="22"/>
+          <w:szCs w:val="22"/>
+          <w:lang w:bidi="ar-LY"/>
+        </w:rPr>
+        <w:t>dataframe</w:t>
+      </w:r>
+      <w:proofErr w:type="spellEnd"/>
+      <w:r>
+        <w:rPr>
+          <w:rFonts w:ascii="Century Gothic headings" w:hAnsi="Century Gothic headings" w:cs="Calibri"/>
+          <w:b/>
+          <w:color w:val="00338D"/>
+          <w:sz w:val="22"/>
+          <w:szCs w:val="22"/>
+          <w:lang w:bidi="ar-LY"/>
+        </w:rPr>
+        <w:t xml:space="preserve">, HTML para el manejo en si de diferentes elementos de la web y time para esperar el tiempo suficiente antes de acceder </w:t>
       </w:r>
       <w:r>
         <w:rPr>
@@ -796,8 +868,9 @@
           <w:szCs w:val="22"/>
           <w:lang w:bidi="ar-LY"/>
         </w:rPr>
-        <w:t>En cuanto a la captura, lo que hacemos es, primero que nada, inicializar el navegador, una vez inicializado, tuvimos un problema con las cookies, porque al iniciarlo nos salía un aviso de cookies, por lo que lo que hicimos fue una función que pasa las cookies nada más iniciar la web, que pique en el botón correspondiente. Una vez pasadas las cookies pasamos a leer la tabla leemos la primera página de el primer año seleccionado, tenemos dos bucles, uno por los años y otro por el número de páginas que hay</w:t>
-      </w:r>
+        <w:t xml:space="preserve">En cuanto a la captura, lo que hacemos es, primero que nada, inicializar el navegador, una vez inicializado, tuvimos un problema con las cookies, porque al iniciarlo nos salía un aviso de cookies, por lo que lo que hicimos fue una función que pasa las cookies nada más iniciar la web, que pique en el botón correspondiente. Una vez pasadas las cookies pasamos a leer la tabla leemos la primera página </w:t>
+      </w:r>
+      <w:proofErr w:type="spellStart"/>
       <w:r>
         <w:rPr>
           <w:rFonts w:ascii="Century Gothic headings" w:hAnsi="Century Gothic headings" w:cs="Calibri"/>
@@ -807,7 +880,102 @@
           <w:szCs w:val="22"/>
           <w:lang w:bidi="ar-LY"/>
         </w:rPr>
-        <w:t>, en este segundo, para a partir de la primera página, teníamos un problema al cambiar la página, ya que salía un icono privacy que no se podía quitar, por lo que optamos por la solución de bajar la página un poco para que desapareciera con (driver.execute_script("window.scrollBy(0, 750)")), a partir de aquí ya habríamos hecho todo lo necesario para tener todos los datos en nuestras manos.</w:t>
+        <w:t>de el</w:t>
+      </w:r>
+      <w:proofErr w:type="spellEnd"/>
+      <w:r>
+        <w:rPr>
+          <w:rFonts w:ascii="Century Gothic headings" w:hAnsi="Century Gothic headings" w:cs="Calibri"/>
+          <w:b/>
+          <w:color w:val="00338D"/>
+          <w:sz w:val="22"/>
+          <w:szCs w:val="22"/>
+          <w:lang w:bidi="ar-LY"/>
+        </w:rPr>
+        <w:t xml:space="preserve"> primer año seleccionado, tenemos dos bucles, uno por los años y otro por el número de páginas que hay</w:t>
+      </w:r>
+      <w:r>
+        <w:rPr>
+          <w:rFonts w:ascii="Century Gothic headings" w:hAnsi="Century Gothic headings" w:cs="Calibri"/>
+          <w:b/>
+          <w:color w:val="00338D"/>
+          <w:sz w:val="22"/>
+          <w:szCs w:val="22"/>
+          <w:lang w:bidi="ar-LY"/>
+        </w:rPr>
+        <w:t xml:space="preserve">, en este segundo, para a partir de la primera página, teníamos un problema al cambiar la página, ya que salía un icono </w:t>
+      </w:r>
+      <w:proofErr w:type="spellStart"/>
+      <w:r>
+        <w:rPr>
+          <w:rFonts w:ascii="Century Gothic headings" w:hAnsi="Century Gothic headings" w:cs="Calibri"/>
+          <w:b/>
+          <w:color w:val="00338D"/>
+          <w:sz w:val="22"/>
+          <w:szCs w:val="22"/>
+          <w:lang w:bidi="ar-LY"/>
+        </w:rPr>
+        <w:t>privacy</w:t>
+      </w:r>
+      <w:proofErr w:type="spellEnd"/>
+      <w:r>
+        <w:rPr>
+          <w:rFonts w:ascii="Century Gothic headings" w:hAnsi="Century Gothic headings" w:cs="Calibri"/>
+          <w:b/>
+          <w:color w:val="00338D"/>
+          <w:sz w:val="22"/>
+          <w:szCs w:val="22"/>
+          <w:lang w:bidi="ar-LY"/>
+        </w:rPr>
+        <w:t xml:space="preserve"> que no se podía quitar, por lo que optamos por la solución de bajar la página un poco para que desapareciera con (</w:t>
+      </w:r>
+      <w:proofErr w:type="spellStart"/>
+      <w:r>
+        <w:rPr>
+          <w:rFonts w:ascii="Century Gothic headings" w:hAnsi="Century Gothic headings" w:cs="Calibri"/>
+          <w:b/>
+          <w:color w:val="00338D"/>
+          <w:sz w:val="22"/>
+          <w:szCs w:val="22"/>
+          <w:lang w:bidi="ar-LY"/>
+        </w:rPr>
+        <w:t>driver.execute_script</w:t>
+      </w:r>
+      <w:proofErr w:type="spellEnd"/>
+      <w:r>
+        <w:rPr>
+          <w:rFonts w:ascii="Century Gothic headings" w:hAnsi="Century Gothic headings" w:cs="Calibri"/>
+          <w:b/>
+          <w:color w:val="00338D"/>
+          <w:sz w:val="22"/>
+          <w:szCs w:val="22"/>
+          <w:lang w:bidi="ar-LY"/>
+        </w:rPr>
+        <w:t>("</w:t>
+      </w:r>
+      <w:proofErr w:type="spellStart"/>
+      <w:r>
+        <w:rPr>
+          <w:rFonts w:ascii="Century Gothic headings" w:hAnsi="Century Gothic headings" w:cs="Calibri"/>
+          <w:b/>
+          <w:color w:val="00338D"/>
+          <w:sz w:val="22"/>
+          <w:szCs w:val="22"/>
+          <w:lang w:bidi="ar-LY"/>
+        </w:rPr>
+        <w:t>window.scrollBy</w:t>
+      </w:r>
+      <w:proofErr w:type="spellEnd"/>
+      <w:r>
+        <w:rPr>
+          <w:rFonts w:ascii="Century Gothic headings" w:hAnsi="Century Gothic headings" w:cs="Calibri"/>
+          <w:b/>
+          <w:color w:val="00338D"/>
+          <w:sz w:val="22"/>
+          <w:szCs w:val="22"/>
+          <w:lang w:bidi="ar-LY"/>
+        </w:rPr>
+        <w:t>(0, 750)")), a partir de aquí ya habríamos hecho todo lo necesario para tener todos los datos en nuestras manos.</w:t>
       </w:r>
     </w:p>
     <w:p>
@@ -832,7 +1000,31 @@
           <w:szCs w:val="22"/>
           <w:lang w:bidi="ar-LY"/>
         </w:rPr>
-        <w:t>Fuente 2: Página de Transfermarket, de aquí hemos sacado principalmente, aunque se pondrá detalladamente más adelante, la posición exacta, la edad y el precio.</w:t>
+        <w:t xml:space="preserve">Fuente 2: Página de </w:t>
+      </w:r>
+      <w:proofErr w:type="spellStart"/>
+      <w:r>
+        <w:rPr>
+          <w:rFonts w:ascii="Century Gothic headings" w:hAnsi="Century Gothic headings" w:cs="Calibri"/>
+          <w:b/>
+          <w:color w:val="00338D"/>
+          <w:sz w:val="22"/>
+          <w:szCs w:val="22"/>
+          <w:lang w:bidi="ar-LY"/>
+        </w:rPr>
+        <w:t>Transfermarket</w:t>
+      </w:r>
+      <w:proofErr w:type="spellEnd"/>
+      <w:r>
+        <w:rPr>
+          <w:rFonts w:ascii="Century Gothic headings" w:hAnsi="Century Gothic headings" w:cs="Calibri"/>
+          <w:b/>
+          <w:color w:val="00338D"/>
+          <w:sz w:val="22"/>
+          <w:szCs w:val="22"/>
+          <w:lang w:bidi="ar-LY"/>
+        </w:rPr>
+        <w:t>, de aquí hemos sacado principalmente, aunque se pondrá detalladamente más adelante, la posición exacta, la edad y el precio.</w:t>
       </w:r>
     </w:p>
     <w:p>
@@ -936,7 +1128,31 @@
           <w:szCs w:val="22"/>
           <w:lang w:bidi="ar-LY"/>
         </w:rPr>
-        <w:t>A partir de aquí, todo fue bastante sencillo, simplemente usar la API, e ir añadiendo lo leído a un dataframe, que luego descargaremos, lo realmente difícil fue encontrarla y aplicarla al principio.</w:t>
+        <w:t xml:space="preserve">A partir de aquí, todo fue bastante sencillo, simplemente usar la API, e ir añadiendo lo leído a un </w:t>
+      </w:r>
+      <w:proofErr w:type="spellStart"/>
+      <w:r>
+        <w:rPr>
+          <w:rFonts w:ascii="Century Gothic headings" w:hAnsi="Century Gothic headings" w:cs="Calibri"/>
+          <w:b/>
+          <w:color w:val="00338D"/>
+          <w:sz w:val="22"/>
+          <w:szCs w:val="22"/>
+          <w:lang w:bidi="ar-LY"/>
+        </w:rPr>
+        <w:t>dataframe</w:t>
+      </w:r>
+      <w:proofErr w:type="spellEnd"/>
+      <w:r>
+        <w:rPr>
+          <w:rFonts w:ascii="Century Gothic headings" w:hAnsi="Century Gothic headings" w:cs="Calibri"/>
+          <w:b/>
+          <w:color w:val="00338D"/>
+          <w:sz w:val="22"/>
+          <w:szCs w:val="22"/>
+          <w:lang w:bidi="ar-LY"/>
+        </w:rPr>
+        <w:t>, que luego descargaremos, lo realmente difícil fue encontrarla y aplicarla al principio.</w:t>
       </w:r>
     </w:p>
     <w:p>
@@ -1409,16 +1625,29 @@
           <w:lang w:val="es-ES"/>
         </w:rPr>
       </w:pPr>
-      <w:r>
-        <w:rPr>
-          <w:rFonts w:asciiTheme="minorBidi" w:hAnsiTheme="minorBidi"/>
-          <w:bCs/>
-          <w:color w:val="00338D"/>
-          <w:sz w:val="22"/>
-          <w:szCs w:val="22"/>
-          <w:lang w:val="es-ES"/>
-        </w:rPr>
-        <w:t>WhoScored:</w:t>
+      <w:proofErr w:type="spellStart"/>
+      <w:r>
+        <w:rPr>
+          <w:rFonts w:asciiTheme="minorBidi" w:hAnsiTheme="minorBidi"/>
+          <w:bCs/>
+          <w:color w:val="00338D"/>
+          <w:sz w:val="22"/>
+          <w:szCs w:val="22"/>
+          <w:lang w:val="es-ES"/>
+        </w:rPr>
+        <w:t>WhoScored</w:t>
+      </w:r>
+      <w:proofErr w:type="spellEnd"/>
+      <w:r>
+        <w:rPr>
+          <w:rFonts w:asciiTheme="minorBidi" w:hAnsiTheme="minorBidi"/>
+          <w:bCs/>
+          <w:color w:val="00338D"/>
+          <w:sz w:val="22"/>
+          <w:szCs w:val="22"/>
+          <w:lang w:val="es-ES"/>
+        </w:rPr>
+        <w:t>:</w:t>
       </w:r>
     </w:p>
     <w:p>
@@ -1544,6 +1773,7 @@
           <w:lang w:val="es-ES"/>
         </w:rPr>
       </w:pPr>
+      <w:proofErr w:type="spellStart"/>
       <w:r>
         <w:rPr>
           <w:rFonts w:asciiTheme="minorBidi" w:hAnsiTheme="minorBidi"/>
@@ -1556,6 +1786,7 @@
         </w:rPr>
         <w:t>Mins</w:t>
       </w:r>
+      <w:proofErr w:type="spellEnd"/>
       <w:r>
         <w:rPr>
           <w:rFonts w:asciiTheme="minorBidi" w:hAnsiTheme="minorBidi"/>
@@ -1646,6 +1877,7 @@
           <w:lang w:val="es-ES"/>
         </w:rPr>
       </w:pPr>
+      <w:proofErr w:type="spellStart"/>
       <w:r>
         <w:rPr>
           <w:rFonts w:asciiTheme="minorBidi" w:hAnsiTheme="minorBidi"/>
@@ -1658,6 +1890,7 @@
         </w:rPr>
         <w:t>Goals</w:t>
       </w:r>
+      <w:proofErr w:type="spellEnd"/>
       <w:r>
         <w:rPr>
           <w:rFonts w:asciiTheme="minorBidi" w:hAnsiTheme="minorBidi"/>
@@ -1700,6 +1933,7 @@
           <w:lang w:val="es-ES"/>
         </w:rPr>
       </w:pPr>
+      <w:proofErr w:type="spellStart"/>
       <w:r>
         <w:rPr>
           <w:rFonts w:asciiTheme="minorBidi" w:hAnsiTheme="minorBidi"/>
@@ -1712,6 +1946,7 @@
         </w:rPr>
         <w:t>Assists</w:t>
       </w:r>
+      <w:proofErr w:type="spellEnd"/>
       <w:r>
         <w:rPr>
           <w:rFonts w:asciiTheme="minorBidi" w:hAnsiTheme="minorBidi"/>
@@ -1766,6 +2001,7 @@
           <w:lang w:val="es-ES"/>
         </w:rPr>
       </w:pPr>
+      <w:proofErr w:type="spellStart"/>
       <w:r>
         <w:rPr>
           <w:rFonts w:asciiTheme="minorBidi" w:hAnsiTheme="minorBidi"/>
@@ -1778,6 +2014,7 @@
         </w:rPr>
         <w:t>Yel</w:t>
       </w:r>
+      <w:proofErr w:type="spellEnd"/>
       <w:r>
         <w:rPr>
           <w:rFonts w:asciiTheme="minorBidi" w:hAnsiTheme="minorBidi"/>
@@ -1874,6 +2111,7 @@
           <w:lang w:val="es-ES"/>
         </w:rPr>
       </w:pPr>
+      <w:proofErr w:type="spellStart"/>
       <w:r>
         <w:rPr>
           <w:rFonts w:asciiTheme="minorBidi" w:hAnsiTheme="minorBidi"/>
@@ -1886,6 +2124,7 @@
         </w:rPr>
         <w:t>SpG</w:t>
       </w:r>
+      <w:proofErr w:type="spellEnd"/>
       <w:r>
         <w:rPr>
           <w:rFonts w:asciiTheme="minorBidi" w:hAnsiTheme="minorBidi"/>
@@ -1982,6 +2221,7 @@
           <w:lang w:val="es-ES"/>
         </w:rPr>
       </w:pPr>
+      <w:proofErr w:type="spellStart"/>
       <w:r>
         <w:rPr>
           <w:rFonts w:asciiTheme="minorBidi" w:hAnsiTheme="minorBidi"/>
@@ -1994,6 +2234,7 @@
         </w:rPr>
         <w:t>AerialsWon</w:t>
       </w:r>
+      <w:proofErr w:type="spellEnd"/>
       <w:r>
         <w:rPr>
           <w:rFonts w:asciiTheme="minorBidi" w:hAnsiTheme="minorBidi"/>
@@ -2048,6 +2289,7 @@
           <w:lang w:val="es-ES"/>
         </w:rPr>
       </w:pPr>
+      <w:proofErr w:type="spellStart"/>
       <w:r>
         <w:rPr>
           <w:rFonts w:asciiTheme="minorBidi" w:hAnsiTheme="minorBidi"/>
@@ -2060,6 +2302,7 @@
         </w:rPr>
         <w:t>MotM</w:t>
       </w:r>
+      <w:proofErr w:type="spellEnd"/>
       <w:r>
         <w:rPr>
           <w:rFonts w:asciiTheme="minorBidi" w:hAnsiTheme="minorBidi"/>
@@ -2102,6 +2345,7 @@
           <w:lang w:val="es-ES"/>
         </w:rPr>
       </w:pPr>
+      <w:proofErr w:type="spellStart"/>
       <w:r>
         <w:rPr>
           <w:rFonts w:asciiTheme="minorBidi" w:hAnsiTheme="minorBidi"/>
@@ -2114,6 +2358,7 @@
         </w:rPr>
         <w:t>Tackles</w:t>
       </w:r>
+      <w:proofErr w:type="spellEnd"/>
       <w:r>
         <w:rPr>
           <w:rFonts w:asciiTheme="minorBidi" w:hAnsiTheme="minorBidi"/>
@@ -2210,6 +2455,7 @@
           <w:lang w:val="es-ES"/>
         </w:rPr>
       </w:pPr>
+      <w:proofErr w:type="spellStart"/>
       <w:r>
         <w:rPr>
           <w:rFonts w:asciiTheme="minorBidi" w:hAnsiTheme="minorBidi"/>
@@ -2222,6 +2468,7 @@
         </w:rPr>
         <w:t>Fouls</w:t>
       </w:r>
+      <w:proofErr w:type="spellEnd"/>
       <w:r>
         <w:rPr>
           <w:rFonts w:asciiTheme="minorBidi" w:hAnsiTheme="minorBidi"/>
@@ -2264,6 +2511,7 @@
           <w:lang w:val="es-ES"/>
         </w:rPr>
       </w:pPr>
+      <w:proofErr w:type="spellStart"/>
       <w:r>
         <w:rPr>
           <w:rFonts w:asciiTheme="minorBidi" w:hAnsiTheme="minorBidi"/>
@@ -2288,6 +2536,7 @@
         </w:rPr>
         <w:t>_won</w:t>
       </w:r>
+      <w:proofErr w:type="spellEnd"/>
       <w:r>
         <w:rPr>
           <w:rFonts w:asciiTheme="minorBidi" w:hAnsiTheme="minorBidi"/>
@@ -2420,6 +2669,7 @@
           <w:lang w:val="es-ES"/>
         </w:rPr>
       </w:pPr>
+      <w:proofErr w:type="spellStart"/>
       <w:r>
         <w:rPr>
           <w:rFonts w:asciiTheme="minorBidi" w:hAnsiTheme="minorBidi"/>
@@ -2444,6 +2694,7 @@
         </w:rPr>
         <w:t>_deffensive</w:t>
       </w:r>
+      <w:proofErr w:type="spellEnd"/>
       <w:r>
         <w:rPr>
           <w:rFonts w:asciiTheme="minorBidi" w:hAnsiTheme="minorBidi"/>
@@ -2540,6 +2791,7 @@
           <w:lang w:val="es-ES"/>
         </w:rPr>
       </w:pPr>
+      <w:proofErr w:type="spellStart"/>
       <w:r>
         <w:rPr>
           <w:rFonts w:asciiTheme="minorBidi" w:hAnsiTheme="minorBidi"/>
@@ -2552,6 +2804,7 @@
         </w:rPr>
         <w:t>OwnG</w:t>
       </w:r>
+      <w:proofErr w:type="spellEnd"/>
       <w:r>
         <w:rPr>
           <w:rFonts w:asciiTheme="minorBidi" w:hAnsiTheme="minorBidi"/>
@@ -2606,6 +2859,7 @@
           <w:lang w:val="es-ES"/>
         </w:rPr>
       </w:pPr>
+      <w:proofErr w:type="spellStart"/>
       <w:r>
         <w:rPr>
           <w:rFonts w:asciiTheme="minorBidi" w:hAnsiTheme="minorBidi"/>
@@ -2618,6 +2872,7 @@
         </w:rPr>
         <w:t>KeyP</w:t>
       </w:r>
+      <w:proofErr w:type="spellEnd"/>
       <w:r>
         <w:rPr>
           <w:rFonts w:asciiTheme="minorBidi" w:hAnsiTheme="minorBidi"/>
@@ -2660,6 +2915,7 @@
           <w:lang w:val="es-ES"/>
         </w:rPr>
       </w:pPr>
+      <w:proofErr w:type="spellStart"/>
       <w:r>
         <w:rPr>
           <w:rFonts w:asciiTheme="minorBidi" w:hAnsiTheme="minorBidi"/>
@@ -2672,6 +2928,7 @@
         </w:rPr>
         <w:t>Drb_offensive</w:t>
       </w:r>
+      <w:proofErr w:type="spellEnd"/>
       <w:r>
         <w:rPr>
           <w:rFonts w:asciiTheme="minorBidi" w:hAnsiTheme="minorBidi"/>
@@ -2702,6 +2959,7 @@
           <w:lang w:val="es-ES"/>
         </w:rPr>
       </w:pPr>
+      <w:proofErr w:type="spellStart"/>
       <w:r>
         <w:rPr>
           <w:rFonts w:asciiTheme="minorBidi" w:hAnsiTheme="minorBidi"/>
@@ -2714,6 +2972,7 @@
         </w:rPr>
         <w:t>Fouled</w:t>
       </w:r>
+      <w:proofErr w:type="spellEnd"/>
       <w:r>
         <w:rPr>
           <w:rFonts w:asciiTheme="minorBidi" w:hAnsiTheme="minorBidi"/>
@@ -2780,6 +3039,7 @@
           <w:lang w:val="es-ES"/>
         </w:rPr>
       </w:pPr>
+      <w:proofErr w:type="spellStart"/>
       <w:r>
         <w:rPr>
           <w:rFonts w:asciiTheme="minorBidi" w:hAnsiTheme="minorBidi"/>
@@ -2804,6 +3064,7 @@
         </w:rPr>
         <w:t>sides</w:t>
       </w:r>
+      <w:proofErr w:type="spellEnd"/>
       <w:r>
         <w:rPr>
           <w:rFonts w:asciiTheme="minorBidi" w:hAnsiTheme="minorBidi"/>
@@ -2846,6 +3107,7 @@
           <w:lang w:val="es-ES"/>
         </w:rPr>
       </w:pPr>
+      <w:proofErr w:type="spellStart"/>
       <w:r>
         <w:rPr>
           <w:rFonts w:asciiTheme="minorBidi" w:hAnsiTheme="minorBidi"/>
@@ -2858,6 +3120,7 @@
         </w:rPr>
         <w:t>Disp</w:t>
       </w:r>
+      <w:proofErr w:type="spellEnd"/>
       <w:r>
         <w:rPr>
           <w:rFonts w:asciiTheme="minorBidi" w:hAnsiTheme="minorBidi"/>
@@ -2900,6 +3163,7 @@
           <w:lang w:val="es-ES"/>
         </w:rPr>
       </w:pPr>
+      <w:proofErr w:type="spellStart"/>
       <w:r>
         <w:rPr>
           <w:rFonts w:asciiTheme="minorBidi" w:hAnsiTheme="minorBidi"/>
@@ -2912,6 +3176,7 @@
         </w:rPr>
         <w:t>UnsTch</w:t>
       </w:r>
+      <w:proofErr w:type="spellEnd"/>
       <w:r>
         <w:rPr>
           <w:rFonts w:asciiTheme="minorBidi" w:hAnsiTheme="minorBidi"/>
@@ -2954,6 +3219,7 @@
           <w:lang w:val="es-ES"/>
         </w:rPr>
       </w:pPr>
+      <w:proofErr w:type="spellStart"/>
       <w:r>
         <w:rPr>
           <w:rFonts w:asciiTheme="minorBidi" w:hAnsiTheme="minorBidi"/>
@@ -2966,6 +3232,7 @@
         </w:rPr>
         <w:t>AvgP</w:t>
       </w:r>
+      <w:proofErr w:type="spellEnd"/>
       <w:r>
         <w:rPr>
           <w:rFonts w:asciiTheme="minorBidi" w:hAnsiTheme="minorBidi"/>
@@ -3008,6 +3275,7 @@
           <w:lang w:val="es-ES"/>
         </w:rPr>
       </w:pPr>
+      <w:proofErr w:type="spellStart"/>
       <w:r>
         <w:rPr>
           <w:rFonts w:asciiTheme="minorBidi" w:hAnsiTheme="minorBidi"/>
@@ -3020,6 +3288,7 @@
         </w:rPr>
         <w:t>Crosses</w:t>
       </w:r>
+      <w:proofErr w:type="spellEnd"/>
       <w:r>
         <w:rPr>
           <w:rFonts w:asciiTheme="minorBidi" w:hAnsiTheme="minorBidi"/>
@@ -3062,6 +3331,7 @@
           <w:lang w:val="es-ES"/>
         </w:rPr>
       </w:pPr>
+      <w:proofErr w:type="spellStart"/>
       <w:r>
         <w:rPr>
           <w:rFonts w:asciiTheme="minorBidi" w:hAnsiTheme="minorBidi"/>
@@ -3075,6 +3345,7 @@
         <w:lastRenderedPageBreak/>
         <w:t>LongB</w:t>
       </w:r>
+      <w:proofErr w:type="spellEnd"/>
       <w:r>
         <w:rPr>
           <w:rFonts w:asciiTheme="minorBidi" w:hAnsiTheme="minorBidi"/>
@@ -3135,52 +3406,103 @@
           <w:lang w:val="es-ES"/>
         </w:rPr>
       </w:pPr>
-      <w:r>
-        <w:rPr>
-          <w:rFonts w:asciiTheme="minorBidi" w:hAnsiTheme="minorBidi"/>
-          <w:b/>
-          <w:bCs/>
-          <w:color w:val="00338D"/>
-          <w:sz w:val="22"/>
-          <w:szCs w:val="22"/>
-          <w:lang w:val="es-ES"/>
-        </w:rPr>
-        <w:t>Transfermarket:</w:t>
-      </w:r>
-    </w:p>
-    <w:p>
-      <w:pPr>
-        <w:rPr>
-          <w:rFonts w:asciiTheme="minorBidi" w:hAnsiTheme="minorBidi"/>
-          <w:b/>
-          <w:bCs/>
-          <w:color w:val="00338D"/>
-          <w:sz w:val="22"/>
-          <w:szCs w:val="22"/>
-        </w:rPr>
-      </w:pPr>
-      <w:r>
-        <w:rPr>
-          <w:rFonts w:asciiTheme="minorBidi" w:hAnsiTheme="minorBidi"/>
-          <w:b/>
-          <w:bCs/>
-          <w:color w:val="00338D"/>
-          <w:sz w:val="22"/>
-          <w:szCs w:val="22"/>
-        </w:rPr>
-        <w:t>Age, Id son enteras, Height es numérica de</w:t>
-      </w:r>
-      <w:r>
-        <w:rPr>
-          <w:rFonts w:asciiTheme="minorBidi" w:hAnsiTheme="minorBidi"/>
-          <w:b/>
-          <w:bCs/>
-          <w:color w:val="00338D"/>
-          <w:sz w:val="22"/>
-          <w:szCs w:val="22"/>
-        </w:rPr>
-        <w:t>cimal, y el resto son strings</w:t>
-      </w:r>
+      <w:proofErr w:type="spellStart"/>
+      <w:r>
+        <w:rPr>
+          <w:rFonts w:asciiTheme="minorBidi" w:hAnsiTheme="minorBidi"/>
+          <w:b/>
+          <w:bCs/>
+          <w:color w:val="00338D"/>
+          <w:sz w:val="22"/>
+          <w:szCs w:val="22"/>
+          <w:lang w:val="es-ES"/>
+        </w:rPr>
+        <w:t>Transfermarket</w:t>
+      </w:r>
+      <w:proofErr w:type="spellEnd"/>
+      <w:r>
+        <w:rPr>
+          <w:rFonts w:asciiTheme="minorBidi" w:hAnsiTheme="minorBidi"/>
+          <w:b/>
+          <w:bCs/>
+          <w:color w:val="00338D"/>
+          <w:sz w:val="22"/>
+          <w:szCs w:val="22"/>
+          <w:lang w:val="es-ES"/>
+        </w:rPr>
+        <w:t>:</w:t>
+      </w:r>
+    </w:p>
+    <w:p>
+      <w:pPr>
+        <w:rPr>
+          <w:rFonts w:asciiTheme="minorBidi" w:hAnsiTheme="minorBidi"/>
+          <w:b/>
+          <w:bCs/>
+          <w:color w:val="00338D"/>
+          <w:sz w:val="22"/>
+          <w:szCs w:val="22"/>
+        </w:rPr>
+      </w:pPr>
+      <w:r>
+        <w:rPr>
+          <w:rFonts w:asciiTheme="minorBidi" w:hAnsiTheme="minorBidi"/>
+          <w:b/>
+          <w:bCs/>
+          <w:color w:val="00338D"/>
+          <w:sz w:val="22"/>
+          <w:szCs w:val="22"/>
+        </w:rPr>
+        <w:t xml:space="preserve">Age, Id son enteras, </w:t>
+      </w:r>
+      <w:proofErr w:type="spellStart"/>
+      <w:r>
+        <w:rPr>
+          <w:rFonts w:asciiTheme="minorBidi" w:hAnsiTheme="minorBidi"/>
+          <w:b/>
+          <w:bCs/>
+          <w:color w:val="00338D"/>
+          <w:sz w:val="22"/>
+          <w:szCs w:val="22"/>
+        </w:rPr>
+        <w:t>Height</w:t>
+      </w:r>
+      <w:proofErr w:type="spellEnd"/>
+      <w:r>
+        <w:rPr>
+          <w:rFonts w:asciiTheme="minorBidi" w:hAnsiTheme="minorBidi"/>
+          <w:b/>
+          <w:bCs/>
+          <w:color w:val="00338D"/>
+          <w:sz w:val="22"/>
+          <w:szCs w:val="22"/>
+        </w:rPr>
+        <w:t xml:space="preserve"> es numérica de</w:t>
+      </w:r>
+      <w:r>
+        <w:rPr>
+          <w:rFonts w:asciiTheme="minorBidi" w:hAnsiTheme="minorBidi"/>
+          <w:b/>
+          <w:bCs/>
+          <w:color w:val="00338D"/>
+          <w:sz w:val="22"/>
+          <w:szCs w:val="22"/>
+        </w:rPr>
+        <w:t xml:space="preserve">cimal, y el resto son </w:t>
+      </w:r>
+      <w:proofErr w:type="spellStart"/>
+      <w:r>
+        <w:rPr>
+          <w:rFonts w:asciiTheme="minorBidi" w:hAnsiTheme="minorBidi"/>
+          <w:b/>
+          <w:bCs/>
+          <w:color w:val="00338D"/>
+          <w:sz w:val="22"/>
+          <w:szCs w:val="22"/>
+        </w:rPr>
+        <w:t>strings</w:t>
+      </w:r>
+      <w:proofErr w:type="spellEnd"/>
     </w:p>
     <w:p>
       <w:pPr>
@@ -3283,6 +3605,7 @@
           <w:lang w:val="es-ES"/>
         </w:rPr>
       </w:pPr>
+      <w:proofErr w:type="spellStart"/>
       <w:r>
         <w:rPr>
           <w:rFonts w:asciiTheme="minorBidi" w:hAnsiTheme="minorBidi"/>
@@ -3295,6 +3618,7 @@
         </w:rPr>
         <w:t>DateofBirth</w:t>
       </w:r>
+      <w:proofErr w:type="spellEnd"/>
       <w:r>
         <w:rPr>
           <w:rFonts w:asciiTheme="minorBidi" w:hAnsiTheme="minorBidi"/>
@@ -3367,6 +3691,7 @@
           <w:lang w:val="es-ES"/>
         </w:rPr>
       </w:pPr>
+      <w:proofErr w:type="spellStart"/>
       <w:r>
         <w:rPr>
           <w:rFonts w:asciiTheme="minorBidi" w:hAnsiTheme="minorBidi"/>
@@ -3379,6 +3704,7 @@
         </w:rPr>
         <w:t>Nationality</w:t>
       </w:r>
+      <w:proofErr w:type="spellEnd"/>
       <w:r>
         <w:rPr>
           <w:rFonts w:asciiTheme="minorBidi" w:hAnsiTheme="minorBidi"/>
@@ -3409,6 +3735,7 @@
           <w:lang w:val="es-ES"/>
         </w:rPr>
       </w:pPr>
+      <w:proofErr w:type="spellStart"/>
       <w:r>
         <w:rPr>
           <w:rFonts w:asciiTheme="minorBidi" w:hAnsiTheme="minorBidi"/>
@@ -3421,6 +3748,7 @@
         </w:rPr>
         <w:t>CurrentClub</w:t>
       </w:r>
+      <w:proofErr w:type="spellEnd"/>
       <w:r>
         <w:rPr>
           <w:rFonts w:asciiTheme="minorBidi" w:hAnsiTheme="minorBidi"/>
@@ -3451,6 +3779,7 @@
           <w:lang w:val="es-ES"/>
         </w:rPr>
       </w:pPr>
+      <w:proofErr w:type="spellStart"/>
       <w:r>
         <w:rPr>
           <w:rFonts w:asciiTheme="minorBidi" w:hAnsiTheme="minorBidi"/>
@@ -3463,6 +3792,7 @@
         </w:rPr>
         <w:t>Height</w:t>
       </w:r>
+      <w:proofErr w:type="spellEnd"/>
       <w:r>
         <w:rPr>
           <w:rFonts w:asciiTheme="minorBidi" w:hAnsiTheme="minorBidi"/>
@@ -3493,6 +3823,7 @@
           <w:lang w:val="es-ES"/>
         </w:rPr>
       </w:pPr>
+      <w:proofErr w:type="spellStart"/>
       <w:r>
         <w:rPr>
           <w:rFonts w:asciiTheme="minorBidi" w:hAnsiTheme="minorBidi"/>
@@ -3505,6 +3836,7 @@
         </w:rPr>
         <w:t>Foot</w:t>
       </w:r>
+      <w:proofErr w:type="spellEnd"/>
       <w:r>
         <w:rPr>
           <w:rFonts w:asciiTheme="minorBidi" w:hAnsiTheme="minorBidi"/>
@@ -3547,6 +3879,7 @@
           <w:lang w:val="es-ES"/>
         </w:rPr>
       </w:pPr>
+      <w:proofErr w:type="spellStart"/>
       <w:r>
         <w:rPr>
           <w:rFonts w:asciiTheme="minorBidi" w:hAnsiTheme="minorBidi"/>
@@ -3559,6 +3892,7 @@
         </w:rPr>
         <w:t>JoinedOn</w:t>
       </w:r>
+      <w:proofErr w:type="spellEnd"/>
       <w:r>
         <w:rPr>
           <w:rFonts w:asciiTheme="minorBidi" w:hAnsiTheme="minorBidi"/>
@@ -3589,6 +3923,7 @@
           <w:lang w:val="es-ES"/>
         </w:rPr>
       </w:pPr>
+      <w:proofErr w:type="spellStart"/>
       <w:r>
         <w:rPr>
           <w:rFonts w:asciiTheme="minorBidi" w:hAnsiTheme="minorBidi"/>
@@ -3601,6 +3936,7 @@
         </w:rPr>
         <w:t>SignedFrom</w:t>
       </w:r>
+      <w:proofErr w:type="spellEnd"/>
       <w:r>
         <w:rPr>
           <w:rFonts w:asciiTheme="minorBidi" w:hAnsiTheme="minorBidi"/>
@@ -3631,6 +3967,7 @@
           <w:lang w:val="es-ES"/>
         </w:rPr>
       </w:pPr>
+      <w:proofErr w:type="spellStart"/>
       <w:r>
         <w:rPr>
           <w:rFonts w:asciiTheme="minorBidi" w:hAnsiTheme="minorBidi"/>
@@ -3643,6 +3980,7 @@
         </w:rPr>
         <w:t>MarketValue</w:t>
       </w:r>
+      <w:proofErr w:type="spellEnd"/>
       <w:r>
         <w:rPr>
           <w:rFonts w:asciiTheme="minorBidi" w:hAnsiTheme="minorBidi"/>
@@ -3759,6 +4097,7 @@
           <w:lang w:val="es-ES"/>
         </w:rPr>
       </w:pPr>
+      <w:proofErr w:type="spellStart"/>
       <w:r>
         <w:rPr>
           <w:rFonts w:asciiTheme="minorBidi" w:hAnsiTheme="minorBidi"/>
@@ -3771,6 +4110,7 @@
         </w:rPr>
         <w:t>OffTarget</w:t>
       </w:r>
+      <w:proofErr w:type="spellEnd"/>
       <w:r>
         <w:rPr>
           <w:rFonts w:asciiTheme="minorBidi" w:hAnsiTheme="minorBidi"/>
@@ -3797,6 +4137,7 @@
           <w:lang w:val="es-ES"/>
         </w:rPr>
       </w:pPr>
+      <w:proofErr w:type="spellStart"/>
       <w:r>
         <w:rPr>
           <w:rFonts w:asciiTheme="minorBidi" w:hAnsiTheme="minorBidi"/>
@@ -3809,6 +4150,7 @@
         </w:rPr>
         <w:t>OnPost</w:t>
       </w:r>
+      <w:proofErr w:type="spellEnd"/>
       <w:r>
         <w:rPr>
           <w:rFonts w:asciiTheme="minorBidi" w:hAnsiTheme="minorBidi"/>
@@ -3835,6 +4177,7 @@
           <w:lang w:val="es-ES"/>
         </w:rPr>
       </w:pPr>
+      <w:proofErr w:type="spellStart"/>
       <w:r>
         <w:rPr>
           <w:rFonts w:asciiTheme="minorBidi" w:hAnsiTheme="minorBidi"/>
@@ -3847,6 +4190,7 @@
         </w:rPr>
         <w:t>OnTarget</w:t>
       </w:r>
+      <w:proofErr w:type="spellEnd"/>
       <w:r>
         <w:rPr>
           <w:rFonts w:asciiTheme="minorBidi" w:hAnsiTheme="minorBidi"/>
@@ -3873,6 +4217,7 @@
           <w:lang w:val="es-ES"/>
         </w:rPr>
       </w:pPr>
+      <w:proofErr w:type="spellStart"/>
       <w:r>
         <w:rPr>
           <w:rFonts w:asciiTheme="minorBidi" w:hAnsiTheme="minorBidi"/>
@@ -3885,6 +4230,7 @@
         </w:rPr>
         <w:t>Blocked</w:t>
       </w:r>
+      <w:proofErr w:type="spellEnd"/>
       <w:r>
         <w:rPr>
           <w:rFonts w:asciiTheme="minorBidi" w:hAnsiTheme="minorBidi"/>
@@ -3923,6 +4269,7 @@
           <w:lang w:val="es-ES"/>
         </w:rPr>
       </w:pPr>
+      <w:proofErr w:type="spellStart"/>
       <w:r>
         <w:rPr>
           <w:rFonts w:asciiTheme="minorBidi" w:hAnsiTheme="minorBidi"/>
@@ -3935,6 +4282,7 @@
         </w:rPr>
         <w:t>OpenPlay</w:t>
       </w:r>
+      <w:proofErr w:type="spellEnd"/>
       <w:r>
         <w:rPr>
           <w:rFonts w:asciiTheme="minorBidi" w:hAnsiTheme="minorBidi"/>
@@ -3961,17 +4309,31 @@
           <w:lang w:val="es-ES"/>
         </w:rPr>
       </w:pPr>
-      <w:r>
-        <w:rPr>
-          <w:rFonts w:asciiTheme="minorBidi" w:hAnsiTheme="minorBidi"/>
-          <w:b/>
-          <w:bCs/>
-          <w:color w:val="00338D"/>
-          <w:sz w:val="22"/>
-          <w:szCs w:val="22"/>
-          <w:lang w:val="es-ES"/>
-        </w:rPr>
-        <w:t>Counter: Goles en contrataque.</w:t>
+      <w:proofErr w:type="spellStart"/>
+      <w:r>
+        <w:rPr>
+          <w:rFonts w:asciiTheme="minorBidi" w:hAnsiTheme="minorBidi"/>
+          <w:b/>
+          <w:bCs/>
+          <w:color w:val="00338D"/>
+          <w:sz w:val="22"/>
+          <w:szCs w:val="22"/>
+          <w:lang w:val="es-ES"/>
+        </w:rPr>
+        <w:t>Counter</w:t>
+      </w:r>
+      <w:proofErr w:type="spellEnd"/>
+      <w:r>
+        <w:rPr>
+          <w:rFonts w:asciiTheme="minorBidi" w:hAnsiTheme="minorBidi"/>
+          <w:b/>
+          <w:bCs/>
+          <w:color w:val="00338D"/>
+          <w:sz w:val="22"/>
+          <w:szCs w:val="22"/>
+          <w:lang w:val="es-ES"/>
+        </w:rPr>
+        <w:t>: Goles en contrataque.</w:t>
       </w:r>
     </w:p>
     <w:p>
@@ -3987,17 +4349,57 @@
           <w:lang w:val="es-ES"/>
         </w:rPr>
       </w:pPr>
-      <w:r>
-        <w:rPr>
-          <w:rFonts w:asciiTheme="minorBidi" w:hAnsiTheme="minorBidi"/>
-          <w:b/>
-          <w:bCs/>
-          <w:color w:val="00338D"/>
-          <w:sz w:val="22"/>
-          <w:szCs w:val="22"/>
-          <w:lang w:val="es-ES"/>
-        </w:rPr>
-        <w:t>SetPiece: Goles desde zonas determinadas (corneres y fueras).</w:t>
+      <w:proofErr w:type="spellStart"/>
+      <w:r>
+        <w:rPr>
+          <w:rFonts w:asciiTheme="minorBidi" w:hAnsiTheme="minorBidi"/>
+          <w:b/>
+          <w:bCs/>
+          <w:color w:val="00338D"/>
+          <w:sz w:val="22"/>
+          <w:szCs w:val="22"/>
+          <w:lang w:val="es-ES"/>
+        </w:rPr>
+        <w:t>SetPiece</w:t>
+      </w:r>
+      <w:proofErr w:type="spellEnd"/>
+      <w:r>
+        <w:rPr>
+          <w:rFonts w:asciiTheme="minorBidi" w:hAnsiTheme="minorBidi"/>
+          <w:b/>
+          <w:bCs/>
+          <w:color w:val="00338D"/>
+          <w:sz w:val="22"/>
+          <w:szCs w:val="22"/>
+          <w:lang w:val="es-ES"/>
+        </w:rPr>
+        <w:t>: Goles desde zonas determinadas (</w:t>
+      </w:r>
+      <w:proofErr w:type="spellStart"/>
+      <w:r>
+        <w:rPr>
+          <w:rFonts w:asciiTheme="minorBidi" w:hAnsiTheme="minorBidi"/>
+          <w:b/>
+          <w:bCs/>
+          <w:color w:val="00338D"/>
+          <w:sz w:val="22"/>
+          <w:szCs w:val="22"/>
+          <w:lang w:val="es-ES"/>
+        </w:rPr>
+        <w:t>corneres</w:t>
+      </w:r>
+      <w:proofErr w:type="spellEnd"/>
+      <w:r>
+        <w:rPr>
+          <w:rFonts w:asciiTheme="minorBidi" w:hAnsiTheme="minorBidi"/>
+          <w:b/>
+          <w:bCs/>
+          <w:color w:val="00338D"/>
+          <w:sz w:val="22"/>
+          <w:szCs w:val="22"/>
+          <w:lang w:val="es-ES"/>
+        </w:rPr>
+        <w:t xml:space="preserve"> y fueras).</w:t>
       </w:r>
     </w:p>
     <w:p>
@@ -4012,6 +4414,7 @@
           <w:szCs w:val="22"/>
         </w:rPr>
       </w:pPr>
+      <w:proofErr w:type="spellStart"/>
       <w:r>
         <w:rPr>
           <w:rFonts w:asciiTheme="minorBidi" w:hAnsiTheme="minorBidi"/>
@@ -4023,16 +4426,41 @@
         </w:rPr>
         <w:t>PenaltyScored</w:t>
       </w:r>
-      <w:r>
-        <w:rPr>
-          <w:rFonts w:asciiTheme="minorBidi" w:hAnsiTheme="minorBidi"/>
-          <w:b/>
-          <w:bCs/>
-          <w:color w:val="00338D"/>
-          <w:sz w:val="22"/>
-          <w:szCs w:val="22"/>
-        </w:rPr>
-        <w:t>: Goles de penalti.</w:t>
+      <w:proofErr w:type="spellEnd"/>
+      <w:r>
+        <w:rPr>
+          <w:rFonts w:asciiTheme="minorBidi" w:hAnsiTheme="minorBidi"/>
+          <w:b/>
+          <w:bCs/>
+          <w:color w:val="00338D"/>
+          <w:sz w:val="22"/>
+          <w:szCs w:val="22"/>
+        </w:rPr>
+        <w:t xml:space="preserve">: Goles de </w:t>
+      </w:r>
+      <w:proofErr w:type="spellStart"/>
+      <w:r>
+        <w:rPr>
+          <w:rFonts w:asciiTheme="minorBidi" w:hAnsiTheme="minorBidi"/>
+          <w:b/>
+          <w:bCs/>
+          <w:color w:val="00338D"/>
+          <w:sz w:val="22"/>
+          <w:szCs w:val="22"/>
+        </w:rPr>
+        <w:t>penalti</w:t>
+      </w:r>
+      <w:proofErr w:type="spellEnd"/>
+      <w:r>
+        <w:rPr>
+          <w:rFonts w:asciiTheme="minorBidi" w:hAnsiTheme="minorBidi"/>
+          <w:b/>
+          <w:bCs/>
+          <w:color w:val="00338D"/>
+          <w:sz w:val="22"/>
+          <w:szCs w:val="22"/>
+        </w:rPr>
+        <w:t>.</w:t>
       </w:r>
     </w:p>
     <w:p>
@@ -4048,6 +4476,7 @@
           <w:lang w:val="es-ES"/>
         </w:rPr>
       </w:pPr>
+      <w:proofErr w:type="spellStart"/>
       <w:r>
         <w:rPr>
           <w:rFonts w:asciiTheme="minorBidi" w:hAnsiTheme="minorBidi"/>
@@ -4060,6 +4489,7 @@
         </w:rPr>
         <w:t>OwnG</w:t>
       </w:r>
+      <w:proofErr w:type="spellEnd"/>
       <w:r>
         <w:rPr>
           <w:rFonts w:asciiTheme="minorBidi" w:hAnsiTheme="minorBidi"/>
@@ -4098,6 +4528,7 @@
           <w:lang w:val="es-ES"/>
         </w:rPr>
       </w:pPr>
+      <w:proofErr w:type="spellStart"/>
       <w:r>
         <w:rPr>
           <w:rFonts w:asciiTheme="minorBidi" w:hAnsiTheme="minorBidi"/>
@@ -4110,6 +4541,7 @@
         </w:rPr>
         <w:t>AccLB</w:t>
       </w:r>
+      <w:proofErr w:type="spellEnd"/>
       <w:r>
         <w:rPr>
           <w:rFonts w:asciiTheme="minorBidi" w:hAnsiTheme="minorBidi"/>
@@ -4136,6 +4568,7 @@
           <w:lang w:val="es-ES"/>
         </w:rPr>
       </w:pPr>
+      <w:proofErr w:type="spellStart"/>
       <w:r>
         <w:rPr>
           <w:rFonts w:asciiTheme="minorBidi" w:hAnsiTheme="minorBidi"/>
@@ -4148,6 +4581,7 @@
         </w:rPr>
         <w:t>InAccLB</w:t>
       </w:r>
+      <w:proofErr w:type="spellEnd"/>
       <w:r>
         <w:rPr>
           <w:rFonts w:asciiTheme="minorBidi" w:hAnsiTheme="minorBidi"/>
@@ -4186,6 +4620,7 @@
           <w:lang w:val="es-ES"/>
         </w:rPr>
       </w:pPr>
+      <w:proofErr w:type="spellStart"/>
       <w:r>
         <w:rPr>
           <w:rFonts w:asciiTheme="minorBidi" w:hAnsiTheme="minorBidi"/>
@@ -4198,6 +4633,7 @@
         </w:rPr>
         <w:t>AccSP</w:t>
       </w:r>
+      <w:proofErr w:type="spellEnd"/>
       <w:r>
         <w:rPr>
           <w:rFonts w:asciiTheme="minorBidi" w:hAnsiTheme="minorBidi"/>
@@ -4224,6 +4660,7 @@
           <w:lang w:val="es-ES"/>
         </w:rPr>
       </w:pPr>
+      <w:proofErr w:type="spellStart"/>
       <w:r>
         <w:rPr>
           <w:rFonts w:asciiTheme="minorBidi" w:hAnsiTheme="minorBidi"/>
@@ -4236,6 +4673,7 @@
         </w:rPr>
         <w:t>LongB</w:t>
       </w:r>
+      <w:proofErr w:type="spellEnd"/>
       <w:r>
         <w:rPr>
           <w:rFonts w:asciiTheme="minorBidi" w:hAnsiTheme="minorBidi"/>
@@ -4262,6 +4700,7 @@
           <w:lang w:val="es-ES"/>
         </w:rPr>
       </w:pPr>
+      <w:proofErr w:type="spellStart"/>
       <w:r>
         <w:rPr>
           <w:rFonts w:asciiTheme="minorBidi" w:hAnsiTheme="minorBidi"/>
@@ -4274,6 +4713,7 @@
         </w:rPr>
         <w:t>InAccSP</w:t>
       </w:r>
+      <w:proofErr w:type="spellEnd"/>
       <w:r>
         <w:rPr>
           <w:rFonts w:asciiTheme="minorBidi" w:hAnsiTheme="minorBidi"/>
@@ -4350,6 +4790,7 @@
           <w:lang w:val="es-ES"/>
         </w:rPr>
       </w:pPr>
+      <w:proofErr w:type="spellStart"/>
       <w:r>
         <w:rPr>
           <w:rFonts w:asciiTheme="minorBidi" w:hAnsiTheme="minorBidi"/>
@@ -4362,6 +4803,7 @@
         </w:rPr>
         <w:t>InAccLB</w:t>
       </w:r>
+      <w:proofErr w:type="spellEnd"/>
       <w:r>
         <w:rPr>
           <w:rFonts w:asciiTheme="minorBidi" w:hAnsiTheme="minorBidi"/>
@@ -4388,6 +4830,7 @@
           <w:lang w:val="es-ES"/>
         </w:rPr>
       </w:pPr>
+      <w:proofErr w:type="spellStart"/>
       <w:r>
         <w:rPr>
           <w:rFonts w:asciiTheme="minorBidi" w:hAnsiTheme="minorBidi"/>
@@ -4400,6 +4843,7 @@
         </w:rPr>
         <w:t>KeyP</w:t>
       </w:r>
+      <w:proofErr w:type="spellEnd"/>
       <w:r>
         <w:rPr>
           <w:rFonts w:asciiTheme="minorBidi" w:hAnsiTheme="minorBidi"/>
@@ -4797,7 +5241,33 @@
           <w:szCs w:val="22"/>
           <w:lang w:val="es-ES"/>
         </w:rPr>
-        <w:t>En nuestro caso para el tema del proceso de limpieza no ha sido el principal problema, ya que en todas las filas en las que no hay datos tras el análisis detallado hemos visto que se pueden sustituir por 0, lo comprobamos porque había una opción en los datos de whoScored que limitaba la extracción a mínimo de partidos, hemos preferido dejarlos todos para tenerlos en cuenta, y simplemente se sustituyen por 0 los valores.</w:t>
+        <w:t xml:space="preserve">En nuestro caso para el tema del proceso de limpieza no ha sido el principal problema, ya que en todas las filas en las que no hay datos tras el análisis detallado hemos visto que se pueden sustituir por 0, lo comprobamos porque había una opción en los datos de </w:t>
+      </w:r>
+      <w:proofErr w:type="spellStart"/>
+      <w:r>
+        <w:rPr>
+          <w:rFonts w:asciiTheme="minorBidi" w:hAnsiTheme="minorBidi"/>
+          <w:b/>
+          <w:bCs/>
+          <w:color w:val="00338D"/>
+          <w:sz w:val="22"/>
+          <w:szCs w:val="22"/>
+          <w:lang w:val="es-ES"/>
+        </w:rPr>
+        <w:t>whoScored</w:t>
+      </w:r>
+      <w:proofErr w:type="spellEnd"/>
+      <w:r>
+        <w:rPr>
+          <w:rFonts w:asciiTheme="minorBidi" w:hAnsiTheme="minorBidi"/>
+          <w:b/>
+          <w:bCs/>
+          <w:color w:val="00338D"/>
+          <w:sz w:val="22"/>
+          <w:szCs w:val="22"/>
+          <w:lang w:val="es-ES"/>
+        </w:rPr>
+        <w:t xml:space="preserve"> que limitaba la extracción a mínimo de partidos, hemos preferido dejarlos todos para tenerlos en cuenta, y simplemente se sustituyen por 0 los valores.</w:t>
       </w:r>
     </w:p>
     <w:p>
@@ -4837,18 +5307,6 @@
           <w:lang w:val="es-ES"/>
         </w:rPr>
       </w:pPr>
-      <w:r>
-        <w:rPr>
-          <w:rFonts w:asciiTheme="minorBidi" w:hAnsiTheme="minorBidi"/>
-          <w:b/>
-          <w:bCs/>
-          <w:color w:val="00338D"/>
-          <w:sz w:val="22"/>
-          <w:szCs w:val="22"/>
-          <w:lang w:val="es-ES"/>
-        </w:rPr>
-        <w:t>1.3 Integración de los datos</w:t>
-      </w:r>
     </w:p>
     <w:p>
       <w:pPr>
@@ -4868,6 +5326,18 @@
           <w:lang w:val="es-ES"/>
         </w:rPr>
       </w:pPr>
+      <w:r>
+        <w:rPr>
+          <w:rFonts w:asciiTheme="minorBidi" w:hAnsiTheme="minorBidi"/>
+          <w:b/>
+          <w:bCs/>
+          <w:color w:val="00338D"/>
+          <w:sz w:val="22"/>
+          <w:szCs w:val="22"/>
+          <w:lang w:val="es-ES"/>
+        </w:rPr>
+        <w:t>1.3 Integración de los datos</w:t>
+      </w:r>
     </w:p>
     <w:p>
       <w:pPr>
@@ -4887,18 +5357,6 @@
           <w:lang w:val="es-ES"/>
         </w:rPr>
       </w:pPr>
-      <w:r>
-        <w:rPr>
-          <w:rFonts w:asciiTheme="minorBidi" w:hAnsiTheme="minorBidi"/>
-          <w:b/>
-          <w:bCs/>
-          <w:color w:val="00338D"/>
-          <w:sz w:val="22"/>
-          <w:szCs w:val="22"/>
-          <w:lang w:val="es-ES"/>
-        </w:rPr>
-        <w:t>Posiblemente la parte más problemática de esta segunda entrega, ya que al tener que juntar datos de 2 webs distintas, había diferencias significativas en como estaban escritos los nombres, por lo que hemos perdido valores, unos 500, es relativamente una gran cantidad, pero al final tenemos bastantes datos, al tener bastantes años, además para cerrar este punto, muchos de ellos son los canteranos de los que no tenemos casi partidos, ya que también en transfermarket faltaban algunos de ellos, por lo que la pérdida no ha sido tan tan significativa finalmente. Este trabajo lo hemos hecho con Unicode y con fuzzywuzzy, dos librerías que hemos investigado que hacen el trabajo correctamente para los nombres que son un poco diferentes ya sea por tildes o por alguna letra mal escrita, cogiendo los datos que coincidan en más del 80% del nombre.</w:t>
-      </w:r>
     </w:p>
     <w:p>
       <w:pPr>
@@ -4918,6 +5376,198 @@
           <w:lang w:val="es-ES"/>
         </w:rPr>
       </w:pPr>
+      <w:r>
+        <w:rPr>
+          <w:rFonts w:asciiTheme="minorBidi" w:hAnsiTheme="minorBidi"/>
+          <w:b/>
+          <w:bCs/>
+          <w:color w:val="00338D"/>
+          <w:sz w:val="22"/>
+          <w:szCs w:val="22"/>
+          <w:lang w:val="es-ES"/>
+        </w:rPr>
+        <w:t xml:space="preserve">Posiblemente la parte más problemática de esta segunda entrega, ya que al tener que juntar datos de 2 webs distintas, había diferencias significativas en como estaban escritos los nombres, por lo que hemos perdido valores, unos 500, es relativamente una gran cantidad, pero al final tenemos bastantes datos, al tener bastantes años, además para cerrar este punto, muchos de ellos son los canteranos de los que no tenemos casi partidos, ya que también en </w:t>
+      </w:r>
+      <w:proofErr w:type="spellStart"/>
+      <w:r>
+        <w:rPr>
+          <w:rFonts w:asciiTheme="minorBidi" w:hAnsiTheme="minorBidi"/>
+          <w:b/>
+          <w:bCs/>
+          <w:color w:val="00338D"/>
+          <w:sz w:val="22"/>
+          <w:szCs w:val="22"/>
+          <w:lang w:val="es-ES"/>
+        </w:rPr>
+        <w:t>transfermarket</w:t>
+      </w:r>
+      <w:proofErr w:type="spellEnd"/>
+      <w:r>
+        <w:rPr>
+          <w:rFonts w:asciiTheme="minorBidi" w:hAnsiTheme="minorBidi"/>
+          <w:b/>
+          <w:bCs/>
+          <w:color w:val="00338D"/>
+          <w:sz w:val="22"/>
+          <w:szCs w:val="22"/>
+          <w:lang w:val="es-ES"/>
+        </w:rPr>
+        <w:t xml:space="preserve"> faltaban algunos de ellos, por lo que la pérdida no ha sido tan </w:t>
+      </w:r>
+      <w:proofErr w:type="spellStart"/>
+      <w:r>
+        <w:rPr>
+          <w:rFonts w:asciiTheme="minorBidi" w:hAnsiTheme="minorBidi"/>
+          <w:b/>
+          <w:bCs/>
+          <w:color w:val="00338D"/>
+          <w:sz w:val="22"/>
+          <w:szCs w:val="22"/>
+          <w:lang w:val="es-ES"/>
+        </w:rPr>
+        <w:t>tan</w:t>
+      </w:r>
+      <w:proofErr w:type="spellEnd"/>
+      <w:r>
+        <w:rPr>
+          <w:rFonts w:asciiTheme="minorBidi" w:hAnsiTheme="minorBidi"/>
+          <w:b/>
+          <w:bCs/>
+          <w:color w:val="00338D"/>
+          <w:sz w:val="22"/>
+          <w:szCs w:val="22"/>
+          <w:lang w:val="es-ES"/>
+        </w:rPr>
+        <w:t xml:space="preserve"> significativa finalmente. Este trabajo lo hemos hecho con Unicode y con </w:t>
+      </w:r>
+      <w:proofErr w:type="spellStart"/>
+      <w:r>
+        <w:rPr>
+          <w:rFonts w:asciiTheme="minorBidi" w:hAnsiTheme="minorBidi"/>
+          <w:b/>
+          <w:bCs/>
+          <w:color w:val="00338D"/>
+          <w:sz w:val="22"/>
+          <w:szCs w:val="22"/>
+          <w:lang w:val="es-ES"/>
+        </w:rPr>
+        <w:t>fuzzywuzzy</w:t>
+      </w:r>
+      <w:proofErr w:type="spellEnd"/>
+      <w:r>
+        <w:rPr>
+          <w:rFonts w:asciiTheme="minorBidi" w:hAnsiTheme="minorBidi"/>
+          <w:b/>
+          <w:bCs/>
+          <w:color w:val="00338D"/>
+          <w:sz w:val="22"/>
+          <w:szCs w:val="22"/>
+          <w:lang w:val="es-ES"/>
+        </w:rPr>
+        <w:t>, dos librerías que hemos investigado que hacen el trabajo correctamente para los nombres que son un poco diferentes ya sea por tildes o por alguna letra mal escrita, cogiendo los datos que coincidan en más del 80% del nombre.</w:t>
+      </w:r>
+    </w:p>
+    <w:p>
+      <w:pPr>
+        <w:pStyle w:val="ListPara3"/>
+        <w:numPr>
+          <w:ilvl w:val="0"/>
+          <w:numId w:val="0"/>
+        </w:numPr>
+        <w:jc w:val="both"/>
+        <w:rPr>
+          <w:rFonts w:asciiTheme="minorBidi" w:hAnsiTheme="minorBidi"/>
+          <w:b/>
+          <w:bCs/>
+          <w:color w:val="00338D"/>
+          <w:sz w:val="22"/>
+          <w:szCs w:val="22"/>
+          <w:lang w:val="es-ES"/>
+        </w:rPr>
+      </w:pPr>
+    </w:p>
+    <w:p>
+      <w:pPr>
+        <w:pStyle w:val="ListPara3"/>
+        <w:numPr>
+          <w:ilvl w:val="0"/>
+          <w:numId w:val="0"/>
+        </w:numPr>
+        <w:jc w:val="both"/>
+        <w:rPr>
+          <w:rFonts w:asciiTheme="minorBidi" w:hAnsiTheme="minorBidi"/>
+          <w:b/>
+          <w:bCs/>
+          <w:color w:val="00338D"/>
+          <w:sz w:val="22"/>
+          <w:szCs w:val="22"/>
+          <w:lang w:val="es-ES"/>
+        </w:rPr>
+      </w:pPr>
+      <w:r>
+        <w:rPr>
+          <w:rFonts w:asciiTheme="minorBidi" w:hAnsiTheme="minorBidi"/>
+          <w:b/>
+          <w:bCs/>
+          <w:color w:val="00338D"/>
+          <w:sz w:val="22"/>
+          <w:szCs w:val="22"/>
+          <w:lang w:val="es-ES"/>
+        </w:rPr>
+        <w:t xml:space="preserve">También, tuvimos que quitar todas las columnas que al juntar los datos se repetían, y creaba nuevas variables como </w:t>
+      </w:r>
+      <w:proofErr w:type="spellStart"/>
+      <w:r>
+        <w:rPr>
+          <w:rFonts w:asciiTheme="minorBidi" w:hAnsiTheme="minorBidi"/>
+          <w:b/>
+          <w:bCs/>
+          <w:color w:val="00338D"/>
+          <w:sz w:val="22"/>
+          <w:szCs w:val="22"/>
+          <w:lang w:val="es-ES"/>
+        </w:rPr>
+        <w:t>apps_x</w:t>
+      </w:r>
+      <w:proofErr w:type="spellEnd"/>
+      <w:r>
+        <w:rPr>
+          <w:rFonts w:asciiTheme="minorBidi" w:hAnsiTheme="minorBidi"/>
+          <w:b/>
+          <w:bCs/>
+          <w:color w:val="00338D"/>
+          <w:sz w:val="22"/>
+          <w:szCs w:val="22"/>
+          <w:lang w:val="es-ES"/>
+        </w:rPr>
+        <w:t xml:space="preserve"> con </w:t>
+      </w:r>
+      <w:proofErr w:type="spellStart"/>
+      <w:r>
+        <w:rPr>
+          <w:rFonts w:asciiTheme="minorBidi" w:hAnsiTheme="minorBidi"/>
+          <w:b/>
+          <w:bCs/>
+          <w:color w:val="00338D"/>
+          <w:sz w:val="22"/>
+          <w:szCs w:val="22"/>
+          <w:lang w:val="es-ES"/>
+        </w:rPr>
+        <w:t>apps_y</w:t>
+      </w:r>
+      <w:proofErr w:type="spellEnd"/>
+      <w:r>
+        <w:rPr>
+          <w:rFonts w:asciiTheme="minorBidi" w:hAnsiTheme="minorBidi"/>
+          <w:b/>
+          <w:bCs/>
+          <w:color w:val="00338D"/>
+          <w:sz w:val="22"/>
+          <w:szCs w:val="22"/>
+          <w:lang w:val="es-ES"/>
+        </w:rPr>
+        <w:t>, a pesar de ser la misma variable.</w:t>
+      </w:r>
     </w:p>
     <w:p>
       <w:pPr>

</xml_diff>

<commit_message>
Nueva versión de memoria, a falta de análisis de últimas variables, hecha la exploración, por lo demás ya estaría terminada
</commit_message>
<xml_diff>
--- a/ENTREGAS/SEGUNDA ENTREGA/INFORME - PREPARACIÓN DE DATOS.docx
+++ b/ENTREGAS/SEGUNDA ENTREGA/INFORME - PREPARACIÓN DE DATOS.docx
@@ -4860,20 +4860,102 @@
     <w:p>
       <w:pPr>
         <w:pStyle w:val="ListPara3"/>
-        <w:numPr>
-          <w:ilvl w:val="0"/>
-          <w:numId w:val="0"/>
-        </w:numPr>
-        <w:rPr>
-          <w:rFonts w:asciiTheme="minorBidi" w:hAnsiTheme="minorBidi"/>
-          <w:b/>
-          <w:bCs/>
-          <w:color w:val="00338D"/>
-          <w:sz w:val="22"/>
-          <w:szCs w:val="22"/>
-          <w:lang w:val="es-ES"/>
-        </w:rPr>
-      </w:pPr>
+        <w:rPr>
+          <w:rFonts w:asciiTheme="minorBidi" w:hAnsiTheme="minorBidi"/>
+          <w:b/>
+          <w:bCs/>
+          <w:color w:val="00338D"/>
+          <w:sz w:val="22"/>
+          <w:szCs w:val="22"/>
+          <w:lang w:val="es-ES"/>
+        </w:rPr>
+      </w:pPr>
+      <w:r>
+        <w:rPr>
+          <w:rFonts w:asciiTheme="minorBidi" w:hAnsiTheme="minorBidi"/>
+          <w:b/>
+          <w:bCs/>
+          <w:color w:val="70AD47" w:themeColor="accent6"/>
+          <w:sz w:val="22"/>
+          <w:szCs w:val="22"/>
+          <w:lang w:val="es-ES"/>
+        </w:rPr>
+        <w:t>Titularidades</w:t>
+      </w:r>
+      <w:r>
+        <w:rPr>
+          <w:rFonts w:asciiTheme="minorBidi" w:hAnsiTheme="minorBidi"/>
+          <w:b/>
+          <w:bCs/>
+          <w:color w:val="00338D"/>
+          <w:sz w:val="22"/>
+          <w:szCs w:val="22"/>
+          <w:lang w:val="es-ES"/>
+        </w:rPr>
+        <w:t>:</w:t>
+      </w:r>
+      <w:r>
+        <w:rPr>
+          <w:rFonts w:asciiTheme="minorBidi" w:hAnsiTheme="minorBidi"/>
+          <w:b/>
+          <w:bCs/>
+          <w:color w:val="00338D"/>
+          <w:sz w:val="22"/>
+          <w:szCs w:val="22"/>
+          <w:lang w:val="es-ES"/>
+        </w:rPr>
+        <w:t xml:space="preserve"> Número de veces que es titular</w:t>
+      </w:r>
+    </w:p>
+    <w:p>
+      <w:pPr>
+        <w:pStyle w:val="ListPara3"/>
+        <w:rPr>
+          <w:rFonts w:asciiTheme="minorBidi" w:hAnsiTheme="minorBidi"/>
+          <w:b/>
+          <w:bCs/>
+          <w:color w:val="00338D"/>
+          <w:sz w:val="22"/>
+          <w:szCs w:val="22"/>
+          <w:lang w:val="es-ES"/>
+        </w:rPr>
+      </w:pPr>
+      <w:r>
+        <w:rPr>
+          <w:rFonts w:asciiTheme="minorBidi" w:hAnsiTheme="minorBidi"/>
+          <w:b/>
+          <w:bCs/>
+          <w:color w:val="70AD47" w:themeColor="accent6"/>
+          <w:sz w:val="22"/>
+          <w:szCs w:val="22"/>
+          <w:lang w:val="es-ES"/>
+        </w:rPr>
+        <w:t>Suplencias</w:t>
+      </w:r>
+      <w:r>
+        <w:rPr>
+          <w:rFonts w:asciiTheme="minorBidi" w:hAnsiTheme="minorBidi"/>
+          <w:b/>
+          <w:bCs/>
+          <w:color w:val="00338D"/>
+          <w:sz w:val="22"/>
+          <w:szCs w:val="22"/>
+          <w:lang w:val="es-ES"/>
+        </w:rPr>
+        <w:t>:</w:t>
+      </w:r>
+      <w:r>
+        <w:rPr>
+          <w:rFonts w:asciiTheme="minorBidi" w:hAnsiTheme="minorBidi"/>
+          <w:b/>
+          <w:bCs/>
+          <w:color w:val="00338D"/>
+          <w:sz w:val="22"/>
+          <w:szCs w:val="22"/>
+          <w:lang w:val="es-ES"/>
+        </w:rPr>
+        <w:t xml:space="preserve"> Número de veces que es suplente</w:t>
+      </w:r>
     </w:p>
     <w:p>
       <w:pPr>
@@ -4892,52 +4974,17 @@
           <w:lang w:val="es-ES"/>
         </w:rPr>
       </w:pPr>
-    </w:p>
-    <w:p>
-      <w:pPr>
-        <w:pStyle w:val="ListPara3"/>
-        <w:numPr>
-          <w:ilvl w:val="0"/>
-          <w:numId w:val="0"/>
-        </w:numPr>
-        <w:rPr>
-          <w:rFonts w:asciiTheme="minorBidi" w:hAnsiTheme="minorBidi"/>
-          <w:b/>
-          <w:bCs/>
-          <w:color w:val="00338D"/>
-          <w:sz w:val="22"/>
-          <w:szCs w:val="22"/>
-          <w:lang w:val="es-ES"/>
-        </w:rPr>
-      </w:pPr>
-    </w:p>
-    <w:p>
-      <w:pPr>
-        <w:pStyle w:val="ListPara3"/>
-        <w:numPr>
-          <w:ilvl w:val="0"/>
-          <w:numId w:val="0"/>
-        </w:numPr>
-        <w:rPr>
-          <w:rFonts w:asciiTheme="minorBidi" w:hAnsiTheme="minorBidi"/>
-          <w:b/>
-          <w:bCs/>
-          <w:color w:val="00338D"/>
-          <w:sz w:val="22"/>
-          <w:szCs w:val="22"/>
-          <w:lang w:val="es-ES"/>
-        </w:rPr>
-      </w:pPr>
-      <w:r>
-        <w:rPr>
-          <w:rFonts w:asciiTheme="minorBidi" w:hAnsiTheme="minorBidi"/>
-          <w:b/>
-          <w:bCs/>
-          <w:color w:val="00338D"/>
-          <w:sz w:val="22"/>
-          <w:szCs w:val="22"/>
-          <w:lang w:val="es-ES"/>
-        </w:rPr>
+      <w:r>
+        <w:rPr>
+          <w:rFonts w:asciiTheme="minorBidi" w:hAnsiTheme="minorBidi"/>
+          <w:b/>
+          <w:bCs/>
+          <w:color w:val="00338D"/>
+          <w:sz w:val="22"/>
+          <w:szCs w:val="22"/>
+          <w:lang w:val="es-ES"/>
+        </w:rPr>
+        <w:lastRenderedPageBreak/>
         <w:t xml:space="preserve">En cuanto a las transformaciones, hemos </w:t>
       </w:r>
       <w:r>
@@ -6405,7 +6452,19 @@
           <w:szCs w:val="22"/>
           <w:lang w:val="es-ES"/>
         </w:rPr>
-        <w:t>En cuanto a la separación en sí, está aún por definir, aunque sí que es verdad que en la anterior entrega dijimos que lo íbamos a hacer en 12 modelos, resulta que no tenemos tantos datos como para hacer esto, incluyendo el inconveniente de la pérdida de algunas variables por juntarlas de diferentes sitios web, quedando muy pobre cada modelo si lo hiciésemos de esta manera.</w:t>
+        <w:t>La</w:t>
+      </w:r>
+      <w:r>
+        <w:rPr>
+          <w:rFonts w:asciiTheme="minorBidi" w:hAnsiTheme="minorBidi"/>
+          <w:b/>
+          <w:bCs/>
+          <w:color w:val="00338D"/>
+          <w:sz w:val="22"/>
+          <w:szCs w:val="22"/>
+          <w:lang w:val="es-ES"/>
+        </w:rPr>
+        <w:t xml:space="preserve"> separación en sí, está aún por definir, aunque sí que es verdad que en la anterior entrega dijimos que lo íbamos a hacer en 12 modelos, resulta que no tenemos tantos datos como para hacer esto, incluyendo el inconveniente de la pérdida de algunas variables por juntarlas de diferentes sitios web, quedando muy pobre cada modelo si lo hiciésemos de esta manera.</w:t>
       </w:r>
     </w:p>
     <w:p>
@@ -6871,19 +6930,540 @@
       <w:pPr>
         <w:pStyle w:val="Textoindependiente"/>
         <w:spacing w:before="130" w:after="1"/>
+        <w:rPr>
+          <w:b/>
+          <w:bCs/>
+          <w:color w:val="00338D"/>
+        </w:rPr>
       </w:pPr>
     </w:p>
     <w:p>
       <w:pPr>
         <w:pStyle w:val="Textoindependiente"/>
-      </w:pPr>
-      <w:r>
-        <w:t>En cuanto al análisis exploratorio de las diferentes variables</w:t>
-      </w:r>
-    </w:p>
-    <w:p>
-      <w:pPr>
-        <w:spacing w:after="160" w:line="259" w:lineRule="auto"/>
+        <w:jc w:val="both"/>
+        <w:rPr>
+          <w:rFonts w:ascii="Arial" w:hAnsi="Arial" w:cs="Arial"/>
+          <w:b/>
+          <w:bCs/>
+          <w:color w:val="00338D"/>
+          <w:sz w:val="22"/>
+          <w:szCs w:val="22"/>
+        </w:rPr>
+      </w:pPr>
+      <w:r>
+        <w:rPr>
+          <w:rFonts w:ascii="Arial" w:hAnsi="Arial" w:cs="Arial"/>
+          <w:b/>
+          <w:bCs/>
+          <w:color w:val="00338D"/>
+          <w:sz w:val="22"/>
+          <w:szCs w:val="22"/>
+        </w:rPr>
+        <w:t xml:space="preserve">Pasando ahora al </w:t>
+      </w:r>
+      <w:r>
+        <w:rPr>
+          <w:rFonts w:ascii="Arial" w:hAnsi="Arial" w:cs="Arial"/>
+          <w:b/>
+          <w:bCs/>
+          <w:color w:val="00338D"/>
+          <w:sz w:val="22"/>
+          <w:szCs w:val="22"/>
+        </w:rPr>
+        <w:t>análisis exploratorio de las diferentes variables</w:t>
+      </w:r>
+      <w:r>
+        <w:rPr>
+          <w:rFonts w:ascii="Arial" w:hAnsi="Arial" w:cs="Arial"/>
+          <w:b/>
+          <w:bCs/>
+          <w:color w:val="00338D"/>
+          <w:sz w:val="22"/>
+          <w:szCs w:val="22"/>
+        </w:rPr>
+        <w:t>, tras haber estudiado los resultados podemos llegar a diferentes conclusiones:</w:t>
+      </w:r>
+    </w:p>
+    <w:p>
+      <w:pPr>
+        <w:pStyle w:val="Textoindependiente"/>
+        <w:ind w:left="720"/>
+        <w:jc w:val="both"/>
+        <w:rPr>
+          <w:rFonts w:ascii="Arial" w:hAnsi="Arial" w:cs="Arial"/>
+          <w:b/>
+          <w:bCs/>
+          <w:color w:val="00338D"/>
+          <w:sz w:val="22"/>
+          <w:szCs w:val="22"/>
+        </w:rPr>
+      </w:pPr>
+      <w:r>
+        <w:rPr>
+          <w:rFonts w:ascii="Arial" w:hAnsi="Arial" w:cs="Arial"/>
+          <w:b/>
+          <w:bCs/>
+          <w:color w:val="00338D"/>
+          <w:sz w:val="22"/>
+          <w:szCs w:val="22"/>
+        </w:rPr>
+        <w:t xml:space="preserve">En general no hay muchos </w:t>
+      </w:r>
+      <w:proofErr w:type="spellStart"/>
+      <w:r>
+        <w:rPr>
+          <w:rFonts w:ascii="Arial" w:hAnsi="Arial" w:cs="Arial"/>
+          <w:b/>
+          <w:bCs/>
+          <w:color w:val="00338D"/>
+          <w:sz w:val="22"/>
+          <w:szCs w:val="22"/>
+        </w:rPr>
+        <w:t>outliers</w:t>
+      </w:r>
+      <w:proofErr w:type="spellEnd"/>
+      <w:r>
+        <w:rPr>
+          <w:rFonts w:ascii="Arial" w:hAnsi="Arial" w:cs="Arial"/>
+          <w:b/>
+          <w:bCs/>
+          <w:color w:val="00338D"/>
+          <w:sz w:val="22"/>
+          <w:szCs w:val="22"/>
+        </w:rPr>
+        <w:t xml:space="preserve">, aunque los que salen como </w:t>
+      </w:r>
+      <w:proofErr w:type="spellStart"/>
+      <w:r>
+        <w:rPr>
+          <w:rFonts w:ascii="Arial" w:hAnsi="Arial" w:cs="Arial"/>
+          <w:b/>
+          <w:bCs/>
+          <w:color w:val="00338D"/>
+          <w:sz w:val="22"/>
+          <w:szCs w:val="22"/>
+        </w:rPr>
+        <w:t>outliers</w:t>
+      </w:r>
+      <w:proofErr w:type="spellEnd"/>
+      <w:r>
+        <w:rPr>
+          <w:rFonts w:ascii="Arial" w:hAnsi="Arial" w:cs="Arial"/>
+          <w:b/>
+          <w:bCs/>
+          <w:color w:val="00338D"/>
+          <w:sz w:val="22"/>
+          <w:szCs w:val="22"/>
+        </w:rPr>
+        <w:t xml:space="preserve"> realmente no lo son, pero por ejemplo en la variable </w:t>
+      </w:r>
+      <w:proofErr w:type="spellStart"/>
+      <w:r>
+        <w:rPr>
+          <w:rFonts w:ascii="Arial" w:hAnsi="Arial" w:cs="Arial"/>
+          <w:b/>
+          <w:bCs/>
+          <w:color w:val="00338D"/>
+          <w:sz w:val="22"/>
+          <w:szCs w:val="22"/>
+        </w:rPr>
+        <w:t>ownG</w:t>
+      </w:r>
+      <w:proofErr w:type="spellEnd"/>
+      <w:r>
+        <w:rPr>
+          <w:rFonts w:ascii="Arial" w:hAnsi="Arial" w:cs="Arial"/>
+          <w:b/>
+          <w:bCs/>
+          <w:color w:val="00338D"/>
+          <w:sz w:val="22"/>
+          <w:szCs w:val="22"/>
+        </w:rPr>
+        <w:t xml:space="preserve">, como no es algo normal que haya goles en propia, realmente cuando los hay pues lo marca como si fuese </w:t>
+      </w:r>
+      <w:proofErr w:type="spellStart"/>
+      <w:r>
+        <w:rPr>
+          <w:rFonts w:ascii="Arial" w:hAnsi="Arial" w:cs="Arial"/>
+          <w:b/>
+          <w:bCs/>
+          <w:color w:val="00338D"/>
+          <w:sz w:val="22"/>
+          <w:szCs w:val="22"/>
+        </w:rPr>
+        <w:t>outlier</w:t>
+      </w:r>
+      <w:proofErr w:type="spellEnd"/>
+      <w:r>
+        <w:rPr>
+          <w:rFonts w:ascii="Arial" w:hAnsi="Arial" w:cs="Arial"/>
+          <w:b/>
+          <w:bCs/>
+          <w:color w:val="00338D"/>
+          <w:sz w:val="22"/>
+          <w:szCs w:val="22"/>
+        </w:rPr>
+        <w:t>, pero realmente no lo es, sino que es un dato atípico.</w:t>
+      </w:r>
+    </w:p>
+    <w:p>
+      <w:pPr>
+        <w:pStyle w:val="Textoindependiente"/>
+        <w:ind w:left="720"/>
+        <w:jc w:val="both"/>
+        <w:rPr>
+          <w:rFonts w:ascii="Arial" w:hAnsi="Arial" w:cs="Arial"/>
+          <w:b/>
+          <w:bCs/>
+          <w:color w:val="00338D"/>
+          <w:sz w:val="22"/>
+          <w:szCs w:val="22"/>
+        </w:rPr>
+      </w:pPr>
+      <w:r>
+        <w:rPr>
+          <w:rFonts w:ascii="Arial" w:hAnsi="Arial" w:cs="Arial"/>
+          <w:b/>
+          <w:bCs/>
+          <w:color w:val="00338D"/>
+          <w:sz w:val="22"/>
+          <w:szCs w:val="22"/>
+        </w:rPr>
+        <w:t xml:space="preserve">En cuanto a forma de las gráficas de cada columna, muchas de ellas tienen la misma forma de muy altas cuando hay pocas unidades de la columna, y pocas cuando hay muchas, lo cual parece que tiene sentido, ya que no es normal tener 15 tarjetas </w:t>
+      </w:r>
+      <w:proofErr w:type="gramStart"/>
+      <w:r>
+        <w:rPr>
+          <w:rFonts w:ascii="Arial" w:hAnsi="Arial" w:cs="Arial"/>
+          <w:b/>
+          <w:bCs/>
+          <w:color w:val="00338D"/>
+          <w:sz w:val="22"/>
+          <w:szCs w:val="22"/>
+        </w:rPr>
+        <w:t>amarillas</w:t>
+      </w:r>
+      <w:proofErr w:type="gramEnd"/>
+      <w:r>
+        <w:rPr>
+          <w:rFonts w:ascii="Arial" w:hAnsi="Arial" w:cs="Arial"/>
+          <w:b/>
+          <w:bCs/>
+          <w:color w:val="00338D"/>
+          <w:sz w:val="22"/>
+          <w:szCs w:val="22"/>
+        </w:rPr>
+        <w:t xml:space="preserve"> por ejemplo, también se podrá aplicar en la mayoría de las clases. Sin embargo, hay excepciones, como porcentaje de acierto de pase que casi parece que sigue normalidad según el dibujo, tasa media de pases, edad, altura, que es la única que realmente con el test cumple, titularidades y las posiciones de los equipos.</w:t>
+      </w:r>
+    </w:p>
+    <w:p>
+      <w:pPr>
+        <w:pStyle w:val="Textoindependiente"/>
+        <w:ind w:left="720"/>
+        <w:jc w:val="both"/>
+        <w:rPr>
+          <w:rFonts w:ascii="Arial" w:hAnsi="Arial" w:cs="Arial"/>
+          <w:b/>
+          <w:bCs/>
+          <w:color w:val="00338D"/>
+          <w:sz w:val="22"/>
+          <w:szCs w:val="22"/>
+        </w:rPr>
+      </w:pPr>
+      <w:r>
+        <w:rPr>
+          <w:rFonts w:ascii="Arial" w:hAnsi="Arial" w:cs="Arial"/>
+          <w:b/>
+          <w:bCs/>
+          <w:color w:val="00338D"/>
+          <w:sz w:val="22"/>
+          <w:szCs w:val="22"/>
+        </w:rPr>
+        <w:t xml:space="preserve">Solo la variable </w:t>
+      </w:r>
+      <w:proofErr w:type="spellStart"/>
+      <w:r>
+        <w:rPr>
+          <w:rFonts w:ascii="Arial" w:hAnsi="Arial" w:cs="Arial"/>
+          <w:b/>
+          <w:bCs/>
+          <w:color w:val="00338D"/>
+          <w:sz w:val="22"/>
+          <w:szCs w:val="22"/>
+        </w:rPr>
+        <w:t>height</w:t>
+      </w:r>
+      <w:proofErr w:type="spellEnd"/>
+      <w:r>
+        <w:rPr>
+          <w:rFonts w:ascii="Arial" w:hAnsi="Arial" w:cs="Arial"/>
+          <w:b/>
+          <w:bCs/>
+          <w:color w:val="00338D"/>
+          <w:sz w:val="22"/>
+          <w:szCs w:val="22"/>
+        </w:rPr>
+        <w:t xml:space="preserve"> sigue una distribución normal, </w:t>
+      </w:r>
+      <w:r>
+        <w:rPr>
+          <w:rFonts w:ascii="Arial" w:hAnsi="Arial" w:cs="Arial"/>
+          <w:b/>
+          <w:bCs/>
+          <w:color w:val="00338D"/>
+          <w:sz w:val="22"/>
+          <w:szCs w:val="22"/>
+        </w:rPr>
+        <w:t>aunque estas últimas columnas explicadas en el párrafo anterior se quedan bastante cerca de serlo, es necesario tener en cuenta que es bastante difícil que sean normales, y el intentar lograr que lo sean nos podrían dar una vista perjudicada de los datos, puesto que en la mayoría de los casos solo muy pocos logran tener muchísimos goles, o minutos por poner dos ejemplos, por lo que intentar una transformación sobre estas variables desorientaría totalmente nuestras predicciones de l</w:t>
+      </w:r>
+      <w:r>
+        <w:rPr>
+          <w:rFonts w:ascii="Arial" w:hAnsi="Arial" w:cs="Arial"/>
+          <w:b/>
+          <w:bCs/>
+          <w:color w:val="00338D"/>
+          <w:sz w:val="22"/>
+          <w:szCs w:val="22"/>
+        </w:rPr>
+        <w:t xml:space="preserve">os valores </w:t>
+      </w:r>
+      <w:r>
+        <w:rPr>
+          <w:rFonts w:ascii="Arial" w:hAnsi="Arial" w:cs="Arial"/>
+          <w:b/>
+          <w:bCs/>
+          <w:color w:val="00338D"/>
+          <w:sz w:val="22"/>
+          <w:szCs w:val="22"/>
+        </w:rPr>
+        <w:t>reales.</w:t>
+      </w:r>
+    </w:p>
+    <w:p>
+      <w:pPr>
+        <w:pStyle w:val="Textoindependiente"/>
+        <w:ind w:left="720"/>
+        <w:jc w:val="both"/>
+        <w:rPr>
+          <w:rFonts w:ascii="Arial" w:hAnsi="Arial" w:cs="Arial"/>
+          <w:b/>
+          <w:bCs/>
+          <w:color w:val="00338D"/>
+          <w:sz w:val="22"/>
+          <w:szCs w:val="22"/>
+        </w:rPr>
+      </w:pPr>
+      <w:r>
+        <w:rPr>
+          <w:rFonts w:ascii="Arial" w:hAnsi="Arial" w:cs="Arial"/>
+          <w:b/>
+          <w:bCs/>
+          <w:color w:val="00338D"/>
+          <w:sz w:val="22"/>
+          <w:szCs w:val="22"/>
+        </w:rPr>
+        <w:t>Otro punto a ver son las correlaciones</w:t>
+      </w:r>
+      <w:r>
+        <w:rPr>
+          <w:rFonts w:ascii="Arial" w:hAnsi="Arial" w:cs="Arial"/>
+          <w:b/>
+          <w:bCs/>
+          <w:color w:val="00338D"/>
+          <w:sz w:val="22"/>
+          <w:szCs w:val="22"/>
+        </w:rPr>
+        <w:t xml:space="preserve">, aunque tendríamos que considerar si son significativas o no, </w:t>
+      </w:r>
+      <w:proofErr w:type="spellStart"/>
+      <w:r>
+        <w:rPr>
+          <w:rFonts w:ascii="Arial" w:hAnsi="Arial" w:cs="Arial"/>
+          <w:b/>
+          <w:bCs/>
+          <w:color w:val="00338D"/>
+          <w:sz w:val="22"/>
+          <w:szCs w:val="22"/>
+        </w:rPr>
+        <w:t>SpG</w:t>
+      </w:r>
+      <w:proofErr w:type="spellEnd"/>
+      <w:r>
+        <w:rPr>
+          <w:rFonts w:ascii="Arial" w:hAnsi="Arial" w:cs="Arial"/>
+          <w:b/>
+          <w:bCs/>
+          <w:color w:val="00338D"/>
+          <w:sz w:val="22"/>
+          <w:szCs w:val="22"/>
+        </w:rPr>
+        <w:t xml:space="preserve"> con </w:t>
+      </w:r>
+      <w:proofErr w:type="spellStart"/>
+      <w:r>
+        <w:rPr>
+          <w:rFonts w:ascii="Arial" w:hAnsi="Arial" w:cs="Arial"/>
+          <w:b/>
+          <w:bCs/>
+          <w:color w:val="00338D"/>
+          <w:sz w:val="22"/>
+          <w:szCs w:val="22"/>
+        </w:rPr>
+        <w:t>goals</w:t>
+      </w:r>
+      <w:proofErr w:type="spellEnd"/>
+      <w:r>
+        <w:rPr>
+          <w:rFonts w:ascii="Arial" w:hAnsi="Arial" w:cs="Arial"/>
+          <w:b/>
+          <w:bCs/>
+          <w:color w:val="00338D"/>
+          <w:sz w:val="22"/>
+          <w:szCs w:val="22"/>
+        </w:rPr>
+        <w:t xml:space="preserve">, </w:t>
+      </w:r>
+      <w:proofErr w:type="spellStart"/>
+      <w:r>
+        <w:rPr>
+          <w:rFonts w:ascii="Arial" w:hAnsi="Arial" w:cs="Arial"/>
+          <w:b/>
+          <w:bCs/>
+          <w:color w:val="00338D"/>
+          <w:sz w:val="22"/>
+          <w:szCs w:val="22"/>
+        </w:rPr>
+        <w:t>keyP</w:t>
+      </w:r>
+      <w:proofErr w:type="spellEnd"/>
+      <w:r>
+        <w:rPr>
+          <w:rFonts w:ascii="Arial" w:hAnsi="Arial" w:cs="Arial"/>
+          <w:b/>
+          <w:bCs/>
+          <w:color w:val="00338D"/>
+          <w:sz w:val="22"/>
+          <w:szCs w:val="22"/>
+        </w:rPr>
+        <w:t xml:space="preserve"> con </w:t>
+      </w:r>
+      <w:proofErr w:type="spellStart"/>
+      <w:r>
+        <w:rPr>
+          <w:rFonts w:ascii="Arial" w:hAnsi="Arial" w:cs="Arial"/>
+          <w:b/>
+          <w:bCs/>
+          <w:color w:val="00338D"/>
+          <w:sz w:val="22"/>
+          <w:szCs w:val="22"/>
+        </w:rPr>
+        <w:t>assists</w:t>
+      </w:r>
+      <w:proofErr w:type="spellEnd"/>
+      <w:r>
+        <w:rPr>
+          <w:rFonts w:ascii="Arial" w:hAnsi="Arial" w:cs="Arial"/>
+          <w:b/>
+          <w:bCs/>
+          <w:color w:val="00338D"/>
+          <w:sz w:val="22"/>
+          <w:szCs w:val="22"/>
+        </w:rPr>
+        <w:t xml:space="preserve"> y las posiciones de los equipos en los diferentes años</w:t>
+      </w:r>
+      <w:r>
+        <w:rPr>
+          <w:rFonts w:ascii="Arial" w:hAnsi="Arial" w:cs="Arial"/>
+          <w:b/>
+          <w:bCs/>
+          <w:color w:val="00338D"/>
+          <w:sz w:val="22"/>
+          <w:szCs w:val="22"/>
+        </w:rPr>
+        <w:t>, todas ellas significativas, por lo que podemos decir que hay una correlación alta con certeza entre estas variables.</w:t>
+      </w:r>
+    </w:p>
+    <w:p>
+      <w:pPr>
+        <w:pStyle w:val="Textoindependiente"/>
+        <w:ind w:left="720"/>
+        <w:jc w:val="both"/>
+        <w:rPr>
+          <w:rFonts w:ascii="Arial" w:hAnsi="Arial" w:cs="Arial"/>
+          <w:b/>
+          <w:bCs/>
+          <w:color w:val="00338D"/>
+          <w:sz w:val="22"/>
+          <w:szCs w:val="22"/>
+        </w:rPr>
+      </w:pPr>
+      <w:r>
+        <w:rPr>
+          <w:rFonts w:ascii="Arial" w:hAnsi="Arial" w:cs="Arial"/>
+          <w:b/>
+          <w:bCs/>
+          <w:color w:val="00338D"/>
+          <w:sz w:val="22"/>
+          <w:szCs w:val="22"/>
+        </w:rPr>
+        <w:t xml:space="preserve">Por último, las </w:t>
+      </w:r>
+      <w:proofErr w:type="spellStart"/>
+      <w:r>
+        <w:rPr>
+          <w:rFonts w:ascii="Arial" w:hAnsi="Arial" w:cs="Arial"/>
+          <w:b/>
+          <w:bCs/>
+          <w:color w:val="00338D"/>
+          <w:sz w:val="22"/>
+          <w:szCs w:val="22"/>
+        </w:rPr>
+        <w:t>qqplot</w:t>
+      </w:r>
+      <w:proofErr w:type="spellEnd"/>
+      <w:r>
+        <w:rPr>
+          <w:rFonts w:ascii="Arial" w:hAnsi="Arial" w:cs="Arial"/>
+          <w:b/>
+          <w:bCs/>
+          <w:color w:val="00338D"/>
+          <w:sz w:val="22"/>
+          <w:szCs w:val="22"/>
+        </w:rPr>
+        <w:t xml:space="preserve"> nos confirman otra vez el punto 1 y 2, tras ver la forma de las colas y la línea que siguen en una distribución.</w:t>
+      </w:r>
+    </w:p>
+    <w:p>
+      <w:pPr>
+        <w:pStyle w:val="Textoindependiente"/>
+        <w:ind w:left="720"/>
+        <w:jc w:val="both"/>
+        <w:rPr>
+          <w:rFonts w:ascii="Arial" w:hAnsi="Arial" w:cs="Arial"/>
+          <w:b/>
+          <w:bCs/>
+          <w:color w:val="00338D"/>
+          <w:sz w:val="22"/>
+          <w:szCs w:val="22"/>
+        </w:rPr>
+      </w:pPr>
+      <w:r>
+        <w:rPr>
+          <w:rFonts w:ascii="Arial" w:hAnsi="Arial" w:cs="Arial"/>
+          <w:b/>
+          <w:bCs/>
+          <w:color w:val="00338D"/>
+          <w:sz w:val="22"/>
+          <w:szCs w:val="22"/>
+        </w:rPr>
+        <w:t>Un último párrafo dedicado a entender la variable respuesta, esta tiene una forma muy parecida a variables como goles, ya que siguiendo los puntos explicados anteriormente tener un precio muy alto solo lo logran unos pocos, así como también encontramos muchos valores atípicos, siguiendo también este principio.</w:t>
+      </w:r>
+    </w:p>
+    <w:p>
+      <w:pPr>
+        <w:pStyle w:val="Textoindependiente"/>
+        <w:ind w:left="720"/>
+        <w:jc w:val="both"/>
         <w:rPr>
           <w:rFonts w:ascii="Century Gothic" w:hAnsi="Century Gothic" w:cs="Calibri"/>
           <w:b/>
@@ -6892,400 +7472,52 @@
           <w:szCs w:val="22"/>
         </w:rPr>
       </w:pPr>
-    </w:p>
-    <w:p>
-      <w:pPr>
-        <w:spacing w:after="160" w:line="259" w:lineRule="auto"/>
-        <w:rPr>
-          <w:rFonts w:ascii="Century Gothic" w:hAnsi="Century Gothic" w:cs="Calibri"/>
-          <w:b/>
-          <w:noProof/>
-          <w:color w:val="252525"/>
-          <w:szCs w:val="22"/>
-        </w:rPr>
-      </w:pPr>
-    </w:p>
-    <w:p>
-      <w:pPr>
-        <w:spacing w:after="160" w:line="259" w:lineRule="auto"/>
-        <w:rPr>
-          <w:rFonts w:ascii="Century Gothic" w:hAnsi="Century Gothic" w:cs="Calibri"/>
-          <w:b/>
-          <w:noProof/>
-          <w:color w:val="252525"/>
-          <w:szCs w:val="22"/>
-        </w:rPr>
-      </w:pPr>
-      <w:r>
-        <w:rPr>
-          <w:rFonts w:ascii="Century Gothic" w:hAnsi="Century Gothic" w:cs="Calibri"/>
-          <w:b/>
-          <w:noProof/>
-          <w:color w:val="252525"/>
-          <w:szCs w:val="22"/>
-        </w:rPr>
-        <w:t>cambio</w:t>
-      </w:r>
-    </w:p>
-    <w:p>
-      <w:pPr>
-        <w:spacing w:after="160" w:line="259" w:lineRule="auto"/>
-        <w:rPr>
-          <w:rFonts w:ascii="Century Gothic" w:hAnsi="Century Gothic" w:cs="Calibri"/>
-          <w:b/>
-          <w:noProof/>
-          <w:color w:val="252525"/>
-          <w:szCs w:val="22"/>
-        </w:rPr>
-      </w:pPr>
-    </w:p>
-    <w:p>
-      <w:pPr>
-        <w:spacing w:after="160" w:line="259" w:lineRule="auto"/>
-        <w:rPr>
-          <w:rFonts w:ascii="Century Gothic" w:hAnsi="Century Gothic" w:cs="Calibri"/>
-          <w:b/>
-          <w:noProof/>
-          <w:color w:val="252525"/>
-          <w:szCs w:val="22"/>
-        </w:rPr>
-      </w:pPr>
-    </w:p>
-    <w:p>
-      <w:pPr>
-        <w:spacing w:after="160" w:line="259" w:lineRule="auto"/>
-        <w:rPr>
-          <w:rFonts w:ascii="Century Gothic" w:hAnsi="Century Gothic" w:cs="Calibri"/>
-          <w:b/>
-          <w:noProof/>
-          <w:color w:val="252525"/>
-          <w:szCs w:val="22"/>
-        </w:rPr>
-      </w:pPr>
-    </w:p>
-    <w:p>
-      <w:pPr>
-        <w:spacing w:after="160" w:line="259" w:lineRule="auto"/>
-        <w:rPr>
-          <w:rFonts w:ascii="Century Gothic" w:hAnsi="Century Gothic" w:cs="Calibri"/>
-          <w:b/>
-          <w:noProof/>
-          <w:color w:val="252525"/>
-          <w:szCs w:val="22"/>
-        </w:rPr>
-      </w:pPr>
-    </w:p>
-    <w:p>
-      <w:pPr>
-        <w:spacing w:after="160" w:line="259" w:lineRule="auto"/>
-        <w:rPr>
-          <w:rFonts w:ascii="Century Gothic" w:hAnsi="Century Gothic" w:cs="Calibri"/>
-          <w:b/>
-          <w:noProof/>
-          <w:color w:val="252525"/>
-          <w:szCs w:val="22"/>
-        </w:rPr>
-      </w:pPr>
-    </w:p>
-    <w:p>
-      <w:pPr>
-        <w:spacing w:after="160" w:line="259" w:lineRule="auto"/>
-        <w:rPr>
-          <w:rFonts w:ascii="Century Gothic" w:hAnsi="Century Gothic" w:cs="Calibri"/>
-          <w:b/>
-          <w:noProof/>
-          <w:color w:val="252525"/>
-          <w:szCs w:val="22"/>
-        </w:rPr>
-      </w:pPr>
-    </w:p>
-    <w:p>
-      <w:pPr>
-        <w:spacing w:after="160" w:line="259" w:lineRule="auto"/>
-        <w:rPr>
-          <w:rFonts w:ascii="Century Gothic" w:hAnsi="Century Gothic" w:cs="Calibri"/>
-          <w:b/>
-          <w:noProof/>
-          <w:color w:val="252525"/>
-          <w:szCs w:val="22"/>
-        </w:rPr>
-      </w:pPr>
-    </w:p>
-    <w:p>
-      <w:pPr>
-        <w:spacing w:after="160" w:line="259" w:lineRule="auto"/>
-        <w:rPr>
-          <w:rFonts w:ascii="Century Gothic" w:hAnsi="Century Gothic" w:cs="Calibri"/>
-          <w:b/>
-          <w:noProof/>
-          <w:color w:val="252525"/>
-          <w:szCs w:val="22"/>
-        </w:rPr>
-      </w:pPr>
-    </w:p>
-    <w:p>
-      <w:pPr>
-        <w:spacing w:after="160" w:line="259" w:lineRule="auto"/>
-        <w:rPr>
-          <w:rFonts w:ascii="Century Gothic" w:hAnsi="Century Gothic" w:cs="Calibri"/>
-          <w:b/>
-          <w:noProof/>
-          <w:color w:val="252525"/>
-          <w:szCs w:val="22"/>
-        </w:rPr>
-      </w:pPr>
-    </w:p>
-    <w:p>
-      <w:pPr>
-        <w:spacing w:after="160" w:line="259" w:lineRule="auto"/>
-        <w:rPr>
-          <w:rFonts w:ascii="Century Gothic" w:hAnsi="Century Gothic" w:cs="Calibri"/>
-          <w:b/>
-          <w:noProof/>
-          <w:color w:val="252525"/>
-          <w:szCs w:val="22"/>
-        </w:rPr>
-      </w:pPr>
-    </w:p>
-    <w:p>
-      <w:pPr>
-        <w:spacing w:after="160" w:line="259" w:lineRule="auto"/>
-        <w:rPr>
-          <w:rFonts w:ascii="Century Gothic" w:hAnsi="Century Gothic" w:cs="Calibri"/>
-          <w:b/>
-          <w:noProof/>
-          <w:color w:val="252525"/>
-          <w:szCs w:val="22"/>
-        </w:rPr>
-      </w:pPr>
-    </w:p>
-    <w:p>
-      <w:pPr>
-        <w:spacing w:after="160" w:line="259" w:lineRule="auto"/>
-        <w:rPr>
-          <w:rFonts w:ascii="Century Gothic" w:hAnsi="Century Gothic" w:cs="Calibri"/>
-          <w:b/>
-          <w:noProof/>
-          <w:color w:val="252525"/>
-          <w:szCs w:val="22"/>
-        </w:rPr>
-      </w:pPr>
-    </w:p>
-    <w:p>
-      <w:pPr>
-        <w:spacing w:after="160" w:line="259" w:lineRule="auto"/>
-        <w:rPr>
-          <w:rFonts w:ascii="Century Gothic" w:hAnsi="Century Gothic" w:cs="Calibri"/>
-          <w:b/>
-          <w:noProof/>
-          <w:color w:val="252525"/>
-          <w:szCs w:val="22"/>
-        </w:rPr>
-      </w:pPr>
-    </w:p>
-    <w:p>
-      <w:pPr>
-        <w:spacing w:after="160" w:line="259" w:lineRule="auto"/>
-        <w:rPr>
-          <w:rFonts w:ascii="Century Gothic" w:hAnsi="Century Gothic" w:cs="Calibri"/>
-          <w:b/>
-          <w:noProof/>
-          <w:color w:val="252525"/>
-          <w:szCs w:val="22"/>
-        </w:rPr>
-      </w:pPr>
-    </w:p>
-    <w:p>
-      <w:pPr>
-        <w:spacing w:after="160" w:line="259" w:lineRule="auto"/>
-        <w:rPr>
-          <w:rFonts w:ascii="Century Gothic" w:hAnsi="Century Gothic" w:cs="Calibri"/>
-          <w:b/>
-          <w:noProof/>
-          <w:color w:val="252525"/>
-          <w:szCs w:val="22"/>
-        </w:rPr>
-      </w:pPr>
-    </w:p>
-    <w:p>
-      <w:pPr>
-        <w:spacing w:after="160" w:line="259" w:lineRule="auto"/>
-        <w:rPr>
-          <w:rFonts w:ascii="Century Gothic" w:hAnsi="Century Gothic" w:cs="Calibri"/>
-          <w:b/>
-          <w:noProof/>
-          <w:color w:val="252525"/>
-          <w:szCs w:val="22"/>
-        </w:rPr>
-      </w:pPr>
-    </w:p>
-    <w:p>
-      <w:pPr>
-        <w:spacing w:after="160" w:line="259" w:lineRule="auto"/>
-        <w:rPr>
-          <w:rFonts w:ascii="Century Gothic" w:hAnsi="Century Gothic" w:cs="Calibri"/>
-          <w:b/>
-          <w:noProof/>
-          <w:color w:val="252525"/>
-          <w:szCs w:val="22"/>
-        </w:rPr>
-      </w:pPr>
-    </w:p>
-    <w:p>
-      <w:pPr>
-        <w:spacing w:after="160" w:line="259" w:lineRule="auto"/>
-        <w:rPr>
-          <w:rFonts w:ascii="Century Gothic" w:hAnsi="Century Gothic" w:cs="Calibri"/>
-          <w:b/>
-          <w:noProof/>
-          <w:color w:val="252525"/>
-          <w:szCs w:val="22"/>
-        </w:rPr>
-      </w:pPr>
-    </w:p>
-    <w:p>
-      <w:pPr>
-        <w:spacing w:after="160" w:line="259" w:lineRule="auto"/>
-        <w:rPr>
-          <w:rFonts w:ascii="Century Gothic" w:hAnsi="Century Gothic" w:cs="Calibri"/>
-          <w:b/>
-          <w:noProof/>
-          <w:color w:val="252525"/>
-          <w:szCs w:val="22"/>
-        </w:rPr>
-      </w:pPr>
-    </w:p>
-    <w:p>
-      <w:pPr>
-        <w:spacing w:after="160" w:line="259" w:lineRule="auto"/>
-        <w:rPr>
-          <w:rFonts w:ascii="Century Gothic" w:hAnsi="Century Gothic" w:cs="Calibri"/>
-          <w:b/>
-          <w:noProof/>
-          <w:color w:val="252525"/>
-          <w:szCs w:val="22"/>
-        </w:rPr>
-      </w:pPr>
-    </w:p>
-    <w:p>
-      <w:pPr>
-        <w:spacing w:after="160" w:line="259" w:lineRule="auto"/>
-        <w:rPr>
-          <w:rFonts w:ascii="Century Gothic" w:hAnsi="Century Gothic" w:cs="Calibri"/>
-          <w:b/>
-          <w:noProof/>
-          <w:color w:val="252525"/>
-          <w:szCs w:val="22"/>
-        </w:rPr>
-      </w:pPr>
-    </w:p>
-    <w:p>
-      <w:pPr>
-        <w:spacing w:after="160" w:line="259" w:lineRule="auto"/>
-        <w:rPr>
-          <w:rFonts w:ascii="Century Gothic" w:hAnsi="Century Gothic" w:cs="Calibri"/>
-          <w:b/>
-          <w:noProof/>
-          <w:color w:val="252525"/>
-          <w:szCs w:val="22"/>
-        </w:rPr>
-      </w:pPr>
-    </w:p>
-    <w:p>
-      <w:pPr>
-        <w:spacing w:after="160" w:line="259" w:lineRule="auto"/>
-        <w:rPr>
-          <w:rFonts w:ascii="Century Gothic" w:hAnsi="Century Gothic" w:cs="Calibri"/>
-          <w:b/>
-          <w:noProof/>
-          <w:color w:val="252525"/>
-          <w:szCs w:val="22"/>
-        </w:rPr>
-      </w:pPr>
-    </w:p>
-    <w:p>
-      <w:pPr>
-        <w:spacing w:after="160" w:line="259" w:lineRule="auto"/>
-        <w:rPr>
-          <w:rFonts w:ascii="Century Gothic" w:hAnsi="Century Gothic" w:cs="Calibri"/>
-          <w:b/>
-          <w:noProof/>
-          <w:color w:val="252525"/>
-          <w:szCs w:val="22"/>
-        </w:rPr>
-      </w:pPr>
-    </w:p>
-    <w:p>
-      <w:pPr>
-        <w:spacing w:after="160" w:line="259" w:lineRule="auto"/>
-        <w:rPr>
-          <w:rFonts w:ascii="Century Gothic" w:hAnsi="Century Gothic" w:cs="Calibri"/>
-          <w:b/>
-          <w:noProof/>
-          <w:color w:val="252525"/>
-          <w:szCs w:val="22"/>
-        </w:rPr>
-      </w:pPr>
-    </w:p>
-    <w:p>
-      <w:pPr>
-        <w:spacing w:after="160" w:line="259" w:lineRule="auto"/>
-        <w:rPr>
-          <w:rFonts w:ascii="Century Gothic" w:hAnsi="Century Gothic" w:cs="Calibri"/>
-          <w:b/>
-          <w:noProof/>
-          <w:color w:val="252525"/>
-          <w:szCs w:val="22"/>
-        </w:rPr>
-      </w:pPr>
-    </w:p>
-    <w:p>
-      <w:pPr>
-        <w:spacing w:after="160" w:line="259" w:lineRule="auto"/>
-        <w:rPr>
-          <w:rFonts w:ascii="Century Gothic" w:hAnsi="Century Gothic" w:cs="Calibri"/>
-          <w:b/>
-          <w:noProof/>
-          <w:color w:val="252525"/>
-          <w:szCs w:val="22"/>
-        </w:rPr>
-      </w:pPr>
-    </w:p>
-    <w:p>
-      <w:pPr>
-        <w:spacing w:after="160" w:line="259" w:lineRule="auto"/>
-        <w:rPr>
-          <w:rFonts w:ascii="Century Gothic" w:hAnsi="Century Gothic" w:cs="Calibri"/>
-          <w:b/>
-          <w:noProof/>
-          <w:color w:val="252525"/>
-          <w:szCs w:val="22"/>
-        </w:rPr>
-      </w:pPr>
-    </w:p>
-    <w:p>
-      <w:pPr>
-        <w:spacing w:after="160" w:line="259" w:lineRule="auto"/>
-        <w:rPr>
-          <w:rFonts w:ascii="Century Gothic" w:hAnsi="Century Gothic" w:cs="Calibri"/>
-          <w:b/>
-          <w:noProof/>
-          <w:color w:val="252525"/>
-          <w:szCs w:val="22"/>
-        </w:rPr>
-      </w:pPr>
-    </w:p>
-    <w:p>
-      <w:pPr>
-        <w:spacing w:after="160" w:line="259" w:lineRule="auto"/>
-        <w:rPr>
-          <w:rFonts w:ascii="Century Gothic" w:hAnsi="Century Gothic" w:cs="Calibri"/>
-          <w:b/>
-          <w:noProof/>
-          <w:color w:val="252525"/>
-          <w:szCs w:val="22"/>
-        </w:rPr>
-      </w:pPr>
+      <w:r>
+        <w:rPr>
+          <w:rFonts w:ascii="Arial" w:hAnsi="Arial" w:cs="Arial"/>
+          <w:b/>
+          <w:bCs/>
+          <w:color w:val="00338D"/>
+          <w:sz w:val="22"/>
+          <w:szCs w:val="22"/>
+        </w:rPr>
+        <w:t xml:space="preserve">La variable respuesta tiene una correlación considerable con minutos, goles, asistencias, número de tiros, jugador del partido, pases clave, </w:t>
+      </w:r>
+      <w:proofErr w:type="spellStart"/>
+      <w:r>
+        <w:rPr>
+          <w:rFonts w:ascii="Arial" w:hAnsi="Arial" w:cs="Arial"/>
+          <w:b/>
+          <w:bCs/>
+          <w:color w:val="00338D"/>
+          <w:sz w:val="22"/>
+          <w:szCs w:val="22"/>
+        </w:rPr>
+        <w:t>offdrb</w:t>
+      </w:r>
+      <w:proofErr w:type="spellEnd"/>
+      <w:r>
+        <w:rPr>
+          <w:rFonts w:ascii="Arial" w:hAnsi="Arial" w:cs="Arial"/>
+          <w:b/>
+          <w:bCs/>
+          <w:color w:val="00338D"/>
+          <w:sz w:val="22"/>
+          <w:szCs w:val="22"/>
+        </w:rPr>
+        <w:t xml:space="preserve"> o</w:t>
+      </w:r>
+      <w:r>
+        <w:rPr>
+          <w:rFonts w:ascii="Arial" w:hAnsi="Arial" w:cs="Arial"/>
+          <w:b/>
+          <w:bCs/>
+          <w:color w:val="00338D"/>
+          <w:sz w:val="22"/>
+          <w:szCs w:val="22"/>
+        </w:rPr>
+        <w:t xml:space="preserve"> media de pases, casualmente coinciden con muchas de las variables que consideramos importantes, estas variables aportarán un peso alto al rendimiento del modelo.</w:t>
+      </w:r>
     </w:p>
     <w:p>
       <w:pPr>

</xml_diff>

<commit_message>
Nueva versión de la memoria, a falta de añadir el análisis de las últimas variables que están por sacarse de la web, por el resto estaría hecha
</commit_message>
<xml_diff>
--- a/ENTREGAS/SEGUNDA ENTREGA/INFORME - PREPARACIÓN DE DATOS.docx
+++ b/ENTREGAS/SEGUNDA ENTREGA/INFORME - PREPARACIÓN DE DATOS.docx
@@ -1527,6 +1527,14 @@
     </w:p>
     <w:p>
       <w:pPr>
+        <w:pStyle w:val="Body"/>
+        <w:rPr>
+          <w:lang w:val="es-ES"/>
+        </w:rPr>
+      </w:pPr>
+    </w:p>
+    <w:p>
+      <w:pPr>
         <w:pStyle w:val="SubSubHead"/>
         <w:numPr>
           <w:ilvl w:val="2"/>
@@ -3286,6 +3294,7 @@
           <w:szCs w:val="22"/>
           <w:lang w:val="es-ES"/>
         </w:rPr>
+        <w:lastRenderedPageBreak/>
         <w:t>Crosses</w:t>
       </w:r>
       <w:proofErr w:type="spellEnd"/>
@@ -3342,7 +3351,6 @@
           <w:szCs w:val="22"/>
           <w:lang w:val="es-ES"/>
         </w:rPr>
-        <w:lastRenderedPageBreak/>
         <w:t>LongB</w:t>
       </w:r>
       <w:proofErr w:type="spellEnd"/>
@@ -4930,6 +4938,7 @@
           <w:szCs w:val="22"/>
           <w:lang w:val="es-ES"/>
         </w:rPr>
+        <w:lastRenderedPageBreak/>
         <w:t>Suplencias</w:t>
       </w:r>
       <w:r>
@@ -4984,7 +4993,6 @@
           <w:szCs w:val="22"/>
           <w:lang w:val="es-ES"/>
         </w:rPr>
-        <w:lastRenderedPageBreak/>
         <w:t xml:space="preserve">En cuanto a las transformaciones, hemos </w:t>
       </w:r>
       <w:r>
@@ -7203,18 +7211,7 @@
           <w:sz w:val="22"/>
           <w:szCs w:val="22"/>
         </w:rPr>
-        <w:t xml:space="preserve"> sigue una distribución normal, </w:t>
-      </w:r>
-      <w:r>
-        <w:rPr>
-          <w:rFonts w:ascii="Arial" w:hAnsi="Arial" w:cs="Arial"/>
-          <w:b/>
-          <w:bCs/>
-          <w:color w:val="00338D"/>
-          <w:sz w:val="22"/>
-          <w:szCs w:val="22"/>
-        </w:rPr>
-        <w:t>aunque estas últimas columnas explicadas en el párrafo anterior se quedan bastante cerca de serlo, es necesario tener en cuenta que es bastante difícil que sean normales, y el intentar lograr que lo sean nos podrían dar una vista perjudicada de los datos, puesto que en la mayoría de los casos solo muy pocos logran tener muchísimos goles, o minutos por poner dos ejemplos, por lo que intentar una transformación sobre estas variables desorientaría totalmente nuestras predicciones de l</w:t>
+        <w:t xml:space="preserve"> sigue una distribución normal, aunque estas últimas columnas explicadas en el párrafo anterior se quedan bastante cerca de serlo, es necesario tener en cuenta que es bastante difícil que sean normales, y el intentar lograr que lo sean nos podrían dar una vista perjudicada de los datos, puesto que en la mayoría de los casos solo muy pocos logran tener muchísimos goles, o minutos por poner dos ejemplos, por lo que intentar una transformación sobre estas variables desorientaría totalmente nuestras predicciones de l</w:t>
       </w:r>
       <w:r>
         <w:rPr>

</xml_diff>